<commit_message>
Tweak grammar - specifically multi-line endings
</commit_message>
<xml_diff>
--- a/LOON.docx
+++ b/LOON.docx
@@ -1,6 +1,6 @@
 
 <file path=word/document.xml><?xml version="1.0" encoding="utf-8"?>
-<w:document xmlns:wpc="http://schemas.microsoft.com/office/word/2010/wordprocessingCanvas" xmlns:cx="http://schemas.microsoft.com/office/drawing/2014/chartex" xmlns:cx1="http://schemas.microsoft.com/office/drawing/2015/9/8/chartex" xmlns:cx2="http://schemas.microsoft.com/office/drawing/2015/10/21/chartex" xmlns:cx3="http://schemas.microsoft.com/office/drawing/2016/5/9/chartex" xmlns:cx4="http://schemas.microsoft.com/office/drawing/2016/5/10/chartex" xmlns:cx5="http://schemas.microsoft.com/office/drawing/2016/5/11/chartex" xmlns:cx6="http://schemas.microsoft.com/office/drawing/2016/5/12/chartex" xmlns:cx7="http://schemas.microsoft.com/office/drawing/2016/5/13/chartex" xmlns:cx8="http://schemas.microsoft.com/office/drawing/2016/5/14/chartex" xmlns:mc="http://schemas.openxmlformats.org/markup-compatibility/2006" xmlns:aink="http://schemas.microsoft.com/office/drawing/2016/ink" xmlns:am3d="http://schemas.microsoft.com/office/drawing/2017/model3d" xmlns:o="urn:schemas-microsoft-com:office:office" xmlns:r="http://schemas.openxmlformats.org/officeDocument/2006/relationships" xmlns:m="http://schemas.openxmlformats.org/officeDocument/2006/math" xmlns:v="urn:schemas-microsoft-com:vml" xmlns:wp14="http://schemas.microsoft.com/office/word/2010/wordprocessingDrawing" xmlns:wp="http://schemas.openxmlformats.org/drawingml/2006/wordprocessingDrawing" xmlns:w10="urn:schemas-microsoft-com:office:word" xmlns:w="http://schemas.openxmlformats.org/wordprocessingml/2006/main" xmlns:w14="http://schemas.microsoft.com/office/word/2010/wordml" xmlns:w15="http://schemas.microsoft.com/office/word/2012/wordml" xmlns:w16cid="http://schemas.microsoft.com/office/word/2016/wordml/cid" xmlns:w16se="http://schemas.microsoft.com/office/word/2015/wordml/symex" xmlns:wpg="http://schemas.microsoft.com/office/word/2010/wordprocessingGroup" xmlns:wpi="http://schemas.microsoft.com/office/word/2010/wordprocessingInk" xmlns:wne="http://schemas.microsoft.com/office/word/2006/wordml" xmlns:wps="http://schemas.microsoft.com/office/word/2010/wordprocessingShape" mc:Ignorable="w14 w15 w16se w16cid wp14">
+<w:document xmlns:wpc="http://schemas.microsoft.com/office/word/2010/wordprocessingCanvas" xmlns:cx="http://schemas.microsoft.com/office/drawing/2014/chartex" xmlns:cx1="http://schemas.microsoft.com/office/drawing/2015/9/8/chartex" xmlns:cx2="http://schemas.microsoft.com/office/drawing/2015/10/21/chartex" xmlns:cx3="http://schemas.microsoft.com/office/drawing/2016/5/9/chartex" xmlns:cx4="http://schemas.microsoft.com/office/drawing/2016/5/10/chartex" xmlns:cx5="http://schemas.microsoft.com/office/drawing/2016/5/11/chartex" xmlns:cx6="http://schemas.microsoft.com/office/drawing/2016/5/12/chartex" xmlns:cx7="http://schemas.microsoft.com/office/drawing/2016/5/13/chartex" xmlns:cx8="http://schemas.microsoft.com/office/drawing/2016/5/14/chartex" xmlns:mc="http://schemas.openxmlformats.org/markup-compatibility/2006" xmlns:aink="http://schemas.microsoft.com/office/drawing/2016/ink" xmlns:am3d="http://schemas.microsoft.com/office/drawing/2017/model3d" xmlns:o="urn:schemas-microsoft-com:office:office" xmlns:r="http://schemas.openxmlformats.org/officeDocument/2006/relationships" xmlns:m="http://schemas.openxmlformats.org/officeDocument/2006/math" xmlns:v="urn:schemas-microsoft-com:vml" xmlns:wp14="http://schemas.microsoft.com/office/word/2010/wordprocessingDrawing" xmlns:wp="http://schemas.openxmlformats.org/drawingml/2006/wordprocessingDrawing" xmlns:w10="urn:schemas-microsoft-com:office:word" xmlns:w="http://schemas.openxmlformats.org/wordprocessingml/2006/main" xmlns:w14="http://schemas.microsoft.com/office/word/2010/wordml" xmlns:w15="http://schemas.microsoft.com/office/word/2012/wordml" xmlns:w16cex="http://schemas.microsoft.com/office/word/2018/wordml/cex" xmlns:w16cid="http://schemas.microsoft.com/office/word/2016/wordml/cid" xmlns:w16="http://schemas.microsoft.com/office/word/2018/wordml" xmlns:w16se="http://schemas.microsoft.com/office/word/2015/wordml/symex" xmlns:wpg="http://schemas.microsoft.com/office/word/2010/wordprocessingGroup" xmlns:wpi="http://schemas.microsoft.com/office/word/2010/wordprocessingInk" xmlns:wne="http://schemas.microsoft.com/office/word/2006/wordml" xmlns:wps="http://schemas.microsoft.com/office/word/2010/wordprocessingShape" mc:Ignorable="w14 w15 w16se w16cid w16 w16cex wp14">
   <w:body>
     <w:p>
       <w:bookmarkStart w:id="0" w:name="_Toc408028443"/>
@@ -782,7 +782,7 @@
         <w:rPr>
           <w:rFonts w:ascii="Courier New" w:hAnsi="Courier New" w:cs="Courier New"/>
         </w:rPr>
-        <w:t xml:space="preserve">    History &lt;&lt; END</w:t>
+        <w:t xml:space="preserve">    History &lt;&lt;END</w:t>
       </w:r>
     </w:p>
     <w:p>
@@ -839,7 +839,19 @@
         <w:rPr>
           <w:rFonts w:ascii="Courier New" w:hAnsi="Courier New" w:cs="Courier New"/>
         </w:rPr>
-        <w:t xml:space="preserve">    END</w:t>
+        <w:t xml:space="preserve">    </w:t>
+      </w:r>
+      <w:r>
+        <w:rPr>
+          <w:rFonts w:ascii="Courier New" w:hAnsi="Courier New" w:cs="Courier New"/>
+        </w:rPr>
+        <w:t>&lt;&lt;</w:t>
+      </w:r>
+      <w:r>
+        <w:rPr>
+          <w:rFonts w:ascii="Courier New" w:hAnsi="Courier New" w:cs="Courier New"/>
+        </w:rPr>
+        <w:t>END</w:t>
       </w:r>
     </w:p>
     <w:p>
@@ -889,21 +901,19 @@
           <w:rFonts w:ascii="Courier New" w:hAnsi="Courier New" w:cs="Courier New"/>
         </w:rPr>
         <w:lastRenderedPageBreak/>
-        <w:t>loon = [ object-</w:t>
-      </w:r>
-      <w:proofErr w:type="gramStart"/>
-      <w:r>
-        <w:rPr>
-          <w:rFonts w:ascii="Courier New" w:hAnsi="Courier New" w:cs="Courier New"/>
-        </w:rPr>
-        <w:t>body ]</w:t>
-      </w:r>
-      <w:proofErr w:type="gramEnd"/>
-      <w:r>
-        <w:rPr>
-          <w:rFonts w:ascii="Courier New" w:hAnsi="Courier New" w:cs="Courier New"/>
-        </w:rPr>
-        <w:t xml:space="preserve"> [ </w:t>
+        <w:t>loon = [ object-body</w:t>
+      </w:r>
+      <w:r>
+        <w:rPr>
+          <w:rFonts w:ascii="Courier New" w:hAnsi="Courier New" w:cs="Courier New"/>
+        </w:rPr>
+        <w:t xml:space="preserve"> / object / array</w:t>
+      </w:r>
+      <w:r>
+        <w:rPr>
+          <w:rFonts w:ascii="Courier New" w:hAnsi="Courier New" w:cs="Courier New"/>
+        </w:rPr>
+        <w:t xml:space="preserve"> ] [ </w:t>
       </w:r>
       <w:proofErr w:type="spellStart"/>
       <w:r>
@@ -1652,7 +1662,13 @@
         <w:rPr>
           <w:rFonts w:ascii="Courier New" w:hAnsi="Courier New" w:cs="Courier New"/>
         </w:rPr>
-        <w:t>; From RFC7159</w:t>
+        <w:t>; From RFC</w:t>
+      </w:r>
+      <w:r>
+        <w:rPr>
+          <w:rFonts w:ascii="Courier New" w:hAnsi="Courier New" w:cs="Courier New"/>
+        </w:rPr>
+        <w:t>8259</w:t>
       </w:r>
     </w:p>
     <w:p>
@@ -1971,25 +1987,56 @@
           <w:rFonts w:ascii="Courier New" w:hAnsi="Courier New" w:cs="Courier New"/>
         </w:rPr>
       </w:pPr>
-      <w:r>
-        <w:rPr>
-          <w:rFonts w:ascii="Courier New" w:hAnsi="Courier New" w:cs="Courier New"/>
-        </w:rPr>
-        <w:t xml:space="preserve">multiline-string = "&lt;&lt;" </w:t>
+      <w:proofErr w:type="gramStart"/>
+      <w:r>
+        <w:rPr>
+          <w:rFonts w:ascii="Courier New" w:hAnsi="Courier New" w:cs="Courier New"/>
+        </w:rPr>
+        <w:t>multiline-string</w:t>
+      </w:r>
+      <w:proofErr w:type="gramEnd"/>
+      <w:r>
+        <w:rPr>
+          <w:rFonts w:ascii="Courier New" w:hAnsi="Courier New" w:cs="Courier New"/>
+        </w:rPr>
+        <w:t xml:space="preserve"> = "&lt;&lt;" name </w:t>
       </w:r>
       <w:proofErr w:type="spellStart"/>
       <w:r>
         <w:rPr>
           <w:rFonts w:ascii="Courier New" w:hAnsi="Courier New" w:cs="Courier New"/>
         </w:rPr>
-        <w:t>ows</w:t>
+        <w:t>eol</w:t>
       </w:r>
       <w:proofErr w:type="spellEnd"/>
-      <w:r>
-        <w:rPr>
-          <w:rFonts w:ascii="Courier New" w:hAnsi="Courier New" w:cs="Courier New"/>
-        </w:rPr>
-        <w:t xml:space="preserve"> name </w:t>
+    </w:p>
+    <w:p>
+      <w:pPr>
+        <w:spacing w:before="20" w:after="20"/>
+        <w:ind w:left="567"/>
+        <w:rPr>
+          <w:rFonts w:ascii="Courier New" w:hAnsi="Courier New" w:cs="Courier New"/>
+        </w:rPr>
+      </w:pPr>
+      <w:r>
+        <w:rPr>
+          <w:rFonts w:ascii="Courier New" w:hAnsi="Courier New" w:cs="Courier New"/>
+        </w:rPr>
+        <w:t xml:space="preserve">                   </w:t>
+      </w:r>
+      <w:proofErr w:type="gramStart"/>
+      <w:r>
+        <w:rPr>
+          <w:rFonts w:ascii="Courier New" w:hAnsi="Courier New" w:cs="Courier New"/>
+        </w:rPr>
+        <w:t>*( *</w:t>
+      </w:r>
+      <w:proofErr w:type="gramEnd"/>
+      <w:r>
+        <w:rPr>
+          <w:rFonts w:ascii="Courier New" w:hAnsi="Courier New" w:cs="Courier New"/>
+        </w:rPr>
+        <w:t>not-</w:t>
       </w:r>
       <w:proofErr w:type="spellStart"/>
       <w:r>
@@ -1999,62 +2046,11 @@
         <w:t>eol</w:t>
       </w:r>
       <w:proofErr w:type="spellEnd"/>
-    </w:p>
-    <w:p>
-      <w:pPr>
-        <w:spacing w:before="20" w:after="20"/>
-        <w:ind w:left="567"/>
-        <w:rPr>
-          <w:rFonts w:ascii="Courier New" w:hAnsi="Courier New" w:cs="Courier New"/>
-        </w:rPr>
-      </w:pPr>
-      <w:r>
-        <w:rPr>
-          <w:rFonts w:ascii="Courier New" w:hAnsi="Courier New" w:cs="Courier New"/>
-        </w:rPr>
-        <w:t xml:space="preserve">                   </w:t>
-      </w:r>
-      <w:proofErr w:type="gramStart"/>
-      <w:r>
-        <w:rPr>
-          <w:rFonts w:ascii="Courier New" w:hAnsi="Courier New" w:cs="Courier New"/>
-        </w:rPr>
-        <w:t>*( *</w:t>
-      </w:r>
-      <w:proofErr w:type="gramEnd"/>
-      <w:r>
-        <w:rPr>
-          <w:rFonts w:ascii="Courier New" w:hAnsi="Courier New" w:cs="Courier New"/>
-        </w:rPr>
-        <w:t>not-</w:t>
-      </w:r>
-      <w:proofErr w:type="spellStart"/>
-      <w:r>
-        <w:rPr>
-          <w:rFonts w:ascii="Courier New" w:hAnsi="Courier New" w:cs="Courier New"/>
-        </w:rPr>
-        <w:t>eol</w:t>
-      </w:r>
-      <w:proofErr w:type="spellEnd"/>
-      <w:r>
-        <w:rPr>
-          <w:rFonts w:ascii="Courier New" w:hAnsi="Courier New" w:cs="Courier New"/>
-        </w:rPr>
-        <w:t xml:space="preserve"> </w:t>
-      </w:r>
-      <w:proofErr w:type="spellStart"/>
-      <w:r>
-        <w:rPr>
-          <w:rFonts w:ascii="Courier New" w:hAnsi="Courier New" w:cs="Courier New"/>
-        </w:rPr>
-        <w:t>eol</w:t>
-      </w:r>
-      <w:proofErr w:type="spellEnd"/>
-      <w:r>
-        <w:rPr>
-          <w:rFonts w:ascii="Courier New" w:hAnsi="Courier New" w:cs="Courier New"/>
-        </w:rPr>
-        <w:t xml:space="preserve"> )</w:t>
+      <w:r>
+        <w:rPr>
+          <w:rFonts w:ascii="Courier New" w:hAnsi="Courier New" w:cs="Courier New"/>
+        </w:rPr>
+        <w:t xml:space="preserve"> eol )</w:t>
       </w:r>
     </w:p>
     <w:p>
@@ -2072,19 +2068,37 @@
         <w:lastRenderedPageBreak/>
         <w:t xml:space="preserve">                   </w:t>
       </w:r>
+      <w:r>
+        <w:rPr>
+          <w:rFonts w:ascii="Courier New" w:hAnsi="Courier New" w:cs="Courier New"/>
+        </w:rPr>
+        <w:t>*not-</w:t>
+      </w:r>
       <w:proofErr w:type="spellStart"/>
       <w:r>
         <w:rPr>
           <w:rFonts w:ascii="Courier New" w:hAnsi="Courier New" w:cs="Courier New"/>
         </w:rPr>
-        <w:t>ows</w:t>
+        <w:t>eol</w:t>
       </w:r>
       <w:proofErr w:type="spellEnd"/>
       <w:r>
         <w:rPr>
           <w:rFonts w:ascii="Courier New" w:hAnsi="Courier New" w:cs="Courier New"/>
         </w:rPr>
-        <w:t xml:space="preserve"> name</w:t>
+        <w:t xml:space="preserve"> </w:t>
+      </w:r>
+      <w:r>
+        <w:rPr>
+          <w:rFonts w:ascii="Courier New" w:hAnsi="Courier New" w:cs="Courier New"/>
+        </w:rPr>
+        <w:t xml:space="preserve">"&lt;&lt;" </w:t>
+      </w:r>
+      <w:r>
+        <w:rPr>
+          <w:rFonts w:ascii="Courier New" w:hAnsi="Courier New" w:cs="Courier New"/>
+        </w:rPr>
+        <w:t>name</w:t>
       </w:r>
     </w:p>
     <w:p>
@@ -2487,6 +2501,113 @@
         <w:rPr>
           <w:rFonts w:ascii="Courier New" w:hAnsi="Courier New" w:cs="Courier New"/>
         </w:rPr>
+        <w:t>%x7</w:t>
+      </w:r>
+      <w:r>
+        <w:rPr>
+          <w:rFonts w:ascii="Courier New" w:hAnsi="Courier New" w:cs="Courier New"/>
+        </w:rPr>
+        <w:t>3</w:t>
+      </w:r>
+      <w:r>
+        <w:rPr>
+          <w:rFonts w:ascii="Courier New" w:hAnsi="Courier New" w:cs="Courier New"/>
+        </w:rPr>
+        <w:t xml:space="preserve"> </w:t>
+      </w:r>
+      <w:proofErr w:type="gramStart"/>
+      <w:r>
+        <w:rPr>
+          <w:rFonts w:ascii="Courier New" w:hAnsi="Courier New" w:cs="Courier New"/>
+        </w:rPr>
+        <w:t>/</w:t>
+      </w:r>
+      <w:r>
+        <w:rPr>
+          <w:rFonts w:ascii="Courier New" w:hAnsi="Courier New" w:cs="Courier New"/>
+        </w:rPr>
+        <w:t xml:space="preserve"> </w:t>
+      </w:r>
+      <w:r>
+        <w:rPr>
+          <w:rFonts w:ascii="Courier New" w:hAnsi="Courier New" w:cs="Courier New"/>
+        </w:rPr>
+        <w:t>;</w:t>
+      </w:r>
+      <w:proofErr w:type="gramEnd"/>
+      <w:r>
+        <w:rPr>
+          <w:rFonts w:ascii="Courier New" w:hAnsi="Courier New" w:cs="Courier New"/>
+        </w:rPr>
+        <w:t xml:space="preserve"> </w:t>
+      </w:r>
+      <w:r>
+        <w:rPr>
+          <w:rFonts w:ascii="Courier New" w:hAnsi="Courier New" w:cs="Courier New"/>
+        </w:rPr>
+        <w:t>s</w:t>
+      </w:r>
+      <w:r>
+        <w:rPr>
+          <w:rFonts w:ascii="Courier New" w:hAnsi="Courier New" w:cs="Courier New"/>
+        </w:rPr>
+        <w:t xml:space="preserve">    </w:t>
+      </w:r>
+      <w:r>
+        <w:rPr>
+          <w:rFonts w:ascii="Courier New" w:hAnsi="Courier New" w:cs="Courier New"/>
+        </w:rPr>
+        <w:t xml:space="preserve">i.e.: </w:t>
+      </w:r>
+      <w:r>
+        <w:rPr>
+          <w:rFonts w:ascii="Courier New" w:hAnsi="Courier New" w:cs="Courier New"/>
+        </w:rPr>
+        <w:t>\</w:t>
+      </w:r>
+      <w:r>
+        <w:rPr>
+          <w:rFonts w:ascii="Courier New" w:hAnsi="Courier New" w:cs="Courier New"/>
+        </w:rPr>
+        <w:t>s</w:t>
+      </w:r>
+      <w:r>
+        <w:rPr>
+          <w:rFonts w:ascii="Courier New" w:hAnsi="Courier New" w:cs="Courier New"/>
+        </w:rPr>
+        <w:t xml:space="preserve"> -&gt; </w:t>
+      </w:r>
+      <w:r>
+        <w:rPr>
+          <w:rFonts w:ascii="Courier New" w:hAnsi="Courier New" w:cs="Courier New"/>
+        </w:rPr>
+        <w:t>space</w:t>
+      </w:r>
+    </w:p>
+    <w:p>
+      <w:pPr>
+        <w:spacing w:before="20" w:after="20"/>
+        <w:ind w:left="567"/>
+        <w:rPr>
+          <w:rFonts w:ascii="Courier New" w:hAnsi="Courier New" w:cs="Courier New"/>
+        </w:rPr>
+      </w:pPr>
+      <w:r>
+        <w:rPr>
+          <w:rFonts w:ascii="Courier New" w:hAnsi="Courier New" w:cs="Courier New"/>
+        </w:rPr>
+        <w:t xml:space="preserve">           </w:t>
+      </w:r>
+      <w:r>
+        <w:rPr>
+          <w:rFonts w:ascii="Courier New" w:hAnsi="Courier New" w:cs="Courier New"/>
+        </w:rPr>
+        <w:t xml:space="preserve"> </w:t>
+      </w:r>
+      <w:r>
+        <w:rPr>
+          <w:rFonts w:ascii="Courier New" w:hAnsi="Courier New" w:cs="Courier New"/>
+        </w:rPr>
         <w:t>"#" /</w:t>
       </w:r>
       <w:r>
@@ -2723,7 +2844,7 @@
         <w:rPr>
           <w:rFonts w:ascii="Courier New" w:hAnsi="Courier New" w:cs="Courier New"/>
         </w:rPr>
-        <w:t>%x78 2</w:t>
+        <w:t>%x75 4</w:t>
       </w:r>
       <w:proofErr w:type="gramStart"/>
       <w:r>
@@ -2737,25 +2858,33 @@
         <w:rPr>
           <w:rFonts w:ascii="Courier New" w:hAnsi="Courier New" w:cs="Courier New"/>
         </w:rPr>
-        <w:t xml:space="preserve"> ; </w:t>
-      </w:r>
-      <w:r>
-        <w:rPr>
-          <w:rFonts w:ascii="Courier New" w:hAnsi="Courier New" w:cs="Courier New"/>
-        </w:rPr>
-        <w:t xml:space="preserve">x    </w:t>
-      </w:r>
-      <w:r>
-        <w:rPr>
-          <w:rFonts w:ascii="Courier New" w:hAnsi="Courier New" w:cs="Courier New"/>
-        </w:rPr>
-        <w:t xml:space="preserve">e.g.: </w:t>
-      </w:r>
-      <w:r>
-        <w:rPr>
-          <w:rFonts w:ascii="Courier New" w:hAnsi="Courier New" w:cs="Courier New"/>
-        </w:rPr>
-        <w:t>\xc2\xa3</w:t>
+        <w:t xml:space="preserve">  ; </w:t>
+      </w:r>
+      <w:r>
+        <w:rPr>
+          <w:rFonts w:ascii="Courier New" w:hAnsi="Courier New" w:cs="Courier New"/>
+        </w:rPr>
+        <w:t>\</w:t>
+      </w:r>
+      <w:proofErr w:type="spellStart"/>
+      <w:r>
+        <w:rPr>
+          <w:rFonts w:ascii="Courier New" w:hAnsi="Courier New" w:cs="Courier New"/>
+        </w:rPr>
+        <w:t>uXXXX</w:t>
+      </w:r>
+      <w:proofErr w:type="spellEnd"/>
+      <w:r>
+        <w:rPr>
+          <w:rFonts w:ascii="Courier New" w:hAnsi="Courier New" w:cs="Courier New"/>
+        </w:rPr>
+        <w:t xml:space="preserve"> -&gt; </w:t>
+      </w:r>
+      <w:r>
+        <w:rPr>
+          <w:rFonts w:ascii="Courier New" w:hAnsi="Courier New" w:cs="Courier New"/>
+        </w:rPr>
+        <w:t>U+XXXX</w:t>
       </w:r>
     </w:p>
     <w:p>
@@ -4126,7 +4255,7 @@
         <w:rPr>
           <w:rFonts w:ascii="Courier New" w:hAnsi="Courier New" w:cs="Courier New"/>
         </w:rPr>
-        <w:t xml:space="preserve"> &lt;&lt; END</w:t>
+        <w:t xml:space="preserve"> &lt;&lt;END</w:t>
       </w:r>
     </w:p>
     <w:p>
@@ -4198,7 +4327,19 @@
         <w:rPr>
           <w:rFonts w:ascii="Courier New" w:hAnsi="Courier New" w:cs="Courier New"/>
         </w:rPr>
-        <w:t xml:space="preserve">    END</w:t>
+        <w:t xml:space="preserve">    </w:t>
+      </w:r>
+      <w:r>
+        <w:rPr>
+          <w:rFonts w:ascii="Courier New" w:hAnsi="Courier New" w:cs="Courier New"/>
+        </w:rPr>
+        <w:t>&lt;&lt;</w:t>
+      </w:r>
+      <w:r>
+        <w:rPr>
+          <w:rFonts w:ascii="Courier New" w:hAnsi="Courier New" w:cs="Courier New"/>
+        </w:rPr>
+        <w:t>END</w:t>
       </w:r>
     </w:p>
     <w:p>
@@ -4209,7 +4350,15 @@
         <w:t>' but</w:t>
       </w:r>
       <w:r>
-        <w:t xml:space="preserve"> doesn't not match the ABNF </w:t>
+        <w:t xml:space="preserve"> </w:t>
+      </w:r>
+      <w:proofErr w:type="gramStart"/>
+      <w:r>
+        <w:t>doesn't</w:t>
+      </w:r>
+      <w:proofErr w:type="gramEnd"/>
+      <w:r>
+        <w:t xml:space="preserve"> not match the ABNF </w:t>
       </w:r>
       <w:bookmarkStart w:id="4" w:name="_Hlk534647245"/>
       <w:r>
@@ -4219,21 +4368,7 @@
         <w:rPr>
           <w:rFonts w:ascii="Courier New" w:hAnsi="Courier New" w:cs="Courier New"/>
         </w:rPr>
-        <w:t xml:space="preserve">"&lt;&lt;" </w:t>
-      </w:r>
-      <w:proofErr w:type="spellStart"/>
-      <w:r>
-        <w:rPr>
-          <w:rFonts w:ascii="Courier New" w:hAnsi="Courier New" w:cs="Courier New"/>
-        </w:rPr>
-        <w:t>ows</w:t>
-      </w:r>
-      <w:proofErr w:type="spellEnd"/>
-      <w:r>
-        <w:rPr>
-          <w:rFonts w:ascii="Courier New" w:hAnsi="Courier New" w:cs="Courier New"/>
-        </w:rPr>
-        <w:t xml:space="preserve"> name </w:t>
+        <w:t xml:space="preserve">"&lt;&lt;" name </w:t>
       </w:r>
       <w:proofErr w:type="spellStart"/>
       <w:r>
@@ -4446,8 +4581,6 @@
             <w:r>
               <w:t>Creation</w:t>
             </w:r>
-            <w:bookmarkStart w:id="5" w:name="_GoBack"/>
-            <w:bookmarkEnd w:id="5"/>
           </w:p>
         </w:tc>
       </w:tr>
@@ -4565,7 +4698,7 @@
 </file>
 
 <file path=word/endnotes.xml><?xml version="1.0" encoding="utf-8"?>
-<w:endnotes xmlns:wpc="http://schemas.microsoft.com/office/word/2010/wordprocessingCanvas" xmlns:cx="http://schemas.microsoft.com/office/drawing/2014/chartex" xmlns:cx1="http://schemas.microsoft.com/office/drawing/2015/9/8/chartex" xmlns:cx2="http://schemas.microsoft.com/office/drawing/2015/10/21/chartex" xmlns:cx3="http://schemas.microsoft.com/office/drawing/2016/5/9/chartex" xmlns:cx4="http://schemas.microsoft.com/office/drawing/2016/5/10/chartex" xmlns:cx5="http://schemas.microsoft.com/office/drawing/2016/5/11/chartex" xmlns:cx6="http://schemas.microsoft.com/office/drawing/2016/5/12/chartex" xmlns:cx7="http://schemas.microsoft.com/office/drawing/2016/5/13/chartex" xmlns:cx8="http://schemas.microsoft.com/office/drawing/2016/5/14/chartex" xmlns:mc="http://schemas.openxmlformats.org/markup-compatibility/2006" xmlns:aink="http://schemas.microsoft.com/office/drawing/2016/ink" xmlns:am3d="http://schemas.microsoft.com/office/drawing/2017/model3d" xmlns:o="urn:schemas-microsoft-com:office:office" xmlns:r="http://schemas.openxmlformats.org/officeDocument/2006/relationships" xmlns:m="http://schemas.openxmlformats.org/officeDocument/2006/math" xmlns:v="urn:schemas-microsoft-com:vml" xmlns:wp14="http://schemas.microsoft.com/office/word/2010/wordprocessingDrawing" xmlns:wp="http://schemas.openxmlformats.org/drawingml/2006/wordprocessingDrawing" xmlns:w10="urn:schemas-microsoft-com:office:word" xmlns:w="http://schemas.openxmlformats.org/wordprocessingml/2006/main" xmlns:w14="http://schemas.microsoft.com/office/word/2010/wordml" xmlns:w15="http://schemas.microsoft.com/office/word/2012/wordml" xmlns:w16cid="http://schemas.microsoft.com/office/word/2016/wordml/cid" xmlns:w16se="http://schemas.microsoft.com/office/word/2015/wordml/symex" xmlns:wpg="http://schemas.microsoft.com/office/word/2010/wordprocessingGroup" xmlns:wpi="http://schemas.microsoft.com/office/word/2010/wordprocessingInk" xmlns:wne="http://schemas.microsoft.com/office/word/2006/wordml" xmlns:wps="http://schemas.microsoft.com/office/word/2010/wordprocessingShape" mc:Ignorable="w14 w15 w16se w16cid wp14">
+<w:endnotes xmlns:wpc="http://schemas.microsoft.com/office/word/2010/wordprocessingCanvas" xmlns:cx="http://schemas.microsoft.com/office/drawing/2014/chartex" xmlns:cx1="http://schemas.microsoft.com/office/drawing/2015/9/8/chartex" xmlns:cx2="http://schemas.microsoft.com/office/drawing/2015/10/21/chartex" xmlns:cx3="http://schemas.microsoft.com/office/drawing/2016/5/9/chartex" xmlns:cx4="http://schemas.microsoft.com/office/drawing/2016/5/10/chartex" xmlns:cx5="http://schemas.microsoft.com/office/drawing/2016/5/11/chartex" xmlns:cx6="http://schemas.microsoft.com/office/drawing/2016/5/12/chartex" xmlns:cx7="http://schemas.microsoft.com/office/drawing/2016/5/13/chartex" xmlns:cx8="http://schemas.microsoft.com/office/drawing/2016/5/14/chartex" xmlns:mc="http://schemas.openxmlformats.org/markup-compatibility/2006" xmlns:aink="http://schemas.microsoft.com/office/drawing/2016/ink" xmlns:am3d="http://schemas.microsoft.com/office/drawing/2017/model3d" xmlns:o="urn:schemas-microsoft-com:office:office" xmlns:r="http://schemas.openxmlformats.org/officeDocument/2006/relationships" xmlns:m="http://schemas.openxmlformats.org/officeDocument/2006/math" xmlns:v="urn:schemas-microsoft-com:vml" xmlns:wp14="http://schemas.microsoft.com/office/word/2010/wordprocessingDrawing" xmlns:wp="http://schemas.openxmlformats.org/drawingml/2006/wordprocessingDrawing" xmlns:w10="urn:schemas-microsoft-com:office:word" xmlns:w="http://schemas.openxmlformats.org/wordprocessingml/2006/main" xmlns:w14="http://schemas.microsoft.com/office/word/2010/wordml" xmlns:w15="http://schemas.microsoft.com/office/word/2012/wordml" xmlns:w16cex="http://schemas.microsoft.com/office/word/2018/wordml/cex" xmlns:w16cid="http://schemas.microsoft.com/office/word/2016/wordml/cid" xmlns:w16="http://schemas.microsoft.com/office/word/2018/wordml" xmlns:w16se="http://schemas.microsoft.com/office/word/2015/wordml/symex" xmlns:wpg="http://schemas.microsoft.com/office/word/2010/wordprocessingGroup" xmlns:wpi="http://schemas.microsoft.com/office/word/2010/wordprocessingInk" xmlns:wne="http://schemas.microsoft.com/office/word/2006/wordml" xmlns:wps="http://schemas.microsoft.com/office/word/2010/wordprocessingShape" mc:Ignorable="w14 w15 w16se w16cid w16 w16cex wp14">
   <w:endnote w:type="separator" w:id="-1">
     <w:p>
       <w:r>
@@ -4584,7 +4717,7 @@
 </file>
 
 <file path=word/footer1.xml><?xml version="1.0" encoding="utf-8"?>
-<w:ftr xmlns:wpc="http://schemas.microsoft.com/office/word/2010/wordprocessingCanvas" xmlns:cx="http://schemas.microsoft.com/office/drawing/2014/chartex" xmlns:cx1="http://schemas.microsoft.com/office/drawing/2015/9/8/chartex" xmlns:cx2="http://schemas.microsoft.com/office/drawing/2015/10/21/chartex" xmlns:cx3="http://schemas.microsoft.com/office/drawing/2016/5/9/chartex" xmlns:cx4="http://schemas.microsoft.com/office/drawing/2016/5/10/chartex" xmlns:cx5="http://schemas.microsoft.com/office/drawing/2016/5/11/chartex" xmlns:cx6="http://schemas.microsoft.com/office/drawing/2016/5/12/chartex" xmlns:cx7="http://schemas.microsoft.com/office/drawing/2016/5/13/chartex" xmlns:cx8="http://schemas.microsoft.com/office/drawing/2016/5/14/chartex" xmlns:mc="http://schemas.openxmlformats.org/markup-compatibility/2006" xmlns:aink="http://schemas.microsoft.com/office/drawing/2016/ink" xmlns:am3d="http://schemas.microsoft.com/office/drawing/2017/model3d" xmlns:o="urn:schemas-microsoft-com:office:office" xmlns:r="http://schemas.openxmlformats.org/officeDocument/2006/relationships" xmlns:m="http://schemas.openxmlformats.org/officeDocument/2006/math" xmlns:v="urn:schemas-microsoft-com:vml" xmlns:wp14="http://schemas.microsoft.com/office/word/2010/wordprocessingDrawing" xmlns:wp="http://schemas.openxmlformats.org/drawingml/2006/wordprocessingDrawing" xmlns:w10="urn:schemas-microsoft-com:office:word" xmlns:w="http://schemas.openxmlformats.org/wordprocessingml/2006/main" xmlns:w14="http://schemas.microsoft.com/office/word/2010/wordml" xmlns:w15="http://schemas.microsoft.com/office/word/2012/wordml" xmlns:w16cid="http://schemas.microsoft.com/office/word/2016/wordml/cid" xmlns:w16se="http://schemas.microsoft.com/office/word/2015/wordml/symex" xmlns:wpg="http://schemas.microsoft.com/office/word/2010/wordprocessingGroup" xmlns:wpi="http://schemas.microsoft.com/office/word/2010/wordprocessingInk" xmlns:wne="http://schemas.microsoft.com/office/word/2006/wordml" xmlns:wps="http://schemas.microsoft.com/office/word/2010/wordprocessingShape" mc:Ignorable="w14 w15 w16se w16cid wp14">
+<w:ftr xmlns:wpc="http://schemas.microsoft.com/office/word/2010/wordprocessingCanvas" xmlns:cx="http://schemas.microsoft.com/office/drawing/2014/chartex" xmlns:cx1="http://schemas.microsoft.com/office/drawing/2015/9/8/chartex" xmlns:cx2="http://schemas.microsoft.com/office/drawing/2015/10/21/chartex" xmlns:cx3="http://schemas.microsoft.com/office/drawing/2016/5/9/chartex" xmlns:cx4="http://schemas.microsoft.com/office/drawing/2016/5/10/chartex" xmlns:cx5="http://schemas.microsoft.com/office/drawing/2016/5/11/chartex" xmlns:cx6="http://schemas.microsoft.com/office/drawing/2016/5/12/chartex" xmlns:cx7="http://schemas.microsoft.com/office/drawing/2016/5/13/chartex" xmlns:cx8="http://schemas.microsoft.com/office/drawing/2016/5/14/chartex" xmlns:mc="http://schemas.openxmlformats.org/markup-compatibility/2006" xmlns:aink="http://schemas.microsoft.com/office/drawing/2016/ink" xmlns:am3d="http://schemas.microsoft.com/office/drawing/2017/model3d" xmlns:o="urn:schemas-microsoft-com:office:office" xmlns:r="http://schemas.openxmlformats.org/officeDocument/2006/relationships" xmlns:m="http://schemas.openxmlformats.org/officeDocument/2006/math" xmlns:v="urn:schemas-microsoft-com:vml" xmlns:wp14="http://schemas.microsoft.com/office/word/2010/wordprocessingDrawing" xmlns:wp="http://schemas.openxmlformats.org/drawingml/2006/wordprocessingDrawing" xmlns:w10="urn:schemas-microsoft-com:office:word" xmlns:w="http://schemas.openxmlformats.org/wordprocessingml/2006/main" xmlns:w14="http://schemas.microsoft.com/office/word/2010/wordml" xmlns:w15="http://schemas.microsoft.com/office/word/2012/wordml" xmlns:w16cex="http://schemas.microsoft.com/office/word/2018/wordml/cex" xmlns:w16cid="http://schemas.microsoft.com/office/word/2016/wordml/cid" xmlns:w16="http://schemas.microsoft.com/office/word/2018/wordml" xmlns:w16se="http://schemas.microsoft.com/office/word/2015/wordml/symex" xmlns:wpg="http://schemas.microsoft.com/office/word/2010/wordprocessingGroup" xmlns:wpi="http://schemas.microsoft.com/office/word/2010/wordprocessingInk" xmlns:wne="http://schemas.microsoft.com/office/word/2006/wordml" xmlns:wps="http://schemas.microsoft.com/office/word/2010/wordprocessingShape" mc:Ignorable="w14 w15 w16se w16cid w16 w16cex wp14">
   <w:tbl>
     <w:tblPr>
       <w:tblW w:w="0" w:type="auto"/>
@@ -4731,7 +4864,7 @@
 </file>
 
 <file path=word/footnotes.xml><?xml version="1.0" encoding="utf-8"?>
-<w:footnotes xmlns:wpc="http://schemas.microsoft.com/office/word/2010/wordprocessingCanvas" xmlns:cx="http://schemas.microsoft.com/office/drawing/2014/chartex" xmlns:cx1="http://schemas.microsoft.com/office/drawing/2015/9/8/chartex" xmlns:cx2="http://schemas.microsoft.com/office/drawing/2015/10/21/chartex" xmlns:cx3="http://schemas.microsoft.com/office/drawing/2016/5/9/chartex" xmlns:cx4="http://schemas.microsoft.com/office/drawing/2016/5/10/chartex" xmlns:cx5="http://schemas.microsoft.com/office/drawing/2016/5/11/chartex" xmlns:cx6="http://schemas.microsoft.com/office/drawing/2016/5/12/chartex" xmlns:cx7="http://schemas.microsoft.com/office/drawing/2016/5/13/chartex" xmlns:cx8="http://schemas.microsoft.com/office/drawing/2016/5/14/chartex" xmlns:mc="http://schemas.openxmlformats.org/markup-compatibility/2006" xmlns:aink="http://schemas.microsoft.com/office/drawing/2016/ink" xmlns:am3d="http://schemas.microsoft.com/office/drawing/2017/model3d" xmlns:o="urn:schemas-microsoft-com:office:office" xmlns:r="http://schemas.openxmlformats.org/officeDocument/2006/relationships" xmlns:m="http://schemas.openxmlformats.org/officeDocument/2006/math" xmlns:v="urn:schemas-microsoft-com:vml" xmlns:wp14="http://schemas.microsoft.com/office/word/2010/wordprocessingDrawing" xmlns:wp="http://schemas.openxmlformats.org/drawingml/2006/wordprocessingDrawing" xmlns:w10="urn:schemas-microsoft-com:office:word" xmlns:w="http://schemas.openxmlformats.org/wordprocessingml/2006/main" xmlns:w14="http://schemas.microsoft.com/office/word/2010/wordml" xmlns:w15="http://schemas.microsoft.com/office/word/2012/wordml" xmlns:w16cid="http://schemas.microsoft.com/office/word/2016/wordml/cid" xmlns:w16se="http://schemas.microsoft.com/office/word/2015/wordml/symex" xmlns:wpg="http://schemas.microsoft.com/office/word/2010/wordprocessingGroup" xmlns:wpi="http://schemas.microsoft.com/office/word/2010/wordprocessingInk" xmlns:wne="http://schemas.microsoft.com/office/word/2006/wordml" xmlns:wps="http://schemas.microsoft.com/office/word/2010/wordprocessingShape" mc:Ignorable="w14 w15 w16se w16cid wp14">
+<w:footnotes xmlns:wpc="http://schemas.microsoft.com/office/word/2010/wordprocessingCanvas" xmlns:cx="http://schemas.microsoft.com/office/drawing/2014/chartex" xmlns:cx1="http://schemas.microsoft.com/office/drawing/2015/9/8/chartex" xmlns:cx2="http://schemas.microsoft.com/office/drawing/2015/10/21/chartex" xmlns:cx3="http://schemas.microsoft.com/office/drawing/2016/5/9/chartex" xmlns:cx4="http://schemas.microsoft.com/office/drawing/2016/5/10/chartex" xmlns:cx5="http://schemas.microsoft.com/office/drawing/2016/5/11/chartex" xmlns:cx6="http://schemas.microsoft.com/office/drawing/2016/5/12/chartex" xmlns:cx7="http://schemas.microsoft.com/office/drawing/2016/5/13/chartex" xmlns:cx8="http://schemas.microsoft.com/office/drawing/2016/5/14/chartex" xmlns:mc="http://schemas.openxmlformats.org/markup-compatibility/2006" xmlns:aink="http://schemas.microsoft.com/office/drawing/2016/ink" xmlns:am3d="http://schemas.microsoft.com/office/drawing/2017/model3d" xmlns:o="urn:schemas-microsoft-com:office:office" xmlns:r="http://schemas.openxmlformats.org/officeDocument/2006/relationships" xmlns:m="http://schemas.openxmlformats.org/officeDocument/2006/math" xmlns:v="urn:schemas-microsoft-com:vml" xmlns:wp14="http://schemas.microsoft.com/office/word/2010/wordprocessingDrawing" xmlns:wp="http://schemas.openxmlformats.org/drawingml/2006/wordprocessingDrawing" xmlns:w10="urn:schemas-microsoft-com:office:word" xmlns:w="http://schemas.openxmlformats.org/wordprocessingml/2006/main" xmlns:w14="http://schemas.microsoft.com/office/word/2010/wordml" xmlns:w15="http://schemas.microsoft.com/office/word/2012/wordml" xmlns:w16cex="http://schemas.microsoft.com/office/word/2018/wordml/cex" xmlns:w16cid="http://schemas.microsoft.com/office/word/2016/wordml/cid" xmlns:w16="http://schemas.microsoft.com/office/word/2018/wordml" xmlns:w16se="http://schemas.microsoft.com/office/word/2015/wordml/symex" xmlns:wpg="http://schemas.microsoft.com/office/word/2010/wordprocessingGroup" xmlns:wpi="http://schemas.microsoft.com/office/word/2010/wordprocessingInk" xmlns:wne="http://schemas.microsoft.com/office/word/2006/wordml" xmlns:wps="http://schemas.microsoft.com/office/word/2010/wordprocessingShape" mc:Ignorable="w14 w15 w16se w16cid w16 w16cex wp14">
   <w:footnote w:type="separator" w:id="-1">
     <w:p>
       <w:r>
@@ -4750,7 +4883,7 @@
 </file>
 
 <file path=word/header1.xml><?xml version="1.0" encoding="utf-8"?>
-<w:hdr xmlns:wpc="http://schemas.microsoft.com/office/word/2010/wordprocessingCanvas" xmlns:cx="http://schemas.microsoft.com/office/drawing/2014/chartex" xmlns:cx1="http://schemas.microsoft.com/office/drawing/2015/9/8/chartex" xmlns:cx2="http://schemas.microsoft.com/office/drawing/2015/10/21/chartex" xmlns:cx3="http://schemas.microsoft.com/office/drawing/2016/5/9/chartex" xmlns:cx4="http://schemas.microsoft.com/office/drawing/2016/5/10/chartex" xmlns:cx5="http://schemas.microsoft.com/office/drawing/2016/5/11/chartex" xmlns:cx6="http://schemas.microsoft.com/office/drawing/2016/5/12/chartex" xmlns:cx7="http://schemas.microsoft.com/office/drawing/2016/5/13/chartex" xmlns:cx8="http://schemas.microsoft.com/office/drawing/2016/5/14/chartex" xmlns:mc="http://schemas.openxmlformats.org/markup-compatibility/2006" xmlns:aink="http://schemas.microsoft.com/office/drawing/2016/ink" xmlns:am3d="http://schemas.microsoft.com/office/drawing/2017/model3d" xmlns:o="urn:schemas-microsoft-com:office:office" xmlns:r="http://schemas.openxmlformats.org/officeDocument/2006/relationships" xmlns:m="http://schemas.openxmlformats.org/officeDocument/2006/math" xmlns:v="urn:schemas-microsoft-com:vml" xmlns:wp14="http://schemas.microsoft.com/office/word/2010/wordprocessingDrawing" xmlns:wp="http://schemas.openxmlformats.org/drawingml/2006/wordprocessingDrawing" xmlns:w10="urn:schemas-microsoft-com:office:word" xmlns:w="http://schemas.openxmlformats.org/wordprocessingml/2006/main" xmlns:w14="http://schemas.microsoft.com/office/word/2010/wordml" xmlns:w15="http://schemas.microsoft.com/office/word/2012/wordml" xmlns:w16cid="http://schemas.microsoft.com/office/word/2016/wordml/cid" xmlns:w16se="http://schemas.microsoft.com/office/word/2015/wordml/symex" xmlns:wpg="http://schemas.microsoft.com/office/word/2010/wordprocessingGroup" xmlns:wpi="http://schemas.microsoft.com/office/word/2010/wordprocessingInk" xmlns:wne="http://schemas.microsoft.com/office/word/2006/wordml" xmlns:wps="http://schemas.microsoft.com/office/word/2010/wordprocessingShape" mc:Ignorable="w14 w15 w16se w16cid wp14">
+<w:hdr xmlns:wpc="http://schemas.microsoft.com/office/word/2010/wordprocessingCanvas" xmlns:cx="http://schemas.microsoft.com/office/drawing/2014/chartex" xmlns:cx1="http://schemas.microsoft.com/office/drawing/2015/9/8/chartex" xmlns:cx2="http://schemas.microsoft.com/office/drawing/2015/10/21/chartex" xmlns:cx3="http://schemas.microsoft.com/office/drawing/2016/5/9/chartex" xmlns:cx4="http://schemas.microsoft.com/office/drawing/2016/5/10/chartex" xmlns:cx5="http://schemas.microsoft.com/office/drawing/2016/5/11/chartex" xmlns:cx6="http://schemas.microsoft.com/office/drawing/2016/5/12/chartex" xmlns:cx7="http://schemas.microsoft.com/office/drawing/2016/5/13/chartex" xmlns:cx8="http://schemas.microsoft.com/office/drawing/2016/5/14/chartex" xmlns:mc="http://schemas.openxmlformats.org/markup-compatibility/2006" xmlns:aink="http://schemas.microsoft.com/office/drawing/2016/ink" xmlns:am3d="http://schemas.microsoft.com/office/drawing/2017/model3d" xmlns:o="urn:schemas-microsoft-com:office:office" xmlns:r="http://schemas.openxmlformats.org/officeDocument/2006/relationships" xmlns:m="http://schemas.openxmlformats.org/officeDocument/2006/math" xmlns:v="urn:schemas-microsoft-com:vml" xmlns:wp14="http://schemas.microsoft.com/office/word/2010/wordprocessingDrawing" xmlns:wp="http://schemas.openxmlformats.org/drawingml/2006/wordprocessingDrawing" xmlns:w10="urn:schemas-microsoft-com:office:word" xmlns:w="http://schemas.openxmlformats.org/wordprocessingml/2006/main" xmlns:w14="http://schemas.microsoft.com/office/word/2010/wordml" xmlns:w15="http://schemas.microsoft.com/office/word/2012/wordml" xmlns:w16cex="http://schemas.microsoft.com/office/word/2018/wordml/cex" xmlns:w16cid="http://schemas.microsoft.com/office/word/2016/wordml/cid" xmlns:w16="http://schemas.microsoft.com/office/word/2018/wordml" xmlns:w16se="http://schemas.microsoft.com/office/word/2015/wordml/symex" xmlns:wpg="http://schemas.microsoft.com/office/word/2010/wordprocessingGroup" xmlns:wpi="http://schemas.microsoft.com/office/word/2010/wordprocessingInk" xmlns:wne="http://schemas.microsoft.com/office/word/2006/wordml" xmlns:wps="http://schemas.microsoft.com/office/word/2010/wordprocessingShape" mc:Ignorable="w14 w15 w16se w16cid w16 w16cex wp14">
   <w:tbl>
     <w:tblPr>
       <w:tblW w:w="8521" w:type="dxa"/>
@@ -4843,27 +4976,14 @@
           <w:r>
             <w:t xml:space="preserve">File: </w:t>
           </w:r>
-          <w:r>
-            <w:fldChar w:fldCharType="begin"/>
-          </w:r>
-          <w:r>
-            <w:instrText xml:space="preserve"> FILENAME \* Lower\p \* MERGEFORMAT </w:instrText>
-          </w:r>
-          <w:r>
-            <w:fldChar w:fldCharType="separate"/>
-          </w:r>
-          <w:r>
-            <w:rPr>
-              <w:noProof/>
-            </w:rPr>
-            <w:t>c:\home\pete\advanced backup\documentation\loon.docx</w:t>
-          </w:r>
-          <w:r>
-            <w:rPr>
-              <w:noProof/>
-            </w:rPr>
-            <w:fldChar w:fldCharType="end"/>
-          </w:r>
+          <w:fldSimple w:instr=" FILENAME \* Lower\p \* MERGEFORMAT ">
+            <w:r>
+              <w:rPr>
+                <w:noProof/>
+              </w:rPr>
+              <w:t>c:\home\pete\advanced backup\documentation\loon.docx</w:t>
+            </w:r>
+          </w:fldSimple>
         </w:p>
       </w:tc>
       <w:tc>
@@ -4895,7 +5015,7 @@
 </file>
 
 <file path=word/numbering.xml><?xml version="1.0" encoding="utf-8"?>
-<w:numbering xmlns:wpc="http://schemas.microsoft.com/office/word/2010/wordprocessingCanvas" xmlns:cx="http://schemas.microsoft.com/office/drawing/2014/chartex" xmlns:cx1="http://schemas.microsoft.com/office/drawing/2015/9/8/chartex" xmlns:cx2="http://schemas.microsoft.com/office/drawing/2015/10/21/chartex" xmlns:cx3="http://schemas.microsoft.com/office/drawing/2016/5/9/chartex" xmlns:cx4="http://schemas.microsoft.com/office/drawing/2016/5/10/chartex" xmlns:cx5="http://schemas.microsoft.com/office/drawing/2016/5/11/chartex" xmlns:cx6="http://schemas.microsoft.com/office/drawing/2016/5/12/chartex" xmlns:cx7="http://schemas.microsoft.com/office/drawing/2016/5/13/chartex" xmlns:cx8="http://schemas.microsoft.com/office/drawing/2016/5/14/chartex" xmlns:mc="http://schemas.openxmlformats.org/markup-compatibility/2006" xmlns:aink="http://schemas.microsoft.com/office/drawing/2016/ink" xmlns:am3d="http://schemas.microsoft.com/office/drawing/2017/model3d" xmlns:o="urn:schemas-microsoft-com:office:office" xmlns:r="http://schemas.openxmlformats.org/officeDocument/2006/relationships" xmlns:m="http://schemas.openxmlformats.org/officeDocument/2006/math" xmlns:v="urn:schemas-microsoft-com:vml" xmlns:wp14="http://schemas.microsoft.com/office/word/2010/wordprocessingDrawing" xmlns:wp="http://schemas.openxmlformats.org/drawingml/2006/wordprocessingDrawing" xmlns:w10="urn:schemas-microsoft-com:office:word" xmlns:w="http://schemas.openxmlformats.org/wordprocessingml/2006/main" xmlns:w14="http://schemas.microsoft.com/office/word/2010/wordml" xmlns:w15="http://schemas.microsoft.com/office/word/2012/wordml" xmlns:w16cid="http://schemas.microsoft.com/office/word/2016/wordml/cid" xmlns:w16se="http://schemas.microsoft.com/office/word/2015/wordml/symex" xmlns:wpg="http://schemas.microsoft.com/office/word/2010/wordprocessingGroup" xmlns:wpi="http://schemas.microsoft.com/office/word/2010/wordprocessingInk" xmlns:wne="http://schemas.microsoft.com/office/word/2006/wordml" xmlns:wps="http://schemas.microsoft.com/office/word/2010/wordprocessingShape" mc:Ignorable="w14 w15 w16se w16cid wp14">
+<w:numbering xmlns:wpc="http://schemas.microsoft.com/office/word/2010/wordprocessingCanvas" xmlns:cx="http://schemas.microsoft.com/office/drawing/2014/chartex" xmlns:cx1="http://schemas.microsoft.com/office/drawing/2015/9/8/chartex" xmlns:cx2="http://schemas.microsoft.com/office/drawing/2015/10/21/chartex" xmlns:cx3="http://schemas.microsoft.com/office/drawing/2016/5/9/chartex" xmlns:cx4="http://schemas.microsoft.com/office/drawing/2016/5/10/chartex" xmlns:cx5="http://schemas.microsoft.com/office/drawing/2016/5/11/chartex" xmlns:cx6="http://schemas.microsoft.com/office/drawing/2016/5/12/chartex" xmlns:cx7="http://schemas.microsoft.com/office/drawing/2016/5/13/chartex" xmlns:cx8="http://schemas.microsoft.com/office/drawing/2016/5/14/chartex" xmlns:mc="http://schemas.openxmlformats.org/markup-compatibility/2006" xmlns:aink="http://schemas.microsoft.com/office/drawing/2016/ink" xmlns:am3d="http://schemas.microsoft.com/office/drawing/2017/model3d" xmlns:o="urn:schemas-microsoft-com:office:office" xmlns:r="http://schemas.openxmlformats.org/officeDocument/2006/relationships" xmlns:m="http://schemas.openxmlformats.org/officeDocument/2006/math" xmlns:v="urn:schemas-microsoft-com:vml" xmlns:wp14="http://schemas.microsoft.com/office/word/2010/wordprocessingDrawing" xmlns:wp="http://schemas.openxmlformats.org/drawingml/2006/wordprocessingDrawing" xmlns:w10="urn:schemas-microsoft-com:office:word" xmlns:w="http://schemas.openxmlformats.org/wordprocessingml/2006/main" xmlns:w14="http://schemas.microsoft.com/office/word/2010/wordml" xmlns:w15="http://schemas.microsoft.com/office/word/2012/wordml" xmlns:w16cex="http://schemas.microsoft.com/office/word/2018/wordml/cex" xmlns:w16cid="http://schemas.microsoft.com/office/word/2016/wordml/cid" xmlns:w16="http://schemas.microsoft.com/office/word/2018/wordml" xmlns:w16se="http://schemas.microsoft.com/office/word/2015/wordml/symex" xmlns:wpg="http://schemas.microsoft.com/office/word/2010/wordprocessingGroup" xmlns:wpi="http://schemas.microsoft.com/office/word/2010/wordprocessingInk" xmlns:wne="http://schemas.microsoft.com/office/word/2006/wordml" xmlns:wps="http://schemas.microsoft.com/office/word/2010/wordprocessingShape" mc:Ignorable="w14 w15 w16se w16cid w16 w16cex wp14">
   <w:abstractNum w:abstractNumId="0" w15:restartNumberingAfterBreak="0">
     <w:nsid w:val="08EC6F42"/>
     <w:multiLevelType w:val="hybridMultilevel"/>
@@ -5364,7 +5484,7 @@
 </file>
 
 <file path=word/styles.xml><?xml version="1.0" encoding="utf-8"?>
-<w:styles xmlns:mc="http://schemas.openxmlformats.org/markup-compatibility/2006" xmlns:r="http://schemas.openxmlformats.org/officeDocument/2006/relationships" xmlns:w="http://schemas.openxmlformats.org/wordprocessingml/2006/main" xmlns:w14="http://schemas.microsoft.com/office/word/2010/wordml" xmlns:w15="http://schemas.microsoft.com/office/word/2012/wordml" xmlns:w16cid="http://schemas.microsoft.com/office/word/2016/wordml/cid" xmlns:w16se="http://schemas.microsoft.com/office/word/2015/wordml/symex" mc:Ignorable="w14 w15 w16se w16cid">
+<w:styles xmlns:mc="http://schemas.openxmlformats.org/markup-compatibility/2006" xmlns:r="http://schemas.openxmlformats.org/officeDocument/2006/relationships" xmlns:w="http://schemas.openxmlformats.org/wordprocessingml/2006/main" xmlns:w14="http://schemas.microsoft.com/office/word/2010/wordml" xmlns:w15="http://schemas.microsoft.com/office/word/2012/wordml" xmlns:w16cex="http://schemas.microsoft.com/office/word/2018/wordml/cex" xmlns:w16cid="http://schemas.microsoft.com/office/word/2016/wordml/cid" xmlns:w16="http://schemas.microsoft.com/office/word/2018/wordml" xmlns:w16se="http://schemas.microsoft.com/office/word/2015/wordml/symex" mc:Ignorable="w14 w15 w16se w16cid w16 w16cex">
   <w:docDefaults>
     <w:rPrDefault>
       <w:rPr>

</xml_diff>

<commit_message>
Update spec to allow strings with \UXXXXXXX for codepoints outside BMP
</commit_message>
<xml_diff>
--- a/LOON.docx
+++ b/LOON.docx
@@ -2563,14 +2563,297 @@
         <w:rPr>
           <w:rFonts w:ascii="Courier New" w:hAnsi="Courier New" w:cs="Courier New"/>
         </w:rPr>
+        <w:t>\s -&gt; space</w:t>
+      </w:r>
+    </w:p>
+    <w:p>
+      <w:pPr>
+        <w:spacing w:before="20" w:after="20"/>
+        <w:ind w:left="567"/>
+        <w:rPr>
+          <w:rFonts w:ascii="Courier New" w:hAnsi="Courier New" w:cs="Courier New"/>
+        </w:rPr>
+      </w:pPr>
+      <w:r>
+        <w:rPr>
+          <w:rFonts w:ascii="Courier New" w:hAnsi="Courier New" w:cs="Courier New"/>
+        </w:rPr>
+        <w:t xml:space="preserve">           </w:t>
+      </w:r>
+      <w:r>
+        <w:rPr>
+          <w:rFonts w:ascii="Courier New" w:hAnsi="Courier New" w:cs="Courier New"/>
+        </w:rPr>
+        <w:t xml:space="preserve"> </w:t>
+      </w:r>
+      <w:r>
+        <w:rPr>
+          <w:rFonts w:ascii="Courier New" w:hAnsi="Courier New" w:cs="Courier New"/>
+        </w:rPr>
+        <w:t>"#" /</w:t>
+      </w:r>
+      <w:r>
+        <w:rPr>
+          <w:rFonts w:ascii="Courier New" w:hAnsi="Courier New" w:cs="Courier New"/>
+        </w:rPr>
+        <w:t xml:space="preserve">  </w:t>
+      </w:r>
+      <w:r>
+        <w:rPr>
+          <w:rFonts w:ascii="Courier New" w:hAnsi="Courier New" w:cs="Courier New"/>
+        </w:rPr>
+        <w:t>;</w:t>
+      </w:r>
+      <w:r>
+        <w:rPr>
+          <w:rFonts w:ascii="Courier New" w:hAnsi="Courier New" w:cs="Courier New"/>
+        </w:rPr>
+        <w:t xml:space="preserve">      \# -&gt; #</w:t>
+      </w:r>
+    </w:p>
+    <w:p>
+      <w:pPr>
+        <w:spacing w:before="20" w:after="20"/>
+        <w:ind w:left="567"/>
+        <w:rPr>
+          <w:rFonts w:ascii="Courier New" w:hAnsi="Courier New" w:cs="Courier New"/>
+        </w:rPr>
+      </w:pPr>
+      <w:r>
+        <w:rPr>
+          <w:rFonts w:ascii="Courier New" w:hAnsi="Courier New" w:cs="Courier New"/>
+        </w:rPr>
+        <w:t xml:space="preserve">           </w:t>
+      </w:r>
+      <w:r>
+        <w:rPr>
+          <w:rFonts w:ascii="Courier New" w:hAnsi="Courier New" w:cs="Courier New"/>
+        </w:rPr>
+        <w:t xml:space="preserve"> </w:t>
+      </w:r>
+      <w:r>
+        <w:rPr>
+          <w:rFonts w:ascii="Courier New" w:hAnsi="Courier New" w:cs="Courier New"/>
+        </w:rPr>
+        <w:t>"{" /</w:t>
+      </w:r>
+      <w:r>
+        <w:rPr>
+          <w:rFonts w:ascii="Courier New" w:hAnsi="Courier New" w:cs="Courier New"/>
+        </w:rPr>
+        <w:t xml:space="preserve">  </w:t>
+      </w:r>
+      <w:r>
+        <w:rPr>
+          <w:rFonts w:ascii="Courier New" w:hAnsi="Courier New" w:cs="Courier New"/>
+        </w:rPr>
+        <w:t>;</w:t>
+      </w:r>
+      <w:r>
+        <w:rPr>
+          <w:rFonts w:ascii="Courier New" w:hAnsi="Courier New" w:cs="Courier New"/>
+        </w:rPr>
+        <w:t xml:space="preserve">      \{ -&gt; {</w:t>
+      </w:r>
+    </w:p>
+    <w:p>
+      <w:pPr>
+        <w:spacing w:before="20" w:after="20"/>
+        <w:ind w:left="567"/>
+        <w:rPr>
+          <w:rFonts w:ascii="Courier New" w:hAnsi="Courier New" w:cs="Courier New"/>
+        </w:rPr>
+      </w:pPr>
+      <w:r>
+        <w:rPr>
+          <w:rFonts w:ascii="Courier New" w:hAnsi="Courier New" w:cs="Courier New"/>
+        </w:rPr>
+        <w:t xml:space="preserve">           </w:t>
+      </w:r>
+      <w:r>
+        <w:rPr>
+          <w:rFonts w:ascii="Courier New" w:hAnsi="Courier New" w:cs="Courier New"/>
+        </w:rPr>
+        <w:t xml:space="preserve"> </w:t>
+      </w:r>
+      <w:r>
+        <w:rPr>
+          <w:rFonts w:ascii="Courier New" w:hAnsi="Courier New" w:cs="Courier New"/>
+        </w:rPr>
+        <w:t>"[" /</w:t>
+      </w:r>
+      <w:r>
+        <w:rPr>
+          <w:rFonts w:ascii="Courier New" w:hAnsi="Courier New" w:cs="Courier New"/>
+        </w:rPr>
+        <w:t xml:space="preserve">  </w:t>
+      </w:r>
+      <w:r>
+        <w:rPr>
+          <w:rFonts w:ascii="Courier New" w:hAnsi="Courier New" w:cs="Courier New"/>
+        </w:rPr>
+        <w:t>;</w:t>
+      </w:r>
+      <w:r>
+        <w:rPr>
+          <w:rFonts w:ascii="Courier New" w:hAnsi="Courier New" w:cs="Courier New"/>
+        </w:rPr>
+        <w:t xml:space="preserve">      \[ -&gt; [</w:t>
+      </w:r>
+    </w:p>
+    <w:p>
+      <w:pPr>
+        <w:spacing w:before="20" w:after="20"/>
+        <w:ind w:left="567"/>
+        <w:rPr>
+          <w:rFonts w:ascii="Courier New" w:hAnsi="Courier New" w:cs="Courier New"/>
+        </w:rPr>
+      </w:pPr>
+      <w:r>
+        <w:rPr>
+          <w:rFonts w:ascii="Courier New" w:hAnsi="Courier New" w:cs="Courier New"/>
+        </w:rPr>
+        <w:t xml:space="preserve">            "]" /  ;      \] -&gt; ]</w:t>
+      </w:r>
+    </w:p>
+    <w:p>
+      <w:pPr>
+        <w:spacing w:before="20" w:after="20"/>
+        <w:ind w:left="567"/>
+        <w:rPr>
+          <w:rFonts w:ascii="Courier New" w:hAnsi="Courier New" w:cs="Courier New"/>
+        </w:rPr>
+      </w:pPr>
+      <w:r>
+        <w:rPr>
+          <w:rFonts w:ascii="Courier New" w:hAnsi="Courier New" w:cs="Courier New"/>
+        </w:rPr>
+        <w:t xml:space="preserve">            "&lt;" /</w:t>
+      </w:r>
+      <w:r>
+        <w:rPr>
+          <w:rFonts w:ascii="Courier New" w:hAnsi="Courier New" w:cs="Courier New"/>
+        </w:rPr>
+        <w:t xml:space="preserve">  </w:t>
+      </w:r>
+      <w:r>
+        <w:rPr>
+          <w:rFonts w:ascii="Courier New" w:hAnsi="Courier New" w:cs="Courier New"/>
+        </w:rPr>
+        <w:t>;</w:t>
+      </w:r>
+      <w:r>
+        <w:rPr>
+          <w:rFonts w:ascii="Courier New" w:hAnsi="Courier New" w:cs="Courier New"/>
+        </w:rPr>
+        <w:t xml:space="preserve">      \&lt; -&gt; &lt;</w:t>
+      </w:r>
+    </w:p>
+    <w:p>
+      <w:pPr>
+        <w:spacing w:before="20" w:after="20"/>
+        <w:ind w:left="567"/>
+        <w:rPr>
+          <w:rFonts w:ascii="Courier New" w:hAnsi="Courier New" w:cs="Courier New"/>
+        </w:rPr>
+      </w:pPr>
+      <w:r>
+        <w:rPr>
+          <w:rFonts w:ascii="Courier New" w:hAnsi="Courier New" w:cs="Courier New"/>
+        </w:rPr>
+        <w:t xml:space="preserve">           </w:t>
+      </w:r>
+      <w:r>
+        <w:rPr>
+          <w:rFonts w:ascii="Courier New" w:hAnsi="Courier New" w:cs="Courier New"/>
+        </w:rPr>
+        <w:t xml:space="preserve"> </w:t>
+      </w:r>
+      <w:r>
+        <w:rPr>
+          <w:rFonts w:ascii="Courier New" w:hAnsi="Courier New" w:cs="Courier New"/>
+        </w:rPr>
+        <w:t xml:space="preserve">WSP </w:t>
+      </w:r>
+      <w:proofErr w:type="gramStart"/>
+      <w:r>
+        <w:rPr>
+          <w:rFonts w:ascii="Courier New" w:hAnsi="Courier New" w:cs="Courier New"/>
+        </w:rPr>
+        <w:t>/</w:t>
+      </w:r>
+      <w:r>
+        <w:rPr>
+          <w:rFonts w:ascii="Courier New" w:hAnsi="Courier New" w:cs="Courier New"/>
+        </w:rPr>
+        <w:t xml:space="preserve">  </w:t>
+      </w:r>
+      <w:r>
+        <w:rPr>
+          <w:rFonts w:ascii="Courier New" w:hAnsi="Courier New" w:cs="Courier New"/>
+        </w:rPr>
+        <w:t>;</w:t>
+      </w:r>
+      <w:proofErr w:type="gramEnd"/>
+      <w:r>
+        <w:rPr>
+          <w:rFonts w:ascii="Courier New" w:hAnsi="Courier New" w:cs="Courier New"/>
+        </w:rPr>
+        <w:t xml:space="preserve">      \&lt;space&gt; -&gt; &lt;space&gt;</w:t>
+      </w:r>
+    </w:p>
+    <w:p>
+      <w:pPr>
+        <w:spacing w:before="20" w:after="20"/>
+        <w:ind w:left="567"/>
+        <w:rPr>
+          <w:rFonts w:ascii="Courier New" w:hAnsi="Courier New" w:cs="Courier New"/>
+        </w:rPr>
+      </w:pPr>
+      <w:r>
+        <w:rPr>
+          <w:rFonts w:ascii="Courier New" w:hAnsi="Courier New" w:cs="Courier New"/>
+        </w:rPr>
+        <w:t xml:space="preserve">           </w:t>
+      </w:r>
+      <w:r>
+        <w:rPr>
+          <w:rFonts w:ascii="Courier New" w:hAnsi="Courier New" w:cs="Courier New"/>
+        </w:rPr>
+        <w:t xml:space="preserve"> </w:t>
+      </w:r>
+      <w:r>
+        <w:rPr>
+          <w:rFonts w:ascii="Courier New" w:hAnsi="Courier New" w:cs="Courier New"/>
+        </w:rPr>
+        <w:t xml:space="preserve">%x75 4HEXDIG </w:t>
+      </w:r>
+      <w:r>
+        <w:rPr>
+          <w:rFonts w:ascii="Courier New" w:hAnsi="Courier New" w:cs="Courier New"/>
+        </w:rPr>
+        <w:t>/</w:t>
+      </w:r>
+      <w:r>
+        <w:rPr>
+          <w:rFonts w:ascii="Courier New" w:hAnsi="Courier New" w:cs="Courier New"/>
+        </w:rPr>
+        <w:t xml:space="preserve">  ; </w:t>
+      </w:r>
+      <w:r>
+        <w:rPr>
+          <w:rFonts w:ascii="Courier New" w:hAnsi="Courier New" w:cs="Courier New"/>
+        </w:rPr>
         <w:t>\</w:t>
       </w:r>
-      <w:r>
-        <w:rPr>
-          <w:rFonts w:ascii="Courier New" w:hAnsi="Courier New" w:cs="Courier New"/>
-        </w:rPr>
-        <w:t>s</w:t>
-      </w:r>
+      <w:proofErr w:type="spellStart"/>
+      <w:r>
+        <w:rPr>
+          <w:rFonts w:ascii="Courier New" w:hAnsi="Courier New" w:cs="Courier New"/>
+        </w:rPr>
+        <w:t>uXXXX</w:t>
+      </w:r>
+      <w:proofErr w:type="spellEnd"/>
       <w:r>
         <w:rPr>
           <w:rFonts w:ascii="Courier New" w:hAnsi="Courier New" w:cs="Courier New"/>
@@ -2581,40 +2864,333 @@
         <w:rPr>
           <w:rFonts w:ascii="Courier New" w:hAnsi="Courier New" w:cs="Courier New"/>
         </w:rPr>
-        <w:t>space</w:t>
-      </w:r>
-    </w:p>
-    <w:p>
-      <w:pPr>
-        <w:spacing w:before="20" w:after="20"/>
-        <w:ind w:left="567"/>
-        <w:rPr>
-          <w:rFonts w:ascii="Courier New" w:hAnsi="Courier New" w:cs="Courier New"/>
-        </w:rPr>
-      </w:pPr>
-      <w:r>
-        <w:rPr>
-          <w:rFonts w:ascii="Courier New" w:hAnsi="Courier New" w:cs="Courier New"/>
-        </w:rPr>
-        <w:t xml:space="preserve">           </w:t>
-      </w:r>
+        <w:t>U+XXXX</w:t>
+      </w:r>
+    </w:p>
+    <w:p>
+      <w:pPr>
+        <w:spacing w:before="20" w:after="20"/>
+        <w:ind w:left="567"/>
+        <w:rPr>
+          <w:rFonts w:ascii="Courier New" w:hAnsi="Courier New" w:cs="Courier New"/>
+        </w:rPr>
+      </w:pPr>
+      <w:r>
+        <w:rPr>
+          <w:rFonts w:ascii="Courier New" w:hAnsi="Courier New" w:cs="Courier New"/>
+        </w:rPr>
+        <w:t xml:space="preserve">            </w:t>
+      </w:r>
+      <w:r>
+        <w:rPr>
+          <w:rFonts w:ascii="Courier New" w:hAnsi="Courier New" w:cs="Courier New"/>
+        </w:rPr>
+        <w:t>%x</w:t>
+      </w:r>
+      <w:r>
+        <w:rPr>
+          <w:rFonts w:ascii="Courier New" w:hAnsi="Courier New" w:cs="Courier New"/>
+        </w:rPr>
+        <w:t>5</w:t>
+      </w:r>
+      <w:r>
+        <w:rPr>
+          <w:rFonts w:ascii="Courier New" w:hAnsi="Courier New" w:cs="Courier New"/>
+        </w:rPr>
+        <w:t xml:space="preserve">5 </w:t>
+      </w:r>
+      <w:r>
+        <w:rPr>
+          <w:rFonts w:ascii="Courier New" w:hAnsi="Courier New" w:cs="Courier New"/>
+        </w:rPr>
+        <w:t>6</w:t>
+      </w:r>
+      <w:r>
+        <w:rPr>
+          <w:rFonts w:ascii="Courier New" w:hAnsi="Courier New" w:cs="Courier New"/>
+        </w:rPr>
+        <w:t xml:space="preserve">HEXDIG )  ; </w:t>
+      </w:r>
+      <w:r>
+        <w:rPr>
+          <w:rFonts w:ascii="Courier New" w:hAnsi="Courier New" w:cs="Courier New"/>
+        </w:rPr>
+        <w:t>\UXX</w:t>
+      </w:r>
+      <w:r>
+        <w:rPr>
+          <w:rFonts w:ascii="Courier New" w:hAnsi="Courier New" w:cs="Courier New"/>
+        </w:rPr>
+        <w:t>XXXX</w:t>
+      </w:r>
+      <w:r>
+        <w:rPr>
+          <w:rFonts w:ascii="Courier New" w:hAnsi="Courier New" w:cs="Courier New"/>
+        </w:rPr>
+        <w:t xml:space="preserve"> -&gt; </w:t>
+      </w:r>
+      <w:r>
+        <w:rPr>
+          <w:rFonts w:ascii="Courier New" w:hAnsi="Courier New" w:cs="Courier New"/>
+        </w:rPr>
+        <w:t>U+XXXX</w:t>
+      </w:r>
+      <w:r>
+        <w:rPr>
+          <w:rFonts w:ascii="Courier New" w:hAnsi="Courier New" w:cs="Courier New"/>
+        </w:rPr>
+        <w:t>XX</w:t>
+      </w:r>
+    </w:p>
+    <w:p>
+      <w:pPr>
+        <w:spacing w:before="20" w:after="20"/>
+        <w:ind w:left="567"/>
+        <w:rPr>
+          <w:rFonts w:ascii="Courier New" w:hAnsi="Courier New" w:cs="Courier New"/>
+        </w:rPr>
+      </w:pPr>
+      <w:r>
+        <w:rPr>
+          <w:rFonts w:ascii="Courier New" w:hAnsi="Courier New" w:cs="Courier New"/>
+        </w:rPr>
+        <w:t xml:space="preserve">escape = %x5C            </w:t>
+      </w:r>
+      <w:proofErr w:type="gramStart"/>
+      <w:r>
+        <w:rPr>
+          <w:rFonts w:ascii="Courier New" w:hAnsi="Courier New" w:cs="Courier New"/>
+        </w:rPr>
+        <w:t xml:space="preserve">  ;</w:t>
+      </w:r>
+      <w:proofErr w:type="gramEnd"/>
+      <w:r>
+        <w:rPr>
+          <w:rFonts w:ascii="Courier New" w:hAnsi="Courier New" w:cs="Courier New"/>
+        </w:rPr>
+        <w:t xml:space="preserve"> \</w:t>
+      </w:r>
+    </w:p>
+    <w:p>
+      <w:pPr>
+        <w:spacing w:before="20" w:after="20"/>
+        <w:ind w:left="567"/>
+        <w:rPr>
+          <w:rFonts w:ascii="Courier New" w:hAnsi="Courier New" w:cs="Courier New"/>
+        </w:rPr>
+      </w:pPr>
+    </w:p>
+    <w:p>
+      <w:pPr>
+        <w:spacing w:before="20" w:after="20"/>
+        <w:ind w:left="567"/>
+        <w:rPr>
+          <w:rFonts w:ascii="Courier New" w:hAnsi="Courier New" w:cs="Courier New"/>
+        </w:rPr>
+      </w:pPr>
+      <w:proofErr w:type="spellStart"/>
+      <w:r>
+        <w:rPr>
+          <w:rFonts w:ascii="Courier New" w:hAnsi="Courier New" w:cs="Courier New"/>
+        </w:rPr>
+        <w:t>eol</w:t>
+      </w:r>
+      <w:proofErr w:type="spellEnd"/>
+      <w:r>
+        <w:rPr>
+          <w:rFonts w:ascii="Courier New" w:hAnsi="Courier New" w:cs="Courier New"/>
+        </w:rPr>
+        <w:t xml:space="preserve"> = </w:t>
+      </w:r>
+      <w:proofErr w:type="spellStart"/>
+      <w:r>
+        <w:rPr>
+          <w:rFonts w:ascii="Courier New" w:hAnsi="Courier New" w:cs="Courier New"/>
+        </w:rPr>
+        <w:t>ows</w:t>
+      </w:r>
+      <w:proofErr w:type="spellEnd"/>
       <w:r>
         <w:rPr>
           <w:rFonts w:ascii="Courier New" w:hAnsi="Courier New" w:cs="Courier New"/>
         </w:rPr>
         <w:t xml:space="preserve"> </w:t>
       </w:r>
-      <w:r>
-        <w:rPr>
-          <w:rFonts w:ascii="Courier New" w:hAnsi="Courier New" w:cs="Courier New"/>
-        </w:rPr>
-        <w:t>"#" /</w:t>
-      </w:r>
-      <w:r>
-        <w:rPr>
-          <w:rFonts w:ascii="Courier New" w:hAnsi="Courier New" w:cs="Courier New"/>
-        </w:rPr>
-        <w:t xml:space="preserve">  </w:t>
+      <w:proofErr w:type="gramStart"/>
+      <w:r>
+        <w:rPr>
+          <w:rFonts w:ascii="Courier New" w:hAnsi="Courier New" w:cs="Courier New"/>
+        </w:rPr>
+        <w:t xml:space="preserve">( </w:t>
+      </w:r>
+      <w:r>
+        <w:rPr>
+          <w:rFonts w:ascii="Courier New" w:hAnsi="Courier New" w:cs="Courier New"/>
+        </w:rPr>
+        <w:t>CR</w:t>
+      </w:r>
+      <w:proofErr w:type="gramEnd"/>
+      <w:r>
+        <w:rPr>
+          <w:rFonts w:ascii="Courier New" w:hAnsi="Courier New" w:cs="Courier New"/>
+        </w:rPr>
+        <w:t xml:space="preserve"> [ LF ] / LF</w:t>
+      </w:r>
+      <w:r>
+        <w:rPr>
+          <w:rFonts w:ascii="Courier New" w:hAnsi="Courier New" w:cs="Courier New"/>
+        </w:rPr>
+        <w:t xml:space="preserve"> )</w:t>
+      </w:r>
+    </w:p>
+    <w:p>
+      <w:pPr>
+        <w:spacing w:before="20" w:after="20"/>
+        <w:ind w:left="567"/>
+        <w:rPr>
+          <w:rFonts w:ascii="Courier New" w:hAnsi="Courier New" w:cs="Courier New"/>
+        </w:rPr>
+      </w:pPr>
+      <w:r>
+        <w:rPr>
+          <w:rFonts w:ascii="Courier New" w:hAnsi="Courier New" w:cs="Courier New"/>
+        </w:rPr>
+        <w:t>not-</w:t>
+      </w:r>
+      <w:proofErr w:type="spellStart"/>
+      <w:r>
+        <w:rPr>
+          <w:rFonts w:ascii="Courier New" w:hAnsi="Courier New" w:cs="Courier New"/>
+        </w:rPr>
+        <w:t>eol</w:t>
+      </w:r>
+      <w:proofErr w:type="spellEnd"/>
+      <w:r>
+        <w:rPr>
+          <w:rFonts w:ascii="Courier New" w:hAnsi="Courier New" w:cs="Courier New"/>
+        </w:rPr>
+        <w:t xml:space="preserve"> = </w:t>
+      </w:r>
+      <w:r>
+        <w:rPr>
+          <w:rFonts w:ascii="Courier New" w:hAnsi="Courier New" w:cs="Courier New"/>
+        </w:rPr>
+        <w:t>H</w:t>
+      </w:r>
+      <w:r>
+        <w:rPr>
+          <w:rFonts w:ascii="Courier New" w:hAnsi="Courier New" w:cs="Courier New"/>
+        </w:rPr>
+        <w:t>TAB / %x20-FF</w:t>
+      </w:r>
+    </w:p>
+    <w:p>
+      <w:pPr>
+        <w:spacing w:before="20" w:after="20"/>
+        <w:ind w:left="567"/>
+        <w:rPr>
+          <w:rFonts w:ascii="Courier New" w:hAnsi="Courier New" w:cs="Courier New"/>
+        </w:rPr>
+      </w:pPr>
+      <w:proofErr w:type="spellStart"/>
+      <w:r>
+        <w:rPr>
+          <w:rFonts w:ascii="Courier New" w:hAnsi="Courier New" w:cs="Courier New"/>
+        </w:rPr>
+        <w:t>ows</w:t>
+      </w:r>
+      <w:proofErr w:type="spellEnd"/>
+      <w:r>
+        <w:rPr>
+          <w:rFonts w:ascii="Courier New" w:hAnsi="Courier New" w:cs="Courier New"/>
+        </w:rPr>
+        <w:t xml:space="preserve"> = *</w:t>
+      </w:r>
+      <w:proofErr w:type="gramStart"/>
+      <w:r>
+        <w:rPr>
+          <w:rFonts w:ascii="Courier New" w:hAnsi="Courier New" w:cs="Courier New"/>
+        </w:rPr>
+        <w:t>WSP ;</w:t>
+      </w:r>
+      <w:proofErr w:type="gramEnd"/>
+      <w:r>
+        <w:rPr>
+          <w:rFonts w:ascii="Courier New" w:hAnsi="Courier New" w:cs="Courier New"/>
+        </w:rPr>
+        <w:t xml:space="preserve"> Optional white space</w:t>
+      </w:r>
+    </w:p>
+    <w:p>
+      <w:pPr>
+        <w:spacing w:before="20" w:after="20"/>
+        <w:ind w:left="567"/>
+        <w:rPr>
+          <w:rFonts w:ascii="Courier New" w:hAnsi="Courier New" w:cs="Courier New"/>
+        </w:rPr>
+      </w:pPr>
+    </w:p>
+    <w:p>
+      <w:pPr>
+        <w:spacing w:before="20" w:after="20"/>
+        <w:ind w:left="567"/>
+        <w:rPr>
+          <w:rFonts w:ascii="Courier New" w:hAnsi="Courier New" w:cs="Courier New"/>
+        </w:rPr>
+      </w:pPr>
+      <w:proofErr w:type="gramStart"/>
+      <w:r>
+        <w:rPr>
+          <w:rFonts w:ascii="Courier New" w:hAnsi="Courier New" w:cs="Courier New"/>
+        </w:rPr>
+        <w:t>;;</w:t>
+      </w:r>
+      <w:proofErr w:type="gramEnd"/>
+      <w:r>
+        <w:rPr>
+          <w:rFonts w:ascii="Courier New" w:hAnsi="Courier New" w:cs="Courier New"/>
+        </w:rPr>
+        <w:t xml:space="preserve"> Keywords</w:t>
+      </w:r>
+    </w:p>
+    <w:p>
+      <w:pPr>
+        <w:spacing w:before="20" w:after="20"/>
+        <w:ind w:left="567"/>
+        <w:rPr>
+          <w:rFonts w:ascii="Courier New" w:hAnsi="Courier New" w:cs="Courier New"/>
+        </w:rPr>
+      </w:pPr>
+      <w:r>
+        <w:rPr>
+          <w:rFonts w:ascii="Courier New" w:hAnsi="Courier New" w:cs="Courier New"/>
+        </w:rPr>
+        <w:t>null-kw</w:t>
+      </w:r>
+      <w:r>
+        <w:rPr>
+          <w:rFonts w:ascii="Courier New" w:hAnsi="Courier New" w:cs="Courier New"/>
+        </w:rPr>
+        <w:t xml:space="preserve"> </w:t>
+      </w:r>
+      <w:r>
+        <w:rPr>
+          <w:rFonts w:ascii="Courier New" w:hAnsi="Courier New" w:cs="Courier New"/>
+        </w:rPr>
+        <w:t>= %x6E.75.6C.6</w:t>
+      </w:r>
+      <w:proofErr w:type="gramStart"/>
+      <w:r>
+        <w:rPr>
+          <w:rFonts w:ascii="Courier New" w:hAnsi="Courier New" w:cs="Courier New"/>
+        </w:rPr>
+        <w:t>C</w:t>
+      </w:r>
+      <w:r>
+        <w:rPr>
+          <w:rFonts w:ascii="Courier New" w:hAnsi="Courier New" w:cs="Courier New"/>
+        </w:rPr>
+        <w:t xml:space="preserve"> </w:t>
       </w:r>
       <w:r>
         <w:rPr>
@@ -2622,26 +3198,27 @@
         </w:rPr>
         <w:t>;</w:t>
       </w:r>
-      <w:r>
-        <w:rPr>
-          <w:rFonts w:ascii="Courier New" w:hAnsi="Courier New" w:cs="Courier New"/>
-        </w:rPr>
-        <w:t xml:space="preserve">      \# -&gt; #</w:t>
-      </w:r>
-    </w:p>
-    <w:p>
-      <w:pPr>
-        <w:spacing w:before="20" w:after="20"/>
-        <w:ind w:left="567"/>
-        <w:rPr>
-          <w:rFonts w:ascii="Courier New" w:hAnsi="Courier New" w:cs="Courier New"/>
-        </w:rPr>
-      </w:pPr>
-      <w:r>
-        <w:rPr>
-          <w:rFonts w:ascii="Courier New" w:hAnsi="Courier New" w:cs="Courier New"/>
-        </w:rPr>
-        <w:t xml:space="preserve">           </w:t>
+      <w:proofErr w:type="gramEnd"/>
+      <w:r>
+        <w:rPr>
+          <w:rFonts w:ascii="Courier New" w:hAnsi="Courier New" w:cs="Courier New"/>
+        </w:rPr>
+        <w:t xml:space="preserve"> "null"</w:t>
+      </w:r>
+    </w:p>
+    <w:p>
+      <w:pPr>
+        <w:spacing w:before="20" w:after="20"/>
+        <w:ind w:left="567"/>
+        <w:rPr>
+          <w:rFonts w:ascii="Courier New" w:hAnsi="Courier New" w:cs="Courier New"/>
+        </w:rPr>
+      </w:pPr>
+      <w:r>
+        <w:rPr>
+          <w:rFonts w:ascii="Courier New" w:hAnsi="Courier New" w:cs="Courier New"/>
+        </w:rPr>
+        <w:t>true-kw</w:t>
       </w:r>
       <w:r>
         <w:rPr>
@@ -2653,13 +3230,20 @@
         <w:rPr>
           <w:rFonts w:ascii="Courier New" w:hAnsi="Courier New" w:cs="Courier New"/>
         </w:rPr>
-        <w:t>"{" /</w:t>
-      </w:r>
-      <w:r>
-        <w:rPr>
-          <w:rFonts w:ascii="Courier New" w:hAnsi="Courier New" w:cs="Courier New"/>
-        </w:rPr>
-        <w:t xml:space="preserve">  </w:t>
+        <w:t>= %x74.72.75.</w:t>
+      </w:r>
+      <w:proofErr w:type="gramStart"/>
+      <w:r>
+        <w:rPr>
+          <w:rFonts w:ascii="Courier New" w:hAnsi="Courier New" w:cs="Courier New"/>
+        </w:rPr>
+        <w:t>65</w:t>
+      </w:r>
+      <w:r>
+        <w:rPr>
+          <w:rFonts w:ascii="Courier New" w:hAnsi="Courier New" w:cs="Courier New"/>
+        </w:rPr>
+        <w:t xml:space="preserve"> </w:t>
       </w:r>
       <w:r>
         <w:rPr>
@@ -2667,26 +3251,27 @@
         </w:rPr>
         <w:t>;</w:t>
       </w:r>
-      <w:r>
-        <w:rPr>
-          <w:rFonts w:ascii="Courier New" w:hAnsi="Courier New" w:cs="Courier New"/>
-        </w:rPr>
-        <w:t xml:space="preserve">      \{ -&gt; {</w:t>
-      </w:r>
-    </w:p>
-    <w:p>
-      <w:pPr>
-        <w:spacing w:before="20" w:after="20"/>
-        <w:ind w:left="567"/>
-        <w:rPr>
-          <w:rFonts w:ascii="Courier New" w:hAnsi="Courier New" w:cs="Courier New"/>
-        </w:rPr>
-      </w:pPr>
-      <w:r>
-        <w:rPr>
-          <w:rFonts w:ascii="Courier New" w:hAnsi="Courier New" w:cs="Courier New"/>
-        </w:rPr>
-        <w:t xml:space="preserve">           </w:t>
+      <w:proofErr w:type="gramEnd"/>
+      <w:r>
+        <w:rPr>
+          <w:rFonts w:ascii="Courier New" w:hAnsi="Courier New" w:cs="Courier New"/>
+        </w:rPr>
+        <w:t xml:space="preserve"> "true"</w:t>
+      </w:r>
+    </w:p>
+    <w:p>
+      <w:pPr>
+        <w:spacing w:before="20" w:after="20"/>
+        <w:ind w:left="567"/>
+        <w:rPr>
+          <w:rFonts w:ascii="Courier New" w:hAnsi="Courier New" w:cs="Courier New"/>
+        </w:rPr>
+      </w:pPr>
+      <w:r>
+        <w:rPr>
+          <w:rFonts w:ascii="Courier New" w:hAnsi="Courier New" w:cs="Courier New"/>
+        </w:rPr>
+        <w:t>false-kw</w:t>
       </w:r>
       <w:r>
         <w:rPr>
@@ -2698,13 +3283,20 @@
         <w:rPr>
           <w:rFonts w:ascii="Courier New" w:hAnsi="Courier New" w:cs="Courier New"/>
         </w:rPr>
-        <w:t>"[" /</w:t>
-      </w:r>
-      <w:r>
-        <w:rPr>
-          <w:rFonts w:ascii="Courier New" w:hAnsi="Courier New" w:cs="Courier New"/>
-        </w:rPr>
-        <w:t xml:space="preserve">  </w:t>
+        <w:t>= %x66.61.6C.73.</w:t>
+      </w:r>
+      <w:proofErr w:type="gramStart"/>
+      <w:r>
+        <w:rPr>
+          <w:rFonts w:ascii="Courier New" w:hAnsi="Courier New" w:cs="Courier New"/>
+        </w:rPr>
+        <w:t>65</w:t>
+      </w:r>
+      <w:r>
+        <w:rPr>
+          <w:rFonts w:ascii="Courier New" w:hAnsi="Courier New" w:cs="Courier New"/>
+        </w:rPr>
+        <w:t xml:space="preserve"> </w:t>
       </w:r>
       <w:r>
         <w:rPr>
@@ -2712,820 +3304,284 @@
         </w:rPr>
         <w:t>;</w:t>
       </w:r>
-      <w:r>
-        <w:rPr>
-          <w:rFonts w:ascii="Courier New" w:hAnsi="Courier New" w:cs="Courier New"/>
-        </w:rPr>
-        <w:t xml:space="preserve">      \[ -&gt; [</w:t>
-      </w:r>
-    </w:p>
-    <w:p>
-      <w:pPr>
-        <w:spacing w:before="20" w:after="20"/>
-        <w:ind w:left="567"/>
-        <w:rPr>
-          <w:rFonts w:ascii="Courier New" w:hAnsi="Courier New" w:cs="Courier New"/>
-        </w:rPr>
-      </w:pPr>
-      <w:r>
-        <w:rPr>
-          <w:rFonts w:ascii="Courier New" w:hAnsi="Courier New" w:cs="Courier New"/>
-        </w:rPr>
-        <w:t xml:space="preserve">            "]" /  ;      \] -&gt; ]</w:t>
-      </w:r>
-    </w:p>
-    <w:p>
-      <w:pPr>
-        <w:spacing w:before="20" w:after="20"/>
-        <w:ind w:left="567"/>
-        <w:rPr>
-          <w:rFonts w:ascii="Courier New" w:hAnsi="Courier New" w:cs="Courier New"/>
-        </w:rPr>
-      </w:pPr>
-      <w:r>
-        <w:rPr>
-          <w:rFonts w:ascii="Courier New" w:hAnsi="Courier New" w:cs="Courier New"/>
-        </w:rPr>
-        <w:t xml:space="preserve">            "&lt;" /</w:t>
-      </w:r>
-      <w:r>
-        <w:rPr>
-          <w:rFonts w:ascii="Courier New" w:hAnsi="Courier New" w:cs="Courier New"/>
-        </w:rPr>
-        <w:t xml:space="preserve">  </w:t>
-      </w:r>
-      <w:r>
-        <w:rPr>
-          <w:rFonts w:ascii="Courier New" w:hAnsi="Courier New" w:cs="Courier New"/>
-        </w:rPr>
-        <w:t>;</w:t>
-      </w:r>
-      <w:r>
-        <w:rPr>
-          <w:rFonts w:ascii="Courier New" w:hAnsi="Courier New" w:cs="Courier New"/>
-        </w:rPr>
-        <w:t xml:space="preserve">      \&lt; -&gt; &lt;</w:t>
-      </w:r>
-    </w:p>
-    <w:p>
-      <w:pPr>
-        <w:spacing w:before="20" w:after="20"/>
-        <w:ind w:left="567"/>
-        <w:rPr>
-          <w:rFonts w:ascii="Courier New" w:hAnsi="Courier New" w:cs="Courier New"/>
-        </w:rPr>
-      </w:pPr>
-      <w:r>
-        <w:rPr>
-          <w:rFonts w:ascii="Courier New" w:hAnsi="Courier New" w:cs="Courier New"/>
-        </w:rPr>
-        <w:t xml:space="preserve">           </w:t>
-      </w:r>
-      <w:r>
-        <w:rPr>
-          <w:rFonts w:ascii="Courier New" w:hAnsi="Courier New" w:cs="Courier New"/>
-        </w:rPr>
+      <w:proofErr w:type="gramEnd"/>
+      <w:r>
+        <w:rPr>
+          <w:rFonts w:ascii="Courier New" w:hAnsi="Courier New" w:cs="Courier New"/>
+        </w:rPr>
+        <w:t xml:space="preserve"> "false"</w:t>
+      </w:r>
+    </w:p>
+    <w:p>
+      <w:pPr>
+        <w:spacing w:before="20" w:after="20"/>
+        <w:ind w:left="567"/>
+        <w:rPr>
+          <w:rFonts w:ascii="Courier New" w:hAnsi="Courier New" w:cs="Courier New"/>
+        </w:rPr>
+      </w:pPr>
+    </w:p>
+    <w:p>
+      <w:pPr>
+        <w:spacing w:before="20" w:after="20"/>
+        <w:ind w:left="567"/>
+        <w:rPr>
+          <w:rFonts w:ascii="Courier New" w:hAnsi="Courier New" w:cs="Courier New"/>
+        </w:rPr>
+      </w:pPr>
+      <w:proofErr w:type="gramStart"/>
+      <w:r>
+        <w:rPr>
+          <w:rFonts w:ascii="Courier New" w:hAnsi="Courier New" w:cs="Courier New"/>
+        </w:rPr>
+        <w:t>;;</w:t>
+      </w:r>
+      <w:proofErr w:type="gramEnd"/>
+      <w:r>
+        <w:rPr>
+          <w:rFonts w:ascii="Courier New" w:hAnsi="Courier New" w:cs="Courier New"/>
+        </w:rPr>
+        <w:t xml:space="preserve"> Referenced RFC 5234 Core Rules</w:t>
+      </w:r>
+    </w:p>
+    <w:p>
+      <w:pPr>
+        <w:spacing w:before="20" w:after="20"/>
+        <w:ind w:left="567"/>
+        <w:rPr>
+          <w:rFonts w:ascii="Courier New" w:hAnsi="Courier New" w:cs="Courier New"/>
+        </w:rPr>
+      </w:pPr>
+      <w:r>
+        <w:rPr>
+          <w:rFonts w:ascii="Courier New" w:hAnsi="Courier New" w:cs="Courier New"/>
+        </w:rPr>
+        <w:t xml:space="preserve">ALPHA    = %x41-5A / %x61-7A </w:t>
+      </w:r>
+      <w:proofErr w:type="gramStart"/>
+      <w:r>
+        <w:rPr>
+          <w:rFonts w:ascii="Courier New" w:hAnsi="Courier New" w:cs="Courier New"/>
+        </w:rPr>
+        <w:t xml:space="preserve">  ;</w:t>
+      </w:r>
+      <w:proofErr w:type="gramEnd"/>
+      <w:r>
+        <w:rPr>
+          <w:rFonts w:ascii="Courier New" w:hAnsi="Courier New" w:cs="Courier New"/>
+        </w:rPr>
+        <w:t xml:space="preserve"> A-Z / a-z</w:t>
+      </w:r>
+    </w:p>
+    <w:p>
+      <w:pPr>
+        <w:spacing w:before="20" w:after="20"/>
+        <w:ind w:left="567"/>
+        <w:rPr>
+          <w:rFonts w:ascii="Courier New" w:hAnsi="Courier New" w:cs="Courier New"/>
+        </w:rPr>
+      </w:pPr>
+      <w:r>
+        <w:rPr>
+          <w:rFonts w:ascii="Courier New" w:hAnsi="Courier New" w:cs="Courier New"/>
+        </w:rPr>
+        <w:t xml:space="preserve">CR       = %x0D       </w:t>
+      </w:r>
+      <w:proofErr w:type="gramStart"/>
+      <w:r>
+        <w:rPr>
+          <w:rFonts w:ascii="Courier New" w:hAnsi="Courier New" w:cs="Courier New"/>
+        </w:rPr>
+        <w:t xml:space="preserve">  ;</w:t>
+      </w:r>
+      <w:proofErr w:type="gramEnd"/>
+      <w:r>
+        <w:rPr>
+          <w:rFonts w:ascii="Courier New" w:hAnsi="Courier New" w:cs="Courier New"/>
+        </w:rPr>
+        <w:t xml:space="preserve"> carriage return</w:t>
+      </w:r>
+    </w:p>
+    <w:p>
+      <w:pPr>
+        <w:spacing w:before="20" w:after="20"/>
+        <w:ind w:left="567"/>
+        <w:rPr>
+          <w:rFonts w:ascii="Courier New" w:hAnsi="Courier New" w:cs="Courier New"/>
+        </w:rPr>
+      </w:pPr>
+      <w:r>
+        <w:rPr>
+          <w:rFonts w:ascii="Courier New" w:hAnsi="Courier New" w:cs="Courier New"/>
+        </w:rPr>
+        <w:t xml:space="preserve">DIGIT    = %x30-39    </w:t>
+      </w:r>
+      <w:proofErr w:type="gramStart"/>
+      <w:r>
+        <w:rPr>
+          <w:rFonts w:ascii="Courier New" w:hAnsi="Courier New" w:cs="Courier New"/>
+        </w:rPr>
+        <w:t xml:space="preserve">  ;</w:t>
+      </w:r>
+      <w:proofErr w:type="gramEnd"/>
+      <w:r>
+        <w:rPr>
+          <w:rFonts w:ascii="Courier New" w:hAnsi="Courier New" w:cs="Courier New"/>
+        </w:rPr>
+        <w:t xml:space="preserve"> 0-9</w:t>
+      </w:r>
+    </w:p>
+    <w:p>
+      <w:pPr>
+        <w:spacing w:before="20" w:after="20"/>
+        <w:ind w:left="567"/>
+        <w:rPr>
+          <w:rFonts w:ascii="Courier New" w:hAnsi="Courier New" w:cs="Courier New"/>
+        </w:rPr>
+      </w:pPr>
+      <w:r>
+        <w:rPr>
+          <w:rFonts w:ascii="Courier New" w:hAnsi="Courier New" w:cs="Courier New"/>
+        </w:rPr>
+        <w:t>HEXDIG   = DIGIT / "A" / "B" / "C" / "D" / "E" / "F"</w:t>
+      </w:r>
+    </w:p>
+    <w:p>
+      <w:pPr>
+        <w:spacing w:before="20" w:after="20"/>
+        <w:ind w:left="567"/>
+        <w:rPr>
+          <w:rFonts w:ascii="Courier New" w:hAnsi="Courier New" w:cs="Courier New"/>
+        </w:rPr>
+      </w:pPr>
+      <w:r>
+        <w:rPr>
+          <w:rFonts w:ascii="Courier New" w:hAnsi="Courier New" w:cs="Courier New"/>
+        </w:rPr>
+        <w:t xml:space="preserve">HTAB     = %x09       </w:t>
+      </w:r>
+      <w:proofErr w:type="gramStart"/>
+      <w:r>
+        <w:rPr>
+          <w:rFonts w:ascii="Courier New" w:hAnsi="Courier New" w:cs="Courier New"/>
+        </w:rPr>
+        <w:t xml:space="preserve">  ;</w:t>
+      </w:r>
+      <w:proofErr w:type="gramEnd"/>
+      <w:r>
+        <w:rPr>
+          <w:rFonts w:ascii="Courier New" w:hAnsi="Courier New" w:cs="Courier New"/>
+        </w:rPr>
+        <w:t xml:space="preserve"> horizontal tab</w:t>
+      </w:r>
+    </w:p>
+    <w:p>
+      <w:pPr>
+        <w:spacing w:before="20" w:after="20"/>
+        <w:ind w:left="567"/>
+        <w:rPr>
+          <w:rFonts w:ascii="Courier New" w:hAnsi="Courier New" w:cs="Courier New"/>
+        </w:rPr>
+      </w:pPr>
+      <w:r>
+        <w:rPr>
+          <w:rFonts w:ascii="Courier New" w:hAnsi="Courier New" w:cs="Courier New"/>
+        </w:rPr>
+        <w:t xml:space="preserve">LF       = %x0A       </w:t>
+      </w:r>
+      <w:proofErr w:type="gramStart"/>
+      <w:r>
+        <w:rPr>
+          <w:rFonts w:ascii="Courier New" w:hAnsi="Courier New" w:cs="Courier New"/>
+        </w:rPr>
+        <w:t xml:space="preserve">  ;</w:t>
+      </w:r>
+      <w:proofErr w:type="gramEnd"/>
+      <w:r>
+        <w:rPr>
+          <w:rFonts w:ascii="Courier New" w:hAnsi="Courier New" w:cs="Courier New"/>
+        </w:rPr>
+        <w:t xml:space="preserve"> linefeed</w:t>
+      </w:r>
+    </w:p>
+    <w:p>
+      <w:pPr>
+        <w:spacing w:before="20" w:after="20"/>
+        <w:ind w:left="567"/>
+        <w:rPr>
+          <w:rFonts w:ascii="Courier New" w:hAnsi="Courier New" w:cs="Courier New"/>
+        </w:rPr>
+      </w:pPr>
+      <w:r>
+        <w:rPr>
+          <w:rFonts w:ascii="Courier New" w:hAnsi="Courier New" w:cs="Courier New"/>
+        </w:rPr>
+        <w:t xml:space="preserve">SP       = %x20       </w:t>
+      </w:r>
+      <w:proofErr w:type="gramStart"/>
+      <w:r>
+        <w:rPr>
+          <w:rFonts w:ascii="Courier New" w:hAnsi="Courier New" w:cs="Courier New"/>
+        </w:rPr>
+        <w:t xml:space="preserve">  ;</w:t>
+      </w:r>
+      <w:proofErr w:type="gramEnd"/>
+      <w:r>
+        <w:rPr>
+          <w:rFonts w:ascii="Courier New" w:hAnsi="Courier New" w:cs="Courier New"/>
+        </w:rPr>
+        <w:t xml:space="preserve"> space</w:t>
+      </w:r>
+    </w:p>
+    <w:p>
+      <w:pPr>
+        <w:spacing w:before="20" w:after="20"/>
+        <w:ind w:left="567"/>
+        <w:rPr>
+          <w:rFonts w:ascii="Courier New" w:hAnsi="Courier New" w:cs="Courier New"/>
+        </w:rPr>
+      </w:pPr>
+      <w:r>
+        <w:rPr>
+          <w:rFonts w:ascii="Courier New" w:hAnsi="Courier New" w:cs="Courier New"/>
+        </w:rPr>
+        <w:t xml:space="preserve">WSP      = SP / HTAB  </w:t>
+      </w:r>
+      <w:proofErr w:type="gramStart"/>
+      <w:r>
+        <w:rPr>
+          <w:rFonts w:ascii="Courier New" w:hAnsi="Courier New" w:cs="Courier New"/>
+        </w:rPr>
+        <w:t xml:space="preserve">  ;</w:t>
+      </w:r>
+      <w:proofErr w:type="gramEnd"/>
+      <w:r>
+        <w:rPr>
+          <w:rFonts w:ascii="Courier New" w:hAnsi="Courier New" w:cs="Courier New"/>
+        </w:rPr>
+        <w:t xml:space="preserve"> white space</w:t>
+      </w:r>
+    </w:p>
+    <w:p/>
+    <w:p>
+      <w:pPr>
+        <w:pStyle w:val="Heading2"/>
+      </w:pPr>
+      <w:r>
+        <w:lastRenderedPageBreak/>
+        <w:fldChar w:fldCharType="begin"/>
+      </w:r>
+      <w:r>
+        <w:instrText xml:space="preserve"> AUTONUMLGL </w:instrText>
+      </w:r>
+      <w:bookmarkStart w:id="3" w:name="_Toc7686681"/>
+      <w:r>
+        <w:fldChar w:fldCharType="end"/>
+      </w:r>
+      <w:r>
         <w:t xml:space="preserve"> </w:t>
       </w:r>
       <w:r>
-        <w:rPr>
-          <w:rFonts w:ascii="Courier New" w:hAnsi="Courier New" w:cs="Courier New"/>
-        </w:rPr>
-        <w:t xml:space="preserve">WSP </w:t>
-      </w:r>
-      <w:proofErr w:type="gramStart"/>
-      <w:r>
-        <w:rPr>
-          <w:rFonts w:ascii="Courier New" w:hAnsi="Courier New" w:cs="Courier New"/>
-        </w:rPr>
-        <w:t>/</w:t>
-      </w:r>
-      <w:r>
-        <w:rPr>
-          <w:rFonts w:ascii="Courier New" w:hAnsi="Courier New" w:cs="Courier New"/>
-        </w:rPr>
-        <w:t xml:space="preserve">  </w:t>
-      </w:r>
-      <w:r>
-        <w:rPr>
-          <w:rFonts w:ascii="Courier New" w:hAnsi="Courier New" w:cs="Courier New"/>
-        </w:rPr>
-        <w:t>;</w:t>
-      </w:r>
-      <w:proofErr w:type="gramEnd"/>
-      <w:r>
-        <w:rPr>
-          <w:rFonts w:ascii="Courier New" w:hAnsi="Courier New" w:cs="Courier New"/>
-        </w:rPr>
-        <w:t xml:space="preserve">      \&lt;space&gt; -&gt; &lt;space&gt;</w:t>
-      </w:r>
-    </w:p>
-    <w:p>
-      <w:pPr>
-        <w:spacing w:before="20" w:after="20"/>
-        <w:ind w:left="567"/>
-        <w:rPr>
-          <w:rFonts w:ascii="Courier New" w:hAnsi="Courier New" w:cs="Courier New"/>
-        </w:rPr>
-      </w:pPr>
-      <w:r>
-        <w:rPr>
-          <w:rFonts w:ascii="Courier New" w:hAnsi="Courier New" w:cs="Courier New"/>
-        </w:rPr>
-        <w:t xml:space="preserve">           </w:t>
-      </w:r>
-      <w:r>
-        <w:rPr>
-          <w:rFonts w:ascii="Courier New" w:hAnsi="Courier New" w:cs="Courier New"/>
-        </w:rPr>
-        <w:t xml:space="preserve"> </w:t>
-      </w:r>
-      <w:r>
-        <w:rPr>
-          <w:rFonts w:ascii="Courier New" w:hAnsi="Courier New" w:cs="Courier New"/>
-        </w:rPr>
-        <w:t>%x75 4</w:t>
-      </w:r>
-      <w:proofErr w:type="gramStart"/>
-      <w:r>
-        <w:rPr>
-          <w:rFonts w:ascii="Courier New" w:hAnsi="Courier New" w:cs="Courier New"/>
-        </w:rPr>
-        <w:t>HEXDIG )</w:t>
-      </w:r>
-      <w:proofErr w:type="gramEnd"/>
-      <w:r>
-        <w:rPr>
-          <w:rFonts w:ascii="Courier New" w:hAnsi="Courier New" w:cs="Courier New"/>
-        </w:rPr>
-        <w:t xml:space="preserve">  ; </w:t>
-      </w:r>
-      <w:r>
-        <w:rPr>
-          <w:rFonts w:ascii="Courier New" w:hAnsi="Courier New" w:cs="Courier New"/>
-        </w:rPr>
-        <w:t>\</w:t>
-      </w:r>
-      <w:proofErr w:type="spellStart"/>
-      <w:r>
-        <w:rPr>
-          <w:rFonts w:ascii="Courier New" w:hAnsi="Courier New" w:cs="Courier New"/>
-        </w:rPr>
-        <w:t>uXXXX</w:t>
-      </w:r>
-      <w:proofErr w:type="spellEnd"/>
-      <w:r>
-        <w:rPr>
-          <w:rFonts w:ascii="Courier New" w:hAnsi="Courier New" w:cs="Courier New"/>
-        </w:rPr>
-        <w:t xml:space="preserve"> -&gt; </w:t>
-      </w:r>
-      <w:r>
-        <w:rPr>
-          <w:rFonts w:ascii="Courier New" w:hAnsi="Courier New" w:cs="Courier New"/>
-        </w:rPr>
-        <w:t>U+XXXX</w:t>
-      </w:r>
-    </w:p>
-    <w:p>
-      <w:pPr>
-        <w:spacing w:before="20" w:after="20"/>
-        <w:ind w:left="567"/>
-        <w:rPr>
-          <w:rFonts w:ascii="Courier New" w:hAnsi="Courier New" w:cs="Courier New"/>
-        </w:rPr>
-      </w:pPr>
-      <w:r>
-        <w:rPr>
-          <w:rFonts w:ascii="Courier New" w:hAnsi="Courier New" w:cs="Courier New"/>
-        </w:rPr>
-        <w:t xml:space="preserve">escape = %x5C            </w:t>
-      </w:r>
-      <w:proofErr w:type="gramStart"/>
-      <w:r>
-        <w:rPr>
-          <w:rFonts w:ascii="Courier New" w:hAnsi="Courier New" w:cs="Courier New"/>
-        </w:rPr>
-        <w:t xml:space="preserve">  ;</w:t>
-      </w:r>
-      <w:proofErr w:type="gramEnd"/>
-      <w:r>
-        <w:rPr>
-          <w:rFonts w:ascii="Courier New" w:hAnsi="Courier New" w:cs="Courier New"/>
-        </w:rPr>
-        <w:t xml:space="preserve"> \</w:t>
-      </w:r>
-    </w:p>
-    <w:p>
-      <w:pPr>
-        <w:spacing w:before="20" w:after="20"/>
-        <w:ind w:left="567"/>
-        <w:rPr>
-          <w:rFonts w:ascii="Courier New" w:hAnsi="Courier New" w:cs="Courier New"/>
-        </w:rPr>
-      </w:pPr>
-    </w:p>
-    <w:p>
-      <w:pPr>
-        <w:spacing w:before="20" w:after="20"/>
-        <w:ind w:left="567"/>
-        <w:rPr>
-          <w:rFonts w:ascii="Courier New" w:hAnsi="Courier New" w:cs="Courier New"/>
-        </w:rPr>
-      </w:pPr>
-      <w:proofErr w:type="spellStart"/>
-      <w:r>
-        <w:rPr>
-          <w:rFonts w:ascii="Courier New" w:hAnsi="Courier New" w:cs="Courier New"/>
-        </w:rPr>
-        <w:t>eol</w:t>
-      </w:r>
-      <w:proofErr w:type="spellEnd"/>
-      <w:r>
-        <w:rPr>
-          <w:rFonts w:ascii="Courier New" w:hAnsi="Courier New" w:cs="Courier New"/>
-        </w:rPr>
-        <w:t xml:space="preserve"> = </w:t>
-      </w:r>
-      <w:proofErr w:type="spellStart"/>
-      <w:r>
-        <w:rPr>
-          <w:rFonts w:ascii="Courier New" w:hAnsi="Courier New" w:cs="Courier New"/>
-        </w:rPr>
-        <w:t>ows</w:t>
-      </w:r>
-      <w:proofErr w:type="spellEnd"/>
-      <w:r>
-        <w:rPr>
-          <w:rFonts w:ascii="Courier New" w:hAnsi="Courier New" w:cs="Courier New"/>
-        </w:rPr>
-        <w:t xml:space="preserve"> </w:t>
-      </w:r>
-      <w:proofErr w:type="gramStart"/>
-      <w:r>
-        <w:rPr>
-          <w:rFonts w:ascii="Courier New" w:hAnsi="Courier New" w:cs="Courier New"/>
-        </w:rPr>
-        <w:t xml:space="preserve">( </w:t>
-      </w:r>
-      <w:r>
-        <w:rPr>
-          <w:rFonts w:ascii="Courier New" w:hAnsi="Courier New" w:cs="Courier New"/>
-        </w:rPr>
-        <w:t>CR</w:t>
-      </w:r>
-      <w:proofErr w:type="gramEnd"/>
-      <w:r>
-        <w:rPr>
-          <w:rFonts w:ascii="Courier New" w:hAnsi="Courier New" w:cs="Courier New"/>
-        </w:rPr>
-        <w:t xml:space="preserve"> [ LF ] / LF</w:t>
-      </w:r>
-      <w:r>
-        <w:rPr>
-          <w:rFonts w:ascii="Courier New" w:hAnsi="Courier New" w:cs="Courier New"/>
-        </w:rPr>
-        <w:t xml:space="preserve"> )</w:t>
-      </w:r>
-    </w:p>
-    <w:p>
-      <w:pPr>
-        <w:spacing w:before="20" w:after="20"/>
-        <w:ind w:left="567"/>
-        <w:rPr>
-          <w:rFonts w:ascii="Courier New" w:hAnsi="Courier New" w:cs="Courier New"/>
-        </w:rPr>
-      </w:pPr>
-      <w:r>
-        <w:rPr>
-          <w:rFonts w:ascii="Courier New" w:hAnsi="Courier New" w:cs="Courier New"/>
-        </w:rPr>
-        <w:t>not-</w:t>
-      </w:r>
-      <w:proofErr w:type="spellStart"/>
-      <w:r>
-        <w:rPr>
-          <w:rFonts w:ascii="Courier New" w:hAnsi="Courier New" w:cs="Courier New"/>
-        </w:rPr>
-        <w:t>eol</w:t>
-      </w:r>
-      <w:proofErr w:type="spellEnd"/>
-      <w:r>
-        <w:rPr>
-          <w:rFonts w:ascii="Courier New" w:hAnsi="Courier New" w:cs="Courier New"/>
-        </w:rPr>
-        <w:t xml:space="preserve"> = </w:t>
-      </w:r>
-      <w:r>
-        <w:rPr>
-          <w:rFonts w:ascii="Courier New" w:hAnsi="Courier New" w:cs="Courier New"/>
-        </w:rPr>
-        <w:t>H</w:t>
-      </w:r>
-      <w:r>
-        <w:rPr>
-          <w:rFonts w:ascii="Courier New" w:hAnsi="Courier New" w:cs="Courier New"/>
-        </w:rPr>
-        <w:t>TAB / %x20-FF</w:t>
-      </w:r>
-    </w:p>
-    <w:p>
-      <w:pPr>
-        <w:spacing w:before="20" w:after="20"/>
-        <w:ind w:left="567"/>
-        <w:rPr>
-          <w:rFonts w:ascii="Courier New" w:hAnsi="Courier New" w:cs="Courier New"/>
-        </w:rPr>
-      </w:pPr>
-      <w:proofErr w:type="spellStart"/>
-      <w:r>
-        <w:rPr>
-          <w:rFonts w:ascii="Courier New" w:hAnsi="Courier New" w:cs="Courier New"/>
-        </w:rPr>
-        <w:t>ows</w:t>
-      </w:r>
-      <w:proofErr w:type="spellEnd"/>
-      <w:r>
-        <w:rPr>
-          <w:rFonts w:ascii="Courier New" w:hAnsi="Courier New" w:cs="Courier New"/>
-        </w:rPr>
-        <w:t xml:space="preserve"> = *</w:t>
-      </w:r>
-      <w:proofErr w:type="gramStart"/>
-      <w:r>
-        <w:rPr>
-          <w:rFonts w:ascii="Courier New" w:hAnsi="Courier New" w:cs="Courier New"/>
-        </w:rPr>
-        <w:t>WSP ;</w:t>
-      </w:r>
-      <w:proofErr w:type="gramEnd"/>
-      <w:r>
-        <w:rPr>
-          <w:rFonts w:ascii="Courier New" w:hAnsi="Courier New" w:cs="Courier New"/>
-        </w:rPr>
-        <w:t xml:space="preserve"> Optional white space</w:t>
-      </w:r>
-    </w:p>
-    <w:p>
-      <w:pPr>
-        <w:spacing w:before="20" w:after="20"/>
-        <w:ind w:left="567"/>
-        <w:rPr>
-          <w:rFonts w:ascii="Courier New" w:hAnsi="Courier New" w:cs="Courier New"/>
-        </w:rPr>
-      </w:pPr>
-    </w:p>
-    <w:p>
-      <w:pPr>
-        <w:spacing w:before="20" w:after="20"/>
-        <w:ind w:left="567"/>
-        <w:rPr>
-          <w:rFonts w:ascii="Courier New" w:hAnsi="Courier New" w:cs="Courier New"/>
-        </w:rPr>
-      </w:pPr>
-      <w:proofErr w:type="gramStart"/>
-      <w:r>
-        <w:rPr>
-          <w:rFonts w:ascii="Courier New" w:hAnsi="Courier New" w:cs="Courier New"/>
-        </w:rPr>
-        <w:t>;;</w:t>
-      </w:r>
-      <w:proofErr w:type="gramEnd"/>
-      <w:r>
-        <w:rPr>
-          <w:rFonts w:ascii="Courier New" w:hAnsi="Courier New" w:cs="Courier New"/>
-        </w:rPr>
-        <w:t xml:space="preserve"> Keywords</w:t>
-      </w:r>
-    </w:p>
-    <w:p>
-      <w:pPr>
-        <w:spacing w:before="20" w:after="20"/>
-        <w:ind w:left="567"/>
-        <w:rPr>
-          <w:rFonts w:ascii="Courier New" w:hAnsi="Courier New" w:cs="Courier New"/>
-        </w:rPr>
-      </w:pPr>
-      <w:r>
-        <w:rPr>
-          <w:rFonts w:ascii="Courier New" w:hAnsi="Courier New" w:cs="Courier New"/>
-        </w:rPr>
-        <w:t>null-kw</w:t>
-      </w:r>
-      <w:r>
-        <w:rPr>
-          <w:rFonts w:ascii="Courier New" w:hAnsi="Courier New" w:cs="Courier New"/>
-        </w:rPr>
-        <w:t xml:space="preserve"> </w:t>
-      </w:r>
-      <w:r>
-        <w:rPr>
-          <w:rFonts w:ascii="Courier New" w:hAnsi="Courier New" w:cs="Courier New"/>
-        </w:rPr>
-        <w:t>= %x6E.75.6C.6</w:t>
-      </w:r>
-      <w:proofErr w:type="gramStart"/>
-      <w:r>
-        <w:rPr>
-          <w:rFonts w:ascii="Courier New" w:hAnsi="Courier New" w:cs="Courier New"/>
-        </w:rPr>
-        <w:t>C</w:t>
-      </w:r>
-      <w:r>
-        <w:rPr>
-          <w:rFonts w:ascii="Courier New" w:hAnsi="Courier New" w:cs="Courier New"/>
-        </w:rPr>
-        <w:t xml:space="preserve"> </w:t>
-      </w:r>
-      <w:r>
-        <w:rPr>
-          <w:rFonts w:ascii="Courier New" w:hAnsi="Courier New" w:cs="Courier New"/>
-        </w:rPr>
-        <w:t>;</w:t>
-      </w:r>
-      <w:proofErr w:type="gramEnd"/>
-      <w:r>
-        <w:rPr>
-          <w:rFonts w:ascii="Courier New" w:hAnsi="Courier New" w:cs="Courier New"/>
-        </w:rPr>
-        <w:t xml:space="preserve"> "null"</w:t>
-      </w:r>
-    </w:p>
-    <w:p>
-      <w:pPr>
-        <w:spacing w:before="20" w:after="20"/>
-        <w:ind w:left="567"/>
-        <w:rPr>
-          <w:rFonts w:ascii="Courier New" w:hAnsi="Courier New" w:cs="Courier New"/>
-        </w:rPr>
-      </w:pPr>
-      <w:r>
-        <w:rPr>
-          <w:rFonts w:ascii="Courier New" w:hAnsi="Courier New" w:cs="Courier New"/>
-        </w:rPr>
-        <w:t>true-kw</w:t>
-      </w:r>
-      <w:r>
-        <w:rPr>
-          <w:rFonts w:ascii="Courier New" w:hAnsi="Courier New" w:cs="Courier New"/>
-        </w:rPr>
-        <w:t xml:space="preserve"> </w:t>
-      </w:r>
-      <w:r>
-        <w:rPr>
-          <w:rFonts w:ascii="Courier New" w:hAnsi="Courier New" w:cs="Courier New"/>
-        </w:rPr>
-        <w:t>= %x74.72.75.</w:t>
-      </w:r>
-      <w:proofErr w:type="gramStart"/>
-      <w:r>
-        <w:rPr>
-          <w:rFonts w:ascii="Courier New" w:hAnsi="Courier New" w:cs="Courier New"/>
-        </w:rPr>
-        <w:t>65</w:t>
-      </w:r>
-      <w:r>
-        <w:rPr>
-          <w:rFonts w:ascii="Courier New" w:hAnsi="Courier New" w:cs="Courier New"/>
-        </w:rPr>
-        <w:t xml:space="preserve"> </w:t>
-      </w:r>
-      <w:r>
-        <w:rPr>
-          <w:rFonts w:ascii="Courier New" w:hAnsi="Courier New" w:cs="Courier New"/>
-        </w:rPr>
-        <w:t>;</w:t>
-      </w:r>
-      <w:proofErr w:type="gramEnd"/>
-      <w:r>
-        <w:rPr>
-          <w:rFonts w:ascii="Courier New" w:hAnsi="Courier New" w:cs="Courier New"/>
-        </w:rPr>
-        <w:t xml:space="preserve"> "true"</w:t>
-      </w:r>
-    </w:p>
-    <w:p>
-      <w:pPr>
-        <w:spacing w:before="20" w:after="20"/>
-        <w:ind w:left="567"/>
-        <w:rPr>
-          <w:rFonts w:ascii="Courier New" w:hAnsi="Courier New" w:cs="Courier New"/>
-        </w:rPr>
-      </w:pPr>
-      <w:r>
-        <w:rPr>
-          <w:rFonts w:ascii="Courier New" w:hAnsi="Courier New" w:cs="Courier New"/>
-        </w:rPr>
-        <w:t>false-kw</w:t>
-      </w:r>
-      <w:r>
-        <w:rPr>
-          <w:rFonts w:ascii="Courier New" w:hAnsi="Courier New" w:cs="Courier New"/>
-        </w:rPr>
-        <w:t xml:space="preserve"> </w:t>
-      </w:r>
-      <w:r>
-        <w:rPr>
-          <w:rFonts w:ascii="Courier New" w:hAnsi="Courier New" w:cs="Courier New"/>
-        </w:rPr>
-        <w:t>= %x66.61.6C.73.</w:t>
-      </w:r>
-      <w:proofErr w:type="gramStart"/>
-      <w:r>
-        <w:rPr>
-          <w:rFonts w:ascii="Courier New" w:hAnsi="Courier New" w:cs="Courier New"/>
-        </w:rPr>
-        <w:t>65</w:t>
-      </w:r>
-      <w:r>
-        <w:rPr>
-          <w:rFonts w:ascii="Courier New" w:hAnsi="Courier New" w:cs="Courier New"/>
-        </w:rPr>
-        <w:t xml:space="preserve"> </w:t>
-      </w:r>
-      <w:r>
-        <w:rPr>
-          <w:rFonts w:ascii="Courier New" w:hAnsi="Courier New" w:cs="Courier New"/>
-        </w:rPr>
-        <w:t>;</w:t>
-      </w:r>
-      <w:proofErr w:type="gramEnd"/>
-      <w:r>
-        <w:rPr>
-          <w:rFonts w:ascii="Courier New" w:hAnsi="Courier New" w:cs="Courier New"/>
-        </w:rPr>
-        <w:t xml:space="preserve"> "false"</w:t>
-      </w:r>
-    </w:p>
-    <w:p>
-      <w:pPr>
-        <w:spacing w:before="20" w:after="20"/>
-        <w:ind w:left="567"/>
-        <w:rPr>
-          <w:rFonts w:ascii="Courier New" w:hAnsi="Courier New" w:cs="Courier New"/>
-        </w:rPr>
-      </w:pPr>
-    </w:p>
-    <w:p>
-      <w:pPr>
-        <w:spacing w:before="20" w:after="20"/>
-        <w:ind w:left="567"/>
-        <w:rPr>
-          <w:rFonts w:ascii="Courier New" w:hAnsi="Courier New" w:cs="Courier New"/>
-        </w:rPr>
-      </w:pPr>
-      <w:proofErr w:type="gramStart"/>
-      <w:r>
-        <w:rPr>
-          <w:rFonts w:ascii="Courier New" w:hAnsi="Courier New" w:cs="Courier New"/>
-        </w:rPr>
-        <w:t>;;</w:t>
-      </w:r>
-      <w:proofErr w:type="gramEnd"/>
-      <w:r>
-        <w:rPr>
-          <w:rFonts w:ascii="Courier New" w:hAnsi="Courier New" w:cs="Courier New"/>
-        </w:rPr>
-        <w:t xml:space="preserve"> Referenced RFC 5234 Core Rules</w:t>
-      </w:r>
-    </w:p>
-    <w:p>
-      <w:pPr>
-        <w:spacing w:before="20" w:after="20"/>
-        <w:ind w:left="567"/>
-        <w:rPr>
-          <w:rFonts w:ascii="Courier New" w:hAnsi="Courier New" w:cs="Courier New"/>
-        </w:rPr>
-      </w:pPr>
-      <w:r>
-        <w:rPr>
-          <w:rFonts w:ascii="Courier New" w:hAnsi="Courier New" w:cs="Courier New"/>
-        </w:rPr>
-        <w:t xml:space="preserve">ALPHA    = %x41-5A / %x61-7A </w:t>
-      </w:r>
-      <w:proofErr w:type="gramStart"/>
-      <w:r>
-        <w:rPr>
-          <w:rFonts w:ascii="Courier New" w:hAnsi="Courier New" w:cs="Courier New"/>
-        </w:rPr>
-        <w:t xml:space="preserve">  ;</w:t>
-      </w:r>
-      <w:proofErr w:type="gramEnd"/>
-      <w:r>
-        <w:rPr>
-          <w:rFonts w:ascii="Courier New" w:hAnsi="Courier New" w:cs="Courier New"/>
-        </w:rPr>
-        <w:t xml:space="preserve"> A-Z / a-z</w:t>
-      </w:r>
-    </w:p>
-    <w:p>
-      <w:pPr>
-        <w:spacing w:before="20" w:after="20"/>
-        <w:ind w:left="567"/>
-        <w:rPr>
-          <w:rFonts w:ascii="Courier New" w:hAnsi="Courier New" w:cs="Courier New"/>
-        </w:rPr>
-      </w:pPr>
-      <w:r>
-        <w:rPr>
-          <w:rFonts w:ascii="Courier New" w:hAnsi="Courier New" w:cs="Courier New"/>
-        </w:rPr>
-        <w:t xml:space="preserve">CR       = %x0D       </w:t>
-      </w:r>
-      <w:proofErr w:type="gramStart"/>
-      <w:r>
-        <w:rPr>
-          <w:rFonts w:ascii="Courier New" w:hAnsi="Courier New" w:cs="Courier New"/>
-        </w:rPr>
-        <w:t xml:space="preserve">  ;</w:t>
-      </w:r>
-      <w:proofErr w:type="gramEnd"/>
-      <w:r>
-        <w:rPr>
-          <w:rFonts w:ascii="Courier New" w:hAnsi="Courier New" w:cs="Courier New"/>
-        </w:rPr>
-        <w:t xml:space="preserve"> carriage return</w:t>
-      </w:r>
-    </w:p>
-    <w:p>
-      <w:pPr>
-        <w:spacing w:before="20" w:after="20"/>
-        <w:ind w:left="567"/>
-        <w:rPr>
-          <w:rFonts w:ascii="Courier New" w:hAnsi="Courier New" w:cs="Courier New"/>
-        </w:rPr>
-      </w:pPr>
-      <w:r>
-        <w:rPr>
-          <w:rFonts w:ascii="Courier New" w:hAnsi="Courier New" w:cs="Courier New"/>
-        </w:rPr>
-        <w:t xml:space="preserve">DIGIT    = %x30-39    </w:t>
-      </w:r>
-      <w:proofErr w:type="gramStart"/>
-      <w:r>
-        <w:rPr>
-          <w:rFonts w:ascii="Courier New" w:hAnsi="Courier New" w:cs="Courier New"/>
-        </w:rPr>
-        <w:t xml:space="preserve">  ;</w:t>
-      </w:r>
-      <w:proofErr w:type="gramEnd"/>
-      <w:r>
-        <w:rPr>
-          <w:rFonts w:ascii="Courier New" w:hAnsi="Courier New" w:cs="Courier New"/>
-        </w:rPr>
-        <w:t xml:space="preserve"> 0-9</w:t>
-      </w:r>
-    </w:p>
-    <w:p>
-      <w:pPr>
-        <w:spacing w:before="20" w:after="20"/>
-        <w:ind w:left="567"/>
-        <w:rPr>
-          <w:rFonts w:ascii="Courier New" w:hAnsi="Courier New" w:cs="Courier New"/>
-        </w:rPr>
-      </w:pPr>
-      <w:r>
-        <w:rPr>
-          <w:rFonts w:ascii="Courier New" w:hAnsi="Courier New" w:cs="Courier New"/>
-        </w:rPr>
-        <w:t>HEXDIG   = DIGIT / "A" / "B" / "C" / "D" / "E" / "F"</w:t>
-      </w:r>
-    </w:p>
-    <w:p>
-      <w:pPr>
-        <w:spacing w:before="20" w:after="20"/>
-        <w:ind w:left="567"/>
-        <w:rPr>
-          <w:rFonts w:ascii="Courier New" w:hAnsi="Courier New" w:cs="Courier New"/>
-        </w:rPr>
-      </w:pPr>
-      <w:r>
-        <w:rPr>
-          <w:rFonts w:ascii="Courier New" w:hAnsi="Courier New" w:cs="Courier New"/>
-        </w:rPr>
-        <w:t xml:space="preserve">HTAB     = %x09       </w:t>
-      </w:r>
-      <w:proofErr w:type="gramStart"/>
-      <w:r>
-        <w:rPr>
-          <w:rFonts w:ascii="Courier New" w:hAnsi="Courier New" w:cs="Courier New"/>
-        </w:rPr>
-        <w:t xml:space="preserve">  ;</w:t>
-      </w:r>
-      <w:proofErr w:type="gramEnd"/>
-      <w:r>
-        <w:rPr>
-          <w:rFonts w:ascii="Courier New" w:hAnsi="Courier New" w:cs="Courier New"/>
-        </w:rPr>
-        <w:t xml:space="preserve"> horizontal tab</w:t>
-      </w:r>
-    </w:p>
-    <w:p>
-      <w:pPr>
-        <w:spacing w:before="20" w:after="20"/>
-        <w:ind w:left="567"/>
-        <w:rPr>
-          <w:rFonts w:ascii="Courier New" w:hAnsi="Courier New" w:cs="Courier New"/>
-        </w:rPr>
-      </w:pPr>
-      <w:r>
-        <w:rPr>
-          <w:rFonts w:ascii="Courier New" w:hAnsi="Courier New" w:cs="Courier New"/>
-        </w:rPr>
-        <w:t xml:space="preserve">LF       = %x0A       </w:t>
-      </w:r>
-      <w:proofErr w:type="gramStart"/>
-      <w:r>
-        <w:rPr>
-          <w:rFonts w:ascii="Courier New" w:hAnsi="Courier New" w:cs="Courier New"/>
-        </w:rPr>
-        <w:t xml:space="preserve">  ;</w:t>
-      </w:r>
-      <w:proofErr w:type="gramEnd"/>
-      <w:r>
-        <w:rPr>
-          <w:rFonts w:ascii="Courier New" w:hAnsi="Courier New" w:cs="Courier New"/>
-        </w:rPr>
-        <w:t xml:space="preserve"> linefeed</w:t>
-      </w:r>
-    </w:p>
-    <w:p>
-      <w:pPr>
-        <w:spacing w:before="20" w:after="20"/>
-        <w:ind w:left="567"/>
-        <w:rPr>
-          <w:rFonts w:ascii="Courier New" w:hAnsi="Courier New" w:cs="Courier New"/>
-        </w:rPr>
-      </w:pPr>
-      <w:r>
-        <w:rPr>
-          <w:rFonts w:ascii="Courier New" w:hAnsi="Courier New" w:cs="Courier New"/>
-        </w:rPr>
-        <w:t xml:space="preserve">SP       = %x20       </w:t>
-      </w:r>
-      <w:proofErr w:type="gramStart"/>
-      <w:r>
-        <w:rPr>
-          <w:rFonts w:ascii="Courier New" w:hAnsi="Courier New" w:cs="Courier New"/>
-        </w:rPr>
-        <w:t xml:space="preserve">  ;</w:t>
-      </w:r>
-      <w:proofErr w:type="gramEnd"/>
-      <w:r>
-        <w:rPr>
-          <w:rFonts w:ascii="Courier New" w:hAnsi="Courier New" w:cs="Courier New"/>
-        </w:rPr>
-        <w:t xml:space="preserve"> space</w:t>
-      </w:r>
-    </w:p>
-    <w:p>
-      <w:pPr>
-        <w:spacing w:before="20" w:after="20"/>
-        <w:ind w:left="567"/>
-        <w:rPr>
-          <w:rFonts w:ascii="Courier New" w:hAnsi="Courier New" w:cs="Courier New"/>
-        </w:rPr>
-      </w:pPr>
-      <w:r>
-        <w:rPr>
-          <w:rFonts w:ascii="Courier New" w:hAnsi="Courier New" w:cs="Courier New"/>
-        </w:rPr>
-        <w:t xml:space="preserve">WSP      = SP / HTAB  </w:t>
-      </w:r>
-      <w:proofErr w:type="gramStart"/>
-      <w:r>
-        <w:rPr>
-          <w:rFonts w:ascii="Courier New" w:hAnsi="Courier New" w:cs="Courier New"/>
-        </w:rPr>
-        <w:t xml:space="preserve">  ;</w:t>
-      </w:r>
-      <w:proofErr w:type="gramEnd"/>
-      <w:r>
-        <w:rPr>
-          <w:rFonts w:ascii="Courier New" w:hAnsi="Courier New" w:cs="Courier New"/>
-        </w:rPr>
-        <w:t xml:space="preserve"> white space</w:t>
-      </w:r>
-    </w:p>
-    <w:p/>
-    <w:p>
-      <w:pPr>
-        <w:pStyle w:val="Heading2"/>
-      </w:pPr>
-      <w:r>
-        <w:fldChar w:fldCharType="begin"/>
-      </w:r>
-      <w:r>
-        <w:instrText xml:space="preserve"> AUTONUMLGL </w:instrText>
-      </w:r>
-      <w:bookmarkStart w:id="3" w:name="_Toc7686681"/>
-      <w:r>
-        <w:fldChar w:fldCharType="end"/>
-      </w:r>
-      <w:r>
-        <w:t xml:space="preserve"> </w:t>
-      </w:r>
-      <w:r>
         <w:t>String values</w:t>
       </w:r>
       <w:bookmarkEnd w:id="3"/>
@@ -3540,7 +3596,6 @@
     </w:p>
     <w:p>
       <w:r>
-        <w:lastRenderedPageBreak/>
         <w:t>Whitespace to the left of a string value will be automatically removed</w:t>
       </w:r>
       <w:r>
@@ -4344,6 +4399,7 @@
     </w:p>
     <w:p>
       <w:r>
+        <w:lastRenderedPageBreak/>
         <w:t>Note that if a value starts with '&lt;</w:t>
       </w:r>
       <w:r>

</xml_diff>

<commit_message>
Document LOON messages allowed to start with preamble
</commit_message>
<xml_diff>
--- a/LOON.docx
+++ b/LOON.docx
@@ -942,21 +942,63 @@
           <w:rFonts w:ascii="Courier New" w:hAnsi="Courier New" w:cs="Courier New"/>
         </w:rPr>
         <w:lastRenderedPageBreak/>
-        <w:t>loon = [ object-body</w:t>
-      </w:r>
-      <w:r>
-        <w:rPr>
-          <w:rFonts w:ascii="Courier New" w:hAnsi="Courier New" w:cs="Courier New"/>
-        </w:rPr>
-        <w:t xml:space="preserve"> / object / array</w:t>
-      </w:r>
-      <w:r>
-        <w:rPr>
-          <w:rFonts w:ascii="Courier New" w:hAnsi="Courier New" w:cs="Courier New"/>
-        </w:rPr>
-        <w:t xml:space="preserve"> ] [ </w:t>
+        <w:t xml:space="preserve">loon = </w:t>
+      </w:r>
+      <w:r>
+        <w:rPr>
+          <w:rFonts w:ascii="Courier New" w:hAnsi="Courier New" w:cs="Courier New"/>
+        </w:rPr>
+        <w:t xml:space="preserve">preamble </w:t>
+      </w:r>
+      <w:r>
+        <w:rPr>
+          <w:rFonts w:ascii="Courier New" w:hAnsi="Courier New" w:cs="Courier New"/>
+        </w:rPr>
+        <w:t>[ object-body</w:t>
+      </w:r>
+      <w:r>
+        <w:rPr>
+          <w:rFonts w:ascii="Courier New" w:hAnsi="Courier New" w:cs="Courier New"/>
+        </w:rPr>
+        <w:t xml:space="preserve"> / object / </w:t>
+      </w:r>
+      <w:proofErr w:type="gramStart"/>
+      <w:r>
+        <w:rPr>
+          <w:rFonts w:ascii="Courier New" w:hAnsi="Courier New" w:cs="Courier New"/>
+        </w:rPr>
+        <w:t>array</w:t>
+      </w:r>
+      <w:r>
+        <w:rPr>
+          <w:rFonts w:ascii="Courier New" w:hAnsi="Courier New" w:cs="Courier New"/>
+        </w:rPr>
+        <w:t xml:space="preserve"> ]</w:t>
+      </w:r>
+      <w:proofErr w:type="gramEnd"/>
+    </w:p>
+    <w:p>
+      <w:pPr>
+        <w:spacing w:before="20" w:after="20"/>
+        <w:ind w:left="567"/>
+        <w:rPr>
+          <w:rFonts w:ascii="Courier New" w:hAnsi="Courier New" w:cs="Courier New"/>
+        </w:rPr>
+      </w:pPr>
+      <w:r>
+        <w:rPr>
+          <w:rFonts w:ascii="Courier New" w:hAnsi="Courier New" w:cs="Courier New"/>
+        </w:rPr>
+        <w:t xml:space="preserve">       </w:t>
+      </w:r>
+      <w:r>
+        <w:rPr>
+          <w:rFonts w:ascii="Courier New" w:hAnsi="Courier New" w:cs="Courier New"/>
+        </w:rPr>
+        <w:t xml:space="preserve">[ </w:t>
       </w:r>
       <w:proofErr w:type="spellStart"/>
+      <w:proofErr w:type="gramStart"/>
       <w:r>
         <w:rPr>
           <w:rFonts w:ascii="Courier New" w:hAnsi="Courier New" w:cs="Courier New"/>
@@ -970,6 +1012,101 @@
         </w:rPr>
         <w:t xml:space="preserve"> ]</w:t>
       </w:r>
+      <w:proofErr w:type="gramEnd"/>
+    </w:p>
+    <w:p>
+      <w:pPr>
+        <w:spacing w:before="20" w:after="20"/>
+        <w:ind w:left="567"/>
+        <w:rPr>
+          <w:rFonts w:ascii="Courier New" w:hAnsi="Courier New" w:cs="Courier New"/>
+        </w:rPr>
+      </w:pPr>
+      <w:r>
+        <w:rPr>
+          <w:rFonts w:ascii="Courier New" w:hAnsi="Courier New" w:cs="Courier New"/>
+        </w:rPr>
+        <w:t xml:space="preserve">preamble = </w:t>
+      </w:r>
+      <w:proofErr w:type="gramStart"/>
+      <w:r>
+        <w:rPr>
+          <w:rFonts w:ascii="Courier New" w:hAnsi="Courier New" w:cs="Courier New"/>
+        </w:rPr>
+        <w:t>*( (</w:t>
+      </w:r>
+      <w:proofErr w:type="gramEnd"/>
+      <w:r>
+        <w:rPr>
+          <w:rFonts w:ascii="Courier New" w:hAnsi="Courier New" w:cs="Courier New"/>
+        </w:rPr>
+        <w:t xml:space="preserve"> </w:t>
+      </w:r>
+      <w:proofErr w:type="spellStart"/>
+      <w:r>
+        <w:rPr>
+          <w:rFonts w:ascii="Courier New" w:hAnsi="Courier New" w:cs="Courier New"/>
+        </w:rPr>
+        <w:t>ows</w:t>
+      </w:r>
+      <w:proofErr w:type="spellEnd"/>
+      <w:r>
+        <w:rPr>
+          <w:rFonts w:ascii="Courier New" w:hAnsi="Courier New" w:cs="Courier New"/>
+        </w:rPr>
+        <w:t xml:space="preserve"> / comment ) </w:t>
+      </w:r>
+      <w:proofErr w:type="spellStart"/>
+      <w:r>
+        <w:rPr>
+          <w:rFonts w:ascii="Courier New" w:hAnsi="Courier New" w:cs="Courier New"/>
+        </w:rPr>
+        <w:t>eol</w:t>
+      </w:r>
+      <w:proofErr w:type="spellEnd"/>
+      <w:r>
+        <w:rPr>
+          <w:rFonts w:ascii="Courier New" w:hAnsi="Courier New" w:cs="Courier New"/>
+        </w:rPr>
+        <w:t xml:space="preserve"> )</w:t>
+      </w:r>
+    </w:p>
+    <w:p>
+      <w:pPr>
+        <w:spacing w:before="20" w:after="20"/>
+        <w:ind w:left="567"/>
+        <w:rPr>
+          <w:rFonts w:ascii="Courier New" w:hAnsi="Courier New" w:cs="Courier New"/>
+        </w:rPr>
+      </w:pPr>
+      <w:r>
+        <w:rPr>
+          <w:rFonts w:ascii="Courier New" w:hAnsi="Courier New" w:cs="Courier New"/>
+        </w:rPr>
+        <w:t xml:space="preserve">comment = </w:t>
+      </w:r>
+      <w:proofErr w:type="spellStart"/>
+      <w:r>
+        <w:rPr>
+          <w:rFonts w:ascii="Courier New" w:hAnsi="Courier New" w:cs="Courier New"/>
+        </w:rPr>
+        <w:t>ows</w:t>
+      </w:r>
+      <w:proofErr w:type="spellEnd"/>
+      <w:r>
+        <w:rPr>
+          <w:rFonts w:ascii="Courier New" w:hAnsi="Courier New" w:cs="Courier New"/>
+        </w:rPr>
+        <w:t xml:space="preserve"> "#" *not-</w:t>
+      </w:r>
+      <w:proofErr w:type="spellStart"/>
+      <w:r>
+        <w:rPr>
+          <w:rFonts w:ascii="Courier New" w:hAnsi="Courier New" w:cs="Courier New"/>
+        </w:rPr>
+        <w:t>eol</w:t>
+      </w:r>
+      <w:proofErr w:type="spellEnd"/>
     </w:p>
     <w:p>
       <w:pPr>
@@ -1056,43 +1193,6 @@
         <w:rPr>
           <w:rFonts w:ascii="Courier New" w:hAnsi="Courier New" w:cs="Courier New"/>
         </w:rPr>
-        <w:t xml:space="preserve">comment = </w:t>
-      </w:r>
-      <w:proofErr w:type="spellStart"/>
-      <w:r>
-        <w:rPr>
-          <w:rFonts w:ascii="Courier New" w:hAnsi="Courier New" w:cs="Courier New"/>
-        </w:rPr>
-        <w:t>ows</w:t>
-      </w:r>
-      <w:proofErr w:type="spellEnd"/>
-      <w:r>
-        <w:rPr>
-          <w:rFonts w:ascii="Courier New" w:hAnsi="Courier New" w:cs="Courier New"/>
-        </w:rPr>
-        <w:t xml:space="preserve"> "#" *not-</w:t>
-      </w:r>
-      <w:proofErr w:type="spellStart"/>
-      <w:r>
-        <w:rPr>
-          <w:rFonts w:ascii="Courier New" w:hAnsi="Courier New" w:cs="Courier New"/>
-        </w:rPr>
-        <w:t>eol</w:t>
-      </w:r>
-      <w:proofErr w:type="spellEnd"/>
-    </w:p>
-    <w:p>
-      <w:pPr>
-        <w:spacing w:before="20" w:after="20"/>
-        <w:ind w:left="567"/>
-        <w:rPr>
-          <w:rFonts w:ascii="Courier New" w:hAnsi="Courier New" w:cs="Courier New"/>
-        </w:rPr>
-      </w:pPr>
-      <w:r>
-        <w:rPr>
-          <w:rFonts w:ascii="Courier New" w:hAnsi="Courier New" w:cs="Courier New"/>
-        </w:rPr>
         <w:t>directive</w:t>
       </w:r>
       <w:r>
@@ -2050,6 +2150,7 @@
         <w:rPr>
           <w:rFonts w:ascii="Courier New" w:hAnsi="Courier New" w:cs="Courier New"/>
         </w:rPr>
+        <w:lastRenderedPageBreak/>
         <w:t xml:space="preserve">         </w:t>
       </w:r>
       <w:proofErr w:type="gramStart"/>
@@ -2108,7 +2209,6 @@
         <w:rPr>
           <w:rFonts w:ascii="Courier New" w:hAnsi="Courier New" w:cs="Courier New"/>
         </w:rPr>
-        <w:lastRenderedPageBreak/>
         <w:t xml:space="preserve">quoted-string = </w:t>
       </w:r>
       <w:r>
@@ -5055,27 +5155,14 @@
           <w:r>
             <w:t xml:space="preserve">File: </w:t>
           </w:r>
-          <w:r>
-            <w:fldChar w:fldCharType="begin"/>
-          </w:r>
-          <w:r>
-            <w:instrText xml:space="preserve"> FILENAME \* Lower\p \* MERGEFORMAT </w:instrText>
-          </w:r>
-          <w:r>
-            <w:fldChar w:fldCharType="separate"/>
-          </w:r>
-          <w:r>
-            <w:rPr>
-              <w:noProof/>
-            </w:rPr>
-            <w:t>c:\home\pete\advanced backup\documentation\loon.docx</w:t>
-          </w:r>
-          <w:r>
-            <w:rPr>
-              <w:noProof/>
-            </w:rPr>
-            <w:fldChar w:fldCharType="end"/>
-          </w:r>
+          <w:fldSimple w:instr=" FILENAME \* Lower\p \* MERGEFORMAT ">
+            <w:r>
+              <w:rPr>
+                <w:noProof/>
+              </w:rPr>
+              <w:t>c:\home\pete\advanced backup\documentation\loon.docx</w:t>
+            </w:r>
+          </w:fldSimple>
         </w:p>
       </w:tc>
       <w:tc>

</xml_diff>

<commit_message>
Spec: Re-work handling of null using \0
</commit_message>
<xml_diff>
--- a/LOON.docx
+++ b/LOON.docx
@@ -1399,19 +1399,56 @@
         <w:rPr>
           <w:rFonts w:ascii="Courier New" w:hAnsi="Courier New" w:cs="Courier New"/>
         </w:rPr>
-        <w:t xml:space="preserve">value = </w:t>
-      </w:r>
-      <w:r>
-        <w:rPr>
-          <w:rFonts w:ascii="Courier New" w:hAnsi="Courier New" w:cs="Courier New"/>
-        </w:rPr>
-        <w:t>object / array /</w:t>
-      </w:r>
-      <w:r>
-        <w:rPr>
-          <w:rFonts w:ascii="Courier New" w:hAnsi="Courier New" w:cs="Courier New"/>
-        </w:rPr>
-        <w:t xml:space="preserve"> primitive-spec</w:t>
+        <w:t xml:space="preserve">value = object / array / </w:t>
+      </w:r>
+      <w:proofErr w:type="gramStart"/>
+      <w:r>
+        <w:rPr>
+          <w:rFonts w:ascii="Courier New" w:hAnsi="Courier New" w:cs="Courier New"/>
+        </w:rPr>
+        <w:t>multiline-string</w:t>
+      </w:r>
+      <w:proofErr w:type="gramEnd"/>
+      <w:r>
+        <w:rPr>
+          <w:rFonts w:ascii="Courier New" w:hAnsi="Courier New" w:cs="Courier New"/>
+        </w:rPr>
+        <w:t xml:space="preserve"> /</w:t>
+      </w:r>
+    </w:p>
+    <w:p>
+      <w:pPr>
+        <w:spacing w:before="20" w:after="20"/>
+        <w:ind w:left="567"/>
+        <w:rPr>
+          <w:rFonts w:ascii="Courier New" w:hAnsi="Courier New" w:cs="Courier New"/>
+        </w:rPr>
+      </w:pPr>
+      <w:r>
+        <w:rPr>
+          <w:rFonts w:ascii="Courier New" w:hAnsi="Courier New" w:cs="Courier New"/>
+        </w:rPr>
+        <w:t xml:space="preserve">        </w:t>
+      </w:r>
+      <w:proofErr w:type="gramStart"/>
+      <w:r>
+        <w:rPr>
+          <w:rFonts w:ascii="Courier New" w:hAnsi="Courier New" w:cs="Courier New"/>
+        </w:rPr>
+        <w:t>primitive-</w:t>
+      </w:r>
+      <w:r>
+        <w:rPr>
+          <w:rFonts w:ascii="Courier New" w:hAnsi="Courier New" w:cs="Courier New"/>
+        </w:rPr>
+        <w:t>spec</w:t>
+      </w:r>
+      <w:proofErr w:type="gramEnd"/>
+      <w:r>
+        <w:rPr>
+          <w:rFonts w:ascii="Courier New" w:hAnsi="Courier New" w:cs="Courier New"/>
+        </w:rPr>
+        <w:t xml:space="preserve"> / null1</w:t>
       </w:r>
     </w:p>
     <w:p>
@@ -1690,7 +1727,19 @@
         <w:rPr>
           <w:rFonts w:ascii="Courier New" w:hAnsi="Courier New" w:cs="Courier New"/>
         </w:rPr>
-        <w:t xml:space="preserve">primitive-spec = ":" </w:t>
+        <w:t>primitive-</w:t>
+      </w:r>
+      <w:r>
+        <w:rPr>
+          <w:rFonts w:ascii="Courier New" w:hAnsi="Courier New" w:cs="Courier New"/>
+        </w:rPr>
+        <w:t xml:space="preserve">spec </w:t>
+      </w:r>
+      <w:r>
+        <w:rPr>
+          <w:rFonts w:ascii="Courier New" w:hAnsi="Courier New" w:cs="Courier New"/>
+        </w:rPr>
+        <w:t xml:space="preserve">= ":" </w:t>
       </w:r>
       <w:proofErr w:type="spellStart"/>
       <w:r>
@@ -1706,15 +1755,22 @@
         </w:rPr>
         <w:t xml:space="preserve"> primitive</w:t>
       </w:r>
-    </w:p>
-    <w:p>
-      <w:pPr>
-        <w:spacing w:before="20" w:after="20"/>
-        <w:ind w:left="567"/>
-        <w:rPr>
-          <w:rFonts w:ascii="Courier New" w:hAnsi="Courier New" w:cs="Courier New"/>
-        </w:rPr>
-      </w:pPr>
+      <w:r>
+        <w:rPr>
+          <w:rFonts w:ascii="Courier New" w:hAnsi="Courier New" w:cs="Courier New"/>
+        </w:rPr>
+        <w:t>-value</w:t>
+      </w:r>
+    </w:p>
+    <w:p>
+      <w:pPr>
+        <w:spacing w:before="20" w:after="20"/>
+        <w:ind w:left="567"/>
+        <w:rPr>
+          <w:rFonts w:ascii="Courier New" w:hAnsi="Courier New" w:cs="Courier New"/>
+        </w:rPr>
+      </w:pPr>
+      <w:proofErr w:type="gramStart"/>
       <w:r>
         <w:rPr>
           <w:rFonts w:ascii="Courier New" w:hAnsi="Courier New" w:cs="Courier New"/>
@@ -1725,47 +1781,162 @@
         <w:rPr>
           <w:rFonts w:ascii="Courier New" w:hAnsi="Courier New" w:cs="Courier New"/>
         </w:rPr>
-        <w:t xml:space="preserve"> = null / true / false / number / string</w:t>
-      </w:r>
-    </w:p>
-    <w:p>
-      <w:pPr>
-        <w:spacing w:before="20" w:after="20"/>
-        <w:ind w:left="567"/>
-        <w:rPr>
-          <w:rFonts w:ascii="Courier New" w:hAnsi="Courier New" w:cs="Courier New"/>
-        </w:rPr>
-      </w:pPr>
-    </w:p>
-    <w:p>
-      <w:pPr>
-        <w:spacing w:before="20" w:after="20"/>
-        <w:ind w:left="567"/>
-        <w:rPr>
-          <w:rFonts w:ascii="Courier New" w:hAnsi="Courier New" w:cs="Courier New"/>
-        </w:rPr>
-      </w:pPr>
-      <w:r>
-        <w:rPr>
-          <w:rFonts w:ascii="Courier New" w:hAnsi="Courier New" w:cs="Courier New"/>
-        </w:rPr>
-        <w:t>null = null-kw</w:t>
-      </w:r>
-    </w:p>
-    <w:p>
-      <w:pPr>
-        <w:spacing w:before="20" w:after="20"/>
-        <w:ind w:left="567"/>
-        <w:rPr>
-          <w:rFonts w:ascii="Courier New" w:hAnsi="Courier New" w:cs="Courier New"/>
-        </w:rPr>
-      </w:pPr>
-      <w:r>
-        <w:rPr>
-          <w:rFonts w:ascii="Courier New" w:hAnsi="Courier New" w:cs="Courier New"/>
-        </w:rPr>
-        <w:t>true = true-kw</w:t>
-      </w:r>
+        <w:t>-value</w:t>
+      </w:r>
+      <w:proofErr w:type="gramEnd"/>
+      <w:r>
+        <w:rPr>
+          <w:rFonts w:ascii="Courier New" w:hAnsi="Courier New" w:cs="Courier New"/>
+        </w:rPr>
+        <w:t xml:space="preserve"> = null</w:t>
+      </w:r>
+      <w:r>
+        <w:rPr>
+          <w:rFonts w:ascii="Courier New" w:hAnsi="Courier New" w:cs="Courier New"/>
+        </w:rPr>
+        <w:t>2</w:t>
+      </w:r>
+      <w:r>
+        <w:rPr>
+          <w:rFonts w:ascii="Courier New" w:hAnsi="Courier New" w:cs="Courier New"/>
+        </w:rPr>
+        <w:t xml:space="preserve"> / true / false / number /</w:t>
+      </w:r>
+    </w:p>
+    <w:p>
+      <w:pPr>
+        <w:spacing w:before="20" w:after="20"/>
+        <w:ind w:left="567"/>
+        <w:rPr>
+          <w:rFonts w:ascii="Courier New" w:hAnsi="Courier New" w:cs="Courier New"/>
+        </w:rPr>
+      </w:pPr>
+      <w:r>
+        <w:rPr>
+          <w:rFonts w:ascii="Courier New" w:hAnsi="Courier New" w:cs="Courier New"/>
+        </w:rPr>
+        <w:t xml:space="preserve">            </w:t>
+      </w:r>
+      <w:r>
+        <w:rPr>
+          <w:rFonts w:ascii="Courier New" w:hAnsi="Courier New" w:cs="Courier New"/>
+        </w:rPr>
+        <w:t xml:space="preserve">      </w:t>
+      </w:r>
+      <w:proofErr w:type="gramStart"/>
+      <w:r>
+        <w:rPr>
+          <w:rFonts w:ascii="Courier New" w:hAnsi="Courier New" w:cs="Courier New"/>
+        </w:rPr>
+        <w:t>inline-</w:t>
+      </w:r>
+      <w:r>
+        <w:rPr>
+          <w:rFonts w:ascii="Courier New" w:hAnsi="Courier New" w:cs="Courier New"/>
+        </w:rPr>
+        <w:t>string</w:t>
+      </w:r>
+      <w:proofErr w:type="gramEnd"/>
+    </w:p>
+    <w:p>
+      <w:pPr>
+        <w:spacing w:before="20" w:after="20"/>
+        <w:ind w:left="567"/>
+        <w:rPr>
+          <w:rFonts w:ascii="Courier New" w:hAnsi="Courier New" w:cs="Courier New"/>
+        </w:rPr>
+      </w:pPr>
+    </w:p>
+    <w:p>
+      <w:pPr>
+        <w:spacing w:before="20" w:after="20"/>
+        <w:ind w:left="567"/>
+        <w:rPr>
+          <w:rFonts w:ascii="Courier New" w:hAnsi="Courier New" w:cs="Courier New"/>
+        </w:rPr>
+      </w:pPr>
+      <w:r>
+        <w:rPr>
+          <w:rFonts w:ascii="Courier New" w:hAnsi="Courier New" w:cs="Courier New"/>
+        </w:rPr>
+        <w:t>null1 = "</w:t>
+      </w:r>
+      <w:proofErr w:type="gramStart"/>
+      <w:r>
+        <w:rPr>
+          <w:rFonts w:ascii="Courier New" w:hAnsi="Courier New" w:cs="Courier New"/>
+        </w:rPr>
+        <w:t>" ;</w:t>
+      </w:r>
+      <w:proofErr w:type="gramEnd"/>
+      <w:r>
+        <w:rPr>
+          <w:rFonts w:ascii="Courier New" w:hAnsi="Courier New" w:cs="Courier New"/>
+        </w:rPr>
+        <w:t xml:space="preserve"> </w:t>
+      </w:r>
+      <w:r>
+        <w:rPr>
+          <w:rFonts w:ascii="Courier New" w:hAnsi="Courier New" w:cs="Courier New"/>
+        </w:rPr>
+        <w:t>Empty member value field indicates null</w:t>
+      </w:r>
+    </w:p>
+    <w:p>
+      <w:pPr>
+        <w:spacing w:before="20" w:after="20"/>
+        <w:ind w:left="567"/>
+        <w:rPr>
+          <w:rFonts w:ascii="Courier New" w:hAnsi="Courier New" w:cs="Courier New"/>
+        </w:rPr>
+      </w:pPr>
+      <w:r>
+        <w:rPr>
+          <w:rFonts w:ascii="Courier New" w:hAnsi="Courier New" w:cs="Courier New"/>
+        </w:rPr>
+        <w:t>null</w:t>
+      </w:r>
+      <w:r>
+        <w:rPr>
+          <w:rFonts w:ascii="Courier New" w:hAnsi="Courier New" w:cs="Courier New"/>
+        </w:rPr>
+        <w:t>2</w:t>
+      </w:r>
+      <w:r>
+        <w:rPr>
+          <w:rFonts w:ascii="Courier New" w:hAnsi="Courier New" w:cs="Courier New"/>
+        </w:rPr>
+        <w:t xml:space="preserve"> = </w:t>
+      </w:r>
+      <w:r>
+        <w:rPr>
+          <w:rFonts w:ascii="Courier New" w:hAnsi="Courier New" w:cs="Courier New"/>
+        </w:rPr>
+        <w:t>"\0"</w:t>
+      </w:r>
+    </w:p>
+    <w:p>
+      <w:pPr>
+        <w:spacing w:before="20" w:after="20"/>
+        <w:ind w:left="567"/>
+        <w:rPr>
+          <w:rFonts w:ascii="Courier New" w:hAnsi="Courier New" w:cs="Courier New"/>
+        </w:rPr>
+      </w:pPr>
+      <w:r>
+        <w:rPr>
+          <w:rFonts w:ascii="Courier New" w:hAnsi="Courier New" w:cs="Courier New"/>
+        </w:rPr>
+        <w:t xml:space="preserve">true = </w:t>
+      </w:r>
+      <w:proofErr w:type="gramStart"/>
+      <w:r>
+        <w:rPr>
+          <w:rFonts w:ascii="Courier New" w:hAnsi="Courier New" w:cs="Courier New"/>
+        </w:rPr>
+        <w:t>true-kw</w:t>
+      </w:r>
+      <w:proofErr w:type="gramEnd"/>
     </w:p>
     <w:p>
       <w:pPr>
@@ -2079,6 +2250,7 @@
         <w:rPr>
           <w:rFonts w:ascii="Courier New" w:hAnsi="Courier New" w:cs="Courier New"/>
         </w:rPr>
+        <w:lastRenderedPageBreak/>
         <w:t xml:space="preserve">zero = %x30              </w:t>
       </w:r>
       <w:proofErr w:type="gramStart"/>
@@ -2117,6 +2289,12 @@
         <w:rPr>
           <w:rFonts w:ascii="Courier New" w:hAnsi="Courier New" w:cs="Courier New"/>
         </w:rPr>
+        <w:t>inline-</w:t>
+      </w:r>
+      <w:r>
+        <w:rPr>
+          <w:rFonts w:ascii="Courier New" w:hAnsi="Courier New" w:cs="Courier New"/>
+        </w:rPr>
         <w:t xml:space="preserve">string = </w:t>
       </w:r>
       <w:r>
@@ -2135,158 +2313,1014 @@
         <w:rPr>
           <w:rFonts w:ascii="Courier New" w:hAnsi="Courier New" w:cs="Courier New"/>
         </w:rPr>
-        <w:t>quoted-string /</w:t>
-      </w:r>
-    </w:p>
-    <w:p>
-      <w:pPr>
-        <w:spacing w:before="20" w:after="20"/>
-        <w:ind w:left="567"/>
-        <w:rPr>
-          <w:rFonts w:ascii="Courier New" w:hAnsi="Courier New" w:cs="Courier New"/>
-        </w:rPr>
-      </w:pPr>
-      <w:r>
-        <w:rPr>
-          <w:rFonts w:ascii="Courier New" w:hAnsi="Courier New" w:cs="Courier New"/>
-        </w:rPr>
-        <w:lastRenderedPageBreak/>
-        <w:t xml:space="preserve">         </w:t>
-      </w:r>
+        <w:t>quoted-string</w:t>
+      </w:r>
+    </w:p>
+    <w:p>
+      <w:pPr>
+        <w:spacing w:before="20" w:after="20"/>
+        <w:ind w:left="567"/>
+        <w:rPr>
+          <w:rFonts w:ascii="Courier New" w:hAnsi="Courier New" w:cs="Courier New"/>
+        </w:rPr>
+      </w:pPr>
       <w:proofErr w:type="gramStart"/>
       <w:r>
         <w:rPr>
           <w:rFonts w:ascii="Courier New" w:hAnsi="Courier New" w:cs="Courier New"/>
         </w:rPr>
+        <w:t>naked</w:t>
+      </w:r>
+      <w:r>
+        <w:rPr>
+          <w:rFonts w:ascii="Courier New" w:hAnsi="Courier New" w:cs="Courier New"/>
+        </w:rPr>
+        <w:t>-</w:t>
+      </w:r>
+      <w:r>
+        <w:rPr>
+          <w:rFonts w:ascii="Courier New" w:hAnsi="Courier New" w:cs="Courier New"/>
+        </w:rPr>
+        <w:t>string</w:t>
+      </w:r>
+      <w:proofErr w:type="gramEnd"/>
+      <w:r>
+        <w:rPr>
+          <w:rFonts w:ascii="Courier New" w:hAnsi="Courier New" w:cs="Courier New"/>
+        </w:rPr>
+        <w:t xml:space="preserve"> = *char</w:t>
+      </w:r>
+    </w:p>
+    <w:p>
+      <w:pPr>
+        <w:spacing w:before="20" w:after="20"/>
+        <w:ind w:left="567"/>
+        <w:rPr>
+          <w:rFonts w:ascii="Courier New" w:hAnsi="Courier New" w:cs="Courier New"/>
+        </w:rPr>
+      </w:pPr>
+      <w:r>
+        <w:rPr>
+          <w:rFonts w:ascii="Courier New" w:hAnsi="Courier New" w:cs="Courier New"/>
+        </w:rPr>
+        <w:t xml:space="preserve">quoted-string = </w:t>
+      </w:r>
+      <w:r>
+        <w:rPr>
+          <w:rFonts w:ascii="Courier New" w:hAnsi="Courier New" w:cs="Courier New"/>
+        </w:rPr>
+        <w:t>quotation-mark</w:t>
+      </w:r>
+      <w:r>
+        <w:rPr>
+          <w:rFonts w:ascii="Courier New" w:hAnsi="Courier New" w:cs="Courier New"/>
+        </w:rPr>
+        <w:t xml:space="preserve"> *char </w:t>
+      </w:r>
+      <w:r>
+        <w:rPr>
+          <w:rFonts w:ascii="Courier New" w:hAnsi="Courier New" w:cs="Courier New"/>
+        </w:rPr>
+        <w:t>quotation-mark</w:t>
+      </w:r>
+    </w:p>
+    <w:p>
+      <w:pPr>
+        <w:spacing w:before="20" w:after="20"/>
+        <w:ind w:left="567"/>
+        <w:rPr>
+          <w:rFonts w:ascii="Courier New" w:hAnsi="Courier New" w:cs="Courier New"/>
+        </w:rPr>
+      </w:pPr>
+      <w:proofErr w:type="gramStart"/>
+      <w:r>
+        <w:rPr>
+          <w:rFonts w:ascii="Courier New" w:hAnsi="Courier New" w:cs="Courier New"/>
+        </w:rPr>
         <w:t>multiline-string</w:t>
       </w:r>
       <w:proofErr w:type="gramEnd"/>
-    </w:p>
-    <w:p>
-      <w:pPr>
-        <w:spacing w:before="20" w:after="20"/>
-        <w:ind w:left="567"/>
-        <w:rPr>
-          <w:rFonts w:ascii="Courier New" w:hAnsi="Courier New" w:cs="Courier New"/>
-        </w:rPr>
-      </w:pPr>
+      <w:r>
+        <w:rPr>
+          <w:rFonts w:ascii="Courier New" w:hAnsi="Courier New" w:cs="Courier New"/>
+        </w:rPr>
+        <w:t xml:space="preserve"> = "&lt;&lt;" name </w:t>
+      </w:r>
+      <w:proofErr w:type="spellStart"/>
+      <w:r>
+        <w:rPr>
+          <w:rFonts w:ascii="Courier New" w:hAnsi="Courier New" w:cs="Courier New"/>
+        </w:rPr>
+        <w:t>eol</w:t>
+      </w:r>
+      <w:proofErr w:type="spellEnd"/>
+    </w:p>
+    <w:p>
+      <w:pPr>
+        <w:spacing w:before="20" w:after="20"/>
+        <w:ind w:left="567"/>
+        <w:rPr>
+          <w:rFonts w:ascii="Courier New" w:hAnsi="Courier New" w:cs="Courier New"/>
+        </w:rPr>
+      </w:pPr>
+      <w:r>
+        <w:rPr>
+          <w:rFonts w:ascii="Courier New" w:hAnsi="Courier New" w:cs="Courier New"/>
+        </w:rPr>
+        <w:t xml:space="preserve">                   </w:t>
+      </w:r>
       <w:proofErr w:type="gramStart"/>
       <w:r>
         <w:rPr>
           <w:rFonts w:ascii="Courier New" w:hAnsi="Courier New" w:cs="Courier New"/>
         </w:rPr>
-        <w:t>naked</w:t>
-      </w:r>
-      <w:r>
-        <w:rPr>
-          <w:rFonts w:ascii="Courier New" w:hAnsi="Courier New" w:cs="Courier New"/>
-        </w:rPr>
-        <w:t>-</w:t>
-      </w:r>
-      <w:r>
-        <w:rPr>
-          <w:rFonts w:ascii="Courier New" w:hAnsi="Courier New" w:cs="Courier New"/>
-        </w:rPr>
-        <w:t>string</w:t>
+        <w:t>*( *</w:t>
       </w:r>
       <w:proofErr w:type="gramEnd"/>
       <w:r>
         <w:rPr>
           <w:rFonts w:ascii="Courier New" w:hAnsi="Courier New" w:cs="Courier New"/>
         </w:rPr>
-        <w:t xml:space="preserve"> = *char</w:t>
-      </w:r>
-    </w:p>
-    <w:p>
-      <w:pPr>
-        <w:spacing w:before="20" w:after="20"/>
-        <w:ind w:left="567"/>
-        <w:rPr>
-          <w:rFonts w:ascii="Courier New" w:hAnsi="Courier New" w:cs="Courier New"/>
-        </w:rPr>
-      </w:pPr>
-      <w:r>
-        <w:rPr>
-          <w:rFonts w:ascii="Courier New" w:hAnsi="Courier New" w:cs="Courier New"/>
-        </w:rPr>
-        <w:t xml:space="preserve">quoted-string = </w:t>
-      </w:r>
-      <w:r>
-        <w:rPr>
-          <w:rFonts w:ascii="Courier New" w:hAnsi="Courier New" w:cs="Courier New"/>
-        </w:rPr>
-        <w:t>quotation-mark</w:t>
-      </w:r>
-      <w:r>
-        <w:rPr>
-          <w:rFonts w:ascii="Courier New" w:hAnsi="Courier New" w:cs="Courier New"/>
-        </w:rPr>
-        <w:t xml:space="preserve"> *char </w:t>
-      </w:r>
-      <w:r>
-        <w:rPr>
-          <w:rFonts w:ascii="Courier New" w:hAnsi="Courier New" w:cs="Courier New"/>
-        </w:rPr>
-        <w:t>quotation-mark</w:t>
-      </w:r>
-    </w:p>
-    <w:p>
-      <w:pPr>
-        <w:spacing w:before="20" w:after="20"/>
-        <w:ind w:left="567"/>
-        <w:rPr>
-          <w:rFonts w:ascii="Courier New" w:hAnsi="Courier New" w:cs="Courier New"/>
-        </w:rPr>
-      </w:pPr>
+        <w:t>not-</w:t>
+      </w:r>
+      <w:proofErr w:type="spellStart"/>
+      <w:r>
+        <w:rPr>
+          <w:rFonts w:ascii="Courier New" w:hAnsi="Courier New" w:cs="Courier New"/>
+        </w:rPr>
+        <w:t>eol</w:t>
+      </w:r>
+      <w:proofErr w:type="spellEnd"/>
+      <w:r>
+        <w:rPr>
+          <w:rFonts w:ascii="Courier New" w:hAnsi="Courier New" w:cs="Courier New"/>
+        </w:rPr>
+        <w:t xml:space="preserve"> eol )</w:t>
+      </w:r>
+    </w:p>
+    <w:p>
+      <w:pPr>
+        <w:spacing w:before="20" w:after="20"/>
+        <w:ind w:left="567"/>
+        <w:rPr>
+          <w:rFonts w:ascii="Courier New" w:hAnsi="Courier New" w:cs="Courier New"/>
+        </w:rPr>
+      </w:pPr>
+      <w:r>
+        <w:rPr>
+          <w:rFonts w:ascii="Courier New" w:hAnsi="Courier New" w:cs="Courier New"/>
+        </w:rPr>
+        <w:t xml:space="preserve">                   </w:t>
+      </w:r>
+      <w:r>
+        <w:rPr>
+          <w:rFonts w:ascii="Courier New" w:hAnsi="Courier New" w:cs="Courier New"/>
+        </w:rPr>
+        <w:t>*not-</w:t>
+      </w:r>
+      <w:proofErr w:type="spellStart"/>
+      <w:r>
+        <w:rPr>
+          <w:rFonts w:ascii="Courier New" w:hAnsi="Courier New" w:cs="Courier New"/>
+        </w:rPr>
+        <w:t>eol</w:t>
+      </w:r>
+      <w:proofErr w:type="spellEnd"/>
+      <w:r>
+        <w:rPr>
+          <w:rFonts w:ascii="Courier New" w:hAnsi="Courier New" w:cs="Courier New"/>
+        </w:rPr>
+        <w:t xml:space="preserve"> </w:t>
+      </w:r>
+      <w:r>
+        <w:rPr>
+          <w:rFonts w:ascii="Courier New" w:hAnsi="Courier New" w:cs="Courier New"/>
+        </w:rPr>
+        <w:t xml:space="preserve">"&lt;&lt;" </w:t>
+      </w:r>
+      <w:r>
+        <w:rPr>
+          <w:rFonts w:ascii="Courier New" w:hAnsi="Courier New" w:cs="Courier New"/>
+        </w:rPr>
+        <w:t>name</w:t>
+      </w:r>
+    </w:p>
+    <w:p>
+      <w:pPr>
+        <w:spacing w:before="20" w:after="20"/>
+        <w:ind w:left="567"/>
+        <w:rPr>
+          <w:rFonts w:ascii="Courier New" w:hAnsi="Courier New" w:cs="Courier New"/>
+        </w:rPr>
+      </w:pPr>
+      <w:r>
+        <w:rPr>
+          <w:rFonts w:ascii="Courier New" w:hAnsi="Courier New" w:cs="Courier New"/>
+        </w:rPr>
+        <w:t>char = unescaped /</w:t>
+      </w:r>
+      <w:r>
+        <w:rPr>
+          <w:rFonts w:ascii="Courier New" w:hAnsi="Courier New" w:cs="Courier New"/>
+        </w:rPr>
+        <w:t xml:space="preserve"> escaped</w:t>
+      </w:r>
+    </w:p>
+    <w:p>
+      <w:pPr>
+        <w:spacing w:before="20" w:after="20"/>
+        <w:ind w:left="567"/>
+        <w:rPr>
+          <w:rFonts w:ascii="Courier New" w:hAnsi="Courier New" w:cs="Courier New"/>
+        </w:rPr>
+      </w:pPr>
+      <w:r>
+        <w:rPr>
+          <w:rFonts w:ascii="Courier New" w:hAnsi="Courier New" w:cs="Courier New"/>
+        </w:rPr>
+        <w:t xml:space="preserve">unescaped = </w:t>
+      </w:r>
+      <w:r>
+        <w:rPr>
+          <w:rFonts w:ascii="Courier New" w:hAnsi="Courier New" w:cs="Courier New"/>
+        </w:rPr>
+        <w:t xml:space="preserve">HTAB </w:t>
+      </w:r>
+      <w:r>
+        <w:rPr>
+          <w:rFonts w:ascii="Courier New" w:hAnsi="Courier New" w:cs="Courier New"/>
+        </w:rPr>
+        <w:t xml:space="preserve">/ </w:t>
+      </w:r>
+      <w:r>
+        <w:rPr>
+          <w:rFonts w:ascii="Courier New" w:hAnsi="Courier New" w:cs="Courier New"/>
+        </w:rPr>
+        <w:t>%x20-5B / %x5D-FF</w:t>
+      </w:r>
+    </w:p>
+    <w:p>
+      <w:pPr>
+        <w:spacing w:before="20" w:after="20"/>
+        <w:ind w:left="567"/>
+        <w:rPr>
+          <w:rFonts w:ascii="Courier New" w:hAnsi="Courier New" w:cs="Courier New"/>
+        </w:rPr>
+      </w:pPr>
+      <w:r>
+        <w:rPr>
+          <w:rFonts w:ascii="Courier New" w:hAnsi="Courier New" w:cs="Courier New"/>
+        </w:rPr>
+        <w:t xml:space="preserve">        </w:t>
+      </w:r>
+      <w:r>
+        <w:rPr>
+          <w:rFonts w:ascii="Courier New" w:hAnsi="Courier New" w:cs="Courier New"/>
+        </w:rPr>
+        <w:t xml:space="preserve">; not controls </w:t>
+      </w:r>
+      <w:r>
+        <w:rPr>
+          <w:rFonts w:ascii="Courier New" w:hAnsi="Courier New" w:cs="Courier New"/>
+        </w:rPr>
+        <w:t xml:space="preserve">except TAB </w:t>
+      </w:r>
+      <w:r>
+        <w:rPr>
+          <w:rFonts w:ascii="Courier New" w:hAnsi="Courier New" w:cs="Courier New"/>
+        </w:rPr>
+        <w:t>n</w:t>
+      </w:r>
+      <w:r>
+        <w:rPr>
+          <w:rFonts w:ascii="Courier New" w:hAnsi="Courier New" w:cs="Courier New"/>
+        </w:rPr>
+        <w:t>or "\"</w:t>
+      </w:r>
+    </w:p>
+    <w:p>
+      <w:pPr>
+        <w:spacing w:before="20" w:after="20"/>
+        <w:ind w:left="567"/>
+        <w:rPr>
+          <w:rFonts w:ascii="Courier New" w:hAnsi="Courier New" w:cs="Courier New"/>
+        </w:rPr>
+      </w:pPr>
+      <w:r>
+        <w:rPr>
+          <w:rFonts w:ascii="Courier New" w:hAnsi="Courier New" w:cs="Courier New"/>
+        </w:rPr>
+        <w:t xml:space="preserve">        ; N.B: quotation mark is NOT </w:t>
+      </w:r>
       <w:proofErr w:type="gramStart"/>
       <w:r>
         <w:rPr>
           <w:rFonts w:ascii="Courier New" w:hAnsi="Courier New" w:cs="Courier New"/>
         </w:rPr>
-        <w:t>multiline-string</w:t>
+        <w:t>escaped</w:t>
       </w:r>
       <w:proofErr w:type="gramEnd"/>
-      <w:r>
-        <w:rPr>
-          <w:rFonts w:ascii="Courier New" w:hAnsi="Courier New" w:cs="Courier New"/>
-        </w:rPr>
-        <w:t xml:space="preserve"> = "&lt;&lt;" name </w:t>
+    </w:p>
+    <w:p>
+      <w:pPr>
+        <w:spacing w:before="20" w:after="20"/>
+        <w:ind w:left="567"/>
+        <w:rPr>
+          <w:rFonts w:ascii="Courier New" w:hAnsi="Courier New" w:cs="Courier New"/>
+        </w:rPr>
+      </w:pPr>
+      <w:r>
+        <w:rPr>
+          <w:rFonts w:ascii="Courier New" w:hAnsi="Courier New" w:cs="Courier New"/>
+        </w:rPr>
+        <w:t>escaped =</w:t>
+      </w:r>
+      <w:r>
+        <w:rPr>
+          <w:rFonts w:ascii="Courier New" w:hAnsi="Courier New" w:cs="Courier New"/>
+        </w:rPr>
+        <w:t xml:space="preserve"> escape (</w:t>
+      </w:r>
+    </w:p>
+    <w:p>
+      <w:pPr>
+        <w:spacing w:before="20" w:after="20"/>
+        <w:ind w:left="567"/>
+        <w:rPr>
+          <w:rFonts w:ascii="Courier New" w:hAnsi="Courier New" w:cs="Courier New"/>
+        </w:rPr>
+      </w:pPr>
+      <w:r>
+        <w:rPr>
+          <w:rFonts w:ascii="Courier New" w:hAnsi="Courier New" w:cs="Courier New"/>
+        </w:rPr>
+        <w:t xml:space="preserve">           </w:t>
+      </w:r>
+      <w:r>
+        <w:rPr>
+          <w:rFonts w:ascii="Courier New" w:hAnsi="Courier New" w:cs="Courier New"/>
+        </w:rPr>
+        <w:t xml:space="preserve"> </w:t>
+      </w:r>
+      <w:r>
+        <w:rPr>
+          <w:rFonts w:ascii="Courier New" w:hAnsi="Courier New" w:cs="Courier New"/>
+        </w:rPr>
+        <w:t xml:space="preserve">escape </w:t>
+      </w:r>
+      <w:proofErr w:type="gramStart"/>
+      <w:r>
+        <w:rPr>
+          <w:rFonts w:ascii="Courier New" w:hAnsi="Courier New" w:cs="Courier New"/>
+        </w:rPr>
+        <w:t xml:space="preserve">/ </w:t>
+      </w:r>
+      <w:r>
+        <w:rPr>
+          <w:rFonts w:ascii="Courier New" w:hAnsi="Courier New" w:cs="Courier New"/>
+        </w:rPr>
+        <w:t>;</w:t>
+      </w:r>
+      <w:proofErr w:type="gramEnd"/>
+      <w:r>
+        <w:rPr>
+          <w:rFonts w:ascii="Courier New" w:hAnsi="Courier New" w:cs="Courier New"/>
+        </w:rPr>
+        <w:t xml:space="preserve"> \</w:t>
+      </w:r>
+      <w:r>
+        <w:rPr>
+          <w:rFonts w:ascii="Courier New" w:hAnsi="Courier New" w:cs="Courier New"/>
+        </w:rPr>
+        <w:t xml:space="preserve">  </w:t>
+      </w:r>
+      <w:r>
+        <w:rPr>
+          <w:rFonts w:ascii="Courier New" w:hAnsi="Courier New" w:cs="Courier New"/>
+        </w:rPr>
+        <w:t xml:space="preserve">i.e.: </w:t>
+      </w:r>
+      <w:r>
+        <w:rPr>
+          <w:rFonts w:ascii="Courier New" w:hAnsi="Courier New" w:cs="Courier New"/>
+        </w:rPr>
+        <w:t>\\ -&gt; \</w:t>
+      </w:r>
+    </w:p>
+    <w:p>
+      <w:pPr>
+        <w:spacing w:before="20" w:after="20"/>
+        <w:ind w:left="567"/>
+        <w:rPr>
+          <w:rFonts w:ascii="Courier New" w:hAnsi="Courier New" w:cs="Courier New"/>
+        </w:rPr>
+      </w:pPr>
+      <w:r>
+        <w:rPr>
+          <w:rFonts w:ascii="Courier New" w:hAnsi="Courier New" w:cs="Courier New"/>
+        </w:rPr>
+        <w:t xml:space="preserve">            ; N.B. quotation-mark is NOT </w:t>
+      </w:r>
+      <w:proofErr w:type="gramStart"/>
+      <w:r>
+        <w:rPr>
+          <w:rFonts w:ascii="Courier New" w:hAnsi="Courier New" w:cs="Courier New"/>
+        </w:rPr>
+        <w:t>escaped</w:t>
+      </w:r>
+      <w:proofErr w:type="gramEnd"/>
+    </w:p>
+    <w:p>
+      <w:pPr>
+        <w:spacing w:before="20" w:after="20"/>
+        <w:ind w:left="567"/>
+        <w:rPr>
+          <w:rFonts w:ascii="Courier New" w:hAnsi="Courier New" w:cs="Courier New"/>
+        </w:rPr>
+      </w:pPr>
+      <w:r>
+        <w:rPr>
+          <w:rFonts w:ascii="Courier New" w:hAnsi="Courier New" w:cs="Courier New"/>
+        </w:rPr>
+        <w:t xml:space="preserve">            </w:t>
+      </w:r>
+      <w:r>
+        <w:rPr>
+          <w:rFonts w:ascii="Courier New" w:hAnsi="Courier New" w:cs="Courier New"/>
+        </w:rPr>
+        <w:t xml:space="preserve">%x62 </w:t>
+      </w:r>
+      <w:proofErr w:type="gramStart"/>
+      <w:r>
+        <w:rPr>
+          <w:rFonts w:ascii="Courier New" w:hAnsi="Courier New" w:cs="Courier New"/>
+        </w:rPr>
+        <w:t>/ ;</w:t>
+      </w:r>
+      <w:proofErr w:type="gramEnd"/>
+      <w:r>
+        <w:rPr>
+          <w:rFonts w:ascii="Courier New" w:hAnsi="Courier New" w:cs="Courier New"/>
+        </w:rPr>
+        <w:t xml:space="preserve"> b  </w:t>
+      </w:r>
+      <w:r>
+        <w:rPr>
+          <w:rFonts w:ascii="Courier New" w:hAnsi="Courier New" w:cs="Courier New"/>
+        </w:rPr>
+        <w:t>i.e.: \b -&gt;</w:t>
+      </w:r>
+      <w:r>
+        <w:rPr>
+          <w:rFonts w:ascii="Courier New" w:hAnsi="Courier New" w:cs="Courier New"/>
+        </w:rPr>
+        <w:t xml:space="preserve"> backspace</w:t>
+      </w:r>
+    </w:p>
+    <w:p>
+      <w:pPr>
+        <w:spacing w:before="20" w:after="20"/>
+        <w:ind w:left="567"/>
+        <w:rPr>
+          <w:rFonts w:ascii="Courier New" w:hAnsi="Courier New" w:cs="Courier New"/>
+        </w:rPr>
+      </w:pPr>
+      <w:r>
+        <w:rPr>
+          <w:rFonts w:ascii="Courier New" w:hAnsi="Courier New" w:cs="Courier New"/>
+        </w:rPr>
+        <w:t xml:space="preserve">            %x66 </w:t>
+      </w:r>
+      <w:proofErr w:type="gramStart"/>
+      <w:r>
+        <w:rPr>
+          <w:rFonts w:ascii="Courier New" w:hAnsi="Courier New" w:cs="Courier New"/>
+        </w:rPr>
+        <w:t>/ ;</w:t>
+      </w:r>
+      <w:proofErr w:type="gramEnd"/>
+      <w:r>
+        <w:rPr>
+          <w:rFonts w:ascii="Courier New" w:hAnsi="Courier New" w:cs="Courier New"/>
+        </w:rPr>
+        <w:t xml:space="preserve"> f  </w:t>
+      </w:r>
+      <w:r>
+        <w:rPr>
+          <w:rFonts w:ascii="Courier New" w:hAnsi="Courier New" w:cs="Courier New"/>
+        </w:rPr>
+        <w:t>i.e.: \f -&gt;</w:t>
+      </w:r>
+      <w:r>
+        <w:rPr>
+          <w:rFonts w:ascii="Courier New" w:hAnsi="Courier New" w:cs="Courier New"/>
+        </w:rPr>
+        <w:t xml:space="preserve"> form feed</w:t>
+      </w:r>
+    </w:p>
+    <w:p>
+      <w:pPr>
+        <w:spacing w:before="20" w:after="20"/>
+        <w:ind w:left="567"/>
+        <w:rPr>
+          <w:rFonts w:ascii="Courier New" w:hAnsi="Courier New" w:cs="Courier New"/>
+        </w:rPr>
+      </w:pPr>
+      <w:r>
+        <w:rPr>
+          <w:rFonts w:ascii="Courier New" w:hAnsi="Courier New" w:cs="Courier New"/>
+        </w:rPr>
+        <w:t xml:space="preserve">           </w:t>
+      </w:r>
+      <w:r>
+        <w:rPr>
+          <w:rFonts w:ascii="Courier New" w:hAnsi="Courier New" w:cs="Courier New"/>
+        </w:rPr>
+        <w:t xml:space="preserve"> </w:t>
+      </w:r>
+      <w:r>
+        <w:rPr>
+          <w:rFonts w:ascii="Courier New" w:hAnsi="Courier New" w:cs="Courier New"/>
+        </w:rPr>
+        <w:t xml:space="preserve">%x6E </w:t>
+      </w:r>
+      <w:proofErr w:type="gramStart"/>
+      <w:r>
+        <w:rPr>
+          <w:rFonts w:ascii="Courier New" w:hAnsi="Courier New" w:cs="Courier New"/>
+        </w:rPr>
+        <w:t>/</w:t>
+      </w:r>
+      <w:r>
+        <w:rPr>
+          <w:rFonts w:ascii="Courier New" w:hAnsi="Courier New" w:cs="Courier New"/>
+        </w:rPr>
+        <w:t xml:space="preserve"> </w:t>
+      </w:r>
+      <w:r>
+        <w:rPr>
+          <w:rFonts w:ascii="Courier New" w:hAnsi="Courier New" w:cs="Courier New"/>
+        </w:rPr>
+        <w:t>;</w:t>
+      </w:r>
+      <w:proofErr w:type="gramEnd"/>
+      <w:r>
+        <w:rPr>
+          <w:rFonts w:ascii="Courier New" w:hAnsi="Courier New" w:cs="Courier New"/>
+        </w:rPr>
+        <w:t xml:space="preserve"> n  </w:t>
+      </w:r>
+      <w:r>
+        <w:rPr>
+          <w:rFonts w:ascii="Courier New" w:hAnsi="Courier New" w:cs="Courier New"/>
+        </w:rPr>
+        <w:t xml:space="preserve">i.e.: </w:t>
+      </w:r>
+      <w:r>
+        <w:rPr>
+          <w:rFonts w:ascii="Courier New" w:hAnsi="Courier New" w:cs="Courier New"/>
+        </w:rPr>
+        <w:t xml:space="preserve">\n -&gt; </w:t>
+      </w:r>
+      <w:r>
+        <w:rPr>
+          <w:rFonts w:ascii="Courier New" w:hAnsi="Courier New" w:cs="Courier New"/>
+        </w:rPr>
+        <w:t>line feed</w:t>
+      </w:r>
+    </w:p>
+    <w:p>
+      <w:pPr>
+        <w:spacing w:before="20" w:after="20"/>
+        <w:ind w:left="567"/>
+        <w:rPr>
+          <w:rFonts w:ascii="Courier New" w:hAnsi="Courier New" w:cs="Courier New"/>
+        </w:rPr>
+      </w:pPr>
+      <w:r>
+        <w:rPr>
+          <w:rFonts w:ascii="Courier New" w:hAnsi="Courier New" w:cs="Courier New"/>
+        </w:rPr>
+        <w:t xml:space="preserve">           </w:t>
+      </w:r>
+      <w:r>
+        <w:rPr>
+          <w:rFonts w:ascii="Courier New" w:hAnsi="Courier New" w:cs="Courier New"/>
+        </w:rPr>
+        <w:t xml:space="preserve"> </w:t>
+      </w:r>
+      <w:r>
+        <w:rPr>
+          <w:rFonts w:ascii="Courier New" w:hAnsi="Courier New" w:cs="Courier New"/>
+        </w:rPr>
+        <w:t xml:space="preserve">%x72 </w:t>
+      </w:r>
+      <w:proofErr w:type="gramStart"/>
+      <w:r>
+        <w:rPr>
+          <w:rFonts w:ascii="Courier New" w:hAnsi="Courier New" w:cs="Courier New"/>
+        </w:rPr>
+        <w:t>/</w:t>
+      </w:r>
+      <w:r>
+        <w:rPr>
+          <w:rFonts w:ascii="Courier New" w:hAnsi="Courier New" w:cs="Courier New"/>
+        </w:rPr>
+        <w:t xml:space="preserve"> </w:t>
+      </w:r>
+      <w:r>
+        <w:rPr>
+          <w:rFonts w:ascii="Courier New" w:hAnsi="Courier New" w:cs="Courier New"/>
+        </w:rPr>
+        <w:t>;</w:t>
+      </w:r>
+      <w:proofErr w:type="gramEnd"/>
+      <w:r>
+        <w:rPr>
+          <w:rFonts w:ascii="Courier New" w:hAnsi="Courier New" w:cs="Courier New"/>
+        </w:rPr>
+        <w:t xml:space="preserve"> r  </w:t>
+      </w:r>
+      <w:r>
+        <w:rPr>
+          <w:rFonts w:ascii="Courier New" w:hAnsi="Courier New" w:cs="Courier New"/>
+        </w:rPr>
+        <w:t xml:space="preserve">i.e.: </w:t>
+      </w:r>
+      <w:r>
+        <w:rPr>
+          <w:rFonts w:ascii="Courier New" w:hAnsi="Courier New" w:cs="Courier New"/>
+        </w:rPr>
+        <w:t xml:space="preserve">\r -&gt; </w:t>
+      </w:r>
+      <w:r>
+        <w:rPr>
+          <w:rFonts w:ascii="Courier New" w:hAnsi="Courier New" w:cs="Courier New"/>
+        </w:rPr>
+        <w:t>carriage return</w:t>
+      </w:r>
+    </w:p>
+    <w:p>
+      <w:pPr>
+        <w:spacing w:before="20" w:after="20"/>
+        <w:ind w:left="567"/>
+        <w:rPr>
+          <w:rFonts w:ascii="Courier New" w:hAnsi="Courier New" w:cs="Courier New"/>
+        </w:rPr>
+      </w:pPr>
+      <w:r>
+        <w:rPr>
+          <w:rFonts w:ascii="Courier New" w:hAnsi="Courier New" w:cs="Courier New"/>
+        </w:rPr>
+        <w:t xml:space="preserve">           </w:t>
+      </w:r>
+      <w:r>
+        <w:rPr>
+          <w:rFonts w:ascii="Courier New" w:hAnsi="Courier New" w:cs="Courier New"/>
+        </w:rPr>
+        <w:t xml:space="preserve"> </w:t>
+      </w:r>
+      <w:r>
+        <w:rPr>
+          <w:rFonts w:ascii="Courier New" w:hAnsi="Courier New" w:cs="Courier New"/>
+        </w:rPr>
+        <w:t xml:space="preserve">%x74 </w:t>
+      </w:r>
+      <w:proofErr w:type="gramStart"/>
+      <w:r>
+        <w:rPr>
+          <w:rFonts w:ascii="Courier New" w:hAnsi="Courier New" w:cs="Courier New"/>
+        </w:rPr>
+        <w:t>/</w:t>
+      </w:r>
+      <w:r>
+        <w:rPr>
+          <w:rFonts w:ascii="Courier New" w:hAnsi="Courier New" w:cs="Courier New"/>
+        </w:rPr>
+        <w:t xml:space="preserve"> </w:t>
+      </w:r>
+      <w:r>
+        <w:rPr>
+          <w:rFonts w:ascii="Courier New" w:hAnsi="Courier New" w:cs="Courier New"/>
+        </w:rPr>
+        <w:t>;</w:t>
+      </w:r>
+      <w:proofErr w:type="gramEnd"/>
+      <w:r>
+        <w:rPr>
+          <w:rFonts w:ascii="Courier New" w:hAnsi="Courier New" w:cs="Courier New"/>
+        </w:rPr>
+        <w:t xml:space="preserve"> t  </w:t>
+      </w:r>
+      <w:r>
+        <w:rPr>
+          <w:rFonts w:ascii="Courier New" w:hAnsi="Courier New" w:cs="Courier New"/>
+        </w:rPr>
+        <w:t xml:space="preserve">i.e.: </w:t>
+      </w:r>
+      <w:r>
+        <w:rPr>
+          <w:rFonts w:ascii="Courier New" w:hAnsi="Courier New" w:cs="Courier New"/>
+        </w:rPr>
+        <w:t xml:space="preserve">\t -&gt; </w:t>
+      </w:r>
+      <w:r>
+        <w:rPr>
+          <w:rFonts w:ascii="Courier New" w:hAnsi="Courier New" w:cs="Courier New"/>
+        </w:rPr>
+        <w:t>tab</w:t>
+      </w:r>
+    </w:p>
+    <w:p>
+      <w:pPr>
+        <w:spacing w:before="20" w:after="20"/>
+        <w:ind w:left="567"/>
+        <w:rPr>
+          <w:rFonts w:ascii="Courier New" w:hAnsi="Courier New" w:cs="Courier New"/>
+        </w:rPr>
+      </w:pPr>
+      <w:r>
+        <w:rPr>
+          <w:rFonts w:ascii="Courier New" w:hAnsi="Courier New" w:cs="Courier New"/>
+        </w:rPr>
+        <w:t xml:space="preserve">           </w:t>
+      </w:r>
+      <w:r>
+        <w:rPr>
+          <w:rFonts w:ascii="Courier New" w:hAnsi="Courier New" w:cs="Courier New"/>
+        </w:rPr>
+        <w:t xml:space="preserve"> </w:t>
+      </w:r>
+      <w:r>
+        <w:rPr>
+          <w:rFonts w:ascii="Courier New" w:hAnsi="Courier New" w:cs="Courier New"/>
+        </w:rPr>
+        <w:t xml:space="preserve">%x75 4HEXDIG </w:t>
+      </w:r>
+      <w:proofErr w:type="gramStart"/>
+      <w:r>
+        <w:rPr>
+          <w:rFonts w:ascii="Courier New" w:hAnsi="Courier New" w:cs="Courier New"/>
+        </w:rPr>
+        <w:t>/</w:t>
+      </w:r>
+      <w:r>
+        <w:rPr>
+          <w:rFonts w:ascii="Courier New" w:hAnsi="Courier New" w:cs="Courier New"/>
+        </w:rPr>
+        <w:t xml:space="preserve">  ;</w:t>
+      </w:r>
+      <w:proofErr w:type="gramEnd"/>
+      <w:r>
+        <w:rPr>
+          <w:rFonts w:ascii="Courier New" w:hAnsi="Courier New" w:cs="Courier New"/>
+        </w:rPr>
+        <w:t xml:space="preserve"> </w:t>
+      </w:r>
+      <w:r>
+        <w:rPr>
+          <w:rFonts w:ascii="Courier New" w:hAnsi="Courier New" w:cs="Courier New"/>
+        </w:rPr>
+        <w:t>\</w:t>
       </w:r>
       <w:proofErr w:type="spellStart"/>
       <w:r>
         <w:rPr>
           <w:rFonts w:ascii="Courier New" w:hAnsi="Courier New" w:cs="Courier New"/>
         </w:rPr>
+        <w:t>uXXXX</w:t>
+      </w:r>
+      <w:proofErr w:type="spellEnd"/>
+      <w:r>
+        <w:rPr>
+          <w:rFonts w:ascii="Courier New" w:hAnsi="Courier New" w:cs="Courier New"/>
+        </w:rPr>
+        <w:t xml:space="preserve"> -&gt; </w:t>
+      </w:r>
+      <w:r>
+        <w:rPr>
+          <w:rFonts w:ascii="Courier New" w:hAnsi="Courier New" w:cs="Courier New"/>
+        </w:rPr>
+        <w:t>U+XXXX</w:t>
+      </w:r>
+    </w:p>
+    <w:p>
+      <w:pPr>
+        <w:spacing w:before="20" w:after="20"/>
+        <w:ind w:left="567"/>
+        <w:rPr>
+          <w:rFonts w:ascii="Courier New" w:hAnsi="Courier New" w:cs="Courier New"/>
+        </w:rPr>
+      </w:pPr>
+      <w:r>
+        <w:rPr>
+          <w:rFonts w:ascii="Courier New" w:hAnsi="Courier New" w:cs="Courier New"/>
+        </w:rPr>
+        <w:t xml:space="preserve">            </w:t>
+      </w:r>
+      <w:r>
+        <w:rPr>
+          <w:rFonts w:ascii="Courier New" w:hAnsi="Courier New" w:cs="Courier New"/>
+        </w:rPr>
+        <w:t>%x</w:t>
+      </w:r>
+      <w:r>
+        <w:rPr>
+          <w:rFonts w:ascii="Courier New" w:hAnsi="Courier New" w:cs="Courier New"/>
+        </w:rPr>
+        <w:t>5</w:t>
+      </w:r>
+      <w:r>
+        <w:rPr>
+          <w:rFonts w:ascii="Courier New" w:hAnsi="Courier New" w:cs="Courier New"/>
+        </w:rPr>
+        <w:t xml:space="preserve">5 </w:t>
+      </w:r>
+      <w:r>
+        <w:rPr>
+          <w:rFonts w:ascii="Courier New" w:hAnsi="Courier New" w:cs="Courier New"/>
+        </w:rPr>
+        <w:t>6</w:t>
+      </w:r>
+      <w:r>
+        <w:rPr>
+          <w:rFonts w:ascii="Courier New" w:hAnsi="Courier New" w:cs="Courier New"/>
+        </w:rPr>
+        <w:t xml:space="preserve">HEXDIG )  ; </w:t>
+      </w:r>
+      <w:r>
+        <w:rPr>
+          <w:rFonts w:ascii="Courier New" w:hAnsi="Courier New" w:cs="Courier New"/>
+        </w:rPr>
+        <w:t>\UXX</w:t>
+      </w:r>
+      <w:r>
+        <w:rPr>
+          <w:rFonts w:ascii="Courier New" w:hAnsi="Courier New" w:cs="Courier New"/>
+        </w:rPr>
+        <w:t>XXXX</w:t>
+      </w:r>
+      <w:r>
+        <w:rPr>
+          <w:rFonts w:ascii="Courier New" w:hAnsi="Courier New" w:cs="Courier New"/>
+        </w:rPr>
+        <w:t xml:space="preserve"> -&gt; </w:t>
+      </w:r>
+      <w:r>
+        <w:rPr>
+          <w:rFonts w:ascii="Courier New" w:hAnsi="Courier New" w:cs="Courier New"/>
+        </w:rPr>
+        <w:t>U+XXXX</w:t>
+      </w:r>
+      <w:r>
+        <w:rPr>
+          <w:rFonts w:ascii="Courier New" w:hAnsi="Courier New" w:cs="Courier New"/>
+        </w:rPr>
+        <w:t>XX</w:t>
+      </w:r>
+    </w:p>
+    <w:p>
+      <w:pPr>
+        <w:spacing w:before="20" w:after="20"/>
+        <w:ind w:left="567"/>
+        <w:rPr>
+          <w:rFonts w:ascii="Courier New" w:hAnsi="Courier New" w:cs="Courier New"/>
+        </w:rPr>
+      </w:pPr>
+      <w:r>
+        <w:rPr>
+          <w:rFonts w:ascii="Courier New" w:hAnsi="Courier New" w:cs="Courier New"/>
+        </w:rPr>
+        <w:t xml:space="preserve">escape = %x5C            </w:t>
+      </w:r>
+      <w:proofErr w:type="gramStart"/>
+      <w:r>
+        <w:rPr>
+          <w:rFonts w:ascii="Courier New" w:hAnsi="Courier New" w:cs="Courier New"/>
+        </w:rPr>
+        <w:t xml:space="preserve">  ;</w:t>
+      </w:r>
+      <w:proofErr w:type="gramEnd"/>
+      <w:r>
+        <w:rPr>
+          <w:rFonts w:ascii="Courier New" w:hAnsi="Courier New" w:cs="Courier New"/>
+        </w:rPr>
+        <w:t xml:space="preserve"> \</w:t>
+      </w:r>
+    </w:p>
+    <w:p>
+      <w:pPr>
+        <w:spacing w:before="20" w:after="20"/>
+        <w:ind w:left="567"/>
+        <w:rPr>
+          <w:rFonts w:ascii="Courier New" w:hAnsi="Courier New" w:cs="Courier New"/>
+        </w:rPr>
+      </w:pPr>
+      <w:r>
+        <w:rPr>
+          <w:rFonts w:ascii="Courier New" w:hAnsi="Courier New" w:cs="Courier New"/>
+        </w:rPr>
+        <w:t xml:space="preserve">quotation-mark = %x22    </w:t>
+      </w:r>
+      <w:proofErr w:type="gramStart"/>
+      <w:r>
+        <w:rPr>
+          <w:rFonts w:ascii="Courier New" w:hAnsi="Courier New" w:cs="Courier New"/>
+        </w:rPr>
+        <w:t xml:space="preserve">  ;</w:t>
+      </w:r>
+      <w:proofErr w:type="gramEnd"/>
+      <w:r>
+        <w:rPr>
+          <w:rFonts w:ascii="Courier New" w:hAnsi="Courier New" w:cs="Courier New"/>
+        </w:rPr>
+        <w:t xml:space="preserve"> "</w:t>
+      </w:r>
+    </w:p>
+    <w:p>
+      <w:pPr>
+        <w:spacing w:before="20" w:after="20"/>
+        <w:ind w:left="567"/>
+        <w:rPr>
+          <w:rFonts w:ascii="Courier New" w:hAnsi="Courier New" w:cs="Courier New"/>
+        </w:rPr>
+      </w:pPr>
+    </w:p>
+    <w:p>
+      <w:pPr>
+        <w:spacing w:before="20" w:after="20"/>
+        <w:ind w:left="567"/>
+        <w:rPr>
+          <w:rFonts w:ascii="Courier New" w:hAnsi="Courier New" w:cs="Courier New"/>
+        </w:rPr>
+      </w:pPr>
+      <w:proofErr w:type="spellStart"/>
+      <w:r>
+        <w:rPr>
+          <w:rFonts w:ascii="Courier New" w:hAnsi="Courier New" w:cs="Courier New"/>
+        </w:rPr>
         <w:t>eol</w:t>
       </w:r>
       <w:proofErr w:type="spellEnd"/>
-    </w:p>
-    <w:p>
-      <w:pPr>
-        <w:spacing w:before="20" w:after="20"/>
-        <w:ind w:left="567"/>
-        <w:rPr>
-          <w:rFonts w:ascii="Courier New" w:hAnsi="Courier New" w:cs="Courier New"/>
-        </w:rPr>
-      </w:pPr>
-      <w:r>
-        <w:rPr>
-          <w:rFonts w:ascii="Courier New" w:hAnsi="Courier New" w:cs="Courier New"/>
-        </w:rPr>
-        <w:t xml:space="preserve">                   </w:t>
+      <w:r>
+        <w:rPr>
+          <w:rFonts w:ascii="Courier New" w:hAnsi="Courier New" w:cs="Courier New"/>
+        </w:rPr>
+        <w:t xml:space="preserve"> = </w:t>
+      </w:r>
+      <w:proofErr w:type="spellStart"/>
+      <w:r>
+        <w:rPr>
+          <w:rFonts w:ascii="Courier New" w:hAnsi="Courier New" w:cs="Courier New"/>
+        </w:rPr>
+        <w:t>ows</w:t>
+      </w:r>
+      <w:proofErr w:type="spellEnd"/>
+      <w:r>
+        <w:rPr>
+          <w:rFonts w:ascii="Courier New" w:hAnsi="Courier New" w:cs="Courier New"/>
+        </w:rPr>
+        <w:t xml:space="preserve"> </w:t>
       </w:r>
       <w:proofErr w:type="gramStart"/>
       <w:r>
         <w:rPr>
           <w:rFonts w:ascii="Courier New" w:hAnsi="Courier New" w:cs="Courier New"/>
         </w:rPr>
-        <w:t>*( *</w:t>
+        <w:t xml:space="preserve">( </w:t>
+      </w:r>
+      <w:r>
+        <w:rPr>
+          <w:rFonts w:ascii="Courier New" w:hAnsi="Courier New" w:cs="Courier New"/>
+        </w:rPr>
+        <w:t>CR</w:t>
       </w:r>
       <w:proofErr w:type="gramEnd"/>
       <w:r>
         <w:rPr>
           <w:rFonts w:ascii="Courier New" w:hAnsi="Courier New" w:cs="Courier New"/>
         </w:rPr>
+        <w:t xml:space="preserve"> [ LF ] / LF</w:t>
+      </w:r>
+      <w:r>
+        <w:rPr>
+          <w:rFonts w:ascii="Courier New" w:hAnsi="Courier New" w:cs="Courier New"/>
+        </w:rPr>
+        <w:t xml:space="preserve"> )</w:t>
+      </w:r>
+    </w:p>
+    <w:p>
+      <w:pPr>
+        <w:spacing w:before="20" w:after="20"/>
+        <w:ind w:left="567"/>
+        <w:rPr>
+          <w:rFonts w:ascii="Courier New" w:hAnsi="Courier New" w:cs="Courier New"/>
+        </w:rPr>
+      </w:pPr>
+      <w:r>
+        <w:rPr>
+          <w:rFonts w:ascii="Courier New" w:hAnsi="Courier New" w:cs="Courier New"/>
+        </w:rPr>
         <w:t>not-</w:t>
       </w:r>
       <w:proofErr w:type="spellStart"/>
@@ -2301,582 +3335,436 @@
         <w:rPr>
           <w:rFonts w:ascii="Courier New" w:hAnsi="Courier New" w:cs="Courier New"/>
         </w:rPr>
-        <w:t xml:space="preserve"> eol )</w:t>
-      </w:r>
-    </w:p>
-    <w:p>
-      <w:pPr>
-        <w:spacing w:before="20" w:after="20"/>
-        <w:ind w:left="567"/>
-        <w:rPr>
-          <w:rFonts w:ascii="Courier New" w:hAnsi="Courier New" w:cs="Courier New"/>
-        </w:rPr>
-      </w:pPr>
-      <w:r>
-        <w:rPr>
-          <w:rFonts w:ascii="Courier New" w:hAnsi="Courier New" w:cs="Courier New"/>
-        </w:rPr>
-        <w:t xml:space="preserve">                   </w:t>
-      </w:r>
-      <w:r>
-        <w:rPr>
-          <w:rFonts w:ascii="Courier New" w:hAnsi="Courier New" w:cs="Courier New"/>
-        </w:rPr>
-        <w:t>*not-</w:t>
-      </w:r>
+        <w:t xml:space="preserve"> = </w:t>
+      </w:r>
+      <w:r>
+        <w:rPr>
+          <w:rFonts w:ascii="Courier New" w:hAnsi="Courier New" w:cs="Courier New"/>
+        </w:rPr>
+        <w:t>H</w:t>
+      </w:r>
+      <w:r>
+        <w:rPr>
+          <w:rFonts w:ascii="Courier New" w:hAnsi="Courier New" w:cs="Courier New"/>
+        </w:rPr>
+        <w:t>TAB / %x20-FF</w:t>
+      </w:r>
+    </w:p>
+    <w:p>
+      <w:pPr>
+        <w:spacing w:before="20" w:after="20"/>
+        <w:ind w:left="567"/>
+        <w:rPr>
+          <w:rFonts w:ascii="Courier New" w:hAnsi="Courier New" w:cs="Courier New"/>
+        </w:rPr>
+      </w:pPr>
       <w:proofErr w:type="spellStart"/>
       <w:r>
         <w:rPr>
           <w:rFonts w:ascii="Courier New" w:hAnsi="Courier New" w:cs="Courier New"/>
         </w:rPr>
-        <w:t>eol</w:t>
+        <w:t>ows</w:t>
       </w:r>
       <w:proofErr w:type="spellEnd"/>
       <w:r>
         <w:rPr>
           <w:rFonts w:ascii="Courier New" w:hAnsi="Courier New" w:cs="Courier New"/>
         </w:rPr>
+        <w:t xml:space="preserve"> = *</w:t>
+      </w:r>
+      <w:proofErr w:type="gramStart"/>
+      <w:r>
+        <w:rPr>
+          <w:rFonts w:ascii="Courier New" w:hAnsi="Courier New" w:cs="Courier New"/>
+        </w:rPr>
+        <w:t>WSP ;</w:t>
+      </w:r>
+      <w:proofErr w:type="gramEnd"/>
+      <w:r>
+        <w:rPr>
+          <w:rFonts w:ascii="Courier New" w:hAnsi="Courier New" w:cs="Courier New"/>
+        </w:rPr>
+        <w:t xml:space="preserve"> Optional white space</w:t>
+      </w:r>
+    </w:p>
+    <w:p>
+      <w:pPr>
+        <w:spacing w:before="20" w:after="20"/>
+        <w:ind w:left="567"/>
+        <w:rPr>
+          <w:rFonts w:ascii="Courier New" w:hAnsi="Courier New" w:cs="Courier New"/>
+        </w:rPr>
+      </w:pPr>
+    </w:p>
+    <w:p>
+      <w:pPr>
+        <w:spacing w:before="20" w:after="20"/>
+        <w:ind w:left="567"/>
+        <w:rPr>
+          <w:rFonts w:ascii="Courier New" w:hAnsi="Courier New" w:cs="Courier New"/>
+        </w:rPr>
+      </w:pPr>
+      <w:proofErr w:type="gramStart"/>
+      <w:r>
+        <w:rPr>
+          <w:rFonts w:ascii="Courier New" w:hAnsi="Courier New" w:cs="Courier New"/>
+        </w:rPr>
+        <w:t>;;</w:t>
+      </w:r>
+      <w:proofErr w:type="gramEnd"/>
+      <w:r>
+        <w:rPr>
+          <w:rFonts w:ascii="Courier New" w:hAnsi="Courier New" w:cs="Courier New"/>
+        </w:rPr>
+        <w:t xml:space="preserve"> Keywords</w:t>
+      </w:r>
+    </w:p>
+    <w:p>
+      <w:pPr>
+        <w:spacing w:before="20" w:after="20"/>
+        <w:ind w:left="567"/>
+        <w:rPr>
+          <w:rFonts w:ascii="Courier New" w:hAnsi="Courier New" w:cs="Courier New"/>
+        </w:rPr>
+      </w:pPr>
+      <w:r>
+        <w:rPr>
+          <w:rFonts w:ascii="Courier New" w:hAnsi="Courier New" w:cs="Courier New"/>
+        </w:rPr>
+        <w:t>true-kw</w:t>
+      </w:r>
+      <w:r>
+        <w:rPr>
+          <w:rFonts w:ascii="Courier New" w:hAnsi="Courier New" w:cs="Courier New"/>
+        </w:rPr>
         <w:t xml:space="preserve"> </w:t>
       </w:r>
       <w:r>
         <w:rPr>
           <w:rFonts w:ascii="Courier New" w:hAnsi="Courier New" w:cs="Courier New"/>
         </w:rPr>
-        <w:t xml:space="preserve">"&lt;&lt;" </w:t>
-      </w:r>
-      <w:r>
-        <w:rPr>
-          <w:rFonts w:ascii="Courier New" w:hAnsi="Courier New" w:cs="Courier New"/>
-        </w:rPr>
-        <w:t>name</w:t>
-      </w:r>
-    </w:p>
-    <w:p>
-      <w:pPr>
-        <w:spacing w:before="20" w:after="20"/>
-        <w:ind w:left="567"/>
-        <w:rPr>
-          <w:rFonts w:ascii="Courier New" w:hAnsi="Courier New" w:cs="Courier New"/>
-        </w:rPr>
-      </w:pPr>
-      <w:r>
-        <w:rPr>
-          <w:rFonts w:ascii="Courier New" w:hAnsi="Courier New" w:cs="Courier New"/>
-        </w:rPr>
-        <w:t>char = unescaped /</w:t>
-      </w:r>
-      <w:r>
-        <w:rPr>
-          <w:rFonts w:ascii="Courier New" w:hAnsi="Courier New" w:cs="Courier New"/>
-        </w:rPr>
-        <w:t xml:space="preserve"> escaped</w:t>
-      </w:r>
-    </w:p>
-    <w:p>
-      <w:pPr>
-        <w:spacing w:before="20" w:after="20"/>
-        <w:ind w:left="567"/>
-        <w:rPr>
-          <w:rFonts w:ascii="Courier New" w:hAnsi="Courier New" w:cs="Courier New"/>
-        </w:rPr>
-      </w:pPr>
-      <w:r>
-        <w:rPr>
-          <w:rFonts w:ascii="Courier New" w:hAnsi="Courier New" w:cs="Courier New"/>
-        </w:rPr>
-        <w:t>unescaped = %x20-5B / %x5D-</w:t>
+        <w:t>= %x74.72.75.</w:t>
       </w:r>
       <w:proofErr w:type="gramStart"/>
       <w:r>
         <w:rPr>
           <w:rFonts w:ascii="Courier New" w:hAnsi="Courier New" w:cs="Courier New"/>
         </w:rPr>
-        <w:t>FF</w:t>
-      </w:r>
-      <w:r>
-        <w:rPr>
-          <w:rFonts w:ascii="Courier New" w:hAnsi="Courier New" w:cs="Courier New"/>
-        </w:rPr>
-        <w:t xml:space="preserve"> ;</w:t>
+        <w:t>65</w:t>
+      </w:r>
+      <w:r>
+        <w:rPr>
+          <w:rFonts w:ascii="Courier New" w:hAnsi="Courier New" w:cs="Courier New"/>
+        </w:rPr>
+        <w:t xml:space="preserve"> </w:t>
+      </w:r>
+      <w:r>
+        <w:rPr>
+          <w:rFonts w:ascii="Courier New" w:hAnsi="Courier New" w:cs="Courier New"/>
+        </w:rPr>
+        <w:t>;</w:t>
       </w:r>
       <w:proofErr w:type="gramEnd"/>
       <w:r>
         <w:rPr>
           <w:rFonts w:ascii="Courier New" w:hAnsi="Courier New" w:cs="Courier New"/>
         </w:rPr>
-        <w:t xml:space="preserve"> not controls or "\"</w:t>
-      </w:r>
-    </w:p>
-    <w:p>
-      <w:pPr>
-        <w:spacing w:before="20" w:after="20"/>
-        <w:ind w:left="567"/>
-        <w:rPr>
-          <w:rFonts w:ascii="Courier New" w:hAnsi="Courier New" w:cs="Courier New"/>
-        </w:rPr>
-      </w:pPr>
-      <w:r>
-        <w:rPr>
-          <w:rFonts w:ascii="Courier New" w:hAnsi="Courier New" w:cs="Courier New"/>
-        </w:rPr>
-        <w:t xml:space="preserve">        ; N.B: quotation mark is NOT </w:t>
+        <w:t xml:space="preserve"> "true"</w:t>
+      </w:r>
+    </w:p>
+    <w:p>
+      <w:pPr>
+        <w:spacing w:before="20" w:after="20"/>
+        <w:ind w:left="567"/>
+        <w:rPr>
+          <w:rFonts w:ascii="Courier New" w:hAnsi="Courier New" w:cs="Courier New"/>
+        </w:rPr>
+      </w:pPr>
+      <w:r>
+        <w:rPr>
+          <w:rFonts w:ascii="Courier New" w:hAnsi="Courier New" w:cs="Courier New"/>
+        </w:rPr>
+        <w:t>false-kw</w:t>
+      </w:r>
+      <w:r>
+        <w:rPr>
+          <w:rFonts w:ascii="Courier New" w:hAnsi="Courier New" w:cs="Courier New"/>
+        </w:rPr>
+        <w:t xml:space="preserve"> </w:t>
+      </w:r>
+      <w:r>
+        <w:rPr>
+          <w:rFonts w:ascii="Courier New" w:hAnsi="Courier New" w:cs="Courier New"/>
+        </w:rPr>
+        <w:t>= %x66.61.6C.73.</w:t>
       </w:r>
       <w:proofErr w:type="gramStart"/>
       <w:r>
         <w:rPr>
           <w:rFonts w:ascii="Courier New" w:hAnsi="Courier New" w:cs="Courier New"/>
         </w:rPr>
-        <w:t>escaped</w:t>
+        <w:t>65</w:t>
+      </w:r>
+      <w:r>
+        <w:rPr>
+          <w:rFonts w:ascii="Courier New" w:hAnsi="Courier New" w:cs="Courier New"/>
+        </w:rPr>
+        <w:t xml:space="preserve"> </w:t>
+      </w:r>
+      <w:r>
+        <w:rPr>
+          <w:rFonts w:ascii="Courier New" w:hAnsi="Courier New" w:cs="Courier New"/>
+        </w:rPr>
+        <w:t>;</w:t>
       </w:r>
       <w:proofErr w:type="gramEnd"/>
-    </w:p>
-    <w:p>
-      <w:pPr>
-        <w:spacing w:before="20" w:after="20"/>
-        <w:ind w:left="567"/>
-        <w:rPr>
-          <w:rFonts w:ascii="Courier New" w:hAnsi="Courier New" w:cs="Courier New"/>
-        </w:rPr>
-      </w:pPr>
-      <w:r>
-        <w:rPr>
-          <w:rFonts w:ascii="Courier New" w:hAnsi="Courier New" w:cs="Courier New"/>
-        </w:rPr>
-        <w:t>escaped =</w:t>
-      </w:r>
-      <w:r>
-        <w:rPr>
-          <w:rFonts w:ascii="Courier New" w:hAnsi="Courier New" w:cs="Courier New"/>
-        </w:rPr>
-        <w:t xml:space="preserve"> escape (</w:t>
-      </w:r>
-    </w:p>
-    <w:p>
-      <w:pPr>
-        <w:spacing w:before="20" w:after="20"/>
-        <w:ind w:left="567"/>
-        <w:rPr>
-          <w:rFonts w:ascii="Courier New" w:hAnsi="Courier New" w:cs="Courier New"/>
-        </w:rPr>
-      </w:pPr>
-      <w:r>
-        <w:rPr>
-          <w:rFonts w:ascii="Courier New" w:hAnsi="Courier New" w:cs="Courier New"/>
-        </w:rPr>
-        <w:t xml:space="preserve">           </w:t>
-      </w:r>
-      <w:r>
-        <w:rPr>
-          <w:rFonts w:ascii="Courier New" w:hAnsi="Courier New" w:cs="Courier New"/>
-        </w:rPr>
-        <w:t xml:space="preserve"> </w:t>
-      </w:r>
-      <w:r>
-        <w:rPr>
-          <w:rFonts w:ascii="Courier New" w:hAnsi="Courier New" w:cs="Courier New"/>
-        </w:rPr>
-        <w:t xml:space="preserve">escape </w:t>
-      </w:r>
+      <w:r>
+        <w:rPr>
+          <w:rFonts w:ascii="Courier New" w:hAnsi="Courier New" w:cs="Courier New"/>
+        </w:rPr>
+        <w:t xml:space="preserve"> "false"</w:t>
+      </w:r>
+    </w:p>
+    <w:p>
+      <w:pPr>
+        <w:spacing w:before="20" w:after="20"/>
+        <w:ind w:left="567"/>
+        <w:rPr>
+          <w:rFonts w:ascii="Courier New" w:hAnsi="Courier New" w:cs="Courier New"/>
+        </w:rPr>
+      </w:pPr>
+    </w:p>
+    <w:p>
+      <w:pPr>
+        <w:spacing w:before="20" w:after="20"/>
+        <w:ind w:left="567"/>
+        <w:rPr>
+          <w:rFonts w:ascii="Courier New" w:hAnsi="Courier New" w:cs="Courier New"/>
+        </w:rPr>
+      </w:pPr>
       <w:proofErr w:type="gramStart"/>
       <w:r>
         <w:rPr>
           <w:rFonts w:ascii="Courier New" w:hAnsi="Courier New" w:cs="Courier New"/>
         </w:rPr>
-        <w:t xml:space="preserve">/ </w:t>
-      </w:r>
-      <w:r>
-        <w:rPr>
-          <w:rFonts w:ascii="Courier New" w:hAnsi="Courier New" w:cs="Courier New"/>
-        </w:rPr>
-        <w:t>;</w:t>
+        <w:t>;;</w:t>
       </w:r>
       <w:proofErr w:type="gramEnd"/>
       <w:r>
         <w:rPr>
           <w:rFonts w:ascii="Courier New" w:hAnsi="Courier New" w:cs="Courier New"/>
         </w:rPr>
-        <w:t xml:space="preserve"> \</w:t>
-      </w:r>
-      <w:r>
-        <w:rPr>
-          <w:rFonts w:ascii="Courier New" w:hAnsi="Courier New" w:cs="Courier New"/>
-        </w:rPr>
-        <w:t xml:space="preserve">  </w:t>
-      </w:r>
-      <w:r>
-        <w:rPr>
-          <w:rFonts w:ascii="Courier New" w:hAnsi="Courier New" w:cs="Courier New"/>
-        </w:rPr>
-        <w:t xml:space="preserve">i.e.: </w:t>
-      </w:r>
-      <w:r>
-        <w:rPr>
-          <w:rFonts w:ascii="Courier New" w:hAnsi="Courier New" w:cs="Courier New"/>
-        </w:rPr>
-        <w:t>\\ -&gt; \</w:t>
-      </w:r>
-    </w:p>
-    <w:p>
-      <w:pPr>
-        <w:spacing w:before="20" w:after="20"/>
-        <w:ind w:left="567"/>
-        <w:rPr>
-          <w:rFonts w:ascii="Courier New" w:hAnsi="Courier New" w:cs="Courier New"/>
-        </w:rPr>
-      </w:pPr>
-      <w:r>
-        <w:rPr>
-          <w:rFonts w:ascii="Courier New" w:hAnsi="Courier New" w:cs="Courier New"/>
-        </w:rPr>
-        <w:t xml:space="preserve">            ; N.B. quotation-mark is NOT </w:t>
+        <w:t xml:space="preserve"> Referenced RFC 5234 Core Rules</w:t>
+      </w:r>
+    </w:p>
+    <w:p>
+      <w:pPr>
+        <w:spacing w:before="20" w:after="20"/>
+        <w:ind w:left="567"/>
+        <w:rPr>
+          <w:rFonts w:ascii="Courier New" w:hAnsi="Courier New" w:cs="Courier New"/>
+        </w:rPr>
+      </w:pPr>
+      <w:r>
+        <w:rPr>
+          <w:rFonts w:ascii="Courier New" w:hAnsi="Courier New" w:cs="Courier New"/>
+        </w:rPr>
+        <w:t xml:space="preserve">ALPHA    = %x41-5A / %x61-7A </w:t>
       </w:r>
       <w:proofErr w:type="gramStart"/>
       <w:r>
         <w:rPr>
           <w:rFonts w:ascii="Courier New" w:hAnsi="Courier New" w:cs="Courier New"/>
         </w:rPr>
-        <w:t>escaped</w:t>
+        <w:t xml:space="preserve">  ;</w:t>
       </w:r>
       <w:proofErr w:type="gramEnd"/>
-    </w:p>
-    <w:p>
-      <w:pPr>
-        <w:spacing w:before="20" w:after="20"/>
-        <w:ind w:left="567"/>
-        <w:rPr>
-          <w:rFonts w:ascii="Courier New" w:hAnsi="Courier New" w:cs="Courier New"/>
-        </w:rPr>
-      </w:pPr>
-      <w:r>
-        <w:rPr>
-          <w:rFonts w:ascii="Courier New" w:hAnsi="Courier New" w:cs="Courier New"/>
-        </w:rPr>
-        <w:t xml:space="preserve">            </w:t>
-      </w:r>
-      <w:r>
-        <w:rPr>
-          <w:rFonts w:ascii="Courier New" w:hAnsi="Courier New" w:cs="Courier New"/>
-        </w:rPr>
-        <w:t xml:space="preserve">%x62 </w:t>
+      <w:r>
+        <w:rPr>
+          <w:rFonts w:ascii="Courier New" w:hAnsi="Courier New" w:cs="Courier New"/>
+        </w:rPr>
+        <w:t xml:space="preserve"> A-Z / a-z</w:t>
+      </w:r>
+    </w:p>
+    <w:p>
+      <w:pPr>
+        <w:spacing w:before="20" w:after="20"/>
+        <w:ind w:left="567"/>
+        <w:rPr>
+          <w:rFonts w:ascii="Courier New" w:hAnsi="Courier New" w:cs="Courier New"/>
+        </w:rPr>
+      </w:pPr>
+      <w:r>
+        <w:rPr>
+          <w:rFonts w:ascii="Courier New" w:hAnsi="Courier New" w:cs="Courier New"/>
+        </w:rPr>
+        <w:t xml:space="preserve">CR       = %x0D       </w:t>
       </w:r>
       <w:proofErr w:type="gramStart"/>
       <w:r>
         <w:rPr>
           <w:rFonts w:ascii="Courier New" w:hAnsi="Courier New" w:cs="Courier New"/>
         </w:rPr>
-        <w:t>/ ;</w:t>
+        <w:t xml:space="preserve">  ;</w:t>
       </w:r>
       <w:proofErr w:type="gramEnd"/>
       <w:r>
         <w:rPr>
           <w:rFonts w:ascii="Courier New" w:hAnsi="Courier New" w:cs="Courier New"/>
         </w:rPr>
-        <w:t xml:space="preserve"> b  </w:t>
-      </w:r>
-      <w:r>
-        <w:rPr>
-          <w:rFonts w:ascii="Courier New" w:hAnsi="Courier New" w:cs="Courier New"/>
-        </w:rPr>
-        <w:t>i.e.: \b -&gt;</w:t>
-      </w:r>
-      <w:r>
-        <w:rPr>
-          <w:rFonts w:ascii="Courier New" w:hAnsi="Courier New" w:cs="Courier New"/>
-        </w:rPr>
-        <w:t xml:space="preserve"> backspace</w:t>
-      </w:r>
-    </w:p>
-    <w:p>
-      <w:pPr>
-        <w:spacing w:before="20" w:after="20"/>
-        <w:ind w:left="567"/>
-        <w:rPr>
-          <w:rFonts w:ascii="Courier New" w:hAnsi="Courier New" w:cs="Courier New"/>
-        </w:rPr>
-      </w:pPr>
-      <w:r>
-        <w:rPr>
-          <w:rFonts w:ascii="Courier New" w:hAnsi="Courier New" w:cs="Courier New"/>
-        </w:rPr>
-        <w:t xml:space="preserve">            %x66 </w:t>
+        <w:t xml:space="preserve"> carriage return</w:t>
+      </w:r>
+    </w:p>
+    <w:p>
+      <w:pPr>
+        <w:spacing w:before="20" w:after="20"/>
+        <w:ind w:left="567"/>
+        <w:rPr>
+          <w:rFonts w:ascii="Courier New" w:hAnsi="Courier New" w:cs="Courier New"/>
+        </w:rPr>
+      </w:pPr>
+      <w:r>
+        <w:rPr>
+          <w:rFonts w:ascii="Courier New" w:hAnsi="Courier New" w:cs="Courier New"/>
+        </w:rPr>
+        <w:t xml:space="preserve">DIGIT    = %x30-39    </w:t>
       </w:r>
       <w:proofErr w:type="gramStart"/>
       <w:r>
         <w:rPr>
           <w:rFonts w:ascii="Courier New" w:hAnsi="Courier New" w:cs="Courier New"/>
         </w:rPr>
-        <w:t>/ ;</w:t>
+        <w:t xml:space="preserve">  ;</w:t>
       </w:r>
       <w:proofErr w:type="gramEnd"/>
       <w:r>
         <w:rPr>
           <w:rFonts w:ascii="Courier New" w:hAnsi="Courier New" w:cs="Courier New"/>
         </w:rPr>
-        <w:t xml:space="preserve"> f  </w:t>
-      </w:r>
-      <w:r>
-        <w:rPr>
-          <w:rFonts w:ascii="Courier New" w:hAnsi="Courier New" w:cs="Courier New"/>
-        </w:rPr>
-        <w:t>i.e.: \f -&gt;</w:t>
-      </w:r>
-      <w:r>
-        <w:rPr>
-          <w:rFonts w:ascii="Courier New" w:hAnsi="Courier New" w:cs="Courier New"/>
-        </w:rPr>
-        <w:t xml:space="preserve"> form feed</w:t>
-      </w:r>
-    </w:p>
-    <w:p>
-      <w:pPr>
-        <w:spacing w:before="20" w:after="20"/>
-        <w:ind w:left="567"/>
-        <w:rPr>
-          <w:rFonts w:ascii="Courier New" w:hAnsi="Courier New" w:cs="Courier New"/>
-        </w:rPr>
-      </w:pPr>
-      <w:r>
-        <w:rPr>
-          <w:rFonts w:ascii="Courier New" w:hAnsi="Courier New" w:cs="Courier New"/>
-        </w:rPr>
-        <w:t xml:space="preserve">           </w:t>
-      </w:r>
-      <w:r>
-        <w:rPr>
-          <w:rFonts w:ascii="Courier New" w:hAnsi="Courier New" w:cs="Courier New"/>
-        </w:rPr>
-        <w:t xml:space="preserve"> </w:t>
-      </w:r>
-      <w:r>
-        <w:rPr>
-          <w:rFonts w:ascii="Courier New" w:hAnsi="Courier New" w:cs="Courier New"/>
-        </w:rPr>
-        <w:t xml:space="preserve">%x6E </w:t>
+        <w:t xml:space="preserve"> 0-9</w:t>
+      </w:r>
+    </w:p>
+    <w:p>
+      <w:pPr>
+        <w:spacing w:before="20" w:after="20"/>
+        <w:ind w:left="567"/>
+        <w:rPr>
+          <w:rFonts w:ascii="Courier New" w:hAnsi="Courier New" w:cs="Courier New"/>
+        </w:rPr>
+      </w:pPr>
+      <w:r>
+        <w:rPr>
+          <w:rFonts w:ascii="Courier New" w:hAnsi="Courier New" w:cs="Courier New"/>
+        </w:rPr>
+        <w:t>HEXDIG   = DIGIT / "A" / "B" / "C" / "D" / "E" / "F"</w:t>
+      </w:r>
+    </w:p>
+    <w:p>
+      <w:pPr>
+        <w:spacing w:before="20" w:after="20"/>
+        <w:ind w:left="567"/>
+        <w:rPr>
+          <w:rFonts w:ascii="Courier New" w:hAnsi="Courier New" w:cs="Courier New"/>
+        </w:rPr>
+      </w:pPr>
+      <w:r>
+        <w:rPr>
+          <w:rFonts w:ascii="Courier New" w:hAnsi="Courier New" w:cs="Courier New"/>
+        </w:rPr>
+        <w:t xml:space="preserve">HTAB     = %x09       </w:t>
       </w:r>
       <w:proofErr w:type="gramStart"/>
       <w:r>
         <w:rPr>
           <w:rFonts w:ascii="Courier New" w:hAnsi="Courier New" w:cs="Courier New"/>
         </w:rPr>
-        <w:t>/</w:t>
-      </w:r>
-      <w:r>
-        <w:rPr>
-          <w:rFonts w:ascii="Courier New" w:hAnsi="Courier New" w:cs="Courier New"/>
-        </w:rPr>
-        <w:t xml:space="preserve"> </w:t>
-      </w:r>
-      <w:r>
-        <w:rPr>
-          <w:rFonts w:ascii="Courier New" w:hAnsi="Courier New" w:cs="Courier New"/>
-        </w:rPr>
-        <w:t>;</w:t>
+        <w:t xml:space="preserve">  ;</w:t>
       </w:r>
       <w:proofErr w:type="gramEnd"/>
       <w:r>
         <w:rPr>
           <w:rFonts w:ascii="Courier New" w:hAnsi="Courier New" w:cs="Courier New"/>
         </w:rPr>
-        <w:t xml:space="preserve"> n  </w:t>
-      </w:r>
-      <w:r>
-        <w:rPr>
-          <w:rFonts w:ascii="Courier New" w:hAnsi="Courier New" w:cs="Courier New"/>
-        </w:rPr>
-        <w:t xml:space="preserve">i.e.: </w:t>
-      </w:r>
-      <w:r>
-        <w:rPr>
-          <w:rFonts w:ascii="Courier New" w:hAnsi="Courier New" w:cs="Courier New"/>
-        </w:rPr>
-        <w:t xml:space="preserve">\n -&gt; </w:t>
-      </w:r>
-      <w:r>
-        <w:rPr>
-          <w:rFonts w:ascii="Courier New" w:hAnsi="Courier New" w:cs="Courier New"/>
-        </w:rPr>
-        <w:t>line feed</w:t>
-      </w:r>
-    </w:p>
-    <w:p>
-      <w:pPr>
-        <w:spacing w:before="20" w:after="20"/>
-        <w:ind w:left="567"/>
-        <w:rPr>
-          <w:rFonts w:ascii="Courier New" w:hAnsi="Courier New" w:cs="Courier New"/>
-        </w:rPr>
-      </w:pPr>
-      <w:r>
-        <w:rPr>
-          <w:rFonts w:ascii="Courier New" w:hAnsi="Courier New" w:cs="Courier New"/>
-        </w:rPr>
-        <w:t xml:space="preserve">           </w:t>
-      </w:r>
-      <w:r>
-        <w:rPr>
-          <w:rFonts w:ascii="Courier New" w:hAnsi="Courier New" w:cs="Courier New"/>
-        </w:rPr>
-        <w:t xml:space="preserve"> </w:t>
-      </w:r>
-      <w:r>
-        <w:rPr>
-          <w:rFonts w:ascii="Courier New" w:hAnsi="Courier New" w:cs="Courier New"/>
-        </w:rPr>
-        <w:t xml:space="preserve">%x72 </w:t>
+        <w:t xml:space="preserve"> horizontal tab</w:t>
+      </w:r>
+    </w:p>
+    <w:p>
+      <w:pPr>
+        <w:spacing w:before="20" w:after="20"/>
+        <w:ind w:left="567"/>
+        <w:rPr>
+          <w:rFonts w:ascii="Courier New" w:hAnsi="Courier New" w:cs="Courier New"/>
+        </w:rPr>
+      </w:pPr>
+      <w:r>
+        <w:rPr>
+          <w:rFonts w:ascii="Courier New" w:hAnsi="Courier New" w:cs="Courier New"/>
+        </w:rPr>
+        <w:t xml:space="preserve">LF       = %x0A       </w:t>
       </w:r>
       <w:proofErr w:type="gramStart"/>
       <w:r>
         <w:rPr>
           <w:rFonts w:ascii="Courier New" w:hAnsi="Courier New" w:cs="Courier New"/>
         </w:rPr>
-        <w:t>/</w:t>
-      </w:r>
-      <w:r>
-        <w:rPr>
-          <w:rFonts w:ascii="Courier New" w:hAnsi="Courier New" w:cs="Courier New"/>
-        </w:rPr>
-        <w:t xml:space="preserve"> </w:t>
-      </w:r>
-      <w:r>
-        <w:rPr>
-          <w:rFonts w:ascii="Courier New" w:hAnsi="Courier New" w:cs="Courier New"/>
-        </w:rPr>
-        <w:t>;</w:t>
+        <w:t xml:space="preserve">  ;</w:t>
       </w:r>
       <w:proofErr w:type="gramEnd"/>
       <w:r>
         <w:rPr>
           <w:rFonts w:ascii="Courier New" w:hAnsi="Courier New" w:cs="Courier New"/>
         </w:rPr>
-        <w:t xml:space="preserve"> r  </w:t>
-      </w:r>
-      <w:r>
-        <w:rPr>
-          <w:rFonts w:ascii="Courier New" w:hAnsi="Courier New" w:cs="Courier New"/>
-        </w:rPr>
-        <w:t xml:space="preserve">i.e.: </w:t>
-      </w:r>
-      <w:r>
-        <w:rPr>
-          <w:rFonts w:ascii="Courier New" w:hAnsi="Courier New" w:cs="Courier New"/>
-        </w:rPr>
-        <w:t xml:space="preserve">\r -&gt; </w:t>
-      </w:r>
-      <w:r>
-        <w:rPr>
-          <w:rFonts w:ascii="Courier New" w:hAnsi="Courier New" w:cs="Courier New"/>
-        </w:rPr>
-        <w:t>carriage return</w:t>
-      </w:r>
-    </w:p>
-    <w:p>
-      <w:pPr>
-        <w:spacing w:before="20" w:after="20"/>
-        <w:ind w:left="567"/>
-        <w:rPr>
-          <w:rFonts w:ascii="Courier New" w:hAnsi="Courier New" w:cs="Courier New"/>
-        </w:rPr>
-      </w:pPr>
-      <w:r>
-        <w:rPr>
-          <w:rFonts w:ascii="Courier New" w:hAnsi="Courier New" w:cs="Courier New"/>
-        </w:rPr>
-        <w:t xml:space="preserve">           </w:t>
-      </w:r>
-      <w:r>
-        <w:rPr>
-          <w:rFonts w:ascii="Courier New" w:hAnsi="Courier New" w:cs="Courier New"/>
-        </w:rPr>
-        <w:t xml:space="preserve"> </w:t>
-      </w:r>
-      <w:r>
-        <w:rPr>
-          <w:rFonts w:ascii="Courier New" w:hAnsi="Courier New" w:cs="Courier New"/>
-        </w:rPr>
-        <w:t xml:space="preserve">%x74 </w:t>
+        <w:t xml:space="preserve"> linefeed</w:t>
+      </w:r>
+    </w:p>
+    <w:p>
+      <w:pPr>
+        <w:spacing w:before="20" w:after="20"/>
+        <w:ind w:left="567"/>
+        <w:rPr>
+          <w:rFonts w:ascii="Courier New" w:hAnsi="Courier New" w:cs="Courier New"/>
+        </w:rPr>
+      </w:pPr>
+      <w:r>
+        <w:rPr>
+          <w:rFonts w:ascii="Courier New" w:hAnsi="Courier New" w:cs="Courier New"/>
+        </w:rPr>
+        <w:t xml:space="preserve">SP       = %x20       </w:t>
       </w:r>
       <w:proofErr w:type="gramStart"/>
       <w:r>
         <w:rPr>
           <w:rFonts w:ascii="Courier New" w:hAnsi="Courier New" w:cs="Courier New"/>
         </w:rPr>
-        <w:t>/</w:t>
-      </w:r>
-      <w:r>
-        <w:rPr>
-          <w:rFonts w:ascii="Courier New" w:hAnsi="Courier New" w:cs="Courier New"/>
-        </w:rPr>
-        <w:t xml:space="preserve"> </w:t>
-      </w:r>
-      <w:r>
-        <w:rPr>
-          <w:rFonts w:ascii="Courier New" w:hAnsi="Courier New" w:cs="Courier New"/>
-        </w:rPr>
-        <w:t>;</w:t>
+        <w:t xml:space="preserve">  ;</w:t>
       </w:r>
       <w:proofErr w:type="gramEnd"/>
       <w:r>
         <w:rPr>
           <w:rFonts w:ascii="Courier New" w:hAnsi="Courier New" w:cs="Courier New"/>
         </w:rPr>
-        <w:t xml:space="preserve"> t  </w:t>
-      </w:r>
-      <w:r>
-        <w:rPr>
-          <w:rFonts w:ascii="Courier New" w:hAnsi="Courier New" w:cs="Courier New"/>
-        </w:rPr>
-        <w:t xml:space="preserve">i.e.: </w:t>
-      </w:r>
-      <w:r>
-        <w:rPr>
-          <w:rFonts w:ascii="Courier New" w:hAnsi="Courier New" w:cs="Courier New"/>
-        </w:rPr>
-        <w:t xml:space="preserve">\t -&gt; </w:t>
-      </w:r>
-      <w:r>
-        <w:rPr>
-          <w:rFonts w:ascii="Courier New" w:hAnsi="Courier New" w:cs="Courier New"/>
-        </w:rPr>
-        <w:t>tab</w:t>
-      </w:r>
-    </w:p>
-    <w:p>
-      <w:pPr>
-        <w:spacing w:before="20" w:after="20"/>
-        <w:ind w:left="567"/>
-        <w:rPr>
-          <w:rFonts w:ascii="Courier New" w:hAnsi="Courier New" w:cs="Courier New"/>
-        </w:rPr>
-      </w:pPr>
-      <w:r>
-        <w:rPr>
-          <w:rFonts w:ascii="Courier New" w:hAnsi="Courier New" w:cs="Courier New"/>
-        </w:rPr>
-        <w:t xml:space="preserve">           </w:t>
-      </w:r>
-      <w:r>
-        <w:rPr>
-          <w:rFonts w:ascii="Courier New" w:hAnsi="Courier New" w:cs="Courier New"/>
-        </w:rPr>
-        <w:t xml:space="preserve"> </w:t>
-      </w:r>
-      <w:r>
-        <w:rPr>
-          <w:rFonts w:ascii="Courier New" w:hAnsi="Courier New" w:cs="Courier New"/>
-        </w:rPr>
-        <w:t xml:space="preserve">%x75 4HEXDIG </w:t>
+        <w:t xml:space="preserve"> space</w:t>
+      </w:r>
+    </w:p>
+    <w:p>
+      <w:pPr>
+        <w:spacing w:before="20" w:after="20"/>
+        <w:ind w:left="567"/>
+        <w:rPr>
+          <w:rFonts w:ascii="Courier New" w:hAnsi="Courier New" w:cs="Courier New"/>
+        </w:rPr>
+      </w:pPr>
+      <w:r>
+        <w:rPr>
+          <w:rFonts w:ascii="Courier New" w:hAnsi="Courier New" w:cs="Courier New"/>
+        </w:rPr>
+        <w:t xml:space="preserve">WSP      = SP / HTAB  </w:t>
       </w:r>
       <w:proofErr w:type="gramStart"/>
       <w:r>
         <w:rPr>
           <w:rFonts w:ascii="Courier New" w:hAnsi="Courier New" w:cs="Courier New"/>
         </w:rPr>
-        <w:t>/</w:t>
-      </w:r>
-      <w:r>
-        <w:rPr>
-          <w:rFonts w:ascii="Courier New" w:hAnsi="Courier New" w:cs="Courier New"/>
-        </w:rPr>
         <w:t xml:space="preserve">  ;</w:t>
       </w:r>
       <w:proofErr w:type="gramEnd"/>
@@ -2884,756 +3772,6 @@
         <w:rPr>
           <w:rFonts w:ascii="Courier New" w:hAnsi="Courier New" w:cs="Courier New"/>
         </w:rPr>
-        <w:t xml:space="preserve"> </w:t>
-      </w:r>
-      <w:r>
-        <w:rPr>
-          <w:rFonts w:ascii="Courier New" w:hAnsi="Courier New" w:cs="Courier New"/>
-        </w:rPr>
-        <w:t>\</w:t>
-      </w:r>
-      <w:proofErr w:type="spellStart"/>
-      <w:r>
-        <w:rPr>
-          <w:rFonts w:ascii="Courier New" w:hAnsi="Courier New" w:cs="Courier New"/>
-        </w:rPr>
-        <w:t>uXXXX</w:t>
-      </w:r>
-      <w:proofErr w:type="spellEnd"/>
-      <w:r>
-        <w:rPr>
-          <w:rFonts w:ascii="Courier New" w:hAnsi="Courier New" w:cs="Courier New"/>
-        </w:rPr>
-        <w:t xml:space="preserve"> -&gt; </w:t>
-      </w:r>
-      <w:r>
-        <w:rPr>
-          <w:rFonts w:ascii="Courier New" w:hAnsi="Courier New" w:cs="Courier New"/>
-        </w:rPr>
-        <w:t>U+XXXX</w:t>
-      </w:r>
-    </w:p>
-    <w:p>
-      <w:pPr>
-        <w:spacing w:before="20" w:after="20"/>
-        <w:ind w:left="567"/>
-        <w:rPr>
-          <w:rFonts w:ascii="Courier New" w:hAnsi="Courier New" w:cs="Courier New"/>
-        </w:rPr>
-      </w:pPr>
-      <w:r>
-        <w:rPr>
-          <w:rFonts w:ascii="Courier New" w:hAnsi="Courier New" w:cs="Courier New"/>
-        </w:rPr>
-        <w:t xml:space="preserve">            </w:t>
-      </w:r>
-      <w:r>
-        <w:rPr>
-          <w:rFonts w:ascii="Courier New" w:hAnsi="Courier New" w:cs="Courier New"/>
-        </w:rPr>
-        <w:t>%x</w:t>
-      </w:r>
-      <w:r>
-        <w:rPr>
-          <w:rFonts w:ascii="Courier New" w:hAnsi="Courier New" w:cs="Courier New"/>
-        </w:rPr>
-        <w:t>5</w:t>
-      </w:r>
-      <w:r>
-        <w:rPr>
-          <w:rFonts w:ascii="Courier New" w:hAnsi="Courier New" w:cs="Courier New"/>
-        </w:rPr>
-        <w:t xml:space="preserve">5 </w:t>
-      </w:r>
-      <w:r>
-        <w:rPr>
-          <w:rFonts w:ascii="Courier New" w:hAnsi="Courier New" w:cs="Courier New"/>
-        </w:rPr>
-        <w:t>6</w:t>
-      </w:r>
-      <w:r>
-        <w:rPr>
-          <w:rFonts w:ascii="Courier New" w:hAnsi="Courier New" w:cs="Courier New"/>
-        </w:rPr>
-        <w:t xml:space="preserve">HEXDIG )  ; </w:t>
-      </w:r>
-      <w:r>
-        <w:rPr>
-          <w:rFonts w:ascii="Courier New" w:hAnsi="Courier New" w:cs="Courier New"/>
-        </w:rPr>
-        <w:t>\UXX</w:t>
-      </w:r>
-      <w:r>
-        <w:rPr>
-          <w:rFonts w:ascii="Courier New" w:hAnsi="Courier New" w:cs="Courier New"/>
-        </w:rPr>
-        <w:t>XXXX</w:t>
-      </w:r>
-      <w:r>
-        <w:rPr>
-          <w:rFonts w:ascii="Courier New" w:hAnsi="Courier New" w:cs="Courier New"/>
-        </w:rPr>
-        <w:t xml:space="preserve"> -&gt; </w:t>
-      </w:r>
-      <w:r>
-        <w:rPr>
-          <w:rFonts w:ascii="Courier New" w:hAnsi="Courier New" w:cs="Courier New"/>
-        </w:rPr>
-        <w:t>U+XXXX</w:t>
-      </w:r>
-      <w:r>
-        <w:rPr>
-          <w:rFonts w:ascii="Courier New" w:hAnsi="Courier New" w:cs="Courier New"/>
-        </w:rPr>
-        <w:t>XX</w:t>
-      </w:r>
-    </w:p>
-    <w:p>
-      <w:pPr>
-        <w:spacing w:before="20" w:after="20"/>
-        <w:ind w:left="567"/>
-        <w:rPr>
-          <w:rFonts w:ascii="Courier New" w:hAnsi="Courier New" w:cs="Courier New"/>
-        </w:rPr>
-      </w:pPr>
-      <w:r>
-        <w:rPr>
-          <w:rFonts w:ascii="Courier New" w:hAnsi="Courier New" w:cs="Courier New"/>
-        </w:rPr>
-        <w:t xml:space="preserve">escape = %x5C            </w:t>
-      </w:r>
-      <w:proofErr w:type="gramStart"/>
-      <w:r>
-        <w:rPr>
-          <w:rFonts w:ascii="Courier New" w:hAnsi="Courier New" w:cs="Courier New"/>
-        </w:rPr>
-        <w:t xml:space="preserve">  ;</w:t>
-      </w:r>
-      <w:proofErr w:type="gramEnd"/>
-      <w:r>
-        <w:rPr>
-          <w:rFonts w:ascii="Courier New" w:hAnsi="Courier New" w:cs="Courier New"/>
-        </w:rPr>
-        <w:t xml:space="preserve"> \</w:t>
-      </w:r>
-    </w:p>
-    <w:p>
-      <w:pPr>
-        <w:spacing w:before="20" w:after="20"/>
-        <w:ind w:left="567"/>
-        <w:rPr>
-          <w:rFonts w:ascii="Courier New" w:hAnsi="Courier New" w:cs="Courier New"/>
-        </w:rPr>
-      </w:pPr>
-      <w:r>
-        <w:rPr>
-          <w:rFonts w:ascii="Courier New" w:hAnsi="Courier New" w:cs="Courier New"/>
-        </w:rPr>
-        <w:t xml:space="preserve">quotation-mark = %x22    </w:t>
-      </w:r>
-      <w:proofErr w:type="gramStart"/>
-      <w:r>
-        <w:rPr>
-          <w:rFonts w:ascii="Courier New" w:hAnsi="Courier New" w:cs="Courier New"/>
-        </w:rPr>
-        <w:t xml:space="preserve">  ;</w:t>
-      </w:r>
-      <w:proofErr w:type="gramEnd"/>
-      <w:r>
-        <w:rPr>
-          <w:rFonts w:ascii="Courier New" w:hAnsi="Courier New" w:cs="Courier New"/>
-        </w:rPr>
-        <w:t xml:space="preserve"> "</w:t>
-      </w:r>
-    </w:p>
-    <w:p>
-      <w:pPr>
-        <w:spacing w:before="20" w:after="20"/>
-        <w:ind w:left="567"/>
-        <w:rPr>
-          <w:rFonts w:ascii="Courier New" w:hAnsi="Courier New" w:cs="Courier New"/>
-        </w:rPr>
-      </w:pPr>
-    </w:p>
-    <w:p>
-      <w:pPr>
-        <w:spacing w:before="20" w:after="20"/>
-        <w:ind w:left="567"/>
-        <w:rPr>
-          <w:rFonts w:ascii="Courier New" w:hAnsi="Courier New" w:cs="Courier New"/>
-        </w:rPr>
-      </w:pPr>
-      <w:proofErr w:type="spellStart"/>
-      <w:r>
-        <w:rPr>
-          <w:rFonts w:ascii="Courier New" w:hAnsi="Courier New" w:cs="Courier New"/>
-        </w:rPr>
-        <w:t>eol</w:t>
-      </w:r>
-      <w:proofErr w:type="spellEnd"/>
-      <w:r>
-        <w:rPr>
-          <w:rFonts w:ascii="Courier New" w:hAnsi="Courier New" w:cs="Courier New"/>
-        </w:rPr>
-        <w:t xml:space="preserve"> = </w:t>
-      </w:r>
-      <w:proofErr w:type="spellStart"/>
-      <w:r>
-        <w:rPr>
-          <w:rFonts w:ascii="Courier New" w:hAnsi="Courier New" w:cs="Courier New"/>
-        </w:rPr>
-        <w:t>ows</w:t>
-      </w:r>
-      <w:proofErr w:type="spellEnd"/>
-      <w:r>
-        <w:rPr>
-          <w:rFonts w:ascii="Courier New" w:hAnsi="Courier New" w:cs="Courier New"/>
-        </w:rPr>
-        <w:t xml:space="preserve"> </w:t>
-      </w:r>
-      <w:proofErr w:type="gramStart"/>
-      <w:r>
-        <w:rPr>
-          <w:rFonts w:ascii="Courier New" w:hAnsi="Courier New" w:cs="Courier New"/>
-        </w:rPr>
-        <w:t xml:space="preserve">( </w:t>
-      </w:r>
-      <w:r>
-        <w:rPr>
-          <w:rFonts w:ascii="Courier New" w:hAnsi="Courier New" w:cs="Courier New"/>
-        </w:rPr>
-        <w:t>CR</w:t>
-      </w:r>
-      <w:proofErr w:type="gramEnd"/>
-      <w:r>
-        <w:rPr>
-          <w:rFonts w:ascii="Courier New" w:hAnsi="Courier New" w:cs="Courier New"/>
-        </w:rPr>
-        <w:t xml:space="preserve"> [ LF ] / LF</w:t>
-      </w:r>
-      <w:r>
-        <w:rPr>
-          <w:rFonts w:ascii="Courier New" w:hAnsi="Courier New" w:cs="Courier New"/>
-        </w:rPr>
-        <w:t xml:space="preserve"> )</w:t>
-      </w:r>
-    </w:p>
-    <w:p>
-      <w:pPr>
-        <w:spacing w:before="20" w:after="20"/>
-        <w:ind w:left="567"/>
-        <w:rPr>
-          <w:rFonts w:ascii="Courier New" w:hAnsi="Courier New" w:cs="Courier New"/>
-        </w:rPr>
-      </w:pPr>
-      <w:r>
-        <w:rPr>
-          <w:rFonts w:ascii="Courier New" w:hAnsi="Courier New" w:cs="Courier New"/>
-        </w:rPr>
-        <w:t>not-</w:t>
-      </w:r>
-      <w:proofErr w:type="spellStart"/>
-      <w:r>
-        <w:rPr>
-          <w:rFonts w:ascii="Courier New" w:hAnsi="Courier New" w:cs="Courier New"/>
-        </w:rPr>
-        <w:t>eol</w:t>
-      </w:r>
-      <w:proofErr w:type="spellEnd"/>
-      <w:r>
-        <w:rPr>
-          <w:rFonts w:ascii="Courier New" w:hAnsi="Courier New" w:cs="Courier New"/>
-        </w:rPr>
-        <w:t xml:space="preserve"> = </w:t>
-      </w:r>
-      <w:r>
-        <w:rPr>
-          <w:rFonts w:ascii="Courier New" w:hAnsi="Courier New" w:cs="Courier New"/>
-        </w:rPr>
-        <w:t>H</w:t>
-      </w:r>
-      <w:r>
-        <w:rPr>
-          <w:rFonts w:ascii="Courier New" w:hAnsi="Courier New" w:cs="Courier New"/>
-        </w:rPr>
-        <w:t>TAB / %x20-FF</w:t>
-      </w:r>
-    </w:p>
-    <w:p>
-      <w:pPr>
-        <w:spacing w:before="20" w:after="20"/>
-        <w:ind w:left="567"/>
-        <w:rPr>
-          <w:rFonts w:ascii="Courier New" w:hAnsi="Courier New" w:cs="Courier New"/>
-        </w:rPr>
-      </w:pPr>
-      <w:proofErr w:type="spellStart"/>
-      <w:r>
-        <w:rPr>
-          <w:rFonts w:ascii="Courier New" w:hAnsi="Courier New" w:cs="Courier New"/>
-        </w:rPr>
-        <w:t>ows</w:t>
-      </w:r>
-      <w:proofErr w:type="spellEnd"/>
-      <w:r>
-        <w:rPr>
-          <w:rFonts w:ascii="Courier New" w:hAnsi="Courier New" w:cs="Courier New"/>
-        </w:rPr>
-        <w:t xml:space="preserve"> = *</w:t>
-      </w:r>
-      <w:proofErr w:type="gramStart"/>
-      <w:r>
-        <w:rPr>
-          <w:rFonts w:ascii="Courier New" w:hAnsi="Courier New" w:cs="Courier New"/>
-        </w:rPr>
-        <w:t>WSP ;</w:t>
-      </w:r>
-      <w:proofErr w:type="gramEnd"/>
-      <w:r>
-        <w:rPr>
-          <w:rFonts w:ascii="Courier New" w:hAnsi="Courier New" w:cs="Courier New"/>
-        </w:rPr>
-        <w:t xml:space="preserve"> Optional white space</w:t>
-      </w:r>
-    </w:p>
-    <w:p>
-      <w:pPr>
-        <w:spacing w:before="20" w:after="20"/>
-        <w:ind w:left="567"/>
-        <w:rPr>
-          <w:rFonts w:ascii="Courier New" w:hAnsi="Courier New" w:cs="Courier New"/>
-        </w:rPr>
-      </w:pPr>
-    </w:p>
-    <w:p>
-      <w:pPr>
-        <w:spacing w:before="20" w:after="20"/>
-        <w:ind w:left="567"/>
-        <w:rPr>
-          <w:rFonts w:ascii="Courier New" w:hAnsi="Courier New" w:cs="Courier New"/>
-        </w:rPr>
-      </w:pPr>
-      <w:proofErr w:type="gramStart"/>
-      <w:r>
-        <w:rPr>
-          <w:rFonts w:ascii="Courier New" w:hAnsi="Courier New" w:cs="Courier New"/>
-        </w:rPr>
-        <w:t>;;</w:t>
-      </w:r>
-      <w:proofErr w:type="gramEnd"/>
-      <w:r>
-        <w:rPr>
-          <w:rFonts w:ascii="Courier New" w:hAnsi="Courier New" w:cs="Courier New"/>
-        </w:rPr>
-        <w:t xml:space="preserve"> Keywords</w:t>
-      </w:r>
-    </w:p>
-    <w:p>
-      <w:pPr>
-        <w:spacing w:before="20" w:after="20"/>
-        <w:ind w:left="567"/>
-        <w:rPr>
-          <w:rFonts w:ascii="Courier New" w:hAnsi="Courier New" w:cs="Courier New"/>
-        </w:rPr>
-      </w:pPr>
-      <w:r>
-        <w:rPr>
-          <w:rFonts w:ascii="Courier New" w:hAnsi="Courier New" w:cs="Courier New"/>
-        </w:rPr>
-        <w:t>null-kw</w:t>
-      </w:r>
-      <w:r>
-        <w:rPr>
-          <w:rFonts w:ascii="Courier New" w:hAnsi="Courier New" w:cs="Courier New"/>
-        </w:rPr>
-        <w:t xml:space="preserve"> </w:t>
-      </w:r>
-      <w:r>
-        <w:rPr>
-          <w:rFonts w:ascii="Courier New" w:hAnsi="Courier New" w:cs="Courier New"/>
-        </w:rPr>
-        <w:t>= %x6E.75.6C.6</w:t>
-      </w:r>
-      <w:proofErr w:type="gramStart"/>
-      <w:r>
-        <w:rPr>
-          <w:rFonts w:ascii="Courier New" w:hAnsi="Courier New" w:cs="Courier New"/>
-        </w:rPr>
-        <w:t>C</w:t>
-      </w:r>
-      <w:r>
-        <w:rPr>
-          <w:rFonts w:ascii="Courier New" w:hAnsi="Courier New" w:cs="Courier New"/>
-        </w:rPr>
-        <w:t xml:space="preserve"> </w:t>
-      </w:r>
-      <w:r>
-        <w:rPr>
-          <w:rFonts w:ascii="Courier New" w:hAnsi="Courier New" w:cs="Courier New"/>
-        </w:rPr>
-        <w:t>;</w:t>
-      </w:r>
-      <w:proofErr w:type="gramEnd"/>
-      <w:r>
-        <w:rPr>
-          <w:rFonts w:ascii="Courier New" w:hAnsi="Courier New" w:cs="Courier New"/>
-        </w:rPr>
-        <w:t xml:space="preserve"> "null"</w:t>
-      </w:r>
-    </w:p>
-    <w:p>
-      <w:pPr>
-        <w:spacing w:before="20" w:after="20"/>
-        <w:ind w:left="567"/>
-        <w:rPr>
-          <w:rFonts w:ascii="Courier New" w:hAnsi="Courier New" w:cs="Courier New"/>
-        </w:rPr>
-      </w:pPr>
-      <w:r>
-        <w:rPr>
-          <w:rFonts w:ascii="Courier New" w:hAnsi="Courier New" w:cs="Courier New"/>
-        </w:rPr>
-        <w:t>true-kw</w:t>
-      </w:r>
-      <w:r>
-        <w:rPr>
-          <w:rFonts w:ascii="Courier New" w:hAnsi="Courier New" w:cs="Courier New"/>
-        </w:rPr>
-        <w:t xml:space="preserve"> </w:t>
-      </w:r>
-      <w:r>
-        <w:rPr>
-          <w:rFonts w:ascii="Courier New" w:hAnsi="Courier New" w:cs="Courier New"/>
-        </w:rPr>
-        <w:t>= %x74.72.75.</w:t>
-      </w:r>
-      <w:proofErr w:type="gramStart"/>
-      <w:r>
-        <w:rPr>
-          <w:rFonts w:ascii="Courier New" w:hAnsi="Courier New" w:cs="Courier New"/>
-        </w:rPr>
-        <w:t>65</w:t>
-      </w:r>
-      <w:r>
-        <w:rPr>
-          <w:rFonts w:ascii="Courier New" w:hAnsi="Courier New" w:cs="Courier New"/>
-        </w:rPr>
-        <w:t xml:space="preserve"> </w:t>
-      </w:r>
-      <w:r>
-        <w:rPr>
-          <w:rFonts w:ascii="Courier New" w:hAnsi="Courier New" w:cs="Courier New"/>
-        </w:rPr>
-        <w:t>;</w:t>
-      </w:r>
-      <w:proofErr w:type="gramEnd"/>
-      <w:r>
-        <w:rPr>
-          <w:rFonts w:ascii="Courier New" w:hAnsi="Courier New" w:cs="Courier New"/>
-        </w:rPr>
-        <w:t xml:space="preserve"> "true"</w:t>
-      </w:r>
-    </w:p>
-    <w:p>
-      <w:pPr>
-        <w:spacing w:before="20" w:after="20"/>
-        <w:ind w:left="567"/>
-        <w:rPr>
-          <w:rFonts w:ascii="Courier New" w:hAnsi="Courier New" w:cs="Courier New"/>
-        </w:rPr>
-      </w:pPr>
-      <w:r>
-        <w:rPr>
-          <w:rFonts w:ascii="Courier New" w:hAnsi="Courier New" w:cs="Courier New"/>
-        </w:rPr>
-        <w:t>false-kw</w:t>
-      </w:r>
-      <w:r>
-        <w:rPr>
-          <w:rFonts w:ascii="Courier New" w:hAnsi="Courier New" w:cs="Courier New"/>
-        </w:rPr>
-        <w:t xml:space="preserve"> </w:t>
-      </w:r>
-      <w:r>
-        <w:rPr>
-          <w:rFonts w:ascii="Courier New" w:hAnsi="Courier New" w:cs="Courier New"/>
-        </w:rPr>
-        <w:t>= %x66.61.6C.73.</w:t>
-      </w:r>
-      <w:proofErr w:type="gramStart"/>
-      <w:r>
-        <w:rPr>
-          <w:rFonts w:ascii="Courier New" w:hAnsi="Courier New" w:cs="Courier New"/>
-        </w:rPr>
-        <w:t>65</w:t>
-      </w:r>
-      <w:r>
-        <w:rPr>
-          <w:rFonts w:ascii="Courier New" w:hAnsi="Courier New" w:cs="Courier New"/>
-        </w:rPr>
-        <w:t xml:space="preserve"> </w:t>
-      </w:r>
-      <w:r>
-        <w:rPr>
-          <w:rFonts w:ascii="Courier New" w:hAnsi="Courier New" w:cs="Courier New"/>
-        </w:rPr>
-        <w:t>;</w:t>
-      </w:r>
-      <w:proofErr w:type="gramEnd"/>
-      <w:r>
-        <w:rPr>
-          <w:rFonts w:ascii="Courier New" w:hAnsi="Courier New" w:cs="Courier New"/>
-        </w:rPr>
-        <w:t xml:space="preserve"> "false"</w:t>
-      </w:r>
-    </w:p>
-    <w:p>
-      <w:pPr>
-        <w:spacing w:before="20" w:after="20"/>
-        <w:ind w:left="567"/>
-        <w:rPr>
-          <w:rFonts w:ascii="Courier New" w:hAnsi="Courier New" w:cs="Courier New"/>
-        </w:rPr>
-      </w:pPr>
-    </w:p>
-    <w:p>
-      <w:pPr>
-        <w:spacing w:before="20" w:after="20"/>
-        <w:ind w:left="567"/>
-        <w:rPr>
-          <w:rFonts w:ascii="Courier New" w:hAnsi="Courier New" w:cs="Courier New"/>
-        </w:rPr>
-      </w:pPr>
-      <w:proofErr w:type="gramStart"/>
-      <w:r>
-        <w:rPr>
-          <w:rFonts w:ascii="Courier New" w:hAnsi="Courier New" w:cs="Courier New"/>
-        </w:rPr>
-        <w:t>;;</w:t>
-      </w:r>
-      <w:proofErr w:type="gramEnd"/>
-      <w:r>
-        <w:rPr>
-          <w:rFonts w:ascii="Courier New" w:hAnsi="Courier New" w:cs="Courier New"/>
-        </w:rPr>
-        <w:t xml:space="preserve"> Referenced RFC 5234 Core Rules</w:t>
-      </w:r>
-    </w:p>
-    <w:p>
-      <w:pPr>
-        <w:spacing w:before="20" w:after="20"/>
-        <w:ind w:left="567"/>
-        <w:rPr>
-          <w:rFonts w:ascii="Courier New" w:hAnsi="Courier New" w:cs="Courier New"/>
-        </w:rPr>
-      </w:pPr>
-      <w:r>
-        <w:rPr>
-          <w:rFonts w:ascii="Courier New" w:hAnsi="Courier New" w:cs="Courier New"/>
-        </w:rPr>
-        <w:t xml:space="preserve">ALPHA    = %x41-5A / %x61-7A </w:t>
-      </w:r>
-      <w:proofErr w:type="gramStart"/>
-      <w:r>
-        <w:rPr>
-          <w:rFonts w:ascii="Courier New" w:hAnsi="Courier New" w:cs="Courier New"/>
-        </w:rPr>
-        <w:t xml:space="preserve">  ;</w:t>
-      </w:r>
-      <w:proofErr w:type="gramEnd"/>
-      <w:r>
-        <w:rPr>
-          <w:rFonts w:ascii="Courier New" w:hAnsi="Courier New" w:cs="Courier New"/>
-        </w:rPr>
-        <w:t xml:space="preserve"> A-Z / a-z</w:t>
-      </w:r>
-    </w:p>
-    <w:p>
-      <w:pPr>
-        <w:spacing w:before="20" w:after="20"/>
-        <w:ind w:left="567"/>
-        <w:rPr>
-          <w:rFonts w:ascii="Courier New" w:hAnsi="Courier New" w:cs="Courier New"/>
-        </w:rPr>
-      </w:pPr>
-      <w:r>
-        <w:rPr>
-          <w:rFonts w:ascii="Courier New" w:hAnsi="Courier New" w:cs="Courier New"/>
-        </w:rPr>
-        <w:t xml:space="preserve">CR       = %x0D       </w:t>
-      </w:r>
-      <w:proofErr w:type="gramStart"/>
-      <w:r>
-        <w:rPr>
-          <w:rFonts w:ascii="Courier New" w:hAnsi="Courier New" w:cs="Courier New"/>
-        </w:rPr>
-        <w:t xml:space="preserve">  ;</w:t>
-      </w:r>
-      <w:proofErr w:type="gramEnd"/>
-      <w:r>
-        <w:rPr>
-          <w:rFonts w:ascii="Courier New" w:hAnsi="Courier New" w:cs="Courier New"/>
-        </w:rPr>
-        <w:t xml:space="preserve"> carriage return</w:t>
-      </w:r>
-    </w:p>
-    <w:p>
-      <w:pPr>
-        <w:spacing w:before="20" w:after="20"/>
-        <w:ind w:left="567"/>
-        <w:rPr>
-          <w:rFonts w:ascii="Courier New" w:hAnsi="Courier New" w:cs="Courier New"/>
-        </w:rPr>
-      </w:pPr>
-      <w:r>
-        <w:rPr>
-          <w:rFonts w:ascii="Courier New" w:hAnsi="Courier New" w:cs="Courier New"/>
-        </w:rPr>
-        <w:t xml:space="preserve">DIGIT    = %x30-39    </w:t>
-      </w:r>
-      <w:proofErr w:type="gramStart"/>
-      <w:r>
-        <w:rPr>
-          <w:rFonts w:ascii="Courier New" w:hAnsi="Courier New" w:cs="Courier New"/>
-        </w:rPr>
-        <w:t xml:space="preserve">  ;</w:t>
-      </w:r>
-      <w:proofErr w:type="gramEnd"/>
-      <w:r>
-        <w:rPr>
-          <w:rFonts w:ascii="Courier New" w:hAnsi="Courier New" w:cs="Courier New"/>
-        </w:rPr>
-        <w:t xml:space="preserve"> 0-9</w:t>
-      </w:r>
-    </w:p>
-    <w:p>
-      <w:pPr>
-        <w:spacing w:before="20" w:after="20"/>
-        <w:ind w:left="567"/>
-        <w:rPr>
-          <w:rFonts w:ascii="Courier New" w:hAnsi="Courier New" w:cs="Courier New"/>
-        </w:rPr>
-      </w:pPr>
-      <w:r>
-        <w:rPr>
-          <w:rFonts w:ascii="Courier New" w:hAnsi="Courier New" w:cs="Courier New"/>
-        </w:rPr>
-        <w:t>HEXDIG   = DIGIT / "A" / "B" / "C" / "D" / "E" / "F"</w:t>
-      </w:r>
-    </w:p>
-    <w:p>
-      <w:pPr>
-        <w:spacing w:before="20" w:after="20"/>
-        <w:ind w:left="567"/>
-        <w:rPr>
-          <w:rFonts w:ascii="Courier New" w:hAnsi="Courier New" w:cs="Courier New"/>
-        </w:rPr>
-      </w:pPr>
-      <w:r>
-        <w:rPr>
-          <w:rFonts w:ascii="Courier New" w:hAnsi="Courier New" w:cs="Courier New"/>
-        </w:rPr>
-        <w:t xml:space="preserve">HTAB     = %x09       </w:t>
-      </w:r>
-      <w:proofErr w:type="gramStart"/>
-      <w:r>
-        <w:rPr>
-          <w:rFonts w:ascii="Courier New" w:hAnsi="Courier New" w:cs="Courier New"/>
-        </w:rPr>
-        <w:t xml:space="preserve">  ;</w:t>
-      </w:r>
-      <w:proofErr w:type="gramEnd"/>
-      <w:r>
-        <w:rPr>
-          <w:rFonts w:ascii="Courier New" w:hAnsi="Courier New" w:cs="Courier New"/>
-        </w:rPr>
-        <w:t xml:space="preserve"> horizontal tab</w:t>
-      </w:r>
-    </w:p>
-    <w:p>
-      <w:pPr>
-        <w:spacing w:before="20" w:after="20"/>
-        <w:ind w:left="567"/>
-        <w:rPr>
-          <w:rFonts w:ascii="Courier New" w:hAnsi="Courier New" w:cs="Courier New"/>
-        </w:rPr>
-      </w:pPr>
-      <w:r>
-        <w:rPr>
-          <w:rFonts w:ascii="Courier New" w:hAnsi="Courier New" w:cs="Courier New"/>
-        </w:rPr>
-        <w:t xml:space="preserve">LF       = %x0A       </w:t>
-      </w:r>
-      <w:proofErr w:type="gramStart"/>
-      <w:r>
-        <w:rPr>
-          <w:rFonts w:ascii="Courier New" w:hAnsi="Courier New" w:cs="Courier New"/>
-        </w:rPr>
-        <w:t xml:space="preserve">  ;</w:t>
-      </w:r>
-      <w:proofErr w:type="gramEnd"/>
-      <w:r>
-        <w:rPr>
-          <w:rFonts w:ascii="Courier New" w:hAnsi="Courier New" w:cs="Courier New"/>
-        </w:rPr>
-        <w:t xml:space="preserve"> linefeed</w:t>
-      </w:r>
-    </w:p>
-    <w:p>
-      <w:pPr>
-        <w:spacing w:before="20" w:after="20"/>
-        <w:ind w:left="567"/>
-        <w:rPr>
-          <w:rFonts w:ascii="Courier New" w:hAnsi="Courier New" w:cs="Courier New"/>
-        </w:rPr>
-      </w:pPr>
-      <w:r>
-        <w:rPr>
-          <w:rFonts w:ascii="Courier New" w:hAnsi="Courier New" w:cs="Courier New"/>
-        </w:rPr>
-        <w:t xml:space="preserve">SP       = %x20       </w:t>
-      </w:r>
-      <w:proofErr w:type="gramStart"/>
-      <w:r>
-        <w:rPr>
-          <w:rFonts w:ascii="Courier New" w:hAnsi="Courier New" w:cs="Courier New"/>
-        </w:rPr>
-        <w:t xml:space="preserve">  ;</w:t>
-      </w:r>
-      <w:proofErr w:type="gramEnd"/>
-      <w:r>
-        <w:rPr>
-          <w:rFonts w:ascii="Courier New" w:hAnsi="Courier New" w:cs="Courier New"/>
-        </w:rPr>
-        <w:t xml:space="preserve"> space</w:t>
-      </w:r>
-    </w:p>
-    <w:p>
-      <w:pPr>
-        <w:spacing w:before="20" w:after="20"/>
-        <w:ind w:left="567"/>
-        <w:rPr>
-          <w:rFonts w:ascii="Courier New" w:hAnsi="Courier New" w:cs="Courier New"/>
-        </w:rPr>
-      </w:pPr>
-      <w:r>
-        <w:rPr>
-          <w:rFonts w:ascii="Courier New" w:hAnsi="Courier New" w:cs="Courier New"/>
-        </w:rPr>
-        <w:t xml:space="preserve">WSP      = SP / HTAB  </w:t>
-      </w:r>
-      <w:proofErr w:type="gramStart"/>
-      <w:r>
-        <w:rPr>
-          <w:rFonts w:ascii="Courier New" w:hAnsi="Courier New" w:cs="Courier New"/>
-        </w:rPr>
-        <w:t xml:space="preserve">  ;</w:t>
-      </w:r>
-      <w:proofErr w:type="gramEnd"/>
-      <w:r>
-        <w:rPr>
-          <w:rFonts w:ascii="Courier New" w:hAnsi="Courier New" w:cs="Courier New"/>
-        </w:rPr>
         <w:t xml:space="preserve"> white space</w:t>
       </w:r>
     </w:p>
@@ -3643,7 +3781,6 @@
         <w:pStyle w:val="Heading2"/>
       </w:pPr>
       <w:r>
-        <w:lastRenderedPageBreak/>
         <w:fldChar w:fldCharType="begin"/>
       </w:r>
       <w:r>
@@ -4475,6 +4612,7 @@
         <w:rPr>
           <w:rFonts w:ascii="Courier New" w:hAnsi="Courier New" w:cs="Courier New"/>
         </w:rPr>
+        <w:lastRenderedPageBreak/>
         <w:t xml:space="preserve">    that is long</w:t>
       </w:r>
     </w:p>
@@ -4505,7 +4643,6 @@
         <w:rPr>
           <w:rFonts w:ascii="Courier New" w:hAnsi="Courier New" w:cs="Courier New"/>
         </w:rPr>
-        <w:lastRenderedPageBreak/>
         <w:t xml:space="preserve">    </w:t>
       </w:r>
       <w:r>
@@ -5155,14 +5292,27 @@
           <w:r>
             <w:t xml:space="preserve">File: </w:t>
           </w:r>
-          <w:fldSimple w:instr=" FILENAME \* Lower\p \* MERGEFORMAT ">
-            <w:r>
-              <w:rPr>
-                <w:noProof/>
-              </w:rPr>
-              <w:t>c:\home\pete\advanced backup\documentation\loon.docx</w:t>
-            </w:r>
-          </w:fldSimple>
+          <w:r>
+            <w:fldChar w:fldCharType="begin"/>
+          </w:r>
+          <w:r>
+            <w:instrText xml:space="preserve"> FILENAME \* Lower\p \* MERGEFORMAT </w:instrText>
+          </w:r>
+          <w:r>
+            <w:fldChar w:fldCharType="separate"/>
+          </w:r>
+          <w:r>
+            <w:rPr>
+              <w:noProof/>
+            </w:rPr>
+            <w:t>c:\home\pete\advanced backup\documentation\loon.docx</w:t>
+          </w:r>
+          <w:r>
+            <w:rPr>
+              <w:noProof/>
+            </w:rPr>
+            <w:fldChar w:fldCharType="end"/>
+          </w:r>
         </w:p>
       </w:tc>
       <w:tc>
@@ -6036,7 +6186,6 @@
   <w:style w:type="character" w:default="1" w:styleId="DefaultParagraphFont">
     <w:name w:val="Default Paragraph Font"/>
     <w:uiPriority w:val="1"/>
-    <w:semiHidden/>
     <w:unhideWhenUsed/>
   </w:style>
   <w:style w:type="table" w:default="1" w:styleId="TableNormal">

</xml_diff>

<commit_message>
Change non-BMP escape sequence from \UXXXXXX to \u{XXXXXX}
</commit_message>
<xml_diff>
--- a/LOON.docx
+++ b/LOON.docx
@@ -1,6 +1,6 @@
 
 <file path=word/document.xml><?xml version="1.0" encoding="utf-8"?>
-<w:document xmlns:wpc="http://schemas.microsoft.com/office/word/2010/wordprocessingCanvas" xmlns:cx="http://schemas.microsoft.com/office/drawing/2014/chartex" xmlns:cx1="http://schemas.microsoft.com/office/drawing/2015/9/8/chartex" xmlns:cx2="http://schemas.microsoft.com/office/drawing/2015/10/21/chartex" xmlns:cx3="http://schemas.microsoft.com/office/drawing/2016/5/9/chartex" xmlns:cx4="http://schemas.microsoft.com/office/drawing/2016/5/10/chartex" xmlns:cx5="http://schemas.microsoft.com/office/drawing/2016/5/11/chartex" xmlns:cx6="http://schemas.microsoft.com/office/drawing/2016/5/12/chartex" xmlns:cx7="http://schemas.microsoft.com/office/drawing/2016/5/13/chartex" xmlns:cx8="http://schemas.microsoft.com/office/drawing/2016/5/14/chartex" xmlns:mc="http://schemas.openxmlformats.org/markup-compatibility/2006" xmlns:aink="http://schemas.microsoft.com/office/drawing/2016/ink" xmlns:am3d="http://schemas.microsoft.com/office/drawing/2017/model3d" xmlns:o="urn:schemas-microsoft-com:office:office" xmlns:r="http://schemas.openxmlformats.org/officeDocument/2006/relationships" xmlns:m="http://schemas.openxmlformats.org/officeDocument/2006/math" xmlns:v="urn:schemas-microsoft-com:vml" xmlns:wp14="http://schemas.microsoft.com/office/word/2010/wordprocessingDrawing" xmlns:wp="http://schemas.openxmlformats.org/drawingml/2006/wordprocessingDrawing" xmlns:w10="urn:schemas-microsoft-com:office:word" xmlns:w="http://schemas.openxmlformats.org/wordprocessingml/2006/main" xmlns:w14="http://schemas.microsoft.com/office/word/2010/wordml" xmlns:w15="http://schemas.microsoft.com/office/word/2012/wordml" xmlns:w16cex="http://schemas.microsoft.com/office/word/2018/wordml/cex" xmlns:w16cid="http://schemas.microsoft.com/office/word/2016/wordml/cid" xmlns:w16="http://schemas.microsoft.com/office/word/2018/wordml" xmlns:w16se="http://schemas.microsoft.com/office/word/2015/wordml/symex" xmlns:wpg="http://schemas.microsoft.com/office/word/2010/wordprocessingGroup" xmlns:wpi="http://schemas.microsoft.com/office/word/2010/wordprocessingInk" xmlns:wne="http://schemas.microsoft.com/office/word/2006/wordml" xmlns:wps="http://schemas.microsoft.com/office/word/2010/wordprocessingShape" mc:Ignorable="w14 w15 w16se w16cid w16 w16cex wp14">
+<w:document xmlns:wpc="http://schemas.microsoft.com/office/word/2010/wordprocessingCanvas" xmlns:cx="http://schemas.microsoft.com/office/drawing/2014/chartex" xmlns:cx1="http://schemas.microsoft.com/office/drawing/2015/9/8/chartex" xmlns:cx2="http://schemas.microsoft.com/office/drawing/2015/10/21/chartex" xmlns:cx3="http://schemas.microsoft.com/office/drawing/2016/5/9/chartex" xmlns:cx4="http://schemas.microsoft.com/office/drawing/2016/5/10/chartex" xmlns:cx5="http://schemas.microsoft.com/office/drawing/2016/5/11/chartex" xmlns:cx6="http://schemas.microsoft.com/office/drawing/2016/5/12/chartex" xmlns:cx7="http://schemas.microsoft.com/office/drawing/2016/5/13/chartex" xmlns:cx8="http://schemas.microsoft.com/office/drawing/2016/5/14/chartex" xmlns:mc="http://schemas.openxmlformats.org/markup-compatibility/2006" xmlns:aink="http://schemas.microsoft.com/office/drawing/2016/ink" xmlns:am3d="http://schemas.microsoft.com/office/drawing/2017/model3d" xmlns:o="urn:schemas-microsoft-com:office:office" xmlns:r="http://schemas.openxmlformats.org/officeDocument/2006/relationships" xmlns:m="http://schemas.openxmlformats.org/officeDocument/2006/math" xmlns:v="urn:schemas-microsoft-com:vml" xmlns:wp14="http://schemas.microsoft.com/office/word/2010/wordprocessingDrawing" xmlns:wp="http://schemas.openxmlformats.org/drawingml/2006/wordprocessingDrawing" xmlns:w10="urn:schemas-microsoft-com:office:word" xmlns:w="http://schemas.openxmlformats.org/wordprocessingml/2006/main" xmlns:w14="http://schemas.microsoft.com/office/word/2010/wordml" xmlns:w15="http://schemas.microsoft.com/office/word/2012/wordml" xmlns:w16cex="http://schemas.microsoft.com/office/word/2018/wordml/cex" xmlns:w16cid="http://schemas.microsoft.com/office/word/2016/wordml/cid" xmlns:w16="http://schemas.microsoft.com/office/word/2018/wordml" xmlns:w16sdtdh="http://schemas.microsoft.com/office/word/2020/wordml/sdtdatahash" xmlns:w16se="http://schemas.microsoft.com/office/word/2015/wordml/symex" xmlns:wpg="http://schemas.microsoft.com/office/word/2010/wordprocessingGroup" xmlns:wpi="http://schemas.microsoft.com/office/word/2010/wordprocessingInk" xmlns:wne="http://schemas.microsoft.com/office/word/2006/wordml" xmlns:wps="http://schemas.microsoft.com/office/word/2010/wordprocessingShape" mc:Ignorable="w14 w15 w16se w16cid w16 w16cex w16sdtdh wp14">
   <w:body>
     <w:p>
       <w:bookmarkStart w:id="0" w:name="_Toc408028443"/>
@@ -3055,22 +3055,73 @@
         <w:rPr>
           <w:rFonts w:ascii="Courier New" w:hAnsi="Courier New" w:cs="Courier New"/>
         </w:rPr>
-        <w:t xml:space="preserve">%x75 4HEXDIG </w:t>
-      </w:r>
-      <w:proofErr w:type="gramStart"/>
-      <w:r>
-        <w:rPr>
-          <w:rFonts w:ascii="Courier New" w:hAnsi="Courier New" w:cs="Courier New"/>
-        </w:rPr>
-        <w:t>/</w:t>
-      </w:r>
-      <w:r>
-        <w:rPr>
-          <w:rFonts w:ascii="Courier New" w:hAnsi="Courier New" w:cs="Courier New"/>
-        </w:rPr>
-        <w:t xml:space="preserve">  ;</w:t>
-      </w:r>
-      <w:proofErr w:type="gramEnd"/>
+        <w:t xml:space="preserve">%x75 </w:t>
+      </w:r>
+      <w:r>
+        <w:rPr>
+          <w:rFonts w:ascii="Courier New" w:hAnsi="Courier New" w:cs="Courier New"/>
+        </w:rPr>
+        <w:t>(</w:t>
+      </w:r>
+      <w:r>
+        <w:rPr>
+          <w:rFonts w:ascii="Courier New" w:hAnsi="Courier New" w:cs="Courier New"/>
+        </w:rPr>
+        <w:t>4HEXDIG</w:t>
+      </w:r>
+      <w:r>
+        <w:rPr>
+          <w:rFonts w:ascii="Courier New" w:hAnsi="Courier New" w:cs="Courier New"/>
+        </w:rPr>
+        <w:t xml:space="preserve"> / "{" 1*6HEX</w:t>
+      </w:r>
+      <w:r>
+        <w:rPr>
+          <w:rFonts w:ascii="Courier New" w:hAnsi="Courier New" w:cs="Courier New"/>
+        </w:rPr>
+        <w:t>DIG</w:t>
+      </w:r>
+      <w:r>
+        <w:rPr>
+          <w:rFonts w:ascii="Courier New" w:hAnsi="Courier New" w:cs="Courier New"/>
+        </w:rPr>
+        <w:t xml:space="preserve"> "}")</w:t>
+      </w:r>
+    </w:p>
+    <w:p>
+      <w:pPr>
+        <w:spacing w:before="20" w:after="20"/>
+        <w:ind w:left="567"/>
+        <w:rPr>
+          <w:rFonts w:ascii="Courier New" w:hAnsi="Courier New" w:cs="Courier New"/>
+        </w:rPr>
+      </w:pPr>
+      <w:r>
+        <w:rPr>
+          <w:rFonts w:ascii="Courier New" w:hAnsi="Courier New" w:cs="Courier New"/>
+        </w:rPr>
+        <w:t xml:space="preserve">               </w:t>
+      </w:r>
+      <w:r>
+        <w:rPr>
+          <w:rFonts w:ascii="Courier New" w:hAnsi="Courier New" w:cs="Courier New"/>
+        </w:rPr>
+        <w:t xml:space="preserve">  ; </w:t>
+      </w:r>
+      <w:r>
+        <w:rPr>
+          <w:rFonts w:ascii="Courier New" w:hAnsi="Courier New" w:cs="Courier New"/>
+        </w:rPr>
+        <w:t>\</w:t>
+      </w:r>
+      <w:proofErr w:type="spellStart"/>
+      <w:r>
+        <w:rPr>
+          <w:rFonts w:ascii="Courier New" w:hAnsi="Courier New" w:cs="Courier New"/>
+        </w:rPr>
+        <w:t>uXXXX</w:t>
+      </w:r>
+      <w:proofErr w:type="spellEnd"/>
       <w:r>
         <w:rPr>
           <w:rFonts w:ascii="Courier New" w:hAnsi="Courier New" w:cs="Courier New"/>
@@ -3081,102 +3132,19 @@
         <w:rPr>
           <w:rFonts w:ascii="Courier New" w:hAnsi="Courier New" w:cs="Courier New"/>
         </w:rPr>
-        <w:t>\</w:t>
-      </w:r>
-      <w:proofErr w:type="spellStart"/>
-      <w:r>
-        <w:rPr>
-          <w:rFonts w:ascii="Courier New" w:hAnsi="Courier New" w:cs="Courier New"/>
-        </w:rPr>
-        <w:t>uXXXX</w:t>
-      </w:r>
-      <w:proofErr w:type="spellEnd"/>
-      <w:r>
-        <w:rPr>
-          <w:rFonts w:ascii="Courier New" w:hAnsi="Courier New" w:cs="Courier New"/>
-        </w:rPr>
-        <w:t xml:space="preserve"> -&gt; </w:t>
+        <w:t xml:space="preserve">or \u{XXXXXX} </w:t>
+      </w:r>
+      <w:r>
+        <w:rPr>
+          <w:rFonts w:ascii="Courier New" w:hAnsi="Courier New" w:cs="Courier New"/>
+        </w:rPr>
+        <w:t xml:space="preserve">-&gt; </w:t>
       </w:r>
       <w:r>
         <w:rPr>
           <w:rFonts w:ascii="Courier New" w:hAnsi="Courier New" w:cs="Courier New"/>
         </w:rPr>
         <w:t>U+XXXX</w:t>
-      </w:r>
-    </w:p>
-    <w:p>
-      <w:pPr>
-        <w:spacing w:before="20" w:after="20"/>
-        <w:ind w:left="567"/>
-        <w:rPr>
-          <w:rFonts w:ascii="Courier New" w:hAnsi="Courier New" w:cs="Courier New"/>
-        </w:rPr>
-      </w:pPr>
-      <w:r>
-        <w:rPr>
-          <w:rFonts w:ascii="Courier New" w:hAnsi="Courier New" w:cs="Courier New"/>
-        </w:rPr>
-        <w:t xml:space="preserve">            </w:t>
-      </w:r>
-      <w:r>
-        <w:rPr>
-          <w:rFonts w:ascii="Courier New" w:hAnsi="Courier New" w:cs="Courier New"/>
-        </w:rPr>
-        <w:t>%x</w:t>
-      </w:r>
-      <w:r>
-        <w:rPr>
-          <w:rFonts w:ascii="Courier New" w:hAnsi="Courier New" w:cs="Courier New"/>
-        </w:rPr>
-        <w:t>5</w:t>
-      </w:r>
-      <w:r>
-        <w:rPr>
-          <w:rFonts w:ascii="Courier New" w:hAnsi="Courier New" w:cs="Courier New"/>
-        </w:rPr>
-        <w:t xml:space="preserve">5 </w:t>
-      </w:r>
-      <w:r>
-        <w:rPr>
-          <w:rFonts w:ascii="Courier New" w:hAnsi="Courier New" w:cs="Courier New"/>
-        </w:rPr>
-        <w:t>6</w:t>
-      </w:r>
-      <w:r>
-        <w:rPr>
-          <w:rFonts w:ascii="Courier New" w:hAnsi="Courier New" w:cs="Courier New"/>
-        </w:rPr>
-        <w:t xml:space="preserve">HEXDIG )  ; </w:t>
-      </w:r>
-      <w:r>
-        <w:rPr>
-          <w:rFonts w:ascii="Courier New" w:hAnsi="Courier New" w:cs="Courier New"/>
-        </w:rPr>
-        <w:t>\UXX</w:t>
-      </w:r>
-      <w:r>
-        <w:rPr>
-          <w:rFonts w:ascii="Courier New" w:hAnsi="Courier New" w:cs="Courier New"/>
-        </w:rPr>
-        <w:t>XXXX</w:t>
-      </w:r>
-      <w:r>
-        <w:rPr>
-          <w:rFonts w:ascii="Courier New" w:hAnsi="Courier New" w:cs="Courier New"/>
-        </w:rPr>
-        <w:t xml:space="preserve"> -&gt; </w:t>
-      </w:r>
-      <w:r>
-        <w:rPr>
-          <w:rFonts w:ascii="Courier New" w:hAnsi="Courier New" w:cs="Courier New"/>
-        </w:rPr>
-        <w:t>U+XXXX</w:t>
-      </w:r>
-      <w:r>
-        <w:rPr>
-          <w:rFonts w:ascii="Courier New" w:hAnsi="Courier New" w:cs="Courier New"/>
-        </w:rPr>
-        <w:t>XX</w:t>
       </w:r>
     </w:p>
     <w:p>
@@ -5014,7 +4982,7 @@
 </file>
 
 <file path=word/endnotes.xml><?xml version="1.0" encoding="utf-8"?>
-<w:endnotes xmlns:wpc="http://schemas.microsoft.com/office/word/2010/wordprocessingCanvas" xmlns:cx="http://schemas.microsoft.com/office/drawing/2014/chartex" xmlns:cx1="http://schemas.microsoft.com/office/drawing/2015/9/8/chartex" xmlns:cx2="http://schemas.microsoft.com/office/drawing/2015/10/21/chartex" xmlns:cx3="http://schemas.microsoft.com/office/drawing/2016/5/9/chartex" xmlns:cx4="http://schemas.microsoft.com/office/drawing/2016/5/10/chartex" xmlns:cx5="http://schemas.microsoft.com/office/drawing/2016/5/11/chartex" xmlns:cx6="http://schemas.microsoft.com/office/drawing/2016/5/12/chartex" xmlns:cx7="http://schemas.microsoft.com/office/drawing/2016/5/13/chartex" xmlns:cx8="http://schemas.microsoft.com/office/drawing/2016/5/14/chartex" xmlns:mc="http://schemas.openxmlformats.org/markup-compatibility/2006" xmlns:aink="http://schemas.microsoft.com/office/drawing/2016/ink" xmlns:am3d="http://schemas.microsoft.com/office/drawing/2017/model3d" xmlns:o="urn:schemas-microsoft-com:office:office" xmlns:r="http://schemas.openxmlformats.org/officeDocument/2006/relationships" xmlns:m="http://schemas.openxmlformats.org/officeDocument/2006/math" xmlns:v="urn:schemas-microsoft-com:vml" xmlns:wp14="http://schemas.microsoft.com/office/word/2010/wordprocessingDrawing" xmlns:wp="http://schemas.openxmlformats.org/drawingml/2006/wordprocessingDrawing" xmlns:w10="urn:schemas-microsoft-com:office:word" xmlns:w="http://schemas.openxmlformats.org/wordprocessingml/2006/main" xmlns:w14="http://schemas.microsoft.com/office/word/2010/wordml" xmlns:w15="http://schemas.microsoft.com/office/word/2012/wordml" xmlns:w16cex="http://schemas.microsoft.com/office/word/2018/wordml/cex" xmlns:w16cid="http://schemas.microsoft.com/office/word/2016/wordml/cid" xmlns:w16="http://schemas.microsoft.com/office/word/2018/wordml" xmlns:w16se="http://schemas.microsoft.com/office/word/2015/wordml/symex" xmlns:wpg="http://schemas.microsoft.com/office/word/2010/wordprocessingGroup" xmlns:wpi="http://schemas.microsoft.com/office/word/2010/wordprocessingInk" xmlns:wne="http://schemas.microsoft.com/office/word/2006/wordml" xmlns:wps="http://schemas.microsoft.com/office/word/2010/wordprocessingShape" mc:Ignorable="w14 w15 w16se w16cid w16 w16cex wp14">
+<w:endnotes xmlns:wpc="http://schemas.microsoft.com/office/word/2010/wordprocessingCanvas" xmlns:cx="http://schemas.microsoft.com/office/drawing/2014/chartex" xmlns:cx1="http://schemas.microsoft.com/office/drawing/2015/9/8/chartex" xmlns:cx2="http://schemas.microsoft.com/office/drawing/2015/10/21/chartex" xmlns:cx3="http://schemas.microsoft.com/office/drawing/2016/5/9/chartex" xmlns:cx4="http://schemas.microsoft.com/office/drawing/2016/5/10/chartex" xmlns:cx5="http://schemas.microsoft.com/office/drawing/2016/5/11/chartex" xmlns:cx6="http://schemas.microsoft.com/office/drawing/2016/5/12/chartex" xmlns:cx7="http://schemas.microsoft.com/office/drawing/2016/5/13/chartex" xmlns:cx8="http://schemas.microsoft.com/office/drawing/2016/5/14/chartex" xmlns:mc="http://schemas.openxmlformats.org/markup-compatibility/2006" xmlns:aink="http://schemas.microsoft.com/office/drawing/2016/ink" xmlns:am3d="http://schemas.microsoft.com/office/drawing/2017/model3d" xmlns:o="urn:schemas-microsoft-com:office:office" xmlns:r="http://schemas.openxmlformats.org/officeDocument/2006/relationships" xmlns:m="http://schemas.openxmlformats.org/officeDocument/2006/math" xmlns:v="urn:schemas-microsoft-com:vml" xmlns:wp14="http://schemas.microsoft.com/office/word/2010/wordprocessingDrawing" xmlns:wp="http://schemas.openxmlformats.org/drawingml/2006/wordprocessingDrawing" xmlns:w10="urn:schemas-microsoft-com:office:word" xmlns:w="http://schemas.openxmlformats.org/wordprocessingml/2006/main" xmlns:w14="http://schemas.microsoft.com/office/word/2010/wordml" xmlns:w15="http://schemas.microsoft.com/office/word/2012/wordml" xmlns:w16cex="http://schemas.microsoft.com/office/word/2018/wordml/cex" xmlns:w16cid="http://schemas.microsoft.com/office/word/2016/wordml/cid" xmlns:w16="http://schemas.microsoft.com/office/word/2018/wordml" xmlns:w16sdtdh="http://schemas.microsoft.com/office/word/2020/wordml/sdtdatahash" xmlns:w16se="http://schemas.microsoft.com/office/word/2015/wordml/symex" xmlns:wpg="http://schemas.microsoft.com/office/word/2010/wordprocessingGroup" xmlns:wpi="http://schemas.microsoft.com/office/word/2010/wordprocessingInk" xmlns:wne="http://schemas.microsoft.com/office/word/2006/wordml" xmlns:wps="http://schemas.microsoft.com/office/word/2010/wordprocessingShape" mc:Ignorable="w14 w15 w16se w16cid w16 w16cex w16sdtdh wp14">
   <w:endnote w:type="separator" w:id="-1">
     <w:p>
       <w:r>
@@ -5033,7 +5001,7 @@
 </file>
 
 <file path=word/footer1.xml><?xml version="1.0" encoding="utf-8"?>
-<w:ftr xmlns:wpc="http://schemas.microsoft.com/office/word/2010/wordprocessingCanvas" xmlns:cx="http://schemas.microsoft.com/office/drawing/2014/chartex" xmlns:cx1="http://schemas.microsoft.com/office/drawing/2015/9/8/chartex" xmlns:cx2="http://schemas.microsoft.com/office/drawing/2015/10/21/chartex" xmlns:cx3="http://schemas.microsoft.com/office/drawing/2016/5/9/chartex" xmlns:cx4="http://schemas.microsoft.com/office/drawing/2016/5/10/chartex" xmlns:cx5="http://schemas.microsoft.com/office/drawing/2016/5/11/chartex" xmlns:cx6="http://schemas.microsoft.com/office/drawing/2016/5/12/chartex" xmlns:cx7="http://schemas.microsoft.com/office/drawing/2016/5/13/chartex" xmlns:cx8="http://schemas.microsoft.com/office/drawing/2016/5/14/chartex" xmlns:mc="http://schemas.openxmlformats.org/markup-compatibility/2006" xmlns:aink="http://schemas.microsoft.com/office/drawing/2016/ink" xmlns:am3d="http://schemas.microsoft.com/office/drawing/2017/model3d" xmlns:o="urn:schemas-microsoft-com:office:office" xmlns:r="http://schemas.openxmlformats.org/officeDocument/2006/relationships" xmlns:m="http://schemas.openxmlformats.org/officeDocument/2006/math" xmlns:v="urn:schemas-microsoft-com:vml" xmlns:wp14="http://schemas.microsoft.com/office/word/2010/wordprocessingDrawing" xmlns:wp="http://schemas.openxmlformats.org/drawingml/2006/wordprocessingDrawing" xmlns:w10="urn:schemas-microsoft-com:office:word" xmlns:w="http://schemas.openxmlformats.org/wordprocessingml/2006/main" xmlns:w14="http://schemas.microsoft.com/office/word/2010/wordml" xmlns:w15="http://schemas.microsoft.com/office/word/2012/wordml" xmlns:w16cex="http://schemas.microsoft.com/office/word/2018/wordml/cex" xmlns:w16cid="http://schemas.microsoft.com/office/word/2016/wordml/cid" xmlns:w16="http://schemas.microsoft.com/office/word/2018/wordml" xmlns:w16se="http://schemas.microsoft.com/office/word/2015/wordml/symex" xmlns:wpg="http://schemas.microsoft.com/office/word/2010/wordprocessingGroup" xmlns:wpi="http://schemas.microsoft.com/office/word/2010/wordprocessingInk" xmlns:wne="http://schemas.microsoft.com/office/word/2006/wordml" xmlns:wps="http://schemas.microsoft.com/office/word/2010/wordprocessingShape" mc:Ignorable="w14 w15 w16se w16cid w16 w16cex wp14">
+<w:ftr xmlns:wpc="http://schemas.microsoft.com/office/word/2010/wordprocessingCanvas" xmlns:cx="http://schemas.microsoft.com/office/drawing/2014/chartex" xmlns:cx1="http://schemas.microsoft.com/office/drawing/2015/9/8/chartex" xmlns:cx2="http://schemas.microsoft.com/office/drawing/2015/10/21/chartex" xmlns:cx3="http://schemas.microsoft.com/office/drawing/2016/5/9/chartex" xmlns:cx4="http://schemas.microsoft.com/office/drawing/2016/5/10/chartex" xmlns:cx5="http://schemas.microsoft.com/office/drawing/2016/5/11/chartex" xmlns:cx6="http://schemas.microsoft.com/office/drawing/2016/5/12/chartex" xmlns:cx7="http://schemas.microsoft.com/office/drawing/2016/5/13/chartex" xmlns:cx8="http://schemas.microsoft.com/office/drawing/2016/5/14/chartex" xmlns:mc="http://schemas.openxmlformats.org/markup-compatibility/2006" xmlns:aink="http://schemas.microsoft.com/office/drawing/2016/ink" xmlns:am3d="http://schemas.microsoft.com/office/drawing/2017/model3d" xmlns:o="urn:schemas-microsoft-com:office:office" xmlns:r="http://schemas.openxmlformats.org/officeDocument/2006/relationships" xmlns:m="http://schemas.openxmlformats.org/officeDocument/2006/math" xmlns:v="urn:schemas-microsoft-com:vml" xmlns:wp14="http://schemas.microsoft.com/office/word/2010/wordprocessingDrawing" xmlns:wp="http://schemas.openxmlformats.org/drawingml/2006/wordprocessingDrawing" xmlns:w10="urn:schemas-microsoft-com:office:word" xmlns:w="http://schemas.openxmlformats.org/wordprocessingml/2006/main" xmlns:w14="http://schemas.microsoft.com/office/word/2010/wordml" xmlns:w15="http://schemas.microsoft.com/office/word/2012/wordml" xmlns:w16cex="http://schemas.microsoft.com/office/word/2018/wordml/cex" xmlns:w16cid="http://schemas.microsoft.com/office/word/2016/wordml/cid" xmlns:w16="http://schemas.microsoft.com/office/word/2018/wordml" xmlns:w16sdtdh="http://schemas.microsoft.com/office/word/2020/wordml/sdtdatahash" xmlns:w16se="http://schemas.microsoft.com/office/word/2015/wordml/symex" xmlns:wpg="http://schemas.microsoft.com/office/word/2010/wordprocessingGroup" xmlns:wpi="http://schemas.microsoft.com/office/word/2010/wordprocessingInk" xmlns:wne="http://schemas.microsoft.com/office/word/2006/wordml" xmlns:wps="http://schemas.microsoft.com/office/word/2010/wordprocessingShape" mc:Ignorable="w14 w15 w16se w16cid w16 w16cex w16sdtdh wp14">
   <w:tbl>
     <w:tblPr>
       <w:tblW w:w="0" w:type="auto"/>
@@ -5180,7 +5148,7 @@
 </file>
 
 <file path=word/footnotes.xml><?xml version="1.0" encoding="utf-8"?>
-<w:footnotes xmlns:wpc="http://schemas.microsoft.com/office/word/2010/wordprocessingCanvas" xmlns:cx="http://schemas.microsoft.com/office/drawing/2014/chartex" xmlns:cx1="http://schemas.microsoft.com/office/drawing/2015/9/8/chartex" xmlns:cx2="http://schemas.microsoft.com/office/drawing/2015/10/21/chartex" xmlns:cx3="http://schemas.microsoft.com/office/drawing/2016/5/9/chartex" xmlns:cx4="http://schemas.microsoft.com/office/drawing/2016/5/10/chartex" xmlns:cx5="http://schemas.microsoft.com/office/drawing/2016/5/11/chartex" xmlns:cx6="http://schemas.microsoft.com/office/drawing/2016/5/12/chartex" xmlns:cx7="http://schemas.microsoft.com/office/drawing/2016/5/13/chartex" xmlns:cx8="http://schemas.microsoft.com/office/drawing/2016/5/14/chartex" xmlns:mc="http://schemas.openxmlformats.org/markup-compatibility/2006" xmlns:aink="http://schemas.microsoft.com/office/drawing/2016/ink" xmlns:am3d="http://schemas.microsoft.com/office/drawing/2017/model3d" xmlns:o="urn:schemas-microsoft-com:office:office" xmlns:r="http://schemas.openxmlformats.org/officeDocument/2006/relationships" xmlns:m="http://schemas.openxmlformats.org/officeDocument/2006/math" xmlns:v="urn:schemas-microsoft-com:vml" xmlns:wp14="http://schemas.microsoft.com/office/word/2010/wordprocessingDrawing" xmlns:wp="http://schemas.openxmlformats.org/drawingml/2006/wordprocessingDrawing" xmlns:w10="urn:schemas-microsoft-com:office:word" xmlns:w="http://schemas.openxmlformats.org/wordprocessingml/2006/main" xmlns:w14="http://schemas.microsoft.com/office/word/2010/wordml" xmlns:w15="http://schemas.microsoft.com/office/word/2012/wordml" xmlns:w16cex="http://schemas.microsoft.com/office/word/2018/wordml/cex" xmlns:w16cid="http://schemas.microsoft.com/office/word/2016/wordml/cid" xmlns:w16="http://schemas.microsoft.com/office/word/2018/wordml" xmlns:w16se="http://schemas.microsoft.com/office/word/2015/wordml/symex" xmlns:wpg="http://schemas.microsoft.com/office/word/2010/wordprocessingGroup" xmlns:wpi="http://schemas.microsoft.com/office/word/2010/wordprocessingInk" xmlns:wne="http://schemas.microsoft.com/office/word/2006/wordml" xmlns:wps="http://schemas.microsoft.com/office/word/2010/wordprocessingShape" mc:Ignorable="w14 w15 w16se w16cid w16 w16cex wp14">
+<w:footnotes xmlns:wpc="http://schemas.microsoft.com/office/word/2010/wordprocessingCanvas" xmlns:cx="http://schemas.microsoft.com/office/drawing/2014/chartex" xmlns:cx1="http://schemas.microsoft.com/office/drawing/2015/9/8/chartex" xmlns:cx2="http://schemas.microsoft.com/office/drawing/2015/10/21/chartex" xmlns:cx3="http://schemas.microsoft.com/office/drawing/2016/5/9/chartex" xmlns:cx4="http://schemas.microsoft.com/office/drawing/2016/5/10/chartex" xmlns:cx5="http://schemas.microsoft.com/office/drawing/2016/5/11/chartex" xmlns:cx6="http://schemas.microsoft.com/office/drawing/2016/5/12/chartex" xmlns:cx7="http://schemas.microsoft.com/office/drawing/2016/5/13/chartex" xmlns:cx8="http://schemas.microsoft.com/office/drawing/2016/5/14/chartex" xmlns:mc="http://schemas.openxmlformats.org/markup-compatibility/2006" xmlns:aink="http://schemas.microsoft.com/office/drawing/2016/ink" xmlns:am3d="http://schemas.microsoft.com/office/drawing/2017/model3d" xmlns:o="urn:schemas-microsoft-com:office:office" xmlns:r="http://schemas.openxmlformats.org/officeDocument/2006/relationships" xmlns:m="http://schemas.openxmlformats.org/officeDocument/2006/math" xmlns:v="urn:schemas-microsoft-com:vml" xmlns:wp14="http://schemas.microsoft.com/office/word/2010/wordprocessingDrawing" xmlns:wp="http://schemas.openxmlformats.org/drawingml/2006/wordprocessingDrawing" xmlns:w10="urn:schemas-microsoft-com:office:word" xmlns:w="http://schemas.openxmlformats.org/wordprocessingml/2006/main" xmlns:w14="http://schemas.microsoft.com/office/word/2010/wordml" xmlns:w15="http://schemas.microsoft.com/office/word/2012/wordml" xmlns:w16cex="http://schemas.microsoft.com/office/word/2018/wordml/cex" xmlns:w16cid="http://schemas.microsoft.com/office/word/2016/wordml/cid" xmlns:w16="http://schemas.microsoft.com/office/word/2018/wordml" xmlns:w16sdtdh="http://schemas.microsoft.com/office/word/2020/wordml/sdtdatahash" xmlns:w16se="http://schemas.microsoft.com/office/word/2015/wordml/symex" xmlns:wpg="http://schemas.microsoft.com/office/word/2010/wordprocessingGroup" xmlns:wpi="http://schemas.microsoft.com/office/word/2010/wordprocessingInk" xmlns:wne="http://schemas.microsoft.com/office/word/2006/wordml" xmlns:wps="http://schemas.microsoft.com/office/word/2010/wordprocessingShape" mc:Ignorable="w14 w15 w16se w16cid w16 w16cex w16sdtdh wp14">
   <w:footnote w:type="separator" w:id="-1">
     <w:p>
       <w:r>
@@ -5199,7 +5167,7 @@
 </file>
 
 <file path=word/header1.xml><?xml version="1.0" encoding="utf-8"?>
-<w:hdr xmlns:wpc="http://schemas.microsoft.com/office/word/2010/wordprocessingCanvas" xmlns:cx="http://schemas.microsoft.com/office/drawing/2014/chartex" xmlns:cx1="http://schemas.microsoft.com/office/drawing/2015/9/8/chartex" xmlns:cx2="http://schemas.microsoft.com/office/drawing/2015/10/21/chartex" xmlns:cx3="http://schemas.microsoft.com/office/drawing/2016/5/9/chartex" xmlns:cx4="http://schemas.microsoft.com/office/drawing/2016/5/10/chartex" xmlns:cx5="http://schemas.microsoft.com/office/drawing/2016/5/11/chartex" xmlns:cx6="http://schemas.microsoft.com/office/drawing/2016/5/12/chartex" xmlns:cx7="http://schemas.microsoft.com/office/drawing/2016/5/13/chartex" xmlns:cx8="http://schemas.microsoft.com/office/drawing/2016/5/14/chartex" xmlns:mc="http://schemas.openxmlformats.org/markup-compatibility/2006" xmlns:aink="http://schemas.microsoft.com/office/drawing/2016/ink" xmlns:am3d="http://schemas.microsoft.com/office/drawing/2017/model3d" xmlns:o="urn:schemas-microsoft-com:office:office" xmlns:r="http://schemas.openxmlformats.org/officeDocument/2006/relationships" xmlns:m="http://schemas.openxmlformats.org/officeDocument/2006/math" xmlns:v="urn:schemas-microsoft-com:vml" xmlns:wp14="http://schemas.microsoft.com/office/word/2010/wordprocessingDrawing" xmlns:wp="http://schemas.openxmlformats.org/drawingml/2006/wordprocessingDrawing" xmlns:w10="urn:schemas-microsoft-com:office:word" xmlns:w="http://schemas.openxmlformats.org/wordprocessingml/2006/main" xmlns:w14="http://schemas.microsoft.com/office/word/2010/wordml" xmlns:w15="http://schemas.microsoft.com/office/word/2012/wordml" xmlns:w16cex="http://schemas.microsoft.com/office/word/2018/wordml/cex" xmlns:w16cid="http://schemas.microsoft.com/office/word/2016/wordml/cid" xmlns:w16="http://schemas.microsoft.com/office/word/2018/wordml" xmlns:w16se="http://schemas.microsoft.com/office/word/2015/wordml/symex" xmlns:wpg="http://schemas.microsoft.com/office/word/2010/wordprocessingGroup" xmlns:wpi="http://schemas.microsoft.com/office/word/2010/wordprocessingInk" xmlns:wne="http://schemas.microsoft.com/office/word/2006/wordml" xmlns:wps="http://schemas.microsoft.com/office/word/2010/wordprocessingShape" mc:Ignorable="w14 w15 w16se w16cid w16 w16cex wp14">
+<w:hdr xmlns:wpc="http://schemas.microsoft.com/office/word/2010/wordprocessingCanvas" xmlns:cx="http://schemas.microsoft.com/office/drawing/2014/chartex" xmlns:cx1="http://schemas.microsoft.com/office/drawing/2015/9/8/chartex" xmlns:cx2="http://schemas.microsoft.com/office/drawing/2015/10/21/chartex" xmlns:cx3="http://schemas.microsoft.com/office/drawing/2016/5/9/chartex" xmlns:cx4="http://schemas.microsoft.com/office/drawing/2016/5/10/chartex" xmlns:cx5="http://schemas.microsoft.com/office/drawing/2016/5/11/chartex" xmlns:cx6="http://schemas.microsoft.com/office/drawing/2016/5/12/chartex" xmlns:cx7="http://schemas.microsoft.com/office/drawing/2016/5/13/chartex" xmlns:cx8="http://schemas.microsoft.com/office/drawing/2016/5/14/chartex" xmlns:mc="http://schemas.openxmlformats.org/markup-compatibility/2006" xmlns:aink="http://schemas.microsoft.com/office/drawing/2016/ink" xmlns:am3d="http://schemas.microsoft.com/office/drawing/2017/model3d" xmlns:o="urn:schemas-microsoft-com:office:office" xmlns:r="http://schemas.openxmlformats.org/officeDocument/2006/relationships" xmlns:m="http://schemas.openxmlformats.org/officeDocument/2006/math" xmlns:v="urn:schemas-microsoft-com:vml" xmlns:wp14="http://schemas.microsoft.com/office/word/2010/wordprocessingDrawing" xmlns:wp="http://schemas.openxmlformats.org/drawingml/2006/wordprocessingDrawing" xmlns:w10="urn:schemas-microsoft-com:office:word" xmlns:w="http://schemas.openxmlformats.org/wordprocessingml/2006/main" xmlns:w14="http://schemas.microsoft.com/office/word/2010/wordml" xmlns:w15="http://schemas.microsoft.com/office/word/2012/wordml" xmlns:w16cex="http://schemas.microsoft.com/office/word/2018/wordml/cex" xmlns:w16cid="http://schemas.microsoft.com/office/word/2016/wordml/cid" xmlns:w16="http://schemas.microsoft.com/office/word/2018/wordml" xmlns:w16sdtdh="http://schemas.microsoft.com/office/word/2020/wordml/sdtdatahash" xmlns:w16se="http://schemas.microsoft.com/office/word/2015/wordml/symex" xmlns:wpg="http://schemas.microsoft.com/office/word/2010/wordprocessingGroup" xmlns:wpi="http://schemas.microsoft.com/office/word/2010/wordprocessingInk" xmlns:wne="http://schemas.microsoft.com/office/word/2006/wordml" xmlns:wps="http://schemas.microsoft.com/office/word/2010/wordprocessingShape" mc:Ignorable="w14 w15 w16se w16cid w16 w16cex w16sdtdh wp14">
   <w:tbl>
     <w:tblPr>
       <w:tblW w:w="8521" w:type="dxa"/>
@@ -5344,7 +5312,7 @@
 </file>
 
 <file path=word/numbering.xml><?xml version="1.0" encoding="utf-8"?>
-<w:numbering xmlns:wpc="http://schemas.microsoft.com/office/word/2010/wordprocessingCanvas" xmlns:cx="http://schemas.microsoft.com/office/drawing/2014/chartex" xmlns:cx1="http://schemas.microsoft.com/office/drawing/2015/9/8/chartex" xmlns:cx2="http://schemas.microsoft.com/office/drawing/2015/10/21/chartex" xmlns:cx3="http://schemas.microsoft.com/office/drawing/2016/5/9/chartex" xmlns:cx4="http://schemas.microsoft.com/office/drawing/2016/5/10/chartex" xmlns:cx5="http://schemas.microsoft.com/office/drawing/2016/5/11/chartex" xmlns:cx6="http://schemas.microsoft.com/office/drawing/2016/5/12/chartex" xmlns:cx7="http://schemas.microsoft.com/office/drawing/2016/5/13/chartex" xmlns:cx8="http://schemas.microsoft.com/office/drawing/2016/5/14/chartex" xmlns:mc="http://schemas.openxmlformats.org/markup-compatibility/2006" xmlns:aink="http://schemas.microsoft.com/office/drawing/2016/ink" xmlns:am3d="http://schemas.microsoft.com/office/drawing/2017/model3d" xmlns:o="urn:schemas-microsoft-com:office:office" xmlns:r="http://schemas.openxmlformats.org/officeDocument/2006/relationships" xmlns:m="http://schemas.openxmlformats.org/officeDocument/2006/math" xmlns:v="urn:schemas-microsoft-com:vml" xmlns:wp14="http://schemas.microsoft.com/office/word/2010/wordprocessingDrawing" xmlns:wp="http://schemas.openxmlformats.org/drawingml/2006/wordprocessingDrawing" xmlns:w10="urn:schemas-microsoft-com:office:word" xmlns:w="http://schemas.openxmlformats.org/wordprocessingml/2006/main" xmlns:w14="http://schemas.microsoft.com/office/word/2010/wordml" xmlns:w15="http://schemas.microsoft.com/office/word/2012/wordml" xmlns:w16cex="http://schemas.microsoft.com/office/word/2018/wordml/cex" xmlns:w16cid="http://schemas.microsoft.com/office/word/2016/wordml/cid" xmlns:w16="http://schemas.microsoft.com/office/word/2018/wordml" xmlns:w16se="http://schemas.microsoft.com/office/word/2015/wordml/symex" xmlns:wpg="http://schemas.microsoft.com/office/word/2010/wordprocessingGroup" xmlns:wpi="http://schemas.microsoft.com/office/word/2010/wordprocessingInk" xmlns:wne="http://schemas.microsoft.com/office/word/2006/wordml" xmlns:wps="http://schemas.microsoft.com/office/word/2010/wordprocessingShape" mc:Ignorable="w14 w15 w16se w16cid w16 w16cex wp14">
+<w:numbering xmlns:wpc="http://schemas.microsoft.com/office/word/2010/wordprocessingCanvas" xmlns:cx="http://schemas.microsoft.com/office/drawing/2014/chartex" xmlns:cx1="http://schemas.microsoft.com/office/drawing/2015/9/8/chartex" xmlns:cx2="http://schemas.microsoft.com/office/drawing/2015/10/21/chartex" xmlns:cx3="http://schemas.microsoft.com/office/drawing/2016/5/9/chartex" xmlns:cx4="http://schemas.microsoft.com/office/drawing/2016/5/10/chartex" xmlns:cx5="http://schemas.microsoft.com/office/drawing/2016/5/11/chartex" xmlns:cx6="http://schemas.microsoft.com/office/drawing/2016/5/12/chartex" xmlns:cx7="http://schemas.microsoft.com/office/drawing/2016/5/13/chartex" xmlns:cx8="http://schemas.microsoft.com/office/drawing/2016/5/14/chartex" xmlns:mc="http://schemas.openxmlformats.org/markup-compatibility/2006" xmlns:aink="http://schemas.microsoft.com/office/drawing/2016/ink" xmlns:am3d="http://schemas.microsoft.com/office/drawing/2017/model3d" xmlns:o="urn:schemas-microsoft-com:office:office" xmlns:r="http://schemas.openxmlformats.org/officeDocument/2006/relationships" xmlns:m="http://schemas.openxmlformats.org/officeDocument/2006/math" xmlns:v="urn:schemas-microsoft-com:vml" xmlns:wp14="http://schemas.microsoft.com/office/word/2010/wordprocessingDrawing" xmlns:wp="http://schemas.openxmlformats.org/drawingml/2006/wordprocessingDrawing" xmlns:w10="urn:schemas-microsoft-com:office:word" xmlns:w="http://schemas.openxmlformats.org/wordprocessingml/2006/main" xmlns:w14="http://schemas.microsoft.com/office/word/2010/wordml" xmlns:w15="http://schemas.microsoft.com/office/word/2012/wordml" xmlns:w16cex="http://schemas.microsoft.com/office/word/2018/wordml/cex" xmlns:w16cid="http://schemas.microsoft.com/office/word/2016/wordml/cid" xmlns:w16="http://schemas.microsoft.com/office/word/2018/wordml" xmlns:w16sdtdh="http://schemas.microsoft.com/office/word/2020/wordml/sdtdatahash" xmlns:w16se="http://schemas.microsoft.com/office/word/2015/wordml/symex" xmlns:wpg="http://schemas.microsoft.com/office/word/2010/wordprocessingGroup" xmlns:wpi="http://schemas.microsoft.com/office/word/2010/wordprocessingInk" xmlns:wne="http://schemas.microsoft.com/office/word/2006/wordml" xmlns:wps="http://schemas.microsoft.com/office/word/2010/wordprocessingShape" mc:Ignorable="w14 w15 w16se w16cid w16 w16cex w16sdtdh wp14">
   <w:abstractNum w:abstractNumId="0" w15:restartNumberingAfterBreak="0">
     <w:nsid w:val="08EC6F42"/>
     <w:multiLevelType w:val="hybridMultilevel"/>
@@ -5813,7 +5781,7 @@
 </file>
 
 <file path=word/styles.xml><?xml version="1.0" encoding="utf-8"?>
-<w:styles xmlns:mc="http://schemas.openxmlformats.org/markup-compatibility/2006" xmlns:r="http://schemas.openxmlformats.org/officeDocument/2006/relationships" xmlns:w="http://schemas.openxmlformats.org/wordprocessingml/2006/main" xmlns:w14="http://schemas.microsoft.com/office/word/2010/wordml" xmlns:w15="http://schemas.microsoft.com/office/word/2012/wordml" xmlns:w16cex="http://schemas.microsoft.com/office/word/2018/wordml/cex" xmlns:w16cid="http://schemas.microsoft.com/office/word/2016/wordml/cid" xmlns:w16="http://schemas.microsoft.com/office/word/2018/wordml" xmlns:w16se="http://schemas.microsoft.com/office/word/2015/wordml/symex" mc:Ignorable="w14 w15 w16se w16cid w16 w16cex">
+<w:styles xmlns:mc="http://schemas.openxmlformats.org/markup-compatibility/2006" xmlns:r="http://schemas.openxmlformats.org/officeDocument/2006/relationships" xmlns:w="http://schemas.openxmlformats.org/wordprocessingml/2006/main" xmlns:w14="http://schemas.microsoft.com/office/word/2010/wordml" xmlns:w15="http://schemas.microsoft.com/office/word/2012/wordml" xmlns:w16cex="http://schemas.microsoft.com/office/word/2018/wordml/cex" xmlns:w16cid="http://schemas.microsoft.com/office/word/2016/wordml/cid" xmlns:w16="http://schemas.microsoft.com/office/word/2018/wordml" xmlns:w16sdtdh="http://schemas.microsoft.com/office/word/2020/wordml/sdtdatahash" xmlns:w16se="http://schemas.microsoft.com/office/word/2015/wordml/symex" mc:Ignorable="w14 w15 w16se w16cid w16 w16cex w16sdtdh">
   <w:docDefaults>
     <w:rPrDefault>
       <w:rPr>
@@ -6186,6 +6154,7 @@
   <w:style w:type="character" w:default="1" w:styleId="DefaultParagraphFont">
     <w:name w:val="Default Paragraph Font"/>
     <w:uiPriority w:val="1"/>
+    <w:semiHidden/>
     <w:unhideWhenUsed/>
   </w:style>
   <w:style w:type="table" w:default="1" w:styleId="TableNormal">

</xml_diff>

<commit_message>
Add PDF version of spec
</commit_message>
<xml_diff>
--- a/LOON.docx
+++ b/LOON.docx
@@ -184,7 +184,7 @@
         <w:rPr>
           <w:noProof/>
         </w:rPr>
-        <w:t>4</w:t>
+        <w:t>5</w:t>
       </w:r>
       <w:r>
         <w:rPr>
@@ -284,7 +284,19 @@
         <w:rPr>
           <w:rFonts w:ascii="Courier New" w:hAnsi="Courier New" w:cs="Courier New"/>
         </w:rPr>
-        <w:t># Some details about me</w:t>
+        <w:t xml:space="preserve"># Some </w:t>
+      </w:r>
+      <w:r>
+        <w:rPr>
+          <w:rFonts w:ascii="Courier New" w:hAnsi="Courier New" w:cs="Courier New"/>
+        </w:rPr>
+        <w:t xml:space="preserve">fake </w:t>
+      </w:r>
+      <w:r>
+        <w:rPr>
+          <w:rFonts w:ascii="Courier New" w:hAnsi="Courier New" w:cs="Courier New"/>
+        </w:rPr>
+        <w:t>details about me</w:t>
       </w:r>
     </w:p>
     <w:p>
@@ -5257,30 +5269,6 @@
             </w:tabs>
             <w:spacing w:before="0"/>
           </w:pPr>
-          <w:r>
-            <w:t xml:space="preserve">File: </w:t>
-          </w:r>
-          <w:r>
-            <w:fldChar w:fldCharType="begin"/>
-          </w:r>
-          <w:r>
-            <w:instrText xml:space="preserve"> FILENAME \* Lower\p \* MERGEFORMAT </w:instrText>
-          </w:r>
-          <w:r>
-            <w:fldChar w:fldCharType="separate"/>
-          </w:r>
-          <w:r>
-            <w:rPr>
-              <w:noProof/>
-            </w:rPr>
-            <w:t>c:\home\pete\advanced backup\documentation\loon.docx</w:t>
-          </w:r>
-          <w:r>
-            <w:rPr>
-              <w:noProof/>
-            </w:rPr>
-            <w:fldChar w:fldCharType="end"/>
-          </w:r>
         </w:p>
       </w:tc>
       <w:tc>

</xml_diff>

<commit_message>
Enable comments in arrays and clarify use of quoted strings for escaping
</commit_message>
<xml_diff>
--- a/LOON.docx
+++ b/LOON.docx
@@ -1169,72 +1169,8 @@
         <w:rPr>
           <w:rFonts w:ascii="Courier New" w:hAnsi="Courier New" w:cs="Courier New"/>
         </w:rPr>
-        <w:t xml:space="preserve">object-line = comment / </w:t>
-      </w:r>
-      <w:r>
-        <w:rPr>
-          <w:rFonts w:ascii="Courier New" w:hAnsi="Courier New" w:cs="Courier New"/>
-        </w:rPr>
-        <w:t xml:space="preserve">directive / </w:t>
-      </w:r>
-      <w:r>
-        <w:rPr>
-          <w:rFonts w:ascii="Courier New" w:hAnsi="Courier New" w:cs="Courier New"/>
-        </w:rPr>
-        <w:t>object-member</w:t>
-      </w:r>
-    </w:p>
-    <w:p>
-      <w:pPr>
-        <w:spacing w:before="20" w:after="20"/>
-        <w:ind w:left="567"/>
-        <w:rPr>
-          <w:rFonts w:ascii="Courier New" w:hAnsi="Courier New" w:cs="Courier New"/>
-        </w:rPr>
-      </w:pPr>
-    </w:p>
-    <w:p>
-      <w:pPr>
-        <w:spacing w:before="20" w:after="20"/>
-        <w:ind w:left="567"/>
-        <w:rPr>
-          <w:rFonts w:ascii="Courier New" w:hAnsi="Courier New" w:cs="Courier New"/>
-        </w:rPr>
-      </w:pPr>
-      <w:r>
-        <w:rPr>
-          <w:rFonts w:ascii="Courier New" w:hAnsi="Courier New" w:cs="Courier New"/>
-        </w:rPr>
-        <w:t>directive</w:t>
-      </w:r>
-      <w:r>
-        <w:rPr>
-          <w:rFonts w:ascii="Courier New" w:hAnsi="Courier New" w:cs="Courier New"/>
-        </w:rPr>
-        <w:t xml:space="preserve"> = </w:t>
-      </w:r>
-      <w:proofErr w:type="spellStart"/>
-      <w:r>
-        <w:rPr>
-          <w:rFonts w:ascii="Courier New" w:hAnsi="Courier New" w:cs="Courier New"/>
-        </w:rPr>
-        <w:t>ows</w:t>
-      </w:r>
-      <w:proofErr w:type="spellEnd"/>
-      <w:r>
-        <w:rPr>
-          <w:rFonts w:ascii="Courier New" w:hAnsi="Courier New" w:cs="Courier New"/>
-        </w:rPr>
-        <w:t xml:space="preserve"> "!" *not-</w:t>
-      </w:r>
-      <w:proofErr w:type="spellStart"/>
-      <w:r>
-        <w:rPr>
-          <w:rFonts w:ascii="Courier New" w:hAnsi="Courier New" w:cs="Courier New"/>
-        </w:rPr>
-        <w:t>eol</w:t>
-      </w:r>
-      <w:proofErr w:type="spellEnd"/>
+        <w:t>object-line = comment / object-member</w:t>
+      </w:r>
     </w:p>
     <w:p>
       <w:pPr>
@@ -1703,6 +1639,12 @@
         </w:rPr>
         <w:t xml:space="preserve">array-member = </w:t>
       </w:r>
+      <w:r>
+        <w:rPr>
+          <w:rFonts w:ascii="Courier New" w:hAnsi="Courier New" w:cs="Courier New"/>
+        </w:rPr>
+        <w:t xml:space="preserve">comment / </w:t>
+      </w:r>
       <w:proofErr w:type="spellStart"/>
       <w:r>
         <w:rPr>
@@ -2262,14 +2204,918 @@
         <w:rPr>
           <w:rFonts w:ascii="Courier New" w:hAnsi="Courier New" w:cs="Courier New"/>
         </w:rPr>
+        <w:t xml:space="preserve">zero = %x30              </w:t>
+      </w:r>
+      <w:proofErr w:type="gramStart"/>
+      <w:r>
+        <w:rPr>
+          <w:rFonts w:ascii="Courier New" w:hAnsi="Courier New" w:cs="Courier New"/>
+        </w:rPr>
+        <w:t xml:space="preserve">  ;</w:t>
+      </w:r>
+      <w:proofErr w:type="gramEnd"/>
+      <w:r>
+        <w:rPr>
+          <w:rFonts w:ascii="Courier New" w:hAnsi="Courier New" w:cs="Courier New"/>
+        </w:rPr>
+        <w:t xml:space="preserve"> 0</w:t>
+      </w:r>
+    </w:p>
+    <w:p>
+      <w:pPr>
+        <w:spacing w:before="20" w:after="20"/>
+        <w:ind w:left="567"/>
+        <w:rPr>
+          <w:rFonts w:ascii="Courier New" w:hAnsi="Courier New" w:cs="Courier New"/>
+        </w:rPr>
+      </w:pPr>
+    </w:p>
+    <w:p>
+      <w:pPr>
+        <w:spacing w:before="20" w:after="20"/>
+        <w:ind w:left="567"/>
+        <w:rPr>
+          <w:rFonts w:ascii="Courier New" w:hAnsi="Courier New" w:cs="Courier New"/>
+        </w:rPr>
+      </w:pPr>
+      <w:r>
+        <w:rPr>
+          <w:rFonts w:ascii="Courier New" w:hAnsi="Courier New" w:cs="Courier New"/>
+        </w:rPr>
         <w:lastRenderedPageBreak/>
-        <w:t xml:space="preserve">zero = %x30              </w:t>
+        <w:t>inline-</w:t>
+      </w:r>
+      <w:r>
+        <w:rPr>
+          <w:rFonts w:ascii="Courier New" w:hAnsi="Courier New" w:cs="Courier New"/>
+        </w:rPr>
+        <w:t xml:space="preserve">string = </w:t>
+      </w:r>
+      <w:r>
+        <w:rPr>
+          <w:rFonts w:ascii="Courier New" w:hAnsi="Courier New" w:cs="Courier New"/>
+        </w:rPr>
+        <w:t>naked-string</w:t>
+      </w:r>
+      <w:r>
+        <w:rPr>
+          <w:rFonts w:ascii="Courier New" w:hAnsi="Courier New" w:cs="Courier New"/>
+        </w:rPr>
+        <w:t xml:space="preserve"> / </w:t>
+      </w:r>
+      <w:r>
+        <w:rPr>
+          <w:rFonts w:ascii="Courier New" w:hAnsi="Courier New" w:cs="Courier New"/>
+        </w:rPr>
+        <w:t>quoted-string</w:t>
+      </w:r>
+    </w:p>
+    <w:p>
+      <w:pPr>
+        <w:spacing w:before="20" w:after="20"/>
+        <w:ind w:left="567"/>
+        <w:rPr>
+          <w:rFonts w:ascii="Courier New" w:hAnsi="Courier New" w:cs="Courier New"/>
+        </w:rPr>
+      </w:pPr>
+      <w:r>
+        <w:rPr>
+          <w:rFonts w:ascii="Courier New" w:hAnsi="Courier New" w:cs="Courier New"/>
+        </w:rPr>
+        <w:t>naked</w:t>
+      </w:r>
+      <w:r>
+        <w:rPr>
+          <w:rFonts w:ascii="Courier New" w:hAnsi="Courier New" w:cs="Courier New"/>
+        </w:rPr>
+        <w:t>-</w:t>
+      </w:r>
+      <w:r>
+        <w:rPr>
+          <w:rFonts w:ascii="Courier New" w:hAnsi="Courier New" w:cs="Courier New"/>
+        </w:rPr>
+        <w:t>string = *</w:t>
       </w:r>
       <w:proofErr w:type="gramStart"/>
       <w:r>
         <w:rPr>
           <w:rFonts w:ascii="Courier New" w:hAnsi="Courier New" w:cs="Courier New"/>
         </w:rPr>
+        <w:t>char</w:t>
+      </w:r>
+      <w:r>
+        <w:rPr>
+          <w:rFonts w:ascii="Courier New" w:hAnsi="Courier New" w:cs="Courier New"/>
+        </w:rPr>
+        <w:t xml:space="preserve"> ;</w:t>
+      </w:r>
+      <w:proofErr w:type="gramEnd"/>
+      <w:r>
+        <w:rPr>
+          <w:rFonts w:ascii="Courier New" w:hAnsi="Courier New" w:cs="Courier New"/>
+        </w:rPr>
+        <w:t xml:space="preserve"> See notes on strings</w:t>
+      </w:r>
+    </w:p>
+    <w:p>
+      <w:pPr>
+        <w:spacing w:before="20" w:after="20"/>
+        <w:ind w:left="567"/>
+        <w:rPr>
+          <w:rFonts w:ascii="Courier New" w:hAnsi="Courier New" w:cs="Courier New"/>
+        </w:rPr>
+      </w:pPr>
+      <w:r>
+        <w:rPr>
+          <w:rFonts w:ascii="Courier New" w:hAnsi="Courier New" w:cs="Courier New"/>
+        </w:rPr>
+        <w:t xml:space="preserve">quoted-string = </w:t>
+      </w:r>
+      <w:r>
+        <w:rPr>
+          <w:rFonts w:ascii="Courier New" w:hAnsi="Courier New" w:cs="Courier New"/>
+        </w:rPr>
+        <w:t>quotation-mark</w:t>
+      </w:r>
+      <w:r>
+        <w:rPr>
+          <w:rFonts w:ascii="Courier New" w:hAnsi="Courier New" w:cs="Courier New"/>
+        </w:rPr>
+        <w:t xml:space="preserve"> *char </w:t>
+      </w:r>
+      <w:r>
+        <w:rPr>
+          <w:rFonts w:ascii="Courier New" w:hAnsi="Courier New" w:cs="Courier New"/>
+        </w:rPr>
+        <w:t>quotation-mark</w:t>
+      </w:r>
+    </w:p>
+    <w:p>
+      <w:pPr>
+        <w:spacing w:before="20" w:after="20"/>
+        <w:ind w:left="567"/>
+        <w:rPr>
+          <w:rFonts w:ascii="Courier New" w:hAnsi="Courier New" w:cs="Courier New"/>
+        </w:rPr>
+      </w:pPr>
+      <w:proofErr w:type="gramStart"/>
+      <w:r>
+        <w:rPr>
+          <w:rFonts w:ascii="Courier New" w:hAnsi="Courier New" w:cs="Courier New"/>
+        </w:rPr>
+        <w:t>multiline-string</w:t>
+      </w:r>
+      <w:proofErr w:type="gramEnd"/>
+      <w:r>
+        <w:rPr>
+          <w:rFonts w:ascii="Courier New" w:hAnsi="Courier New" w:cs="Courier New"/>
+        </w:rPr>
+        <w:t xml:space="preserve"> = "&lt;&lt;" name </w:t>
+      </w:r>
+      <w:proofErr w:type="spellStart"/>
+      <w:r>
+        <w:rPr>
+          <w:rFonts w:ascii="Courier New" w:hAnsi="Courier New" w:cs="Courier New"/>
+        </w:rPr>
+        <w:t>eol</w:t>
+      </w:r>
+      <w:proofErr w:type="spellEnd"/>
+    </w:p>
+    <w:p>
+      <w:pPr>
+        <w:spacing w:before="20" w:after="20"/>
+        <w:ind w:left="567"/>
+        <w:rPr>
+          <w:rFonts w:ascii="Courier New" w:hAnsi="Courier New" w:cs="Courier New"/>
+        </w:rPr>
+      </w:pPr>
+      <w:r>
+        <w:rPr>
+          <w:rFonts w:ascii="Courier New" w:hAnsi="Courier New" w:cs="Courier New"/>
+        </w:rPr>
+        <w:t xml:space="preserve">                   </w:t>
+      </w:r>
+      <w:proofErr w:type="gramStart"/>
+      <w:r>
+        <w:rPr>
+          <w:rFonts w:ascii="Courier New" w:hAnsi="Courier New" w:cs="Courier New"/>
+        </w:rPr>
+        <w:t>*( *</w:t>
+      </w:r>
+      <w:proofErr w:type="gramEnd"/>
+      <w:r>
+        <w:rPr>
+          <w:rFonts w:ascii="Courier New" w:hAnsi="Courier New" w:cs="Courier New"/>
+        </w:rPr>
+        <w:t>not-</w:t>
+      </w:r>
+      <w:proofErr w:type="spellStart"/>
+      <w:r>
+        <w:rPr>
+          <w:rFonts w:ascii="Courier New" w:hAnsi="Courier New" w:cs="Courier New"/>
+        </w:rPr>
+        <w:t>eol</w:t>
+      </w:r>
+      <w:proofErr w:type="spellEnd"/>
+      <w:r>
+        <w:rPr>
+          <w:rFonts w:ascii="Courier New" w:hAnsi="Courier New" w:cs="Courier New"/>
+        </w:rPr>
+        <w:t xml:space="preserve"> eol )</w:t>
+      </w:r>
+    </w:p>
+    <w:p>
+      <w:pPr>
+        <w:spacing w:before="20" w:after="20"/>
+        <w:ind w:left="567"/>
+        <w:rPr>
+          <w:rFonts w:ascii="Courier New" w:hAnsi="Courier New" w:cs="Courier New"/>
+        </w:rPr>
+      </w:pPr>
+      <w:r>
+        <w:rPr>
+          <w:rFonts w:ascii="Courier New" w:hAnsi="Courier New" w:cs="Courier New"/>
+        </w:rPr>
+        <w:t xml:space="preserve">                   </w:t>
+      </w:r>
+      <w:r>
+        <w:rPr>
+          <w:rFonts w:ascii="Courier New" w:hAnsi="Courier New" w:cs="Courier New"/>
+        </w:rPr>
+        <w:t>*not-</w:t>
+      </w:r>
+      <w:proofErr w:type="spellStart"/>
+      <w:r>
+        <w:rPr>
+          <w:rFonts w:ascii="Courier New" w:hAnsi="Courier New" w:cs="Courier New"/>
+        </w:rPr>
+        <w:t>eol</w:t>
+      </w:r>
+      <w:proofErr w:type="spellEnd"/>
+      <w:r>
+        <w:rPr>
+          <w:rFonts w:ascii="Courier New" w:hAnsi="Courier New" w:cs="Courier New"/>
+        </w:rPr>
+        <w:t xml:space="preserve"> </w:t>
+      </w:r>
+      <w:r>
+        <w:rPr>
+          <w:rFonts w:ascii="Courier New" w:hAnsi="Courier New" w:cs="Courier New"/>
+        </w:rPr>
+        <w:t xml:space="preserve">"&lt;&lt;" </w:t>
+      </w:r>
+      <w:r>
+        <w:rPr>
+          <w:rFonts w:ascii="Courier New" w:hAnsi="Courier New" w:cs="Courier New"/>
+        </w:rPr>
+        <w:t>name</w:t>
+      </w:r>
+    </w:p>
+    <w:p>
+      <w:pPr>
+        <w:spacing w:before="20" w:after="20"/>
+        <w:ind w:left="567"/>
+        <w:rPr>
+          <w:rFonts w:ascii="Courier New" w:hAnsi="Courier New" w:cs="Courier New"/>
+        </w:rPr>
+      </w:pPr>
+      <w:r>
+        <w:rPr>
+          <w:rFonts w:ascii="Courier New" w:hAnsi="Courier New" w:cs="Courier New"/>
+        </w:rPr>
+        <w:t>char = unescaped /</w:t>
+      </w:r>
+      <w:r>
+        <w:rPr>
+          <w:rFonts w:ascii="Courier New" w:hAnsi="Courier New" w:cs="Courier New"/>
+        </w:rPr>
+        <w:t xml:space="preserve"> escaped</w:t>
+      </w:r>
+    </w:p>
+    <w:p>
+      <w:pPr>
+        <w:spacing w:before="20" w:after="20"/>
+        <w:ind w:left="567"/>
+        <w:rPr>
+          <w:rFonts w:ascii="Courier New" w:hAnsi="Courier New" w:cs="Courier New"/>
+        </w:rPr>
+      </w:pPr>
+      <w:r>
+        <w:rPr>
+          <w:rFonts w:ascii="Courier New" w:hAnsi="Courier New" w:cs="Courier New"/>
+        </w:rPr>
+        <w:t xml:space="preserve">unescaped = </w:t>
+      </w:r>
+      <w:r>
+        <w:rPr>
+          <w:rFonts w:ascii="Courier New" w:hAnsi="Courier New" w:cs="Courier New"/>
+        </w:rPr>
+        <w:t xml:space="preserve">HTAB </w:t>
+      </w:r>
+      <w:r>
+        <w:rPr>
+          <w:rFonts w:ascii="Courier New" w:hAnsi="Courier New" w:cs="Courier New"/>
+        </w:rPr>
+        <w:t xml:space="preserve">/ </w:t>
+      </w:r>
+      <w:r>
+        <w:rPr>
+          <w:rFonts w:ascii="Courier New" w:hAnsi="Courier New" w:cs="Courier New"/>
+        </w:rPr>
+        <w:t>%x20-5B / %x5D-FF</w:t>
+      </w:r>
+    </w:p>
+    <w:p>
+      <w:pPr>
+        <w:spacing w:before="20" w:after="20"/>
+        <w:ind w:left="567"/>
+        <w:rPr>
+          <w:rFonts w:ascii="Courier New" w:hAnsi="Courier New" w:cs="Courier New"/>
+        </w:rPr>
+      </w:pPr>
+      <w:r>
+        <w:rPr>
+          <w:rFonts w:ascii="Courier New" w:hAnsi="Courier New" w:cs="Courier New"/>
+        </w:rPr>
+        <w:t xml:space="preserve">        </w:t>
+      </w:r>
+      <w:r>
+        <w:rPr>
+          <w:rFonts w:ascii="Courier New" w:hAnsi="Courier New" w:cs="Courier New"/>
+        </w:rPr>
+        <w:t xml:space="preserve">; not controls </w:t>
+      </w:r>
+      <w:r>
+        <w:rPr>
+          <w:rFonts w:ascii="Courier New" w:hAnsi="Courier New" w:cs="Courier New"/>
+        </w:rPr>
+        <w:t xml:space="preserve">except TAB </w:t>
+      </w:r>
+      <w:r>
+        <w:rPr>
+          <w:rFonts w:ascii="Courier New" w:hAnsi="Courier New" w:cs="Courier New"/>
+        </w:rPr>
+        <w:t>n</w:t>
+      </w:r>
+      <w:r>
+        <w:rPr>
+          <w:rFonts w:ascii="Courier New" w:hAnsi="Courier New" w:cs="Courier New"/>
+        </w:rPr>
+        <w:t>or "\"</w:t>
+      </w:r>
+    </w:p>
+    <w:p>
+      <w:pPr>
+        <w:spacing w:before="20" w:after="20"/>
+        <w:ind w:left="567"/>
+        <w:rPr>
+          <w:rFonts w:ascii="Courier New" w:hAnsi="Courier New" w:cs="Courier New"/>
+        </w:rPr>
+      </w:pPr>
+      <w:r>
+        <w:rPr>
+          <w:rFonts w:ascii="Courier New" w:hAnsi="Courier New" w:cs="Courier New"/>
+        </w:rPr>
+        <w:t xml:space="preserve">        ; N.B: quotation mark is NOT escaped</w:t>
+      </w:r>
+    </w:p>
+    <w:p>
+      <w:pPr>
+        <w:spacing w:before="20" w:after="20"/>
+        <w:ind w:left="567"/>
+        <w:rPr>
+          <w:rFonts w:ascii="Courier New" w:hAnsi="Courier New" w:cs="Courier New"/>
+        </w:rPr>
+      </w:pPr>
+      <w:r>
+        <w:rPr>
+          <w:rFonts w:ascii="Courier New" w:hAnsi="Courier New" w:cs="Courier New"/>
+        </w:rPr>
+        <w:t>escaped =</w:t>
+      </w:r>
+      <w:r>
+        <w:rPr>
+          <w:rFonts w:ascii="Courier New" w:hAnsi="Courier New" w:cs="Courier New"/>
+        </w:rPr>
+        <w:t xml:space="preserve"> escape (</w:t>
+      </w:r>
+    </w:p>
+    <w:p>
+      <w:pPr>
+        <w:spacing w:before="20" w:after="20"/>
+        <w:ind w:left="567"/>
+        <w:rPr>
+          <w:rFonts w:ascii="Courier New" w:hAnsi="Courier New" w:cs="Courier New"/>
+        </w:rPr>
+      </w:pPr>
+      <w:r>
+        <w:rPr>
+          <w:rFonts w:ascii="Courier New" w:hAnsi="Courier New" w:cs="Courier New"/>
+        </w:rPr>
+        <w:t xml:space="preserve">           </w:t>
+      </w:r>
+      <w:r>
+        <w:rPr>
+          <w:rFonts w:ascii="Courier New" w:hAnsi="Courier New" w:cs="Courier New"/>
+        </w:rPr>
+        <w:t xml:space="preserve"> </w:t>
+      </w:r>
+      <w:r>
+        <w:rPr>
+          <w:rFonts w:ascii="Courier New" w:hAnsi="Courier New" w:cs="Courier New"/>
+        </w:rPr>
+        <w:t xml:space="preserve">escape </w:t>
+      </w:r>
+      <w:proofErr w:type="gramStart"/>
+      <w:r>
+        <w:rPr>
+          <w:rFonts w:ascii="Courier New" w:hAnsi="Courier New" w:cs="Courier New"/>
+        </w:rPr>
+        <w:t xml:space="preserve">/ </w:t>
+      </w:r>
+      <w:r>
+        <w:rPr>
+          <w:rFonts w:ascii="Courier New" w:hAnsi="Courier New" w:cs="Courier New"/>
+        </w:rPr>
+        <w:t>;</w:t>
+      </w:r>
+      <w:proofErr w:type="gramEnd"/>
+      <w:r>
+        <w:rPr>
+          <w:rFonts w:ascii="Courier New" w:hAnsi="Courier New" w:cs="Courier New"/>
+        </w:rPr>
+        <w:t xml:space="preserve"> \</w:t>
+      </w:r>
+      <w:r>
+        <w:rPr>
+          <w:rFonts w:ascii="Courier New" w:hAnsi="Courier New" w:cs="Courier New"/>
+        </w:rPr>
+        <w:t xml:space="preserve">  </w:t>
+      </w:r>
+      <w:r>
+        <w:rPr>
+          <w:rFonts w:ascii="Courier New" w:hAnsi="Courier New" w:cs="Courier New"/>
+        </w:rPr>
+        <w:t xml:space="preserve">i.e.: </w:t>
+      </w:r>
+      <w:r>
+        <w:rPr>
+          <w:rFonts w:ascii="Courier New" w:hAnsi="Courier New" w:cs="Courier New"/>
+        </w:rPr>
+        <w:t>\\ -&gt; \</w:t>
+      </w:r>
+    </w:p>
+    <w:p>
+      <w:pPr>
+        <w:spacing w:before="20" w:after="20"/>
+        <w:ind w:left="567"/>
+        <w:rPr>
+          <w:rFonts w:ascii="Courier New" w:hAnsi="Courier New" w:cs="Courier New"/>
+        </w:rPr>
+      </w:pPr>
+      <w:r>
+        <w:rPr>
+          <w:rFonts w:ascii="Courier New" w:hAnsi="Courier New" w:cs="Courier New"/>
+        </w:rPr>
+        <w:t xml:space="preserve">            ; N.B. quotation-mark is NOT escaped</w:t>
+      </w:r>
+    </w:p>
+    <w:p>
+      <w:pPr>
+        <w:spacing w:before="20" w:after="20"/>
+        <w:ind w:left="567"/>
+        <w:rPr>
+          <w:rFonts w:ascii="Courier New" w:hAnsi="Courier New" w:cs="Courier New"/>
+        </w:rPr>
+      </w:pPr>
+      <w:r>
+        <w:rPr>
+          <w:rFonts w:ascii="Courier New" w:hAnsi="Courier New" w:cs="Courier New"/>
+        </w:rPr>
+        <w:t xml:space="preserve">            </w:t>
+      </w:r>
+      <w:r>
+        <w:rPr>
+          <w:rFonts w:ascii="Courier New" w:hAnsi="Courier New" w:cs="Courier New"/>
+        </w:rPr>
+        <w:t xml:space="preserve">%x62 </w:t>
+      </w:r>
+      <w:proofErr w:type="gramStart"/>
+      <w:r>
+        <w:rPr>
+          <w:rFonts w:ascii="Courier New" w:hAnsi="Courier New" w:cs="Courier New"/>
+        </w:rPr>
+        <w:t>/ ;</w:t>
+      </w:r>
+      <w:proofErr w:type="gramEnd"/>
+      <w:r>
+        <w:rPr>
+          <w:rFonts w:ascii="Courier New" w:hAnsi="Courier New" w:cs="Courier New"/>
+        </w:rPr>
+        <w:t xml:space="preserve"> b  </w:t>
+      </w:r>
+      <w:r>
+        <w:rPr>
+          <w:rFonts w:ascii="Courier New" w:hAnsi="Courier New" w:cs="Courier New"/>
+        </w:rPr>
+        <w:t>i.e.: \b -&gt;</w:t>
+      </w:r>
+      <w:r>
+        <w:rPr>
+          <w:rFonts w:ascii="Courier New" w:hAnsi="Courier New" w:cs="Courier New"/>
+        </w:rPr>
+        <w:t xml:space="preserve"> backspace</w:t>
+      </w:r>
+    </w:p>
+    <w:p>
+      <w:pPr>
+        <w:spacing w:before="20" w:after="20"/>
+        <w:ind w:left="567"/>
+        <w:rPr>
+          <w:rFonts w:ascii="Courier New" w:hAnsi="Courier New" w:cs="Courier New"/>
+        </w:rPr>
+      </w:pPr>
+      <w:r>
+        <w:rPr>
+          <w:rFonts w:ascii="Courier New" w:hAnsi="Courier New" w:cs="Courier New"/>
+        </w:rPr>
+        <w:t xml:space="preserve">            %x66 </w:t>
+      </w:r>
+      <w:proofErr w:type="gramStart"/>
+      <w:r>
+        <w:rPr>
+          <w:rFonts w:ascii="Courier New" w:hAnsi="Courier New" w:cs="Courier New"/>
+        </w:rPr>
+        <w:t>/ ;</w:t>
+      </w:r>
+      <w:proofErr w:type="gramEnd"/>
+      <w:r>
+        <w:rPr>
+          <w:rFonts w:ascii="Courier New" w:hAnsi="Courier New" w:cs="Courier New"/>
+        </w:rPr>
+        <w:t xml:space="preserve"> f  </w:t>
+      </w:r>
+      <w:r>
+        <w:rPr>
+          <w:rFonts w:ascii="Courier New" w:hAnsi="Courier New" w:cs="Courier New"/>
+        </w:rPr>
+        <w:t>i.e.: \f -&gt;</w:t>
+      </w:r>
+      <w:r>
+        <w:rPr>
+          <w:rFonts w:ascii="Courier New" w:hAnsi="Courier New" w:cs="Courier New"/>
+        </w:rPr>
+        <w:t xml:space="preserve"> form feed</w:t>
+      </w:r>
+    </w:p>
+    <w:p>
+      <w:pPr>
+        <w:spacing w:before="20" w:after="20"/>
+        <w:ind w:left="567"/>
+        <w:rPr>
+          <w:rFonts w:ascii="Courier New" w:hAnsi="Courier New" w:cs="Courier New"/>
+        </w:rPr>
+      </w:pPr>
+      <w:r>
+        <w:rPr>
+          <w:rFonts w:ascii="Courier New" w:hAnsi="Courier New" w:cs="Courier New"/>
+        </w:rPr>
+        <w:t xml:space="preserve">           </w:t>
+      </w:r>
+      <w:r>
+        <w:rPr>
+          <w:rFonts w:ascii="Courier New" w:hAnsi="Courier New" w:cs="Courier New"/>
+        </w:rPr>
+        <w:t xml:space="preserve"> </w:t>
+      </w:r>
+      <w:r>
+        <w:rPr>
+          <w:rFonts w:ascii="Courier New" w:hAnsi="Courier New" w:cs="Courier New"/>
+        </w:rPr>
+        <w:t xml:space="preserve">%x6E </w:t>
+      </w:r>
+      <w:proofErr w:type="gramStart"/>
+      <w:r>
+        <w:rPr>
+          <w:rFonts w:ascii="Courier New" w:hAnsi="Courier New" w:cs="Courier New"/>
+        </w:rPr>
+        <w:t>/</w:t>
+      </w:r>
+      <w:r>
+        <w:rPr>
+          <w:rFonts w:ascii="Courier New" w:hAnsi="Courier New" w:cs="Courier New"/>
+        </w:rPr>
+        <w:t xml:space="preserve"> </w:t>
+      </w:r>
+      <w:r>
+        <w:rPr>
+          <w:rFonts w:ascii="Courier New" w:hAnsi="Courier New" w:cs="Courier New"/>
+        </w:rPr>
+        <w:t>;</w:t>
+      </w:r>
+      <w:proofErr w:type="gramEnd"/>
+      <w:r>
+        <w:rPr>
+          <w:rFonts w:ascii="Courier New" w:hAnsi="Courier New" w:cs="Courier New"/>
+        </w:rPr>
+        <w:t xml:space="preserve"> n  </w:t>
+      </w:r>
+      <w:r>
+        <w:rPr>
+          <w:rFonts w:ascii="Courier New" w:hAnsi="Courier New" w:cs="Courier New"/>
+        </w:rPr>
+        <w:t xml:space="preserve">i.e.: </w:t>
+      </w:r>
+      <w:r>
+        <w:rPr>
+          <w:rFonts w:ascii="Courier New" w:hAnsi="Courier New" w:cs="Courier New"/>
+        </w:rPr>
+        <w:t xml:space="preserve">\n -&gt; </w:t>
+      </w:r>
+      <w:r>
+        <w:rPr>
+          <w:rFonts w:ascii="Courier New" w:hAnsi="Courier New" w:cs="Courier New"/>
+        </w:rPr>
+        <w:t>line feed</w:t>
+      </w:r>
+    </w:p>
+    <w:p>
+      <w:pPr>
+        <w:spacing w:before="20" w:after="20"/>
+        <w:ind w:left="567"/>
+        <w:rPr>
+          <w:rFonts w:ascii="Courier New" w:hAnsi="Courier New" w:cs="Courier New"/>
+        </w:rPr>
+      </w:pPr>
+      <w:r>
+        <w:rPr>
+          <w:rFonts w:ascii="Courier New" w:hAnsi="Courier New" w:cs="Courier New"/>
+        </w:rPr>
+        <w:t xml:space="preserve">           </w:t>
+      </w:r>
+      <w:r>
+        <w:rPr>
+          <w:rFonts w:ascii="Courier New" w:hAnsi="Courier New" w:cs="Courier New"/>
+        </w:rPr>
+        <w:t xml:space="preserve"> </w:t>
+      </w:r>
+      <w:r>
+        <w:rPr>
+          <w:rFonts w:ascii="Courier New" w:hAnsi="Courier New" w:cs="Courier New"/>
+        </w:rPr>
+        <w:t xml:space="preserve">%x72 </w:t>
+      </w:r>
+      <w:proofErr w:type="gramStart"/>
+      <w:r>
+        <w:rPr>
+          <w:rFonts w:ascii="Courier New" w:hAnsi="Courier New" w:cs="Courier New"/>
+        </w:rPr>
+        <w:t>/</w:t>
+      </w:r>
+      <w:r>
+        <w:rPr>
+          <w:rFonts w:ascii="Courier New" w:hAnsi="Courier New" w:cs="Courier New"/>
+        </w:rPr>
+        <w:t xml:space="preserve"> </w:t>
+      </w:r>
+      <w:r>
+        <w:rPr>
+          <w:rFonts w:ascii="Courier New" w:hAnsi="Courier New" w:cs="Courier New"/>
+        </w:rPr>
+        <w:t>;</w:t>
+      </w:r>
+      <w:proofErr w:type="gramEnd"/>
+      <w:r>
+        <w:rPr>
+          <w:rFonts w:ascii="Courier New" w:hAnsi="Courier New" w:cs="Courier New"/>
+        </w:rPr>
+        <w:t xml:space="preserve"> r  </w:t>
+      </w:r>
+      <w:r>
+        <w:rPr>
+          <w:rFonts w:ascii="Courier New" w:hAnsi="Courier New" w:cs="Courier New"/>
+        </w:rPr>
+        <w:t xml:space="preserve">i.e.: </w:t>
+      </w:r>
+      <w:r>
+        <w:rPr>
+          <w:rFonts w:ascii="Courier New" w:hAnsi="Courier New" w:cs="Courier New"/>
+        </w:rPr>
+        <w:t xml:space="preserve">\r -&gt; </w:t>
+      </w:r>
+      <w:r>
+        <w:rPr>
+          <w:rFonts w:ascii="Courier New" w:hAnsi="Courier New" w:cs="Courier New"/>
+        </w:rPr>
+        <w:t>carriage return</w:t>
+      </w:r>
+    </w:p>
+    <w:p>
+      <w:pPr>
+        <w:spacing w:before="20" w:after="20"/>
+        <w:ind w:left="567"/>
+        <w:rPr>
+          <w:rFonts w:ascii="Courier New" w:hAnsi="Courier New" w:cs="Courier New"/>
+        </w:rPr>
+      </w:pPr>
+      <w:r>
+        <w:rPr>
+          <w:rFonts w:ascii="Courier New" w:hAnsi="Courier New" w:cs="Courier New"/>
+        </w:rPr>
+        <w:t xml:space="preserve">           </w:t>
+      </w:r>
+      <w:r>
+        <w:rPr>
+          <w:rFonts w:ascii="Courier New" w:hAnsi="Courier New" w:cs="Courier New"/>
+        </w:rPr>
+        <w:t xml:space="preserve"> </w:t>
+      </w:r>
+      <w:r>
+        <w:rPr>
+          <w:rFonts w:ascii="Courier New" w:hAnsi="Courier New" w:cs="Courier New"/>
+        </w:rPr>
+        <w:t xml:space="preserve">%x74 </w:t>
+      </w:r>
+      <w:proofErr w:type="gramStart"/>
+      <w:r>
+        <w:rPr>
+          <w:rFonts w:ascii="Courier New" w:hAnsi="Courier New" w:cs="Courier New"/>
+        </w:rPr>
+        <w:t>/</w:t>
+      </w:r>
+      <w:r>
+        <w:rPr>
+          <w:rFonts w:ascii="Courier New" w:hAnsi="Courier New" w:cs="Courier New"/>
+        </w:rPr>
+        <w:t xml:space="preserve"> </w:t>
+      </w:r>
+      <w:r>
+        <w:rPr>
+          <w:rFonts w:ascii="Courier New" w:hAnsi="Courier New" w:cs="Courier New"/>
+        </w:rPr>
+        <w:t>;</w:t>
+      </w:r>
+      <w:proofErr w:type="gramEnd"/>
+      <w:r>
+        <w:rPr>
+          <w:rFonts w:ascii="Courier New" w:hAnsi="Courier New" w:cs="Courier New"/>
+        </w:rPr>
+        <w:t xml:space="preserve"> t  </w:t>
+      </w:r>
+      <w:r>
+        <w:rPr>
+          <w:rFonts w:ascii="Courier New" w:hAnsi="Courier New" w:cs="Courier New"/>
+        </w:rPr>
+        <w:t xml:space="preserve">i.e.: </w:t>
+      </w:r>
+      <w:r>
+        <w:rPr>
+          <w:rFonts w:ascii="Courier New" w:hAnsi="Courier New" w:cs="Courier New"/>
+        </w:rPr>
+        <w:t xml:space="preserve">\t -&gt; </w:t>
+      </w:r>
+      <w:r>
+        <w:rPr>
+          <w:rFonts w:ascii="Courier New" w:hAnsi="Courier New" w:cs="Courier New"/>
+        </w:rPr>
+        <w:t>tab</w:t>
+      </w:r>
+    </w:p>
+    <w:p>
+      <w:pPr>
+        <w:spacing w:before="20" w:after="20"/>
+        <w:ind w:left="567"/>
+        <w:rPr>
+          <w:rFonts w:ascii="Courier New" w:hAnsi="Courier New" w:cs="Courier New"/>
+        </w:rPr>
+      </w:pPr>
+      <w:r>
+        <w:rPr>
+          <w:rFonts w:ascii="Courier New" w:hAnsi="Courier New" w:cs="Courier New"/>
+        </w:rPr>
+        <w:t xml:space="preserve">           </w:t>
+      </w:r>
+      <w:r>
+        <w:rPr>
+          <w:rFonts w:ascii="Courier New" w:hAnsi="Courier New" w:cs="Courier New"/>
+        </w:rPr>
+        <w:t xml:space="preserve"> </w:t>
+      </w:r>
+      <w:r>
+        <w:rPr>
+          <w:rFonts w:ascii="Courier New" w:hAnsi="Courier New" w:cs="Courier New"/>
+        </w:rPr>
+        <w:t xml:space="preserve">%x75 </w:t>
+      </w:r>
+      <w:r>
+        <w:rPr>
+          <w:rFonts w:ascii="Courier New" w:hAnsi="Courier New" w:cs="Courier New"/>
+        </w:rPr>
+        <w:t>(</w:t>
+      </w:r>
+      <w:r>
+        <w:rPr>
+          <w:rFonts w:ascii="Courier New" w:hAnsi="Courier New" w:cs="Courier New"/>
+        </w:rPr>
+        <w:t>4HEXDIG</w:t>
+      </w:r>
+      <w:r>
+        <w:rPr>
+          <w:rFonts w:ascii="Courier New" w:hAnsi="Courier New" w:cs="Courier New"/>
+        </w:rPr>
+        <w:t xml:space="preserve"> / "{" 1*6HEX</w:t>
+      </w:r>
+      <w:r>
+        <w:rPr>
+          <w:rFonts w:ascii="Courier New" w:hAnsi="Courier New" w:cs="Courier New"/>
+        </w:rPr>
+        <w:t>DIG</w:t>
+      </w:r>
+      <w:r>
+        <w:rPr>
+          <w:rFonts w:ascii="Courier New" w:hAnsi="Courier New" w:cs="Courier New"/>
+        </w:rPr>
+        <w:t xml:space="preserve"> "}")</w:t>
+      </w:r>
+    </w:p>
+    <w:p>
+      <w:pPr>
+        <w:spacing w:before="20" w:after="20"/>
+        <w:ind w:left="567"/>
+        <w:rPr>
+          <w:rFonts w:ascii="Courier New" w:hAnsi="Courier New" w:cs="Courier New"/>
+        </w:rPr>
+      </w:pPr>
+      <w:r>
+        <w:rPr>
+          <w:rFonts w:ascii="Courier New" w:hAnsi="Courier New" w:cs="Courier New"/>
+        </w:rPr>
+        <w:t xml:space="preserve">               </w:t>
+      </w:r>
+      <w:r>
+        <w:rPr>
+          <w:rFonts w:ascii="Courier New" w:hAnsi="Courier New" w:cs="Courier New"/>
+        </w:rPr>
+        <w:t xml:space="preserve">  ; </w:t>
+      </w:r>
+      <w:r>
+        <w:rPr>
+          <w:rFonts w:ascii="Courier New" w:hAnsi="Courier New" w:cs="Courier New"/>
+        </w:rPr>
+        <w:t>\</w:t>
+      </w:r>
+      <w:proofErr w:type="spellStart"/>
+      <w:r>
+        <w:rPr>
+          <w:rFonts w:ascii="Courier New" w:hAnsi="Courier New" w:cs="Courier New"/>
+        </w:rPr>
+        <w:t>uXXXX</w:t>
+      </w:r>
+      <w:proofErr w:type="spellEnd"/>
+      <w:r>
+        <w:rPr>
+          <w:rFonts w:ascii="Courier New" w:hAnsi="Courier New" w:cs="Courier New"/>
+        </w:rPr>
+        <w:t xml:space="preserve"> </w:t>
+      </w:r>
+      <w:r>
+        <w:rPr>
+          <w:rFonts w:ascii="Courier New" w:hAnsi="Courier New" w:cs="Courier New"/>
+        </w:rPr>
+        <w:t xml:space="preserve">or \u{XXXXXX} </w:t>
+      </w:r>
+      <w:r>
+        <w:rPr>
+          <w:rFonts w:ascii="Courier New" w:hAnsi="Courier New" w:cs="Courier New"/>
+        </w:rPr>
+        <w:t xml:space="preserve">-&gt; </w:t>
+      </w:r>
+      <w:r>
+        <w:rPr>
+          <w:rFonts w:ascii="Courier New" w:hAnsi="Courier New" w:cs="Courier New"/>
+        </w:rPr>
+        <w:t>U+XXXX</w:t>
+      </w:r>
+    </w:p>
+    <w:p>
+      <w:pPr>
+        <w:spacing w:before="20" w:after="20"/>
+        <w:ind w:left="567"/>
+        <w:rPr>
+          <w:rFonts w:ascii="Courier New" w:hAnsi="Courier New" w:cs="Courier New"/>
+        </w:rPr>
+      </w:pPr>
+      <w:r>
+        <w:rPr>
+          <w:rFonts w:ascii="Courier New" w:hAnsi="Courier New" w:cs="Courier New"/>
+        </w:rPr>
+        <w:t xml:space="preserve">escape = %x5C            </w:t>
+      </w:r>
+      <w:proofErr w:type="gramStart"/>
+      <w:r>
+        <w:rPr>
+          <w:rFonts w:ascii="Courier New" w:hAnsi="Courier New" w:cs="Courier New"/>
+        </w:rPr>
         <w:t xml:space="preserve">  ;</w:t>
       </w:r>
       <w:proofErr w:type="gramEnd"/>
@@ -2277,146 +3123,123 @@
         <w:rPr>
           <w:rFonts w:ascii="Courier New" w:hAnsi="Courier New" w:cs="Courier New"/>
         </w:rPr>
-        <w:t xml:space="preserve"> 0</w:t>
-      </w:r>
-    </w:p>
-    <w:p>
-      <w:pPr>
-        <w:spacing w:before="20" w:after="20"/>
-        <w:ind w:left="567"/>
-        <w:rPr>
-          <w:rFonts w:ascii="Courier New" w:hAnsi="Courier New" w:cs="Courier New"/>
-        </w:rPr>
-      </w:pPr>
-    </w:p>
-    <w:p>
-      <w:pPr>
-        <w:spacing w:before="20" w:after="20"/>
-        <w:ind w:left="567"/>
-        <w:rPr>
-          <w:rFonts w:ascii="Courier New" w:hAnsi="Courier New" w:cs="Courier New"/>
-        </w:rPr>
-      </w:pPr>
-      <w:r>
-        <w:rPr>
-          <w:rFonts w:ascii="Courier New" w:hAnsi="Courier New" w:cs="Courier New"/>
-        </w:rPr>
-        <w:t>inline-</w:t>
-      </w:r>
-      <w:r>
-        <w:rPr>
-          <w:rFonts w:ascii="Courier New" w:hAnsi="Courier New" w:cs="Courier New"/>
-        </w:rPr>
-        <w:t xml:space="preserve">string = </w:t>
-      </w:r>
-      <w:r>
-        <w:rPr>
-          <w:rFonts w:ascii="Courier New" w:hAnsi="Courier New" w:cs="Courier New"/>
-        </w:rPr>
-        <w:t>naked-string</w:t>
-      </w:r>
-      <w:r>
-        <w:rPr>
-          <w:rFonts w:ascii="Courier New" w:hAnsi="Courier New" w:cs="Courier New"/>
-        </w:rPr>
-        <w:t xml:space="preserve"> / </w:t>
-      </w:r>
-      <w:r>
-        <w:rPr>
-          <w:rFonts w:ascii="Courier New" w:hAnsi="Courier New" w:cs="Courier New"/>
-        </w:rPr>
-        <w:t>quoted-string</w:t>
-      </w:r>
-    </w:p>
-    <w:p>
-      <w:pPr>
-        <w:spacing w:before="20" w:after="20"/>
-        <w:ind w:left="567"/>
-        <w:rPr>
-          <w:rFonts w:ascii="Courier New" w:hAnsi="Courier New" w:cs="Courier New"/>
-        </w:rPr>
-      </w:pPr>
+        <w:t xml:space="preserve"> \</w:t>
+      </w:r>
+    </w:p>
+    <w:p>
+      <w:pPr>
+        <w:spacing w:before="20" w:after="20"/>
+        <w:ind w:left="567"/>
+        <w:rPr>
+          <w:rFonts w:ascii="Courier New" w:hAnsi="Courier New" w:cs="Courier New"/>
+        </w:rPr>
+      </w:pPr>
+      <w:r>
+        <w:rPr>
+          <w:rFonts w:ascii="Courier New" w:hAnsi="Courier New" w:cs="Courier New"/>
+        </w:rPr>
+        <w:t xml:space="preserve">quotation-mark = %x22    </w:t>
+      </w:r>
       <w:proofErr w:type="gramStart"/>
       <w:r>
         <w:rPr>
           <w:rFonts w:ascii="Courier New" w:hAnsi="Courier New" w:cs="Courier New"/>
         </w:rPr>
-        <w:t>naked</w:t>
-      </w:r>
-      <w:r>
-        <w:rPr>
-          <w:rFonts w:ascii="Courier New" w:hAnsi="Courier New" w:cs="Courier New"/>
-        </w:rPr>
-        <w:t>-</w:t>
-      </w:r>
-      <w:r>
-        <w:rPr>
-          <w:rFonts w:ascii="Courier New" w:hAnsi="Courier New" w:cs="Courier New"/>
-        </w:rPr>
-        <w:t>string</w:t>
+        <w:t xml:space="preserve">  ;</w:t>
       </w:r>
       <w:proofErr w:type="gramEnd"/>
       <w:r>
         <w:rPr>
           <w:rFonts w:ascii="Courier New" w:hAnsi="Courier New" w:cs="Courier New"/>
         </w:rPr>
-        <w:t xml:space="preserve"> = *char</w:t>
-      </w:r>
-    </w:p>
-    <w:p>
-      <w:pPr>
-        <w:spacing w:before="20" w:after="20"/>
-        <w:ind w:left="567"/>
-        <w:rPr>
-          <w:rFonts w:ascii="Courier New" w:hAnsi="Courier New" w:cs="Courier New"/>
-        </w:rPr>
-      </w:pPr>
-      <w:r>
-        <w:rPr>
-          <w:rFonts w:ascii="Courier New" w:hAnsi="Courier New" w:cs="Courier New"/>
-        </w:rPr>
-        <w:t xml:space="preserve">quoted-string = </w:t>
-      </w:r>
-      <w:r>
-        <w:rPr>
-          <w:rFonts w:ascii="Courier New" w:hAnsi="Courier New" w:cs="Courier New"/>
-        </w:rPr>
-        <w:t>quotation-mark</w:t>
-      </w:r>
-      <w:r>
-        <w:rPr>
-          <w:rFonts w:ascii="Courier New" w:hAnsi="Courier New" w:cs="Courier New"/>
-        </w:rPr>
-        <w:t xml:space="preserve"> *char </w:t>
-      </w:r>
-      <w:r>
-        <w:rPr>
-          <w:rFonts w:ascii="Courier New" w:hAnsi="Courier New" w:cs="Courier New"/>
-        </w:rPr>
-        <w:t>quotation-mark</w:t>
-      </w:r>
-    </w:p>
-    <w:p>
-      <w:pPr>
-        <w:spacing w:before="20" w:after="20"/>
-        <w:ind w:left="567"/>
-        <w:rPr>
-          <w:rFonts w:ascii="Courier New" w:hAnsi="Courier New" w:cs="Courier New"/>
-        </w:rPr>
-      </w:pPr>
+        <w:t xml:space="preserve"> "</w:t>
+      </w:r>
+    </w:p>
+    <w:p>
+      <w:pPr>
+        <w:spacing w:before="20" w:after="20"/>
+        <w:ind w:left="567"/>
+        <w:rPr>
+          <w:rFonts w:ascii="Courier New" w:hAnsi="Courier New" w:cs="Courier New"/>
+        </w:rPr>
+      </w:pPr>
+    </w:p>
+    <w:p>
+      <w:pPr>
+        <w:spacing w:before="20" w:after="20"/>
+        <w:ind w:left="567"/>
+        <w:rPr>
+          <w:rFonts w:ascii="Courier New" w:hAnsi="Courier New" w:cs="Courier New"/>
+        </w:rPr>
+      </w:pPr>
+      <w:proofErr w:type="spellStart"/>
+      <w:r>
+        <w:rPr>
+          <w:rFonts w:ascii="Courier New" w:hAnsi="Courier New" w:cs="Courier New"/>
+        </w:rPr>
+        <w:t>eol</w:t>
+      </w:r>
+      <w:proofErr w:type="spellEnd"/>
+      <w:r>
+        <w:rPr>
+          <w:rFonts w:ascii="Courier New" w:hAnsi="Courier New" w:cs="Courier New"/>
+        </w:rPr>
+        <w:t xml:space="preserve"> = </w:t>
+      </w:r>
+      <w:proofErr w:type="spellStart"/>
+      <w:r>
+        <w:rPr>
+          <w:rFonts w:ascii="Courier New" w:hAnsi="Courier New" w:cs="Courier New"/>
+        </w:rPr>
+        <w:t>ows</w:t>
+      </w:r>
+      <w:proofErr w:type="spellEnd"/>
+      <w:r>
+        <w:rPr>
+          <w:rFonts w:ascii="Courier New" w:hAnsi="Courier New" w:cs="Courier New"/>
+        </w:rPr>
+        <w:t xml:space="preserve"> </w:t>
+      </w:r>
       <w:proofErr w:type="gramStart"/>
       <w:r>
         <w:rPr>
           <w:rFonts w:ascii="Courier New" w:hAnsi="Courier New" w:cs="Courier New"/>
         </w:rPr>
-        <w:t>multiline-string</w:t>
+        <w:t xml:space="preserve">( </w:t>
+      </w:r>
+      <w:r>
+        <w:rPr>
+          <w:rFonts w:ascii="Courier New" w:hAnsi="Courier New" w:cs="Courier New"/>
+        </w:rPr>
+        <w:t>CR</w:t>
       </w:r>
       <w:proofErr w:type="gramEnd"/>
       <w:r>
         <w:rPr>
           <w:rFonts w:ascii="Courier New" w:hAnsi="Courier New" w:cs="Courier New"/>
         </w:rPr>
-        <w:t xml:space="preserve"> = "&lt;&lt;" name </w:t>
+        <w:t xml:space="preserve"> [ LF ] / LF</w:t>
+      </w:r>
+      <w:r>
+        <w:rPr>
+          <w:rFonts w:ascii="Courier New" w:hAnsi="Courier New" w:cs="Courier New"/>
+        </w:rPr>
+        <w:t xml:space="preserve"> )</w:t>
+      </w:r>
+    </w:p>
+    <w:p>
+      <w:pPr>
+        <w:spacing w:before="20" w:after="20"/>
+        <w:ind w:left="567"/>
+        <w:rPr>
+          <w:rFonts w:ascii="Courier New" w:hAnsi="Courier New" w:cs="Courier New"/>
+        </w:rPr>
+      </w:pPr>
+      <w:r>
+        <w:rPr>
+          <w:rFonts w:ascii="Courier New" w:hAnsi="Courier New" w:cs="Courier New"/>
+        </w:rPr>
+        <w:t>not-</w:t>
       </w:r>
       <w:proofErr w:type="spellStart"/>
       <w:r>
@@ -2426,78 +3249,108 @@
         <w:t>eol</w:t>
       </w:r>
       <w:proofErr w:type="spellEnd"/>
-    </w:p>
-    <w:p>
-      <w:pPr>
-        <w:spacing w:before="20" w:after="20"/>
-        <w:ind w:left="567"/>
-        <w:rPr>
-          <w:rFonts w:ascii="Courier New" w:hAnsi="Courier New" w:cs="Courier New"/>
-        </w:rPr>
-      </w:pPr>
-      <w:r>
-        <w:rPr>
-          <w:rFonts w:ascii="Courier New" w:hAnsi="Courier New" w:cs="Courier New"/>
-        </w:rPr>
-        <w:t xml:space="preserve">                   </w:t>
+      <w:r>
+        <w:rPr>
+          <w:rFonts w:ascii="Courier New" w:hAnsi="Courier New" w:cs="Courier New"/>
+        </w:rPr>
+        <w:t xml:space="preserve"> = </w:t>
+      </w:r>
+      <w:r>
+        <w:rPr>
+          <w:rFonts w:ascii="Courier New" w:hAnsi="Courier New" w:cs="Courier New"/>
+        </w:rPr>
+        <w:t>H</w:t>
+      </w:r>
+      <w:r>
+        <w:rPr>
+          <w:rFonts w:ascii="Courier New" w:hAnsi="Courier New" w:cs="Courier New"/>
+        </w:rPr>
+        <w:t>TAB / %x20-FF</w:t>
+      </w:r>
+    </w:p>
+    <w:p>
+      <w:pPr>
+        <w:spacing w:before="20" w:after="20"/>
+        <w:ind w:left="567"/>
+        <w:rPr>
+          <w:rFonts w:ascii="Courier New" w:hAnsi="Courier New" w:cs="Courier New"/>
+        </w:rPr>
+      </w:pPr>
+      <w:proofErr w:type="spellStart"/>
+      <w:r>
+        <w:rPr>
+          <w:rFonts w:ascii="Courier New" w:hAnsi="Courier New" w:cs="Courier New"/>
+        </w:rPr>
+        <w:t>ows</w:t>
+      </w:r>
+      <w:proofErr w:type="spellEnd"/>
+      <w:r>
+        <w:rPr>
+          <w:rFonts w:ascii="Courier New" w:hAnsi="Courier New" w:cs="Courier New"/>
+        </w:rPr>
+        <w:t xml:space="preserve"> = *</w:t>
       </w:r>
       <w:proofErr w:type="gramStart"/>
       <w:r>
         <w:rPr>
           <w:rFonts w:ascii="Courier New" w:hAnsi="Courier New" w:cs="Courier New"/>
         </w:rPr>
-        <w:t>*( *</w:t>
+        <w:t>WSP ;</w:t>
       </w:r>
       <w:proofErr w:type="gramEnd"/>
       <w:r>
         <w:rPr>
           <w:rFonts w:ascii="Courier New" w:hAnsi="Courier New" w:cs="Courier New"/>
         </w:rPr>
-        <w:t>not-</w:t>
-      </w:r>
-      <w:proofErr w:type="spellStart"/>
-      <w:r>
-        <w:rPr>
-          <w:rFonts w:ascii="Courier New" w:hAnsi="Courier New" w:cs="Courier New"/>
-        </w:rPr>
-        <w:t>eol</w:t>
-      </w:r>
-      <w:proofErr w:type="spellEnd"/>
-      <w:r>
-        <w:rPr>
-          <w:rFonts w:ascii="Courier New" w:hAnsi="Courier New" w:cs="Courier New"/>
-        </w:rPr>
-        <w:t xml:space="preserve"> eol )</w:t>
-      </w:r>
-    </w:p>
-    <w:p>
-      <w:pPr>
-        <w:spacing w:before="20" w:after="20"/>
-        <w:ind w:left="567"/>
-        <w:rPr>
-          <w:rFonts w:ascii="Courier New" w:hAnsi="Courier New" w:cs="Courier New"/>
-        </w:rPr>
-      </w:pPr>
-      <w:r>
-        <w:rPr>
-          <w:rFonts w:ascii="Courier New" w:hAnsi="Courier New" w:cs="Courier New"/>
-        </w:rPr>
-        <w:t xml:space="preserve">                   </w:t>
-      </w:r>
-      <w:r>
-        <w:rPr>
-          <w:rFonts w:ascii="Courier New" w:hAnsi="Courier New" w:cs="Courier New"/>
-        </w:rPr>
-        <w:t>*not-</w:t>
-      </w:r>
-      <w:proofErr w:type="spellStart"/>
-      <w:r>
-        <w:rPr>
-          <w:rFonts w:ascii="Courier New" w:hAnsi="Courier New" w:cs="Courier New"/>
-        </w:rPr>
-        <w:t>eol</w:t>
-      </w:r>
-      <w:proofErr w:type="spellEnd"/>
+        <w:t xml:space="preserve"> Optional white space</w:t>
+      </w:r>
+    </w:p>
+    <w:p>
+      <w:pPr>
+        <w:spacing w:before="20" w:after="20"/>
+        <w:ind w:left="567"/>
+        <w:rPr>
+          <w:rFonts w:ascii="Courier New" w:hAnsi="Courier New" w:cs="Courier New"/>
+        </w:rPr>
+      </w:pPr>
+    </w:p>
+    <w:p>
+      <w:pPr>
+        <w:spacing w:before="20" w:after="20"/>
+        <w:ind w:left="567"/>
+        <w:rPr>
+          <w:rFonts w:ascii="Courier New" w:hAnsi="Courier New" w:cs="Courier New"/>
+        </w:rPr>
+      </w:pPr>
+      <w:proofErr w:type="gramStart"/>
+      <w:r>
+        <w:rPr>
+          <w:rFonts w:ascii="Courier New" w:hAnsi="Courier New" w:cs="Courier New"/>
+        </w:rPr>
+        <w:t>;;</w:t>
+      </w:r>
+      <w:proofErr w:type="gramEnd"/>
+      <w:r>
+        <w:rPr>
+          <w:rFonts w:ascii="Courier New" w:hAnsi="Courier New" w:cs="Courier New"/>
+        </w:rPr>
+        <w:t xml:space="preserve"> Keywords</w:t>
+      </w:r>
+    </w:p>
+    <w:p>
+      <w:pPr>
+        <w:spacing w:before="20" w:after="20"/>
+        <w:ind w:left="567"/>
+        <w:rPr>
+          <w:rFonts w:ascii="Courier New" w:hAnsi="Courier New" w:cs="Courier New"/>
+        </w:rPr>
+      </w:pPr>
+      <w:r>
+        <w:rPr>
+          <w:rFonts w:ascii="Courier New" w:hAnsi="Courier New" w:cs="Courier New"/>
+        </w:rPr>
+        <w:t>true-kw</w:t>
+      </w:r>
       <w:r>
         <w:rPr>
           <w:rFonts w:ascii="Courier New" w:hAnsi="Courier New" w:cs="Courier New"/>
@@ -2508,165 +3361,48 @@
         <w:rPr>
           <w:rFonts w:ascii="Courier New" w:hAnsi="Courier New" w:cs="Courier New"/>
         </w:rPr>
-        <w:t xml:space="preserve">"&lt;&lt;" </w:t>
-      </w:r>
-      <w:r>
-        <w:rPr>
-          <w:rFonts w:ascii="Courier New" w:hAnsi="Courier New" w:cs="Courier New"/>
-        </w:rPr>
-        <w:t>name</w:t>
-      </w:r>
-    </w:p>
-    <w:p>
-      <w:pPr>
-        <w:spacing w:before="20" w:after="20"/>
-        <w:ind w:left="567"/>
-        <w:rPr>
-          <w:rFonts w:ascii="Courier New" w:hAnsi="Courier New" w:cs="Courier New"/>
-        </w:rPr>
-      </w:pPr>
-      <w:r>
-        <w:rPr>
-          <w:rFonts w:ascii="Courier New" w:hAnsi="Courier New" w:cs="Courier New"/>
-        </w:rPr>
-        <w:t>char = unescaped /</w:t>
-      </w:r>
-      <w:r>
-        <w:rPr>
-          <w:rFonts w:ascii="Courier New" w:hAnsi="Courier New" w:cs="Courier New"/>
-        </w:rPr>
-        <w:t xml:space="preserve"> escaped</w:t>
-      </w:r>
-    </w:p>
-    <w:p>
-      <w:pPr>
-        <w:spacing w:before="20" w:after="20"/>
-        <w:ind w:left="567"/>
-        <w:rPr>
-          <w:rFonts w:ascii="Courier New" w:hAnsi="Courier New" w:cs="Courier New"/>
-        </w:rPr>
-      </w:pPr>
-      <w:r>
-        <w:rPr>
-          <w:rFonts w:ascii="Courier New" w:hAnsi="Courier New" w:cs="Courier New"/>
-        </w:rPr>
-        <w:t xml:space="preserve">unescaped = </w:t>
-      </w:r>
-      <w:r>
-        <w:rPr>
-          <w:rFonts w:ascii="Courier New" w:hAnsi="Courier New" w:cs="Courier New"/>
-        </w:rPr>
-        <w:t xml:space="preserve">HTAB </w:t>
-      </w:r>
-      <w:r>
-        <w:rPr>
-          <w:rFonts w:ascii="Courier New" w:hAnsi="Courier New" w:cs="Courier New"/>
-        </w:rPr>
-        <w:t xml:space="preserve">/ </w:t>
-      </w:r>
-      <w:r>
-        <w:rPr>
-          <w:rFonts w:ascii="Courier New" w:hAnsi="Courier New" w:cs="Courier New"/>
-        </w:rPr>
-        <w:t>%x20-5B / %x5D-FF</w:t>
-      </w:r>
-    </w:p>
-    <w:p>
-      <w:pPr>
-        <w:spacing w:before="20" w:after="20"/>
-        <w:ind w:left="567"/>
-        <w:rPr>
-          <w:rFonts w:ascii="Courier New" w:hAnsi="Courier New" w:cs="Courier New"/>
-        </w:rPr>
-      </w:pPr>
-      <w:r>
-        <w:rPr>
-          <w:rFonts w:ascii="Courier New" w:hAnsi="Courier New" w:cs="Courier New"/>
-        </w:rPr>
-        <w:t xml:space="preserve">        </w:t>
-      </w:r>
-      <w:r>
-        <w:rPr>
-          <w:rFonts w:ascii="Courier New" w:hAnsi="Courier New" w:cs="Courier New"/>
-        </w:rPr>
-        <w:t xml:space="preserve">; not controls </w:t>
-      </w:r>
-      <w:r>
-        <w:rPr>
-          <w:rFonts w:ascii="Courier New" w:hAnsi="Courier New" w:cs="Courier New"/>
-        </w:rPr>
-        <w:t xml:space="preserve">except TAB </w:t>
-      </w:r>
-      <w:r>
-        <w:rPr>
-          <w:rFonts w:ascii="Courier New" w:hAnsi="Courier New" w:cs="Courier New"/>
-        </w:rPr>
-        <w:t>n</w:t>
-      </w:r>
-      <w:r>
-        <w:rPr>
-          <w:rFonts w:ascii="Courier New" w:hAnsi="Courier New" w:cs="Courier New"/>
-        </w:rPr>
-        <w:t>or "\"</w:t>
-      </w:r>
-    </w:p>
-    <w:p>
-      <w:pPr>
-        <w:spacing w:before="20" w:after="20"/>
-        <w:ind w:left="567"/>
-        <w:rPr>
-          <w:rFonts w:ascii="Courier New" w:hAnsi="Courier New" w:cs="Courier New"/>
-        </w:rPr>
-      </w:pPr>
-      <w:r>
-        <w:rPr>
-          <w:rFonts w:ascii="Courier New" w:hAnsi="Courier New" w:cs="Courier New"/>
-        </w:rPr>
-        <w:t xml:space="preserve">        ; N.B: quotation mark is NOT </w:t>
+        <w:t>= %x74.72.75.</w:t>
       </w:r>
       <w:proofErr w:type="gramStart"/>
       <w:r>
         <w:rPr>
           <w:rFonts w:ascii="Courier New" w:hAnsi="Courier New" w:cs="Courier New"/>
         </w:rPr>
-        <w:t>escaped</w:t>
+        <w:t>65</w:t>
+      </w:r>
+      <w:r>
+        <w:rPr>
+          <w:rFonts w:ascii="Courier New" w:hAnsi="Courier New" w:cs="Courier New"/>
+        </w:rPr>
+        <w:t xml:space="preserve"> </w:t>
+      </w:r>
+      <w:r>
+        <w:rPr>
+          <w:rFonts w:ascii="Courier New" w:hAnsi="Courier New" w:cs="Courier New"/>
+        </w:rPr>
+        <w:t>;</w:t>
       </w:r>
       <w:proofErr w:type="gramEnd"/>
-    </w:p>
-    <w:p>
-      <w:pPr>
-        <w:spacing w:before="20" w:after="20"/>
-        <w:ind w:left="567"/>
-        <w:rPr>
-          <w:rFonts w:ascii="Courier New" w:hAnsi="Courier New" w:cs="Courier New"/>
-        </w:rPr>
-      </w:pPr>
-      <w:r>
-        <w:rPr>
-          <w:rFonts w:ascii="Courier New" w:hAnsi="Courier New" w:cs="Courier New"/>
-        </w:rPr>
-        <w:t>escaped =</w:t>
-      </w:r>
-      <w:r>
-        <w:rPr>
-          <w:rFonts w:ascii="Courier New" w:hAnsi="Courier New" w:cs="Courier New"/>
-        </w:rPr>
-        <w:t xml:space="preserve"> escape (</w:t>
-      </w:r>
-    </w:p>
-    <w:p>
-      <w:pPr>
-        <w:spacing w:before="20" w:after="20"/>
-        <w:ind w:left="567"/>
-        <w:rPr>
-          <w:rFonts w:ascii="Courier New" w:hAnsi="Courier New" w:cs="Courier New"/>
-        </w:rPr>
-      </w:pPr>
-      <w:r>
-        <w:rPr>
-          <w:rFonts w:ascii="Courier New" w:hAnsi="Courier New" w:cs="Courier New"/>
-        </w:rPr>
-        <w:t xml:space="preserve">           </w:t>
+      <w:r>
+        <w:rPr>
+          <w:rFonts w:ascii="Courier New" w:hAnsi="Courier New" w:cs="Courier New"/>
+        </w:rPr>
+        <w:t xml:space="preserve"> "true"</w:t>
+      </w:r>
+    </w:p>
+    <w:p>
+      <w:pPr>
+        <w:spacing w:before="20" w:after="20"/>
+        <w:ind w:left="567"/>
+        <w:rPr>
+          <w:rFonts w:ascii="Courier New" w:hAnsi="Courier New" w:cs="Courier New"/>
+        </w:rPr>
+      </w:pPr>
+      <w:r>
+        <w:rPr>
+          <w:rFonts w:ascii="Courier New" w:hAnsi="Courier New" w:cs="Courier New"/>
+        </w:rPr>
+        <w:t>false-kw</w:t>
       </w:r>
       <w:r>
         <w:rPr>
@@ -2678,14 +3414,20 @@
         <w:rPr>
           <w:rFonts w:ascii="Courier New" w:hAnsi="Courier New" w:cs="Courier New"/>
         </w:rPr>
-        <w:t xml:space="preserve">escape </w:t>
+        <w:t>= %x66.61.6C.73.</w:t>
       </w:r>
       <w:proofErr w:type="gramStart"/>
       <w:r>
         <w:rPr>
           <w:rFonts w:ascii="Courier New" w:hAnsi="Courier New" w:cs="Courier New"/>
         </w:rPr>
-        <w:t xml:space="preserve">/ </w:t>
+        <w:t>65</w:t>
+      </w:r>
+      <w:r>
+        <w:rPr>
+          <w:rFonts w:ascii="Courier New" w:hAnsi="Courier New" w:cs="Courier New"/>
+        </w:rPr>
+        <w:t xml:space="preserve"> </w:t>
       </w:r>
       <w:r>
         <w:rPr>
@@ -2698,7 +3440,336 @@
         <w:rPr>
           <w:rFonts w:ascii="Courier New" w:hAnsi="Courier New" w:cs="Courier New"/>
         </w:rPr>
-        <w:t xml:space="preserve"> \</w:t>
+        <w:t xml:space="preserve"> "false"</w:t>
+      </w:r>
+    </w:p>
+    <w:p>
+      <w:pPr>
+        <w:spacing w:before="20" w:after="20"/>
+        <w:ind w:left="567"/>
+        <w:rPr>
+          <w:rFonts w:ascii="Courier New" w:hAnsi="Courier New" w:cs="Courier New"/>
+        </w:rPr>
+      </w:pPr>
+    </w:p>
+    <w:p>
+      <w:pPr>
+        <w:spacing w:before="20" w:after="20"/>
+        <w:ind w:left="567"/>
+        <w:rPr>
+          <w:rFonts w:ascii="Courier New" w:hAnsi="Courier New" w:cs="Courier New"/>
+        </w:rPr>
+      </w:pPr>
+      <w:proofErr w:type="gramStart"/>
+      <w:r>
+        <w:rPr>
+          <w:rFonts w:ascii="Courier New" w:hAnsi="Courier New" w:cs="Courier New"/>
+        </w:rPr>
+        <w:t>;;</w:t>
+      </w:r>
+      <w:proofErr w:type="gramEnd"/>
+      <w:r>
+        <w:rPr>
+          <w:rFonts w:ascii="Courier New" w:hAnsi="Courier New" w:cs="Courier New"/>
+        </w:rPr>
+        <w:t xml:space="preserve"> Referenced RFC 5234 Core Rules</w:t>
+      </w:r>
+    </w:p>
+    <w:p>
+      <w:pPr>
+        <w:spacing w:before="20" w:after="20"/>
+        <w:ind w:left="567"/>
+        <w:rPr>
+          <w:rFonts w:ascii="Courier New" w:hAnsi="Courier New" w:cs="Courier New"/>
+        </w:rPr>
+      </w:pPr>
+      <w:r>
+        <w:rPr>
+          <w:rFonts w:ascii="Courier New" w:hAnsi="Courier New" w:cs="Courier New"/>
+        </w:rPr>
+        <w:t xml:space="preserve">ALPHA    = %x41-5A / %x61-7A </w:t>
+      </w:r>
+      <w:proofErr w:type="gramStart"/>
+      <w:r>
+        <w:rPr>
+          <w:rFonts w:ascii="Courier New" w:hAnsi="Courier New" w:cs="Courier New"/>
+        </w:rPr>
+        <w:t xml:space="preserve">  ;</w:t>
+      </w:r>
+      <w:proofErr w:type="gramEnd"/>
+      <w:r>
+        <w:rPr>
+          <w:rFonts w:ascii="Courier New" w:hAnsi="Courier New" w:cs="Courier New"/>
+        </w:rPr>
+        <w:t xml:space="preserve"> A-Z / a-z</w:t>
+      </w:r>
+    </w:p>
+    <w:p>
+      <w:pPr>
+        <w:spacing w:before="20" w:after="20"/>
+        <w:ind w:left="567"/>
+        <w:rPr>
+          <w:rFonts w:ascii="Courier New" w:hAnsi="Courier New" w:cs="Courier New"/>
+        </w:rPr>
+      </w:pPr>
+      <w:r>
+        <w:rPr>
+          <w:rFonts w:ascii="Courier New" w:hAnsi="Courier New" w:cs="Courier New"/>
+        </w:rPr>
+        <w:t xml:space="preserve">CR       = %x0D       </w:t>
+      </w:r>
+      <w:proofErr w:type="gramStart"/>
+      <w:r>
+        <w:rPr>
+          <w:rFonts w:ascii="Courier New" w:hAnsi="Courier New" w:cs="Courier New"/>
+        </w:rPr>
+        <w:t xml:space="preserve">  ;</w:t>
+      </w:r>
+      <w:proofErr w:type="gramEnd"/>
+      <w:r>
+        <w:rPr>
+          <w:rFonts w:ascii="Courier New" w:hAnsi="Courier New" w:cs="Courier New"/>
+        </w:rPr>
+        <w:t xml:space="preserve"> carriage return</w:t>
+      </w:r>
+    </w:p>
+    <w:p>
+      <w:pPr>
+        <w:spacing w:before="20" w:after="20"/>
+        <w:ind w:left="567"/>
+        <w:rPr>
+          <w:rFonts w:ascii="Courier New" w:hAnsi="Courier New" w:cs="Courier New"/>
+        </w:rPr>
+      </w:pPr>
+      <w:r>
+        <w:rPr>
+          <w:rFonts w:ascii="Courier New" w:hAnsi="Courier New" w:cs="Courier New"/>
+        </w:rPr>
+        <w:t xml:space="preserve">DIGIT    = %x30-39    </w:t>
+      </w:r>
+      <w:proofErr w:type="gramStart"/>
+      <w:r>
+        <w:rPr>
+          <w:rFonts w:ascii="Courier New" w:hAnsi="Courier New" w:cs="Courier New"/>
+        </w:rPr>
+        <w:t xml:space="preserve">  ;</w:t>
+      </w:r>
+      <w:proofErr w:type="gramEnd"/>
+      <w:r>
+        <w:rPr>
+          <w:rFonts w:ascii="Courier New" w:hAnsi="Courier New" w:cs="Courier New"/>
+        </w:rPr>
+        <w:t xml:space="preserve"> 0-9</w:t>
+      </w:r>
+    </w:p>
+    <w:p>
+      <w:pPr>
+        <w:spacing w:before="20" w:after="20"/>
+        <w:ind w:left="567"/>
+        <w:rPr>
+          <w:rFonts w:ascii="Courier New" w:hAnsi="Courier New" w:cs="Courier New"/>
+        </w:rPr>
+      </w:pPr>
+      <w:r>
+        <w:rPr>
+          <w:rFonts w:ascii="Courier New" w:hAnsi="Courier New" w:cs="Courier New"/>
+        </w:rPr>
+        <w:t>HEXDIG   = DIGIT / "A" / "B" / "C" / "D" / "E" / "F"</w:t>
+      </w:r>
+    </w:p>
+    <w:p>
+      <w:pPr>
+        <w:spacing w:before="20" w:after="20"/>
+        <w:ind w:left="567"/>
+        <w:rPr>
+          <w:rFonts w:ascii="Courier New" w:hAnsi="Courier New" w:cs="Courier New"/>
+        </w:rPr>
+      </w:pPr>
+      <w:r>
+        <w:rPr>
+          <w:rFonts w:ascii="Courier New" w:hAnsi="Courier New" w:cs="Courier New"/>
+        </w:rPr>
+        <w:t xml:space="preserve">HTAB     = %x09       </w:t>
+      </w:r>
+      <w:proofErr w:type="gramStart"/>
+      <w:r>
+        <w:rPr>
+          <w:rFonts w:ascii="Courier New" w:hAnsi="Courier New" w:cs="Courier New"/>
+        </w:rPr>
+        <w:t xml:space="preserve">  ;</w:t>
+      </w:r>
+      <w:proofErr w:type="gramEnd"/>
+      <w:r>
+        <w:rPr>
+          <w:rFonts w:ascii="Courier New" w:hAnsi="Courier New" w:cs="Courier New"/>
+        </w:rPr>
+        <w:t xml:space="preserve"> horizontal tab</w:t>
+      </w:r>
+    </w:p>
+    <w:p>
+      <w:pPr>
+        <w:spacing w:before="20" w:after="20"/>
+        <w:ind w:left="567"/>
+        <w:rPr>
+          <w:rFonts w:ascii="Courier New" w:hAnsi="Courier New" w:cs="Courier New"/>
+        </w:rPr>
+      </w:pPr>
+      <w:r>
+        <w:rPr>
+          <w:rFonts w:ascii="Courier New" w:hAnsi="Courier New" w:cs="Courier New"/>
+        </w:rPr>
+        <w:t xml:space="preserve">LF       = %x0A       </w:t>
+      </w:r>
+      <w:proofErr w:type="gramStart"/>
+      <w:r>
+        <w:rPr>
+          <w:rFonts w:ascii="Courier New" w:hAnsi="Courier New" w:cs="Courier New"/>
+        </w:rPr>
+        <w:t xml:space="preserve">  ;</w:t>
+      </w:r>
+      <w:proofErr w:type="gramEnd"/>
+      <w:r>
+        <w:rPr>
+          <w:rFonts w:ascii="Courier New" w:hAnsi="Courier New" w:cs="Courier New"/>
+        </w:rPr>
+        <w:t xml:space="preserve"> linefeed</w:t>
+      </w:r>
+    </w:p>
+    <w:p>
+      <w:pPr>
+        <w:spacing w:before="20" w:after="20"/>
+        <w:ind w:left="567"/>
+        <w:rPr>
+          <w:rFonts w:ascii="Courier New" w:hAnsi="Courier New" w:cs="Courier New"/>
+        </w:rPr>
+      </w:pPr>
+      <w:r>
+        <w:rPr>
+          <w:rFonts w:ascii="Courier New" w:hAnsi="Courier New" w:cs="Courier New"/>
+        </w:rPr>
+        <w:t xml:space="preserve">SP       = %x20       </w:t>
+      </w:r>
+      <w:proofErr w:type="gramStart"/>
+      <w:r>
+        <w:rPr>
+          <w:rFonts w:ascii="Courier New" w:hAnsi="Courier New" w:cs="Courier New"/>
+        </w:rPr>
+        <w:t xml:space="preserve">  ;</w:t>
+      </w:r>
+      <w:proofErr w:type="gramEnd"/>
+      <w:r>
+        <w:rPr>
+          <w:rFonts w:ascii="Courier New" w:hAnsi="Courier New" w:cs="Courier New"/>
+        </w:rPr>
+        <w:t xml:space="preserve"> space</w:t>
+      </w:r>
+    </w:p>
+    <w:p>
+      <w:pPr>
+        <w:spacing w:before="20" w:after="20"/>
+        <w:ind w:left="567"/>
+        <w:rPr>
+          <w:rFonts w:ascii="Courier New" w:hAnsi="Courier New" w:cs="Courier New"/>
+        </w:rPr>
+      </w:pPr>
+      <w:r>
+        <w:rPr>
+          <w:rFonts w:ascii="Courier New" w:hAnsi="Courier New" w:cs="Courier New"/>
+        </w:rPr>
+        <w:t xml:space="preserve">WSP      = SP / HTAB  </w:t>
+      </w:r>
+      <w:proofErr w:type="gramStart"/>
+      <w:r>
+        <w:rPr>
+          <w:rFonts w:ascii="Courier New" w:hAnsi="Courier New" w:cs="Courier New"/>
+        </w:rPr>
+        <w:t xml:space="preserve">  ;</w:t>
+      </w:r>
+      <w:proofErr w:type="gramEnd"/>
+      <w:r>
+        <w:rPr>
+          <w:rFonts w:ascii="Courier New" w:hAnsi="Courier New" w:cs="Courier New"/>
+        </w:rPr>
+        <w:t xml:space="preserve"> white space</w:t>
+      </w:r>
+    </w:p>
+    <w:p/>
+    <w:p>
+      <w:pPr>
+        <w:pStyle w:val="Heading2"/>
+      </w:pPr>
+      <w:r>
+        <w:lastRenderedPageBreak/>
+        <w:fldChar w:fldCharType="begin"/>
+      </w:r>
+      <w:r>
+        <w:instrText xml:space="preserve"> AUTONUMLGL </w:instrText>
+      </w:r>
+      <w:bookmarkStart w:id="3" w:name="_Toc7686681"/>
+      <w:r>
+        <w:fldChar w:fldCharType="end"/>
+      </w:r>
+      <w:r>
+        <w:t xml:space="preserve"> </w:t>
+      </w:r>
+      <w:r>
+        <w:t>String values</w:t>
+      </w:r>
+      <w:bookmarkEnd w:id="3"/>
+    </w:p>
+    <w:p>
+      <w:r>
+        <w:t xml:space="preserve">LOON string values need special </w:t>
+      </w:r>
+      <w:r>
+        <w:t>treatment.</w:t>
+      </w:r>
+    </w:p>
+    <w:p>
+      <w:r>
+        <w:t>Leading and trailing w</w:t>
+      </w:r>
+      <w:r>
+        <w:t xml:space="preserve">hitespace </w:t>
+      </w:r>
+      <w:r>
+        <w:t xml:space="preserve">of </w:t>
+      </w:r>
+      <w:r>
+        <w:t>a string value will be automatically removed</w:t>
+      </w:r>
+      <w:r>
+        <w:t xml:space="preserve"> on parsing</w:t>
+      </w:r>
+      <w:r>
+        <w:t xml:space="preserve">.  If that whitespace is significant, </w:t>
+      </w:r>
+      <w:r>
+        <w:t>make the string a quoted string by wrapping it in quotation marks</w:t>
+      </w:r>
+      <w:r>
+        <w:t>, e.g.:</w:t>
+      </w:r>
+    </w:p>
+    <w:p>
+      <w:pPr>
+        <w:ind w:left="567"/>
+        <w:rPr>
+          <w:rFonts w:ascii="Courier New" w:hAnsi="Courier New" w:cs="Courier New"/>
+        </w:rPr>
+      </w:pPr>
+      <w:r>
+        <w:rPr>
+          <w:rFonts w:ascii="Courier New" w:hAnsi="Courier New" w:cs="Courier New"/>
+        </w:rPr>
+        <w:t xml:space="preserve">Description: </w:t>
+      </w:r>
+      <w:proofErr w:type="gramStart"/>
+      <w:r>
+        <w:rPr>
+          <w:rFonts w:ascii="Courier New" w:hAnsi="Courier New" w:cs="Courier New"/>
+        </w:rPr>
+        <w:t>"</w:t>
       </w:r>
       <w:r>
         <w:rPr>
@@ -2710,506 +3781,21 @@
         <w:rPr>
           <w:rFonts w:ascii="Courier New" w:hAnsi="Courier New" w:cs="Courier New"/>
         </w:rPr>
-        <w:t xml:space="preserve">i.e.: </w:t>
-      </w:r>
-      <w:r>
-        <w:rPr>
-          <w:rFonts w:ascii="Courier New" w:hAnsi="Courier New" w:cs="Courier New"/>
-        </w:rPr>
-        <w:t>\\ -&gt; \</w:t>
-      </w:r>
-    </w:p>
-    <w:p>
-      <w:pPr>
-        <w:spacing w:before="20" w:after="20"/>
-        <w:ind w:left="567"/>
-        <w:rPr>
-          <w:rFonts w:ascii="Courier New" w:hAnsi="Courier New" w:cs="Courier New"/>
-        </w:rPr>
-      </w:pPr>
-      <w:r>
-        <w:rPr>
-          <w:rFonts w:ascii="Courier New" w:hAnsi="Courier New" w:cs="Courier New"/>
-        </w:rPr>
-        <w:t xml:space="preserve">            ; N.B. quotation-mark is NOT </w:t>
-      </w:r>
-      <w:proofErr w:type="gramStart"/>
-      <w:r>
-        <w:rPr>
-          <w:rFonts w:ascii="Courier New" w:hAnsi="Courier New" w:cs="Courier New"/>
-        </w:rPr>
-        <w:t>escaped</w:t>
+        <w:t>A</w:t>
       </w:r>
       <w:proofErr w:type="gramEnd"/>
-    </w:p>
-    <w:p>
-      <w:pPr>
-        <w:spacing w:before="20" w:after="20"/>
-        <w:ind w:left="567"/>
-        <w:rPr>
-          <w:rFonts w:ascii="Courier New" w:hAnsi="Courier New" w:cs="Courier New"/>
-        </w:rPr>
-      </w:pPr>
-      <w:r>
-        <w:rPr>
-          <w:rFonts w:ascii="Courier New" w:hAnsi="Courier New" w:cs="Courier New"/>
-        </w:rPr>
-        <w:t xml:space="preserve">            </w:t>
-      </w:r>
-      <w:r>
-        <w:rPr>
-          <w:rFonts w:ascii="Courier New" w:hAnsi="Courier New" w:cs="Courier New"/>
-        </w:rPr>
-        <w:t xml:space="preserve">%x62 </w:t>
-      </w:r>
-      <w:proofErr w:type="gramStart"/>
-      <w:r>
-        <w:rPr>
-          <w:rFonts w:ascii="Courier New" w:hAnsi="Courier New" w:cs="Courier New"/>
-        </w:rPr>
-        <w:t>/ ;</w:t>
-      </w:r>
-      <w:proofErr w:type="gramEnd"/>
-      <w:r>
-        <w:rPr>
-          <w:rFonts w:ascii="Courier New" w:hAnsi="Courier New" w:cs="Courier New"/>
-        </w:rPr>
-        <w:t xml:space="preserve"> b  </w:t>
-      </w:r>
-      <w:r>
-        <w:rPr>
-          <w:rFonts w:ascii="Courier New" w:hAnsi="Courier New" w:cs="Courier New"/>
-        </w:rPr>
-        <w:t>i.e.: \b -&gt;</w:t>
-      </w:r>
-      <w:r>
-        <w:rPr>
-          <w:rFonts w:ascii="Courier New" w:hAnsi="Courier New" w:cs="Courier New"/>
-        </w:rPr>
-        <w:t xml:space="preserve"> backspace</w:t>
-      </w:r>
-    </w:p>
-    <w:p>
-      <w:pPr>
-        <w:spacing w:before="20" w:after="20"/>
-        <w:ind w:left="567"/>
-        <w:rPr>
-          <w:rFonts w:ascii="Courier New" w:hAnsi="Courier New" w:cs="Courier New"/>
-        </w:rPr>
-      </w:pPr>
-      <w:r>
-        <w:rPr>
-          <w:rFonts w:ascii="Courier New" w:hAnsi="Courier New" w:cs="Courier New"/>
-        </w:rPr>
-        <w:t xml:space="preserve">            %x66 </w:t>
-      </w:r>
-      <w:proofErr w:type="gramStart"/>
-      <w:r>
-        <w:rPr>
-          <w:rFonts w:ascii="Courier New" w:hAnsi="Courier New" w:cs="Courier New"/>
-        </w:rPr>
-        <w:t>/ ;</w:t>
-      </w:r>
-      <w:proofErr w:type="gramEnd"/>
-      <w:r>
-        <w:rPr>
-          <w:rFonts w:ascii="Courier New" w:hAnsi="Courier New" w:cs="Courier New"/>
-        </w:rPr>
-        <w:t xml:space="preserve"> f  </w:t>
-      </w:r>
-      <w:r>
-        <w:rPr>
-          <w:rFonts w:ascii="Courier New" w:hAnsi="Courier New" w:cs="Courier New"/>
-        </w:rPr>
-        <w:t>i.e.: \f -&gt;</w:t>
-      </w:r>
-      <w:r>
-        <w:rPr>
-          <w:rFonts w:ascii="Courier New" w:hAnsi="Courier New" w:cs="Courier New"/>
-        </w:rPr>
-        <w:t xml:space="preserve"> form feed</w:t>
-      </w:r>
-    </w:p>
-    <w:p>
-      <w:pPr>
-        <w:spacing w:before="20" w:after="20"/>
-        <w:ind w:left="567"/>
-        <w:rPr>
-          <w:rFonts w:ascii="Courier New" w:hAnsi="Courier New" w:cs="Courier New"/>
-        </w:rPr>
-      </w:pPr>
-      <w:r>
-        <w:rPr>
-          <w:rFonts w:ascii="Courier New" w:hAnsi="Courier New" w:cs="Courier New"/>
-        </w:rPr>
-        <w:t xml:space="preserve">           </w:t>
-      </w:r>
-      <w:r>
-        <w:rPr>
-          <w:rFonts w:ascii="Courier New" w:hAnsi="Courier New" w:cs="Courier New"/>
-        </w:rPr>
-        <w:t xml:space="preserve"> </w:t>
-      </w:r>
-      <w:r>
-        <w:rPr>
-          <w:rFonts w:ascii="Courier New" w:hAnsi="Courier New" w:cs="Courier New"/>
-        </w:rPr>
-        <w:t xml:space="preserve">%x6E </w:t>
-      </w:r>
-      <w:proofErr w:type="gramStart"/>
-      <w:r>
-        <w:rPr>
-          <w:rFonts w:ascii="Courier New" w:hAnsi="Courier New" w:cs="Courier New"/>
-        </w:rPr>
-        <w:t>/</w:t>
-      </w:r>
-      <w:r>
-        <w:rPr>
-          <w:rFonts w:ascii="Courier New" w:hAnsi="Courier New" w:cs="Courier New"/>
-        </w:rPr>
-        <w:t xml:space="preserve"> </w:t>
-      </w:r>
-      <w:r>
-        <w:rPr>
-          <w:rFonts w:ascii="Courier New" w:hAnsi="Courier New" w:cs="Courier New"/>
-        </w:rPr>
-        <w:t>;</w:t>
-      </w:r>
-      <w:proofErr w:type="gramEnd"/>
-      <w:r>
-        <w:rPr>
-          <w:rFonts w:ascii="Courier New" w:hAnsi="Courier New" w:cs="Courier New"/>
-        </w:rPr>
-        <w:t xml:space="preserve"> n  </w:t>
-      </w:r>
-      <w:r>
-        <w:rPr>
-          <w:rFonts w:ascii="Courier New" w:hAnsi="Courier New" w:cs="Courier New"/>
-        </w:rPr>
-        <w:t xml:space="preserve">i.e.: </w:t>
-      </w:r>
-      <w:r>
-        <w:rPr>
-          <w:rFonts w:ascii="Courier New" w:hAnsi="Courier New" w:cs="Courier New"/>
-        </w:rPr>
-        <w:t xml:space="preserve">\n -&gt; </w:t>
-      </w:r>
-      <w:r>
-        <w:rPr>
-          <w:rFonts w:ascii="Courier New" w:hAnsi="Courier New" w:cs="Courier New"/>
-        </w:rPr>
-        <w:t>line feed</w:t>
-      </w:r>
-    </w:p>
-    <w:p>
-      <w:pPr>
-        <w:spacing w:before="20" w:after="20"/>
-        <w:ind w:left="567"/>
-        <w:rPr>
-          <w:rFonts w:ascii="Courier New" w:hAnsi="Courier New" w:cs="Courier New"/>
-        </w:rPr>
-      </w:pPr>
-      <w:r>
-        <w:rPr>
-          <w:rFonts w:ascii="Courier New" w:hAnsi="Courier New" w:cs="Courier New"/>
-        </w:rPr>
-        <w:t xml:space="preserve">           </w:t>
-      </w:r>
-      <w:r>
-        <w:rPr>
-          <w:rFonts w:ascii="Courier New" w:hAnsi="Courier New" w:cs="Courier New"/>
-        </w:rPr>
-        <w:t xml:space="preserve"> </w:t>
-      </w:r>
-      <w:r>
-        <w:rPr>
-          <w:rFonts w:ascii="Courier New" w:hAnsi="Courier New" w:cs="Courier New"/>
-        </w:rPr>
-        <w:t xml:space="preserve">%x72 </w:t>
-      </w:r>
-      <w:proofErr w:type="gramStart"/>
-      <w:r>
-        <w:rPr>
-          <w:rFonts w:ascii="Courier New" w:hAnsi="Courier New" w:cs="Courier New"/>
-        </w:rPr>
-        <w:t>/</w:t>
-      </w:r>
-      <w:r>
-        <w:rPr>
-          <w:rFonts w:ascii="Courier New" w:hAnsi="Courier New" w:cs="Courier New"/>
-        </w:rPr>
-        <w:t xml:space="preserve"> </w:t>
-      </w:r>
-      <w:r>
-        <w:rPr>
-          <w:rFonts w:ascii="Courier New" w:hAnsi="Courier New" w:cs="Courier New"/>
-        </w:rPr>
-        <w:t>;</w:t>
-      </w:r>
-      <w:proofErr w:type="gramEnd"/>
-      <w:r>
-        <w:rPr>
-          <w:rFonts w:ascii="Courier New" w:hAnsi="Courier New" w:cs="Courier New"/>
-        </w:rPr>
-        <w:t xml:space="preserve"> r  </w:t>
-      </w:r>
-      <w:r>
-        <w:rPr>
-          <w:rFonts w:ascii="Courier New" w:hAnsi="Courier New" w:cs="Courier New"/>
-        </w:rPr>
-        <w:t xml:space="preserve">i.e.: </w:t>
-      </w:r>
-      <w:r>
-        <w:rPr>
-          <w:rFonts w:ascii="Courier New" w:hAnsi="Courier New" w:cs="Courier New"/>
-        </w:rPr>
-        <w:t xml:space="preserve">\r -&gt; </w:t>
-      </w:r>
-      <w:r>
-        <w:rPr>
-          <w:rFonts w:ascii="Courier New" w:hAnsi="Courier New" w:cs="Courier New"/>
-        </w:rPr>
-        <w:t>carriage return</w:t>
-      </w:r>
-    </w:p>
-    <w:p>
-      <w:pPr>
-        <w:spacing w:before="20" w:after="20"/>
-        <w:ind w:left="567"/>
-        <w:rPr>
-          <w:rFonts w:ascii="Courier New" w:hAnsi="Courier New" w:cs="Courier New"/>
-        </w:rPr>
-      </w:pPr>
-      <w:r>
-        <w:rPr>
-          <w:rFonts w:ascii="Courier New" w:hAnsi="Courier New" w:cs="Courier New"/>
-        </w:rPr>
-        <w:t xml:space="preserve">           </w:t>
-      </w:r>
-      <w:r>
-        <w:rPr>
-          <w:rFonts w:ascii="Courier New" w:hAnsi="Courier New" w:cs="Courier New"/>
-        </w:rPr>
-        <w:t xml:space="preserve"> </w:t>
-      </w:r>
-      <w:r>
-        <w:rPr>
-          <w:rFonts w:ascii="Courier New" w:hAnsi="Courier New" w:cs="Courier New"/>
-        </w:rPr>
-        <w:t xml:space="preserve">%x74 </w:t>
-      </w:r>
-      <w:proofErr w:type="gramStart"/>
-      <w:r>
-        <w:rPr>
-          <w:rFonts w:ascii="Courier New" w:hAnsi="Courier New" w:cs="Courier New"/>
-        </w:rPr>
-        <w:t>/</w:t>
-      </w:r>
-      <w:r>
-        <w:rPr>
-          <w:rFonts w:ascii="Courier New" w:hAnsi="Courier New" w:cs="Courier New"/>
-        </w:rPr>
-        <w:t xml:space="preserve"> </w:t>
-      </w:r>
-      <w:r>
-        <w:rPr>
-          <w:rFonts w:ascii="Courier New" w:hAnsi="Courier New" w:cs="Courier New"/>
-        </w:rPr>
-        <w:t>;</w:t>
-      </w:r>
-      <w:proofErr w:type="gramEnd"/>
-      <w:r>
-        <w:rPr>
-          <w:rFonts w:ascii="Courier New" w:hAnsi="Courier New" w:cs="Courier New"/>
-        </w:rPr>
-        <w:t xml:space="preserve"> t  </w:t>
-      </w:r>
-      <w:r>
-        <w:rPr>
-          <w:rFonts w:ascii="Courier New" w:hAnsi="Courier New" w:cs="Courier New"/>
-        </w:rPr>
-        <w:t xml:space="preserve">i.e.: </w:t>
-      </w:r>
-      <w:r>
-        <w:rPr>
-          <w:rFonts w:ascii="Courier New" w:hAnsi="Courier New" w:cs="Courier New"/>
-        </w:rPr>
-        <w:t xml:space="preserve">\t -&gt; </w:t>
-      </w:r>
-      <w:r>
-        <w:rPr>
-          <w:rFonts w:ascii="Courier New" w:hAnsi="Courier New" w:cs="Courier New"/>
-        </w:rPr>
-        <w:t>tab</w:t>
-      </w:r>
-    </w:p>
-    <w:p>
-      <w:pPr>
-        <w:spacing w:before="20" w:after="20"/>
-        <w:ind w:left="567"/>
-        <w:rPr>
-          <w:rFonts w:ascii="Courier New" w:hAnsi="Courier New" w:cs="Courier New"/>
-        </w:rPr>
-      </w:pPr>
-      <w:r>
-        <w:rPr>
-          <w:rFonts w:ascii="Courier New" w:hAnsi="Courier New" w:cs="Courier New"/>
-        </w:rPr>
-        <w:t xml:space="preserve">           </w:t>
-      </w:r>
-      <w:r>
-        <w:rPr>
-          <w:rFonts w:ascii="Courier New" w:hAnsi="Courier New" w:cs="Courier New"/>
-        </w:rPr>
-        <w:t xml:space="preserve"> </w:t>
-      </w:r>
-      <w:r>
-        <w:rPr>
-          <w:rFonts w:ascii="Courier New" w:hAnsi="Courier New" w:cs="Courier New"/>
-        </w:rPr>
-        <w:t xml:space="preserve">%x75 </w:t>
-      </w:r>
-      <w:r>
-        <w:rPr>
-          <w:rFonts w:ascii="Courier New" w:hAnsi="Courier New" w:cs="Courier New"/>
-        </w:rPr>
-        <w:t>(</w:t>
-      </w:r>
-      <w:r>
-        <w:rPr>
-          <w:rFonts w:ascii="Courier New" w:hAnsi="Courier New" w:cs="Courier New"/>
-        </w:rPr>
-        <w:t>4HEXDIG</w:t>
-      </w:r>
-      <w:r>
-        <w:rPr>
-          <w:rFonts w:ascii="Courier New" w:hAnsi="Courier New" w:cs="Courier New"/>
-        </w:rPr>
-        <w:t xml:space="preserve"> / "{" 1*6HEX</w:t>
-      </w:r>
-      <w:r>
-        <w:rPr>
-          <w:rFonts w:ascii="Courier New" w:hAnsi="Courier New" w:cs="Courier New"/>
-        </w:rPr>
-        <w:t>DIG</w:t>
-      </w:r>
-      <w:r>
-        <w:rPr>
-          <w:rFonts w:ascii="Courier New" w:hAnsi="Courier New" w:cs="Courier New"/>
-        </w:rPr>
-        <w:t xml:space="preserve"> "}")</w:t>
-      </w:r>
-    </w:p>
-    <w:p>
-      <w:pPr>
-        <w:spacing w:before="20" w:after="20"/>
-        <w:ind w:left="567"/>
-        <w:rPr>
-          <w:rFonts w:ascii="Courier New" w:hAnsi="Courier New" w:cs="Courier New"/>
-        </w:rPr>
-      </w:pPr>
-      <w:r>
-        <w:rPr>
-          <w:rFonts w:ascii="Courier New" w:hAnsi="Courier New" w:cs="Courier New"/>
-        </w:rPr>
-        <w:t xml:space="preserve">               </w:t>
-      </w:r>
-      <w:r>
-        <w:rPr>
-          <w:rFonts w:ascii="Courier New" w:hAnsi="Courier New" w:cs="Courier New"/>
-        </w:rPr>
-        <w:t xml:space="preserve">  ; </w:t>
-      </w:r>
-      <w:r>
-        <w:rPr>
-          <w:rFonts w:ascii="Courier New" w:hAnsi="Courier New" w:cs="Courier New"/>
-        </w:rPr>
-        <w:t>\</w:t>
-      </w:r>
-      <w:proofErr w:type="spellStart"/>
-      <w:r>
-        <w:rPr>
-          <w:rFonts w:ascii="Courier New" w:hAnsi="Courier New" w:cs="Courier New"/>
-        </w:rPr>
-        <w:t>uXXXX</w:t>
-      </w:r>
-      <w:proofErr w:type="spellEnd"/>
-      <w:r>
-        <w:rPr>
-          <w:rFonts w:ascii="Courier New" w:hAnsi="Courier New" w:cs="Courier New"/>
-        </w:rPr>
-        <w:t xml:space="preserve"> </w:t>
-      </w:r>
-      <w:r>
-        <w:rPr>
-          <w:rFonts w:ascii="Courier New" w:hAnsi="Courier New" w:cs="Courier New"/>
-        </w:rPr>
-        <w:t xml:space="preserve">or \u{XXXXXX} </w:t>
-      </w:r>
-      <w:r>
-        <w:rPr>
-          <w:rFonts w:ascii="Courier New" w:hAnsi="Courier New" w:cs="Courier New"/>
-        </w:rPr>
-        <w:t xml:space="preserve">-&gt; </w:t>
-      </w:r>
-      <w:r>
-        <w:rPr>
-          <w:rFonts w:ascii="Courier New" w:hAnsi="Courier New" w:cs="Courier New"/>
-        </w:rPr>
-        <w:t>U+XXXX</w:t>
-      </w:r>
-    </w:p>
-    <w:p>
-      <w:pPr>
-        <w:spacing w:before="20" w:after="20"/>
-        <w:ind w:left="567"/>
-        <w:rPr>
-          <w:rFonts w:ascii="Courier New" w:hAnsi="Courier New" w:cs="Courier New"/>
-        </w:rPr>
-      </w:pPr>
-      <w:r>
-        <w:rPr>
-          <w:rFonts w:ascii="Courier New" w:hAnsi="Courier New" w:cs="Courier New"/>
-        </w:rPr>
-        <w:t xml:space="preserve">escape = %x5C            </w:t>
-      </w:r>
-      <w:proofErr w:type="gramStart"/>
-      <w:r>
-        <w:rPr>
-          <w:rFonts w:ascii="Courier New" w:hAnsi="Courier New" w:cs="Courier New"/>
-        </w:rPr>
-        <w:t xml:space="preserve">  ;</w:t>
-      </w:r>
-      <w:proofErr w:type="gramEnd"/>
-      <w:r>
-        <w:rPr>
-          <w:rFonts w:ascii="Courier New" w:hAnsi="Courier New" w:cs="Courier New"/>
-        </w:rPr>
-        <w:t xml:space="preserve"> \</w:t>
-      </w:r>
-    </w:p>
-    <w:p>
-      <w:pPr>
-        <w:spacing w:before="20" w:after="20"/>
-        <w:ind w:left="567"/>
-        <w:rPr>
-          <w:rFonts w:ascii="Courier New" w:hAnsi="Courier New" w:cs="Courier New"/>
-        </w:rPr>
-      </w:pPr>
-      <w:r>
-        <w:rPr>
-          <w:rFonts w:ascii="Courier New" w:hAnsi="Courier New" w:cs="Courier New"/>
-        </w:rPr>
-        <w:t xml:space="preserve">quotation-mark = %x22    </w:t>
-      </w:r>
-      <w:proofErr w:type="gramStart"/>
-      <w:r>
-        <w:rPr>
-          <w:rFonts w:ascii="Courier New" w:hAnsi="Courier New" w:cs="Courier New"/>
-        </w:rPr>
-        <w:t xml:space="preserve">  ;</w:t>
-      </w:r>
-      <w:proofErr w:type="gramEnd"/>
+      <w:r>
+        <w:rPr>
+          <w:rFonts w:ascii="Courier New" w:hAnsi="Courier New" w:cs="Courier New"/>
+        </w:rPr>
+        <w:t xml:space="preserve"> s</w:t>
+      </w:r>
+      <w:r>
+        <w:rPr>
+          <w:rFonts w:ascii="Courier New" w:hAnsi="Courier New" w:cs="Courier New"/>
+        </w:rPr>
+        <w:t>tring with leading whitespace</w:t>
+      </w:r>
       <w:r>
         <w:rPr>
           <w:rFonts w:ascii="Courier New" w:hAnsi="Courier New" w:cs="Courier New"/>
@@ -3219,597 +3805,11 @@
     </w:p>
     <w:p>
       <w:pPr>
-        <w:spacing w:before="20" w:after="20"/>
-        <w:ind w:left="567"/>
-        <w:rPr>
-          <w:rFonts w:ascii="Courier New" w:hAnsi="Courier New" w:cs="Courier New"/>
-        </w:rPr>
-      </w:pPr>
-    </w:p>
-    <w:p>
-      <w:pPr>
-        <w:spacing w:before="20" w:after="20"/>
-        <w:ind w:left="567"/>
-        <w:rPr>
-          <w:rFonts w:ascii="Courier New" w:hAnsi="Courier New" w:cs="Courier New"/>
-        </w:rPr>
-      </w:pPr>
-      <w:proofErr w:type="spellStart"/>
-      <w:r>
-        <w:rPr>
-          <w:rFonts w:ascii="Courier New" w:hAnsi="Courier New" w:cs="Courier New"/>
-        </w:rPr>
-        <w:t>eol</w:t>
-      </w:r>
-      <w:proofErr w:type="spellEnd"/>
-      <w:r>
-        <w:rPr>
-          <w:rFonts w:ascii="Courier New" w:hAnsi="Courier New" w:cs="Courier New"/>
-        </w:rPr>
-        <w:t xml:space="preserve"> = </w:t>
-      </w:r>
-      <w:proofErr w:type="spellStart"/>
-      <w:r>
-        <w:rPr>
-          <w:rFonts w:ascii="Courier New" w:hAnsi="Courier New" w:cs="Courier New"/>
-        </w:rPr>
-        <w:t>ows</w:t>
-      </w:r>
-      <w:proofErr w:type="spellEnd"/>
-      <w:r>
-        <w:rPr>
-          <w:rFonts w:ascii="Courier New" w:hAnsi="Courier New" w:cs="Courier New"/>
-        </w:rPr>
-        <w:t xml:space="preserve"> </w:t>
-      </w:r>
-      <w:proofErr w:type="gramStart"/>
-      <w:r>
-        <w:rPr>
-          <w:rFonts w:ascii="Courier New" w:hAnsi="Courier New" w:cs="Courier New"/>
-        </w:rPr>
-        <w:t xml:space="preserve">( </w:t>
-      </w:r>
-      <w:r>
-        <w:rPr>
-          <w:rFonts w:ascii="Courier New" w:hAnsi="Courier New" w:cs="Courier New"/>
-        </w:rPr>
-        <w:t>CR</w:t>
-      </w:r>
-      <w:proofErr w:type="gramEnd"/>
-      <w:r>
-        <w:rPr>
-          <w:rFonts w:ascii="Courier New" w:hAnsi="Courier New" w:cs="Courier New"/>
-        </w:rPr>
-        <w:t xml:space="preserve"> [ LF ] / LF</w:t>
-      </w:r>
-      <w:r>
-        <w:rPr>
-          <w:rFonts w:ascii="Courier New" w:hAnsi="Courier New" w:cs="Courier New"/>
-        </w:rPr>
-        <w:t xml:space="preserve"> )</w:t>
-      </w:r>
-    </w:p>
-    <w:p>
-      <w:pPr>
-        <w:spacing w:before="20" w:after="20"/>
-        <w:ind w:left="567"/>
-        <w:rPr>
-          <w:rFonts w:ascii="Courier New" w:hAnsi="Courier New" w:cs="Courier New"/>
-        </w:rPr>
-      </w:pPr>
-      <w:r>
-        <w:rPr>
-          <w:rFonts w:ascii="Courier New" w:hAnsi="Courier New" w:cs="Courier New"/>
-        </w:rPr>
-        <w:t>not-</w:t>
-      </w:r>
-      <w:proofErr w:type="spellStart"/>
-      <w:r>
-        <w:rPr>
-          <w:rFonts w:ascii="Courier New" w:hAnsi="Courier New" w:cs="Courier New"/>
-        </w:rPr>
-        <w:t>eol</w:t>
-      </w:r>
-      <w:proofErr w:type="spellEnd"/>
-      <w:r>
-        <w:rPr>
-          <w:rFonts w:ascii="Courier New" w:hAnsi="Courier New" w:cs="Courier New"/>
-        </w:rPr>
-        <w:t xml:space="preserve"> = </w:t>
-      </w:r>
-      <w:r>
-        <w:rPr>
-          <w:rFonts w:ascii="Courier New" w:hAnsi="Courier New" w:cs="Courier New"/>
-        </w:rPr>
-        <w:t>H</w:t>
-      </w:r>
-      <w:r>
-        <w:rPr>
-          <w:rFonts w:ascii="Courier New" w:hAnsi="Courier New" w:cs="Courier New"/>
-        </w:rPr>
-        <w:t>TAB / %x20-FF</w:t>
-      </w:r>
-    </w:p>
-    <w:p>
-      <w:pPr>
-        <w:spacing w:before="20" w:after="20"/>
-        <w:ind w:left="567"/>
-        <w:rPr>
-          <w:rFonts w:ascii="Courier New" w:hAnsi="Courier New" w:cs="Courier New"/>
-        </w:rPr>
-      </w:pPr>
-      <w:proofErr w:type="spellStart"/>
-      <w:r>
-        <w:rPr>
-          <w:rFonts w:ascii="Courier New" w:hAnsi="Courier New" w:cs="Courier New"/>
-        </w:rPr>
-        <w:t>ows</w:t>
-      </w:r>
-      <w:proofErr w:type="spellEnd"/>
-      <w:r>
-        <w:rPr>
-          <w:rFonts w:ascii="Courier New" w:hAnsi="Courier New" w:cs="Courier New"/>
-        </w:rPr>
-        <w:t xml:space="preserve"> = *</w:t>
-      </w:r>
-      <w:proofErr w:type="gramStart"/>
-      <w:r>
-        <w:rPr>
-          <w:rFonts w:ascii="Courier New" w:hAnsi="Courier New" w:cs="Courier New"/>
-        </w:rPr>
-        <w:t>WSP ;</w:t>
-      </w:r>
-      <w:proofErr w:type="gramEnd"/>
-      <w:r>
-        <w:rPr>
-          <w:rFonts w:ascii="Courier New" w:hAnsi="Courier New" w:cs="Courier New"/>
-        </w:rPr>
-        <w:t xml:space="preserve"> Optional white space</w:t>
-      </w:r>
-    </w:p>
-    <w:p>
-      <w:pPr>
-        <w:spacing w:before="20" w:after="20"/>
-        <w:ind w:left="567"/>
-        <w:rPr>
-          <w:rFonts w:ascii="Courier New" w:hAnsi="Courier New" w:cs="Courier New"/>
-        </w:rPr>
-      </w:pPr>
-    </w:p>
-    <w:p>
-      <w:pPr>
-        <w:spacing w:before="20" w:after="20"/>
-        <w:ind w:left="567"/>
-        <w:rPr>
-          <w:rFonts w:ascii="Courier New" w:hAnsi="Courier New" w:cs="Courier New"/>
-        </w:rPr>
-      </w:pPr>
-      <w:proofErr w:type="gramStart"/>
-      <w:r>
-        <w:rPr>
-          <w:rFonts w:ascii="Courier New" w:hAnsi="Courier New" w:cs="Courier New"/>
-        </w:rPr>
-        <w:t>;;</w:t>
-      </w:r>
-      <w:proofErr w:type="gramEnd"/>
-      <w:r>
-        <w:rPr>
-          <w:rFonts w:ascii="Courier New" w:hAnsi="Courier New" w:cs="Courier New"/>
-        </w:rPr>
-        <w:t xml:space="preserve"> Keywords</w:t>
-      </w:r>
-    </w:p>
-    <w:p>
-      <w:pPr>
-        <w:spacing w:before="20" w:after="20"/>
-        <w:ind w:left="567"/>
-        <w:rPr>
-          <w:rFonts w:ascii="Courier New" w:hAnsi="Courier New" w:cs="Courier New"/>
-        </w:rPr>
-      </w:pPr>
-      <w:r>
-        <w:rPr>
-          <w:rFonts w:ascii="Courier New" w:hAnsi="Courier New" w:cs="Courier New"/>
-        </w:rPr>
-        <w:t>true-kw</w:t>
-      </w:r>
-      <w:r>
-        <w:rPr>
-          <w:rFonts w:ascii="Courier New" w:hAnsi="Courier New" w:cs="Courier New"/>
-        </w:rPr>
-        <w:t xml:space="preserve"> </w:t>
-      </w:r>
-      <w:r>
-        <w:rPr>
-          <w:rFonts w:ascii="Courier New" w:hAnsi="Courier New" w:cs="Courier New"/>
-        </w:rPr>
-        <w:t>= %x74.72.75.</w:t>
-      </w:r>
-      <w:proofErr w:type="gramStart"/>
-      <w:r>
-        <w:rPr>
-          <w:rFonts w:ascii="Courier New" w:hAnsi="Courier New" w:cs="Courier New"/>
-        </w:rPr>
-        <w:t>65</w:t>
-      </w:r>
-      <w:r>
-        <w:rPr>
-          <w:rFonts w:ascii="Courier New" w:hAnsi="Courier New" w:cs="Courier New"/>
-        </w:rPr>
-        <w:t xml:space="preserve"> </w:t>
-      </w:r>
-      <w:r>
-        <w:rPr>
-          <w:rFonts w:ascii="Courier New" w:hAnsi="Courier New" w:cs="Courier New"/>
-        </w:rPr>
-        <w:t>;</w:t>
-      </w:r>
-      <w:proofErr w:type="gramEnd"/>
-      <w:r>
-        <w:rPr>
-          <w:rFonts w:ascii="Courier New" w:hAnsi="Courier New" w:cs="Courier New"/>
-        </w:rPr>
-        <w:t xml:space="preserve"> "true"</w:t>
-      </w:r>
-    </w:p>
-    <w:p>
-      <w:pPr>
-        <w:spacing w:before="20" w:after="20"/>
-        <w:ind w:left="567"/>
-        <w:rPr>
-          <w:rFonts w:ascii="Courier New" w:hAnsi="Courier New" w:cs="Courier New"/>
-        </w:rPr>
-      </w:pPr>
-      <w:r>
-        <w:rPr>
-          <w:rFonts w:ascii="Courier New" w:hAnsi="Courier New" w:cs="Courier New"/>
-        </w:rPr>
-        <w:t>false-kw</w:t>
-      </w:r>
-      <w:r>
-        <w:rPr>
-          <w:rFonts w:ascii="Courier New" w:hAnsi="Courier New" w:cs="Courier New"/>
-        </w:rPr>
-        <w:t xml:space="preserve"> </w:t>
-      </w:r>
-      <w:r>
-        <w:rPr>
-          <w:rFonts w:ascii="Courier New" w:hAnsi="Courier New" w:cs="Courier New"/>
-        </w:rPr>
-        <w:t>= %x66.61.6C.73.</w:t>
-      </w:r>
-      <w:proofErr w:type="gramStart"/>
-      <w:r>
-        <w:rPr>
-          <w:rFonts w:ascii="Courier New" w:hAnsi="Courier New" w:cs="Courier New"/>
-        </w:rPr>
-        <w:t>65</w:t>
-      </w:r>
-      <w:r>
-        <w:rPr>
-          <w:rFonts w:ascii="Courier New" w:hAnsi="Courier New" w:cs="Courier New"/>
-        </w:rPr>
-        <w:t xml:space="preserve"> </w:t>
-      </w:r>
-      <w:r>
-        <w:rPr>
-          <w:rFonts w:ascii="Courier New" w:hAnsi="Courier New" w:cs="Courier New"/>
-        </w:rPr>
-        <w:t>;</w:t>
-      </w:r>
-      <w:proofErr w:type="gramEnd"/>
-      <w:r>
-        <w:rPr>
-          <w:rFonts w:ascii="Courier New" w:hAnsi="Courier New" w:cs="Courier New"/>
-        </w:rPr>
-        <w:t xml:space="preserve"> "false"</w:t>
-      </w:r>
-    </w:p>
-    <w:p>
-      <w:pPr>
-        <w:spacing w:before="20" w:after="20"/>
-        <w:ind w:left="567"/>
-        <w:rPr>
-          <w:rFonts w:ascii="Courier New" w:hAnsi="Courier New" w:cs="Courier New"/>
-        </w:rPr>
-      </w:pPr>
-    </w:p>
-    <w:p>
-      <w:pPr>
-        <w:spacing w:before="20" w:after="20"/>
-        <w:ind w:left="567"/>
-        <w:rPr>
-          <w:rFonts w:ascii="Courier New" w:hAnsi="Courier New" w:cs="Courier New"/>
-        </w:rPr>
-      </w:pPr>
-      <w:proofErr w:type="gramStart"/>
-      <w:r>
-        <w:rPr>
-          <w:rFonts w:ascii="Courier New" w:hAnsi="Courier New" w:cs="Courier New"/>
-        </w:rPr>
-        <w:t>;;</w:t>
-      </w:r>
-      <w:proofErr w:type="gramEnd"/>
-      <w:r>
-        <w:rPr>
-          <w:rFonts w:ascii="Courier New" w:hAnsi="Courier New" w:cs="Courier New"/>
-        </w:rPr>
-        <w:t xml:space="preserve"> Referenced RFC 5234 Core Rules</w:t>
-      </w:r>
-    </w:p>
-    <w:p>
-      <w:pPr>
-        <w:spacing w:before="20" w:after="20"/>
-        <w:ind w:left="567"/>
-        <w:rPr>
-          <w:rFonts w:ascii="Courier New" w:hAnsi="Courier New" w:cs="Courier New"/>
-        </w:rPr>
-      </w:pPr>
-      <w:r>
-        <w:rPr>
-          <w:rFonts w:ascii="Courier New" w:hAnsi="Courier New" w:cs="Courier New"/>
-        </w:rPr>
-        <w:t xml:space="preserve">ALPHA    = %x41-5A / %x61-7A </w:t>
-      </w:r>
-      <w:proofErr w:type="gramStart"/>
-      <w:r>
-        <w:rPr>
-          <w:rFonts w:ascii="Courier New" w:hAnsi="Courier New" w:cs="Courier New"/>
-        </w:rPr>
-        <w:t xml:space="preserve">  ;</w:t>
-      </w:r>
-      <w:proofErr w:type="gramEnd"/>
-      <w:r>
-        <w:rPr>
-          <w:rFonts w:ascii="Courier New" w:hAnsi="Courier New" w:cs="Courier New"/>
-        </w:rPr>
-        <w:t xml:space="preserve"> A-Z / a-z</w:t>
-      </w:r>
-    </w:p>
-    <w:p>
-      <w:pPr>
-        <w:spacing w:before="20" w:after="20"/>
-        <w:ind w:left="567"/>
-        <w:rPr>
-          <w:rFonts w:ascii="Courier New" w:hAnsi="Courier New" w:cs="Courier New"/>
-        </w:rPr>
-      </w:pPr>
-      <w:r>
-        <w:rPr>
-          <w:rFonts w:ascii="Courier New" w:hAnsi="Courier New" w:cs="Courier New"/>
-        </w:rPr>
-        <w:t xml:space="preserve">CR       = %x0D       </w:t>
-      </w:r>
-      <w:proofErr w:type="gramStart"/>
-      <w:r>
-        <w:rPr>
-          <w:rFonts w:ascii="Courier New" w:hAnsi="Courier New" w:cs="Courier New"/>
-        </w:rPr>
-        <w:t xml:space="preserve">  ;</w:t>
-      </w:r>
-      <w:proofErr w:type="gramEnd"/>
-      <w:r>
-        <w:rPr>
-          <w:rFonts w:ascii="Courier New" w:hAnsi="Courier New" w:cs="Courier New"/>
-        </w:rPr>
-        <w:t xml:space="preserve"> carriage return</w:t>
-      </w:r>
-    </w:p>
-    <w:p>
-      <w:pPr>
-        <w:spacing w:before="20" w:after="20"/>
-        <w:ind w:left="567"/>
-        <w:rPr>
-          <w:rFonts w:ascii="Courier New" w:hAnsi="Courier New" w:cs="Courier New"/>
-        </w:rPr>
-      </w:pPr>
-      <w:r>
-        <w:rPr>
-          <w:rFonts w:ascii="Courier New" w:hAnsi="Courier New" w:cs="Courier New"/>
-        </w:rPr>
-        <w:t xml:space="preserve">DIGIT    = %x30-39    </w:t>
-      </w:r>
-      <w:proofErr w:type="gramStart"/>
-      <w:r>
-        <w:rPr>
-          <w:rFonts w:ascii="Courier New" w:hAnsi="Courier New" w:cs="Courier New"/>
-        </w:rPr>
-        <w:t xml:space="preserve">  ;</w:t>
-      </w:r>
-      <w:proofErr w:type="gramEnd"/>
-      <w:r>
-        <w:rPr>
-          <w:rFonts w:ascii="Courier New" w:hAnsi="Courier New" w:cs="Courier New"/>
-        </w:rPr>
-        <w:t xml:space="preserve"> 0-9</w:t>
-      </w:r>
-    </w:p>
-    <w:p>
-      <w:pPr>
-        <w:spacing w:before="20" w:after="20"/>
-        <w:ind w:left="567"/>
-        <w:rPr>
-          <w:rFonts w:ascii="Courier New" w:hAnsi="Courier New" w:cs="Courier New"/>
-        </w:rPr>
-      </w:pPr>
-      <w:r>
-        <w:rPr>
-          <w:rFonts w:ascii="Courier New" w:hAnsi="Courier New" w:cs="Courier New"/>
-        </w:rPr>
-        <w:t>HEXDIG   = DIGIT / "A" / "B" / "C" / "D" / "E" / "F"</w:t>
-      </w:r>
-    </w:p>
-    <w:p>
-      <w:pPr>
-        <w:spacing w:before="20" w:after="20"/>
-        <w:ind w:left="567"/>
-        <w:rPr>
-          <w:rFonts w:ascii="Courier New" w:hAnsi="Courier New" w:cs="Courier New"/>
-        </w:rPr>
-      </w:pPr>
-      <w:r>
-        <w:rPr>
-          <w:rFonts w:ascii="Courier New" w:hAnsi="Courier New" w:cs="Courier New"/>
-        </w:rPr>
-        <w:t xml:space="preserve">HTAB     = %x09       </w:t>
-      </w:r>
-      <w:proofErr w:type="gramStart"/>
-      <w:r>
-        <w:rPr>
-          <w:rFonts w:ascii="Courier New" w:hAnsi="Courier New" w:cs="Courier New"/>
-        </w:rPr>
-        <w:t xml:space="preserve">  ;</w:t>
-      </w:r>
-      <w:proofErr w:type="gramEnd"/>
-      <w:r>
-        <w:rPr>
-          <w:rFonts w:ascii="Courier New" w:hAnsi="Courier New" w:cs="Courier New"/>
-        </w:rPr>
-        <w:t xml:space="preserve"> horizontal tab</w:t>
-      </w:r>
-    </w:p>
-    <w:p>
-      <w:pPr>
-        <w:spacing w:before="20" w:after="20"/>
-        <w:ind w:left="567"/>
-        <w:rPr>
-          <w:rFonts w:ascii="Courier New" w:hAnsi="Courier New" w:cs="Courier New"/>
-        </w:rPr>
-      </w:pPr>
-      <w:r>
-        <w:rPr>
-          <w:rFonts w:ascii="Courier New" w:hAnsi="Courier New" w:cs="Courier New"/>
-        </w:rPr>
-        <w:t xml:space="preserve">LF       = %x0A       </w:t>
-      </w:r>
-      <w:proofErr w:type="gramStart"/>
-      <w:r>
-        <w:rPr>
-          <w:rFonts w:ascii="Courier New" w:hAnsi="Courier New" w:cs="Courier New"/>
-        </w:rPr>
-        <w:t xml:space="preserve">  ;</w:t>
-      </w:r>
-      <w:proofErr w:type="gramEnd"/>
-      <w:r>
-        <w:rPr>
-          <w:rFonts w:ascii="Courier New" w:hAnsi="Courier New" w:cs="Courier New"/>
-        </w:rPr>
-        <w:t xml:space="preserve"> linefeed</w:t>
-      </w:r>
-    </w:p>
-    <w:p>
-      <w:pPr>
-        <w:spacing w:before="20" w:after="20"/>
-        <w:ind w:left="567"/>
-        <w:rPr>
-          <w:rFonts w:ascii="Courier New" w:hAnsi="Courier New" w:cs="Courier New"/>
-        </w:rPr>
-      </w:pPr>
-      <w:r>
-        <w:rPr>
-          <w:rFonts w:ascii="Courier New" w:hAnsi="Courier New" w:cs="Courier New"/>
-        </w:rPr>
-        <w:t xml:space="preserve">SP       = %x20       </w:t>
-      </w:r>
-      <w:proofErr w:type="gramStart"/>
-      <w:r>
-        <w:rPr>
-          <w:rFonts w:ascii="Courier New" w:hAnsi="Courier New" w:cs="Courier New"/>
-        </w:rPr>
-        <w:t xml:space="preserve">  ;</w:t>
-      </w:r>
-      <w:proofErr w:type="gramEnd"/>
-      <w:r>
-        <w:rPr>
-          <w:rFonts w:ascii="Courier New" w:hAnsi="Courier New" w:cs="Courier New"/>
-        </w:rPr>
-        <w:t xml:space="preserve"> space</w:t>
-      </w:r>
-    </w:p>
-    <w:p>
-      <w:pPr>
-        <w:spacing w:before="20" w:after="20"/>
-        <w:ind w:left="567"/>
-        <w:rPr>
-          <w:rFonts w:ascii="Courier New" w:hAnsi="Courier New" w:cs="Courier New"/>
-        </w:rPr>
-      </w:pPr>
-      <w:r>
-        <w:rPr>
-          <w:rFonts w:ascii="Courier New" w:hAnsi="Courier New" w:cs="Courier New"/>
-        </w:rPr>
-        <w:t xml:space="preserve">WSP      = SP / HTAB  </w:t>
-      </w:r>
-      <w:proofErr w:type="gramStart"/>
-      <w:r>
-        <w:rPr>
-          <w:rFonts w:ascii="Courier New" w:hAnsi="Courier New" w:cs="Courier New"/>
-        </w:rPr>
-        <w:t xml:space="preserve">  ;</w:t>
-      </w:r>
-      <w:proofErr w:type="gramEnd"/>
-      <w:r>
-        <w:rPr>
-          <w:rFonts w:ascii="Courier New" w:hAnsi="Courier New" w:cs="Courier New"/>
-        </w:rPr>
-        <w:t xml:space="preserve"> white space</w:t>
-      </w:r>
-    </w:p>
-    <w:p/>
-    <w:p>
-      <w:pPr>
-        <w:pStyle w:val="Heading2"/>
-      </w:pPr>
-      <w:r>
-        <w:fldChar w:fldCharType="begin"/>
-      </w:r>
-      <w:r>
-        <w:instrText xml:space="preserve"> AUTONUMLGL </w:instrText>
-      </w:r>
-      <w:bookmarkStart w:id="3" w:name="_Toc7686681"/>
-      <w:r>
-        <w:fldChar w:fldCharType="end"/>
-      </w:r>
-      <w:r>
-        <w:t xml:space="preserve"> </w:t>
-      </w:r>
-      <w:r>
-        <w:t>String values</w:t>
-      </w:r>
-      <w:bookmarkEnd w:id="3"/>
-    </w:p>
-    <w:p>
-      <w:r>
-        <w:t xml:space="preserve">LOON string values need special </w:t>
-      </w:r>
-      <w:r>
-        <w:t>treatment.</w:t>
-      </w:r>
-    </w:p>
-    <w:p>
-      <w:r>
-        <w:t>Leading and trailing w</w:t>
-      </w:r>
-      <w:r>
-        <w:t xml:space="preserve">hitespace </w:t>
-      </w:r>
-      <w:r>
-        <w:t xml:space="preserve">of </w:t>
-      </w:r>
-      <w:r>
-        <w:t>a string value will be automatically removed</w:t>
-      </w:r>
-      <w:r>
-        <w:t xml:space="preserve"> on parsing</w:t>
-      </w:r>
-      <w:r>
-        <w:t xml:space="preserve">.  If that whitespace is significant, </w:t>
-      </w:r>
-      <w:r>
-        <w:t>make the string a quoted string by wrapping it in quotation marks</w:t>
-      </w:r>
-      <w:r>
-        <w:t>, e.g.:</w:t>
+        <w:keepNext/>
+        <w:keepLines/>
+      </w:pPr>
+      <w:r>
+        <w:t>Quotation marks within a quoted string are not escaped in any way:</w:t>
       </w:r>
     </w:p>
     <w:p>
@@ -3825,7 +3825,6 @@
         </w:rPr>
         <w:t xml:space="preserve">Description: </w:t>
       </w:r>
-      <w:proofErr w:type="gramStart"/>
       <w:r>
         <w:rPr>
           <w:rFonts w:ascii="Courier New" w:hAnsi="Courier New" w:cs="Courier New"/>
@@ -3836,32 +3835,13 @@
         <w:rPr>
           <w:rFonts w:ascii="Courier New" w:hAnsi="Courier New" w:cs="Courier New"/>
         </w:rPr>
-        <w:t xml:space="preserve">  </w:t>
-      </w:r>
-      <w:r>
-        <w:rPr>
-          <w:rFonts w:ascii="Courier New" w:hAnsi="Courier New" w:cs="Courier New"/>
-        </w:rPr>
-        <w:t>A</w:t>
-      </w:r>
-      <w:proofErr w:type="gramEnd"/>
-      <w:r>
-        <w:rPr>
-          <w:rFonts w:ascii="Courier New" w:hAnsi="Courier New" w:cs="Courier New"/>
-        </w:rPr>
-        <w:t xml:space="preserve"> s</w:t>
-      </w:r>
-      <w:r>
-        <w:rPr>
-          <w:rFonts w:ascii="Courier New" w:hAnsi="Courier New" w:cs="Courier New"/>
-        </w:rPr>
-        <w:t>tring with leading whitespace</w:t>
-      </w:r>
-      <w:r>
-        <w:rPr>
-          <w:rFonts w:ascii="Courier New" w:hAnsi="Courier New" w:cs="Courier New"/>
-        </w:rPr>
-        <w:t xml:space="preserve"> "</w:t>
+        <w:t>A string with " marks in it</w:t>
+      </w:r>
+      <w:r>
+        <w:rPr>
+          <w:rFonts w:ascii="Courier New" w:hAnsi="Courier New" w:cs="Courier New"/>
+        </w:rPr>
+        <w:t>"</w:t>
       </w:r>
     </w:p>
     <w:p>
@@ -3924,6 +3904,7 @@
           <w:numId w:val="1"/>
         </w:numPr>
       </w:pPr>
+      <w:bookmarkStart w:id="4" w:name="_Hlk88222570"/>
       <w:r>
         <w:t xml:space="preserve">The string </w:t>
       </w:r>
@@ -3931,7 +3912,11 @@
         <w:t xml:space="preserve">is a value in an array and </w:t>
       </w:r>
       <w:r>
-        <w:t xml:space="preserve">begins with a '&lt;' character and </w:t>
+        <w:t>begins with a '&lt;'</w:t>
+      </w:r>
+      <w:bookmarkEnd w:id="4"/>
+      <w:r>
+        <w:t xml:space="preserve"> character and </w:t>
       </w:r>
       <w:r>
         <w:t>matches the ABNF (</w:t>
@@ -3947,6 +3932,35 @@
       </w:r>
     </w:p>
     <w:p>
+      <w:pPr>
+        <w:pStyle w:val="ListParagraph"/>
+        <w:keepNext/>
+        <w:keepLines/>
+        <w:numPr>
+          <w:ilvl w:val="0"/>
+          <w:numId w:val="1"/>
+        </w:numPr>
+      </w:pPr>
+      <w:r>
+        <w:t xml:space="preserve">The string </w:t>
+      </w:r>
+      <w:r>
+        <w:t xml:space="preserve">is a value in an array and </w:t>
+      </w:r>
+      <w:r>
+        <w:t>begins with a '</w:t>
+      </w:r>
+      <w:r>
+        <w:t>#</w:t>
+      </w:r>
+      <w:r>
+        <w:t>'</w:t>
+      </w:r>
+      <w:r>
+        <w:t xml:space="preserve"> character</w:t>
+      </w:r>
+    </w:p>
+    <w:p>
       <w:r>
         <w:t>For example</w:t>
       </w:r>
@@ -4085,7 +4099,7 @@
         <w:rPr>
           <w:rFonts w:ascii="Courier New" w:hAnsi="Courier New" w:cs="Courier New"/>
         </w:rPr>
-        <w:t># A string because it has characters after the '{'</w:t>
+        <w:t># The string "["</w:t>
       </w:r>
     </w:p>
     <w:p>
@@ -4113,6 +4127,288 @@
         <w:rPr>
           <w:rFonts w:ascii="Courier New" w:hAnsi="Courier New" w:cs="Courier New"/>
         </w:rPr>
+        <w:t>: [</w:t>
+      </w:r>
+    </w:p>
+    <w:p>
+      <w:pPr>
+        <w:keepNext/>
+        <w:spacing w:before="20" w:after="20"/>
+        <w:ind w:left="567"/>
+        <w:rPr>
+          <w:rFonts w:ascii="Courier New" w:hAnsi="Courier New" w:cs="Courier New"/>
+        </w:rPr>
+      </w:pPr>
+      <w:r>
+        <w:rPr>
+          <w:rFonts w:ascii="Courier New" w:hAnsi="Courier New" w:cs="Courier New"/>
+        </w:rPr>
+        <w:t>Example</w:t>
+      </w:r>
+      <w:r>
+        <w:rPr>
+          <w:rFonts w:ascii="Courier New" w:hAnsi="Courier New" w:cs="Courier New"/>
+        </w:rPr>
+        <w:t>4</w:t>
+      </w:r>
+      <w:r>
+        <w:rPr>
+          <w:rFonts w:ascii="Courier New" w:hAnsi="Courier New" w:cs="Courier New"/>
+        </w:rPr>
+        <w:t xml:space="preserve"> [</w:t>
+      </w:r>
+    </w:p>
+    <w:p>
+      <w:pPr>
+        <w:keepNext/>
+        <w:spacing w:before="20" w:after="20"/>
+        <w:ind w:left="567"/>
+        <w:rPr>
+          <w:rFonts w:ascii="Courier New" w:hAnsi="Courier New" w:cs="Courier New"/>
+        </w:rPr>
+      </w:pPr>
+      <w:r>
+        <w:rPr>
+          <w:rFonts w:ascii="Courier New" w:hAnsi="Courier New" w:cs="Courier New"/>
+        </w:rPr>
+        <w:t xml:space="preserve">    # A </w:t>
+      </w:r>
+      <w:r>
+        <w:rPr>
+          <w:rFonts w:ascii="Courier New" w:hAnsi="Courier New" w:cs="Courier New"/>
+        </w:rPr>
+        <w:t>comment in an array</w:t>
+      </w:r>
+    </w:p>
+    <w:p>
+      <w:pPr>
+        <w:keepNext/>
+        <w:spacing w:before="20" w:after="20"/>
+        <w:ind w:left="567"/>
+        <w:rPr>
+          <w:rFonts w:ascii="Courier New" w:hAnsi="Courier New" w:cs="Courier New"/>
+        </w:rPr>
+      </w:pPr>
+      <w:r>
+        <w:rPr>
+          <w:rFonts w:ascii="Courier New" w:hAnsi="Courier New" w:cs="Courier New"/>
+        </w:rPr>
+        <w:t xml:space="preserve">    </w:t>
+      </w:r>
+      <w:r>
+        <w:rPr>
+          <w:rFonts w:ascii="Courier New" w:hAnsi="Courier New" w:cs="Courier New"/>
+        </w:rPr>
+        <w:t>"# A string that starts with a comment marker"</w:t>
+      </w:r>
+    </w:p>
+    <w:p>
+      <w:pPr>
+        <w:keepNext/>
+        <w:spacing w:before="20" w:after="20"/>
+        <w:ind w:left="567"/>
+        <w:rPr>
+          <w:rFonts w:ascii="Courier New" w:hAnsi="Courier New" w:cs="Courier New"/>
+        </w:rPr>
+      </w:pPr>
+      <w:r>
+        <w:rPr>
+          <w:rFonts w:ascii="Courier New" w:hAnsi="Courier New" w:cs="Courier New"/>
+        </w:rPr>
+        <w:t xml:space="preserve">    ]</w:t>
+      </w:r>
+      <w:r>
+        <w:rPr>
+          <w:rFonts w:ascii="Courier New" w:hAnsi="Courier New" w:cs="Courier New"/>
+        </w:rPr>
+        <w:t xml:space="preserve"> A string, not an </w:t>
+      </w:r>
+      <w:r>
+        <w:rPr>
+          <w:rFonts w:ascii="Courier New" w:hAnsi="Courier New" w:cs="Courier New"/>
+        </w:rPr>
+        <w:t>array end</w:t>
+      </w:r>
+    </w:p>
+    <w:p>
+      <w:pPr>
+        <w:keepNext/>
+        <w:spacing w:before="20" w:after="20"/>
+        <w:ind w:left="567"/>
+        <w:rPr>
+          <w:rFonts w:ascii="Courier New" w:hAnsi="Courier New" w:cs="Courier New"/>
+        </w:rPr>
+      </w:pPr>
+      <w:r>
+        <w:rPr>
+          <w:rFonts w:ascii="Courier New" w:hAnsi="Courier New" w:cs="Courier New"/>
+        </w:rPr>
+        <w:t xml:space="preserve">    # The following is the </w:t>
+      </w:r>
+      <w:proofErr w:type="gramStart"/>
+      <w:r>
+        <w:rPr>
+          <w:rFonts w:ascii="Courier New" w:hAnsi="Courier New" w:cs="Courier New"/>
+        </w:rPr>
+        <w:t>string ]</w:t>
+      </w:r>
+      <w:proofErr w:type="gramEnd"/>
+      <w:r>
+        <w:rPr>
+          <w:rFonts w:ascii="Courier New" w:hAnsi="Courier New" w:cs="Courier New"/>
+        </w:rPr>
+        <w:t xml:space="preserve"> in an array</w:t>
+      </w:r>
+    </w:p>
+    <w:p>
+      <w:pPr>
+        <w:keepNext/>
+        <w:spacing w:before="20" w:after="20"/>
+        <w:ind w:left="567"/>
+        <w:rPr>
+          <w:rFonts w:ascii="Courier New" w:hAnsi="Courier New" w:cs="Courier New"/>
+        </w:rPr>
+      </w:pPr>
+      <w:r>
+        <w:rPr>
+          <w:rFonts w:ascii="Courier New" w:hAnsi="Courier New" w:cs="Courier New"/>
+        </w:rPr>
+        <w:t xml:space="preserve">    </w:t>
+      </w:r>
+      <w:r>
+        <w:rPr>
+          <w:rFonts w:ascii="Courier New" w:hAnsi="Courier New" w:cs="Courier New"/>
+        </w:rPr>
+        <w:t>"</w:t>
+      </w:r>
+      <w:r>
+        <w:rPr>
+          <w:rFonts w:ascii="Courier New" w:hAnsi="Courier New" w:cs="Courier New"/>
+        </w:rPr>
+        <w:t>]</w:t>
+      </w:r>
+      <w:r>
+        <w:rPr>
+          <w:rFonts w:ascii="Courier New" w:hAnsi="Courier New" w:cs="Courier New"/>
+        </w:rPr>
+        <w:t>"</w:t>
+      </w:r>
+    </w:p>
+    <w:p>
+      <w:pPr>
+        <w:keepLines/>
+        <w:spacing w:before="20" w:after="20"/>
+        <w:ind w:left="567"/>
+        <w:rPr>
+          <w:rFonts w:ascii="Courier New" w:hAnsi="Courier New" w:cs="Courier New"/>
+        </w:rPr>
+      </w:pPr>
+      <w:r>
+        <w:rPr>
+          <w:rFonts w:ascii="Courier New" w:hAnsi="Courier New" w:cs="Courier New"/>
+        </w:rPr>
+        <w:t>]</w:t>
+      </w:r>
+    </w:p>
+    <w:p>
+      <w:pPr>
+        <w:keepNext/>
+        <w:spacing w:before="20" w:after="20"/>
+        <w:ind w:left="567"/>
+        <w:rPr>
+          <w:rFonts w:ascii="Courier New" w:hAnsi="Courier New" w:cs="Courier New"/>
+        </w:rPr>
+      </w:pPr>
+      <w:r>
+        <w:rPr>
+          <w:rFonts w:ascii="Courier New" w:hAnsi="Courier New" w:cs="Courier New"/>
+        </w:rPr>
+        <w:t xml:space="preserve"># Not an array </w:t>
+      </w:r>
+      <w:r>
+        <w:rPr>
+          <w:rFonts w:ascii="Courier New" w:hAnsi="Courier New" w:cs="Courier New"/>
+        </w:rPr>
+        <w:t>start</w:t>
+      </w:r>
+      <w:r>
+        <w:rPr>
+          <w:rFonts w:ascii="Courier New" w:hAnsi="Courier New" w:cs="Courier New"/>
+        </w:rPr>
+        <w:t>. I</w:t>
+      </w:r>
+      <w:r>
+        <w:rPr>
+          <w:rFonts w:ascii="Courier New" w:hAnsi="Courier New" w:cs="Courier New"/>
+        </w:rPr>
+        <w:t>t is</w:t>
+      </w:r>
+      <w:r>
+        <w:rPr>
+          <w:rFonts w:ascii="Courier New" w:hAnsi="Courier New" w:cs="Courier New"/>
+        </w:rPr>
+        <w:t xml:space="preserve"> an object-member value</w:t>
+      </w:r>
+    </w:p>
+    <w:p>
+      <w:pPr>
+        <w:keepNext/>
+        <w:spacing w:before="20" w:after="20"/>
+        <w:ind w:left="567"/>
+        <w:rPr>
+          <w:rFonts w:ascii="Courier New" w:hAnsi="Courier New" w:cs="Courier New"/>
+        </w:rPr>
+      </w:pPr>
+      <w:r>
+        <w:rPr>
+          <w:rFonts w:ascii="Courier New" w:hAnsi="Courier New" w:cs="Courier New"/>
+        </w:rPr>
+        <w:t>Example</w:t>
+      </w:r>
+      <w:r>
+        <w:rPr>
+          <w:rFonts w:ascii="Courier New" w:hAnsi="Courier New" w:cs="Courier New"/>
+        </w:rPr>
+        <w:t>5</w:t>
+      </w:r>
+      <w:r>
+        <w:rPr>
+          <w:rFonts w:ascii="Courier New" w:hAnsi="Courier New" w:cs="Courier New"/>
+        </w:rPr>
+        <w:t xml:space="preserve">: </w:t>
+      </w:r>
+      <w:r>
+        <w:rPr>
+          <w:rFonts w:ascii="Courier New" w:hAnsi="Courier New" w:cs="Courier New"/>
+        </w:rPr>
+        <w:t>[</w:t>
+      </w:r>
+    </w:p>
+    <w:p>
+      <w:pPr>
+        <w:keepNext/>
+        <w:spacing w:before="20" w:after="20"/>
+        <w:ind w:left="567"/>
+        <w:rPr>
+          <w:rFonts w:ascii="Courier New" w:hAnsi="Courier New" w:cs="Courier New"/>
+        </w:rPr>
+      </w:pPr>
+      <w:r>
+        <w:rPr>
+          <w:rFonts w:ascii="Courier New" w:hAnsi="Courier New" w:cs="Courier New"/>
+        </w:rPr>
+        <w:t>Example</w:t>
+      </w:r>
+      <w:r>
+        <w:rPr>
+          <w:rFonts w:ascii="Courier New" w:hAnsi="Courier New" w:cs="Courier New"/>
+        </w:rPr>
+        <w:t>6</w:t>
+      </w:r>
+      <w:r>
+        <w:rPr>
+          <w:rFonts w:ascii="Courier New" w:hAnsi="Courier New" w:cs="Courier New"/>
+        </w:rPr>
         <w:t>:</w:t>
       </w:r>
       <w:r>
@@ -4121,515 +4417,150 @@
         </w:rPr>
         <w:t xml:space="preserve"> </w:t>
       </w:r>
+      <w:r>
+        <w:rPr>
+          <w:rFonts w:ascii="Courier New" w:hAnsi="Courier New" w:cs="Courier New"/>
+        </w:rPr>
+        <w:t>&lt;&lt;</w:t>
+      </w:r>
+      <w:r>
+        <w:rPr>
+          <w:rFonts w:ascii="Courier New" w:hAnsi="Courier New" w:cs="Courier New"/>
+        </w:rPr>
+        <w:t xml:space="preserve"> </w:t>
+      </w:r>
+      <w:r>
+        <w:rPr>
+          <w:rFonts w:ascii="Courier New" w:hAnsi="Courier New" w:cs="Courier New"/>
+        </w:rPr>
+        <w:t>A simple-</w:t>
+      </w:r>
+      <w:r>
+        <w:rPr>
+          <w:rFonts w:ascii="Courier New" w:hAnsi="Courier New" w:cs="Courier New"/>
+        </w:rPr>
+        <w:t>string</w:t>
+      </w:r>
+      <w:r>
+        <w:rPr>
+          <w:rFonts w:ascii="Courier New" w:hAnsi="Courier New" w:cs="Courier New"/>
+        </w:rPr>
+        <w:t>, not a multiline-string</w:t>
+      </w:r>
+    </w:p>
+    <w:p>
+      <w:r>
+        <w:t>A multiline string begins with the "&lt;&lt;" HEREDOC marker followed by a name used to mark the end of the mu</w:t>
+      </w:r>
+      <w:r>
+        <w:t>l</w:t>
+      </w:r>
+      <w:r>
+        <w:t>tiline string</w:t>
+      </w:r>
+      <w:r>
+        <w:t>, e.g.:</w:t>
+      </w:r>
+    </w:p>
+    <w:p>
+      <w:pPr>
+        <w:spacing w:before="20" w:after="20"/>
+        <w:ind w:left="567"/>
+        <w:rPr>
+          <w:rFonts w:ascii="Courier New" w:hAnsi="Courier New" w:cs="Courier New"/>
+        </w:rPr>
+      </w:pPr>
+      <w:proofErr w:type="spellStart"/>
+      <w:r>
+        <w:rPr>
+          <w:rFonts w:ascii="Courier New" w:hAnsi="Courier New" w:cs="Courier New"/>
+        </w:rPr>
+        <w:t>LongMessage</w:t>
+      </w:r>
+      <w:proofErr w:type="spellEnd"/>
+      <w:r>
+        <w:rPr>
+          <w:rFonts w:ascii="Courier New" w:hAnsi="Courier New" w:cs="Courier New"/>
+        </w:rPr>
+        <w:t xml:space="preserve"> &lt;&lt;END</w:t>
+      </w:r>
+    </w:p>
+    <w:p>
+      <w:pPr>
+        <w:spacing w:before="20" w:after="20"/>
+        <w:ind w:left="567"/>
+        <w:rPr>
+          <w:rFonts w:ascii="Courier New" w:hAnsi="Courier New" w:cs="Courier New"/>
+        </w:rPr>
+      </w:pPr>
+      <w:r>
+        <w:rPr>
+          <w:rFonts w:ascii="Courier New" w:hAnsi="Courier New" w:cs="Courier New"/>
+        </w:rPr>
+        <w:lastRenderedPageBreak/>
+        <w:t xml:space="preserve">    </w:t>
+      </w:r>
+      <w:r>
+        <w:rPr>
+          <w:rFonts w:ascii="Courier New" w:hAnsi="Courier New" w:cs="Courier New"/>
+        </w:rPr>
+        <w:t>A</w:t>
+      </w:r>
+      <w:r>
+        <w:rPr>
+          <w:rFonts w:ascii="Courier New" w:hAnsi="Courier New" w:cs="Courier New"/>
+        </w:rPr>
+        <w:t xml:space="preserve"> message</w:t>
+      </w:r>
+    </w:p>
+    <w:p>
+      <w:pPr>
+        <w:spacing w:before="20" w:after="20"/>
+        <w:ind w:left="567"/>
+        <w:rPr>
+          <w:rFonts w:ascii="Courier New" w:hAnsi="Courier New" w:cs="Courier New"/>
+        </w:rPr>
+      </w:pPr>
+      <w:r>
+        <w:rPr>
+          <w:rFonts w:ascii="Courier New" w:hAnsi="Courier New" w:cs="Courier New"/>
+        </w:rPr>
+        <w:t xml:space="preserve">    that is long</w:t>
+      </w:r>
+    </w:p>
+    <w:p>
+      <w:pPr>
+        <w:spacing w:before="20" w:after="20"/>
+        <w:ind w:left="567"/>
+        <w:rPr>
+          <w:rFonts w:ascii="Courier New" w:hAnsi="Courier New" w:cs="Courier New"/>
+        </w:rPr>
+      </w:pPr>
+      <w:r>
+        <w:rPr>
+          <w:rFonts w:ascii="Courier New" w:hAnsi="Courier New" w:cs="Courier New"/>
+        </w:rPr>
+        <w:t xml:space="preserve">    goes </w:t>
+      </w:r>
       <w:proofErr w:type="gramStart"/>
       <w:r>
         <w:rPr>
           <w:rFonts w:ascii="Courier New" w:hAnsi="Courier New" w:cs="Courier New"/>
         </w:rPr>
-        <w:t xml:space="preserve">{ </w:t>
-      </w:r>
-      <w:r>
-        <w:rPr>
-          <w:rFonts w:ascii="Courier New" w:hAnsi="Courier New" w:cs="Courier New"/>
-        </w:rPr>
-        <w:t>A</w:t>
+        <w:t>here.</w:t>
+      </w:r>
+      <w:r>
+        <w:rPr>
+          <w:rFonts w:ascii="Courier New" w:hAnsi="Courier New" w:cs="Courier New"/>
+        </w:rPr>
+        <w:t>&lt;</w:t>
       </w:r>
       <w:proofErr w:type="gramEnd"/>
       <w:r>
         <w:rPr>
           <w:rFonts w:ascii="Courier New" w:hAnsi="Courier New" w:cs="Courier New"/>
         </w:rPr>
-        <w:t xml:space="preserve"> string</w:t>
-      </w:r>
-      <w:r>
-        <w:rPr>
-          <w:rFonts w:ascii="Courier New" w:hAnsi="Courier New" w:cs="Courier New"/>
-        </w:rPr>
-        <w:t>,</w:t>
-      </w:r>
-      <w:r>
-        <w:rPr>
-          <w:rFonts w:ascii="Courier New" w:hAnsi="Courier New" w:cs="Courier New"/>
-        </w:rPr>
-        <w:t xml:space="preserve"> not an object start</w:t>
-      </w:r>
-    </w:p>
-    <w:p>
-      <w:pPr>
-        <w:keepNext/>
-        <w:spacing w:before="20" w:after="20"/>
-        <w:ind w:left="567"/>
-        <w:rPr>
-          <w:rFonts w:ascii="Courier New" w:hAnsi="Courier New" w:cs="Courier New"/>
-        </w:rPr>
-      </w:pPr>
-      <w:r>
-        <w:rPr>
-          <w:rFonts w:ascii="Courier New" w:hAnsi="Courier New" w:cs="Courier New"/>
-        </w:rPr>
-        <w:t># The string "["</w:t>
-      </w:r>
-    </w:p>
-    <w:p>
-      <w:pPr>
-        <w:keepNext/>
-        <w:spacing w:before="20" w:after="20"/>
-        <w:ind w:left="567"/>
-        <w:rPr>
-          <w:rFonts w:ascii="Courier New" w:hAnsi="Courier New" w:cs="Courier New"/>
-        </w:rPr>
-      </w:pPr>
-      <w:r>
-        <w:rPr>
-          <w:rFonts w:ascii="Courier New" w:hAnsi="Courier New" w:cs="Courier New"/>
-        </w:rPr>
-        <w:t>Example</w:t>
-      </w:r>
-      <w:r>
-        <w:rPr>
-          <w:rFonts w:ascii="Courier New" w:hAnsi="Courier New" w:cs="Courier New"/>
-        </w:rPr>
-        <w:t>4</w:t>
-      </w:r>
-      <w:r>
-        <w:rPr>
-          <w:rFonts w:ascii="Courier New" w:hAnsi="Courier New" w:cs="Courier New"/>
-        </w:rPr>
-        <w:t>: [</w:t>
-      </w:r>
-    </w:p>
-    <w:p>
-      <w:pPr>
-        <w:keepNext/>
-        <w:spacing w:before="20" w:after="20"/>
-        <w:ind w:left="567"/>
-        <w:rPr>
-          <w:rFonts w:ascii="Courier New" w:hAnsi="Courier New" w:cs="Courier New"/>
-        </w:rPr>
-      </w:pPr>
-      <w:r>
-        <w:rPr>
-          <w:rFonts w:ascii="Courier New" w:hAnsi="Courier New" w:cs="Courier New"/>
-        </w:rPr>
-        <w:t># A string because it has characters after the '['</w:t>
-      </w:r>
-    </w:p>
-    <w:p>
-      <w:pPr>
-        <w:keepNext/>
-        <w:spacing w:before="20" w:after="20"/>
-        <w:ind w:left="567"/>
-        <w:rPr>
-          <w:rFonts w:ascii="Courier New" w:hAnsi="Courier New" w:cs="Courier New"/>
-        </w:rPr>
-      </w:pPr>
-      <w:r>
-        <w:rPr>
-          <w:rFonts w:ascii="Courier New" w:hAnsi="Courier New" w:cs="Courier New"/>
-        </w:rPr>
-        <w:t>Example</w:t>
-      </w:r>
-      <w:r>
-        <w:rPr>
-          <w:rFonts w:ascii="Courier New" w:hAnsi="Courier New" w:cs="Courier New"/>
-        </w:rPr>
-        <w:t>5</w:t>
-      </w:r>
-      <w:r>
-        <w:rPr>
-          <w:rFonts w:ascii="Courier New" w:hAnsi="Courier New" w:cs="Courier New"/>
-        </w:rPr>
-        <w:t>:</w:t>
-      </w:r>
-      <w:r>
-        <w:rPr>
-          <w:rFonts w:ascii="Courier New" w:hAnsi="Courier New" w:cs="Courier New"/>
-        </w:rPr>
-        <w:t xml:space="preserve"> </w:t>
-      </w:r>
-      <w:r>
-        <w:rPr>
-          <w:rFonts w:ascii="Courier New" w:hAnsi="Courier New" w:cs="Courier New"/>
-        </w:rPr>
-        <w:t xml:space="preserve">[ A </w:t>
-      </w:r>
-      <w:r>
-        <w:rPr>
-          <w:rFonts w:ascii="Courier New" w:hAnsi="Courier New" w:cs="Courier New"/>
-        </w:rPr>
-        <w:t>string</w:t>
-      </w:r>
-      <w:r>
-        <w:rPr>
-          <w:rFonts w:ascii="Courier New" w:hAnsi="Courier New" w:cs="Courier New"/>
-        </w:rPr>
-        <w:t>,</w:t>
-      </w:r>
-      <w:r>
-        <w:rPr>
-          <w:rFonts w:ascii="Courier New" w:hAnsi="Courier New" w:cs="Courier New"/>
-        </w:rPr>
-        <w:t xml:space="preserve"> not an array start</w:t>
-      </w:r>
-    </w:p>
-    <w:p>
-      <w:pPr>
-        <w:keepNext/>
-        <w:spacing w:before="20" w:after="20"/>
-        <w:ind w:left="567"/>
-        <w:rPr>
-          <w:rFonts w:ascii="Courier New" w:hAnsi="Courier New" w:cs="Courier New"/>
-        </w:rPr>
-      </w:pPr>
-      <w:r>
-        <w:rPr>
-          <w:rFonts w:ascii="Courier New" w:hAnsi="Courier New" w:cs="Courier New"/>
-        </w:rPr>
-        <w:t>Example</w:t>
-      </w:r>
-      <w:r>
-        <w:rPr>
-          <w:rFonts w:ascii="Courier New" w:hAnsi="Courier New" w:cs="Courier New"/>
-        </w:rPr>
-        <w:t>6</w:t>
-      </w:r>
-      <w:r>
-        <w:rPr>
-          <w:rFonts w:ascii="Courier New" w:hAnsi="Courier New" w:cs="Courier New"/>
-        </w:rPr>
-        <w:t xml:space="preserve"> [</w:t>
-      </w:r>
-    </w:p>
-    <w:p>
-      <w:pPr>
-        <w:keepNext/>
-        <w:spacing w:before="20" w:after="20"/>
-        <w:ind w:left="567"/>
-        <w:rPr>
-          <w:rFonts w:ascii="Courier New" w:hAnsi="Courier New" w:cs="Courier New"/>
-        </w:rPr>
-      </w:pPr>
-      <w:r>
-        <w:rPr>
-          <w:rFonts w:ascii="Courier New" w:hAnsi="Courier New" w:cs="Courier New"/>
-        </w:rPr>
-        <w:t xml:space="preserve">    # A </w:t>
-      </w:r>
-      <w:r>
-        <w:rPr>
-          <w:rFonts w:ascii="Courier New" w:hAnsi="Courier New" w:cs="Courier New"/>
-        </w:rPr>
-        <w:t>string. Comments are not allowed in arrays</w:t>
-      </w:r>
-    </w:p>
-    <w:p>
-      <w:pPr>
-        <w:keepNext/>
-        <w:spacing w:before="20" w:after="20"/>
-        <w:ind w:left="567"/>
-        <w:rPr>
-          <w:rFonts w:ascii="Courier New" w:hAnsi="Courier New" w:cs="Courier New"/>
-        </w:rPr>
-      </w:pPr>
-      <w:r>
-        <w:rPr>
-          <w:rFonts w:ascii="Courier New" w:hAnsi="Courier New" w:cs="Courier New"/>
-        </w:rPr>
-        <w:t xml:space="preserve">    ]</w:t>
-      </w:r>
-      <w:r>
-        <w:rPr>
-          <w:rFonts w:ascii="Courier New" w:hAnsi="Courier New" w:cs="Courier New"/>
-        </w:rPr>
-        <w:t xml:space="preserve"> A string, not an </w:t>
-      </w:r>
-      <w:r>
-        <w:rPr>
-          <w:rFonts w:ascii="Courier New" w:hAnsi="Courier New" w:cs="Courier New"/>
-        </w:rPr>
-        <w:t>array end</w:t>
-      </w:r>
-    </w:p>
-    <w:p>
-      <w:pPr>
-        <w:keepNext/>
-        <w:spacing w:before="20" w:after="20"/>
-        <w:ind w:left="567"/>
-        <w:rPr>
-          <w:rFonts w:ascii="Courier New" w:hAnsi="Courier New" w:cs="Courier New"/>
-        </w:rPr>
-      </w:pPr>
-      <w:r>
-        <w:rPr>
-          <w:rFonts w:ascii="Courier New" w:hAnsi="Courier New" w:cs="Courier New"/>
-        </w:rPr>
-        <w:t xml:space="preserve">    \]</w:t>
-      </w:r>
-    </w:p>
-    <w:p>
-      <w:pPr>
-        <w:keepLines/>
-        <w:spacing w:before="20" w:after="20"/>
-        <w:ind w:left="567"/>
-        <w:rPr>
-          <w:rFonts w:ascii="Courier New" w:hAnsi="Courier New" w:cs="Courier New"/>
-        </w:rPr>
-      </w:pPr>
-      <w:r>
-        <w:rPr>
-          <w:rFonts w:ascii="Courier New" w:hAnsi="Courier New" w:cs="Courier New"/>
-        </w:rPr>
-        <w:t>]</w:t>
-      </w:r>
-    </w:p>
-    <w:p>
-      <w:pPr>
-        <w:keepNext/>
-        <w:spacing w:before="20" w:after="20"/>
-        <w:ind w:left="567"/>
-        <w:rPr>
-          <w:rFonts w:ascii="Courier New" w:hAnsi="Courier New" w:cs="Courier New"/>
-        </w:rPr>
-      </w:pPr>
-      <w:r>
-        <w:rPr>
-          <w:rFonts w:ascii="Courier New" w:hAnsi="Courier New" w:cs="Courier New"/>
-        </w:rPr>
-        <w:t># Not an array end</w:t>
-      </w:r>
-      <w:r>
-        <w:rPr>
-          <w:rFonts w:ascii="Courier New" w:hAnsi="Courier New" w:cs="Courier New"/>
-        </w:rPr>
-        <w:t>. I</w:t>
-      </w:r>
-      <w:r>
-        <w:rPr>
-          <w:rFonts w:ascii="Courier New" w:hAnsi="Courier New" w:cs="Courier New"/>
-        </w:rPr>
-        <w:t>t is</w:t>
-      </w:r>
-      <w:r>
-        <w:rPr>
-          <w:rFonts w:ascii="Courier New" w:hAnsi="Courier New" w:cs="Courier New"/>
-        </w:rPr>
-        <w:t xml:space="preserve"> an object-member value</w:t>
-      </w:r>
-    </w:p>
-    <w:p>
-      <w:pPr>
-        <w:keepNext/>
-        <w:spacing w:before="20" w:after="20"/>
-        <w:ind w:left="567"/>
-        <w:rPr>
-          <w:rFonts w:ascii="Courier New" w:hAnsi="Courier New" w:cs="Courier New"/>
-        </w:rPr>
-      </w:pPr>
-      <w:r>
-        <w:rPr>
-          <w:rFonts w:ascii="Courier New" w:hAnsi="Courier New" w:cs="Courier New"/>
-        </w:rPr>
-        <w:t>Example</w:t>
-      </w:r>
-      <w:r>
-        <w:rPr>
-          <w:rFonts w:ascii="Courier New" w:hAnsi="Courier New" w:cs="Courier New"/>
-        </w:rPr>
-        <w:t>7</w:t>
-      </w:r>
-      <w:proofErr w:type="gramStart"/>
-      <w:r>
-        <w:rPr>
-          <w:rFonts w:ascii="Courier New" w:hAnsi="Courier New" w:cs="Courier New"/>
-        </w:rPr>
-        <w:t xml:space="preserve">: </w:t>
-      </w:r>
-      <w:r>
-        <w:rPr>
-          <w:rFonts w:ascii="Courier New" w:hAnsi="Courier New" w:cs="Courier New"/>
-        </w:rPr>
-        <w:t>]</w:t>
-      </w:r>
-      <w:proofErr w:type="gramEnd"/>
-    </w:p>
-    <w:p>
-      <w:pPr>
-        <w:keepNext/>
-        <w:spacing w:before="20" w:after="20"/>
-        <w:ind w:left="567"/>
-        <w:rPr>
-          <w:rFonts w:ascii="Courier New" w:hAnsi="Courier New" w:cs="Courier New"/>
-        </w:rPr>
-      </w:pPr>
-      <w:r>
-        <w:rPr>
-          <w:rFonts w:ascii="Courier New" w:hAnsi="Courier New" w:cs="Courier New"/>
-        </w:rPr>
-        <w:t>Example</w:t>
-      </w:r>
-      <w:r>
-        <w:rPr>
-          <w:rFonts w:ascii="Courier New" w:hAnsi="Courier New" w:cs="Courier New"/>
-        </w:rPr>
-        <w:t>8</w:t>
-      </w:r>
-      <w:r>
-        <w:rPr>
-          <w:rFonts w:ascii="Courier New" w:hAnsi="Courier New" w:cs="Courier New"/>
-        </w:rPr>
-        <w:t>:</w:t>
-      </w:r>
-      <w:r>
-        <w:rPr>
-          <w:rFonts w:ascii="Courier New" w:hAnsi="Courier New" w:cs="Courier New"/>
-        </w:rPr>
-        <w:t xml:space="preserve"> </w:t>
-      </w:r>
-      <w:r>
-        <w:rPr>
-          <w:rFonts w:ascii="Courier New" w:hAnsi="Courier New" w:cs="Courier New"/>
-        </w:rPr>
-        <w:t>&lt;&lt;</w:t>
-      </w:r>
-      <w:r>
-        <w:rPr>
-          <w:rFonts w:ascii="Courier New" w:hAnsi="Courier New" w:cs="Courier New"/>
-        </w:rPr>
-        <w:t xml:space="preserve"> </w:t>
-      </w:r>
-      <w:r>
-        <w:rPr>
-          <w:rFonts w:ascii="Courier New" w:hAnsi="Courier New" w:cs="Courier New"/>
-        </w:rPr>
-        <w:t>A simple-</w:t>
-      </w:r>
-      <w:r>
-        <w:rPr>
-          <w:rFonts w:ascii="Courier New" w:hAnsi="Courier New" w:cs="Courier New"/>
-        </w:rPr>
-        <w:t>string</w:t>
-      </w:r>
-      <w:r>
-        <w:rPr>
-          <w:rFonts w:ascii="Courier New" w:hAnsi="Courier New" w:cs="Courier New"/>
-        </w:rPr>
-        <w:t>, not a multiline-string</w:t>
-      </w:r>
-    </w:p>
-    <w:p>
-      <w:r>
-        <w:t>A multiline string begins with the "&lt;&lt;" HEREDOC marker followed by a name used to mark the end of the mu</w:t>
-      </w:r>
-      <w:r>
-        <w:t>l</w:t>
-      </w:r>
-      <w:r>
-        <w:t>tiline string</w:t>
-      </w:r>
-      <w:r>
-        <w:t>, e.g.:</w:t>
-      </w:r>
-    </w:p>
-    <w:p>
-      <w:pPr>
-        <w:spacing w:before="20" w:after="20"/>
-        <w:ind w:left="567"/>
-        <w:rPr>
-          <w:rFonts w:ascii="Courier New" w:hAnsi="Courier New" w:cs="Courier New"/>
-        </w:rPr>
-      </w:pPr>
-      <w:proofErr w:type="spellStart"/>
-      <w:r>
-        <w:rPr>
-          <w:rFonts w:ascii="Courier New" w:hAnsi="Courier New" w:cs="Courier New"/>
-        </w:rPr>
-        <w:t>LongMessage</w:t>
-      </w:r>
-      <w:proofErr w:type="spellEnd"/>
-      <w:r>
-        <w:rPr>
-          <w:rFonts w:ascii="Courier New" w:hAnsi="Courier New" w:cs="Courier New"/>
-        </w:rPr>
-        <w:t xml:space="preserve"> &lt;&lt;END</w:t>
-      </w:r>
-    </w:p>
-    <w:p>
-      <w:pPr>
-        <w:spacing w:before="20" w:after="20"/>
-        <w:ind w:left="567"/>
-        <w:rPr>
-          <w:rFonts w:ascii="Courier New" w:hAnsi="Courier New" w:cs="Courier New"/>
-        </w:rPr>
-      </w:pPr>
-      <w:r>
-        <w:rPr>
-          <w:rFonts w:ascii="Courier New" w:hAnsi="Courier New" w:cs="Courier New"/>
-        </w:rPr>
-        <w:t xml:space="preserve">    </w:t>
-      </w:r>
-      <w:r>
-        <w:rPr>
-          <w:rFonts w:ascii="Courier New" w:hAnsi="Courier New" w:cs="Courier New"/>
-        </w:rPr>
-        <w:t>A</w:t>
-      </w:r>
-      <w:r>
-        <w:rPr>
-          <w:rFonts w:ascii="Courier New" w:hAnsi="Courier New" w:cs="Courier New"/>
-        </w:rPr>
-        <w:t xml:space="preserve"> message</w:t>
-      </w:r>
-    </w:p>
-    <w:p>
-      <w:pPr>
-        <w:spacing w:before="20" w:after="20"/>
-        <w:ind w:left="567"/>
-        <w:rPr>
-          <w:rFonts w:ascii="Courier New" w:hAnsi="Courier New" w:cs="Courier New"/>
-        </w:rPr>
-      </w:pPr>
-      <w:r>
-        <w:rPr>
-          <w:rFonts w:ascii="Courier New" w:hAnsi="Courier New" w:cs="Courier New"/>
-        </w:rPr>
-        <w:lastRenderedPageBreak/>
-        <w:t xml:space="preserve">    that is long</w:t>
-      </w:r>
-    </w:p>
-    <w:p>
-      <w:pPr>
-        <w:spacing w:before="20" w:after="20"/>
-        <w:ind w:left="567"/>
-        <w:rPr>
-          <w:rFonts w:ascii="Courier New" w:hAnsi="Courier New" w:cs="Courier New"/>
-        </w:rPr>
-      </w:pPr>
-      <w:r>
-        <w:rPr>
-          <w:rFonts w:ascii="Courier New" w:hAnsi="Courier New" w:cs="Courier New"/>
-        </w:rPr>
-        <w:t xml:space="preserve">    goes here.</w:t>
-      </w:r>
-    </w:p>
-    <w:p>
-      <w:pPr>
-        <w:spacing w:before="20" w:after="20"/>
-        <w:ind w:left="567"/>
-        <w:rPr>
-          <w:rFonts w:ascii="Courier New" w:hAnsi="Courier New" w:cs="Courier New"/>
-        </w:rPr>
-      </w:pPr>
-      <w:r>
-        <w:rPr>
-          <w:rFonts w:ascii="Courier New" w:hAnsi="Courier New" w:cs="Courier New"/>
-        </w:rPr>
-        <w:t xml:space="preserve">    </w:t>
-      </w:r>
-      <w:r>
-        <w:rPr>
-          <w:rFonts w:ascii="Courier New" w:hAnsi="Courier New" w:cs="Courier New"/>
-        </w:rPr>
-        <w:t>&lt;&lt;</w:t>
+        <w:t>&lt;</w:t>
       </w:r>
       <w:r>
         <w:rPr>
@@ -4640,76 +4571,8 @@
     </w:p>
     <w:p>
       <w:r>
-        <w:t>Note that if a value starts with '&lt;</w:t>
-      </w:r>
-      <w:r>
-        <w:t>' but</w:t>
-      </w:r>
-      <w:r>
-        <w:t xml:space="preserve"> </w:t>
-      </w:r>
-      <w:proofErr w:type="gramStart"/>
-      <w:r>
-        <w:t>doesn't</w:t>
-      </w:r>
-      <w:proofErr w:type="gramEnd"/>
-      <w:r>
-        <w:t xml:space="preserve"> not match the ABNF </w:t>
-      </w:r>
-      <w:bookmarkStart w:id="4" w:name="_Hlk534647245"/>
-      <w:r>
-        <w:t>(</w:t>
-      </w:r>
-      <w:r>
-        <w:rPr>
-          <w:rFonts w:ascii="Courier New" w:hAnsi="Courier New" w:cs="Courier New"/>
-        </w:rPr>
-        <w:t xml:space="preserve">"&lt;&lt;" name </w:t>
-      </w:r>
-      <w:proofErr w:type="spellStart"/>
-      <w:r>
-        <w:rPr>
-          <w:rFonts w:ascii="Courier New" w:hAnsi="Courier New" w:cs="Courier New"/>
-        </w:rPr>
-        <w:t>ows</w:t>
-      </w:r>
-      <w:proofErr w:type="spellEnd"/>
-      <w:r>
-        <w:t>)</w:t>
-      </w:r>
-      <w:bookmarkEnd w:id="4"/>
-      <w:r>
-        <w:t xml:space="preserve">, it is treated as a regular </w:t>
-      </w:r>
-      <w:r>
-        <w:rPr>
-          <w:rFonts w:ascii="Courier New" w:hAnsi="Courier New" w:cs="Courier New"/>
-        </w:rPr>
-        <w:t>simple-</w:t>
-      </w:r>
-      <w:r>
-        <w:rPr>
-          <w:rFonts w:ascii="Courier New" w:hAnsi="Courier New" w:cs="Courier New"/>
-        </w:rPr>
-        <w:t>string</w:t>
-      </w:r>
-      <w:r>
-        <w:t xml:space="preserve"> rather than a </w:t>
-      </w:r>
-      <w:r>
-        <w:rPr>
-          <w:rFonts w:ascii="Courier New" w:hAnsi="Courier New" w:cs="Courier New"/>
-        </w:rPr>
-        <w:t>multiline-string</w:t>
-      </w:r>
-      <w:r>
-        <w:t>.</w:t>
-      </w:r>
-    </w:p>
-    <w:p>
-      <w:pPr>
-        <w:pStyle w:val="Heading1"/>
-      </w:pPr>
+        <w:t>Note that, unlike other HEREDOC formats, the end marker doesn't have to appear on its own line. It just needs to appear at the end of a line.</w:t>
+      </w:r>
     </w:p>
     <w:tbl>
       <w:tblPr>
@@ -4895,6 +4758,9 @@
             <w:pPr>
               <w:spacing w:before="0"/>
             </w:pPr>
+            <w:r>
+              <w:t>B</w:t>
+            </w:r>
           </w:p>
         </w:tc>
         <w:tc>
@@ -4911,6 +4777,9 @@
             <w:pPr>
               <w:spacing w:before="0"/>
             </w:pPr>
+            <w:r>
+              <w:t>19 Nov 21</w:t>
+            </w:r>
           </w:p>
         </w:tc>
         <w:tc>
@@ -4927,6 +4796,9 @@
             <w:pPr>
               <w:spacing w:before="0"/>
             </w:pPr>
+            <w:r>
+              <w:t>Enable comments in arrays and clarify use of quoted strings for escaping</w:t>
+            </w:r>
           </w:p>
         </w:tc>
       </w:tr>
@@ -5048,6 +4920,9 @@
           </w:r>
           <w:r>
             <w:t>19</w:t>
+          </w:r>
+          <w:r>
+            <w:t>-21</w:t>
           </w:r>
         </w:p>
       </w:tc>
@@ -5239,16 +5114,7 @@
             <w:t xml:space="preserve"> </w:t>
           </w:r>
           <w:r>
-            <w:t>Ma</w:t>
-          </w:r>
-          <w:r>
-            <w:t>y</w:t>
-          </w:r>
-          <w:r>
-            <w:t xml:space="preserve"> 20</w:t>
-          </w:r>
-          <w:r>
-            <w:t>19</w:t>
+            <w:t>Nov 2021</w:t>
           </w:r>
           <w:r>
             <w:t xml:space="preserve"> </w:t>
@@ -5285,7 +5151,10 @@
             <w:jc w:val="right"/>
           </w:pPr>
           <w:r>
-            <w:t>Issue: A</w:t>
+            <w:t xml:space="preserve">Issue: </w:t>
+          </w:r>
+          <w:r>
+            <w:t>B</w:t>
           </w:r>
         </w:p>
       </w:tc>

</xml_diff>

<commit_message>
Allow object member names to start with @ to allow easier XML compatibility
</commit_message>
<xml_diff>
--- a/LOON.docx
+++ b/LOON.docx
@@ -1268,7 +1268,19 @@
         <w:rPr>
           <w:rFonts w:ascii="Courier New" w:hAnsi="Courier New" w:cs="Courier New"/>
         </w:rPr>
-        <w:t xml:space="preserve"> name</w:t>
+        <w:t xml:space="preserve"> </w:t>
+      </w:r>
+      <w:r>
+        <w:rPr>
+          <w:rFonts w:ascii="Courier New" w:hAnsi="Courier New" w:cs="Courier New"/>
+        </w:rPr>
+        <w:t xml:space="preserve">[ "@" ] </w:t>
+      </w:r>
+      <w:r>
+        <w:rPr>
+          <w:rFonts w:ascii="Courier New" w:hAnsi="Courier New" w:cs="Courier New"/>
+        </w:rPr>
+        <w:t>name</w:t>
       </w:r>
     </w:p>
     <w:p>
@@ -3829,19 +3841,7 @@
         <w:rPr>
           <w:rFonts w:ascii="Courier New" w:hAnsi="Courier New" w:cs="Courier New"/>
         </w:rPr>
-        <w:t>"</w:t>
-      </w:r>
-      <w:r>
-        <w:rPr>
-          <w:rFonts w:ascii="Courier New" w:hAnsi="Courier New" w:cs="Courier New"/>
-        </w:rPr>
-        <w:t>A string with " marks in it</w:t>
-      </w:r>
-      <w:r>
-        <w:rPr>
-          <w:rFonts w:ascii="Courier New" w:hAnsi="Courier New" w:cs="Courier New"/>
-        </w:rPr>
-        <w:t>"</w:t>
+        <w:t>"A string with " marks in it"</w:t>
       </w:r>
     </w:p>
     <w:p>
@@ -3948,16 +3948,7 @@
         <w:t xml:space="preserve">is a value in an array and </w:t>
       </w:r>
       <w:r>
-        <w:t>begins with a '</w:t>
-      </w:r>
-      <w:r>
-        <w:t>#</w:t>
-      </w:r>
-      <w:r>
-        <w:t>'</w:t>
-      </w:r>
-      <w:r>
-        <w:t xml:space="preserve"> character</w:t>
+        <w:t>begins with a '#' character</w:t>
       </w:r>
     </w:p>
     <w:p>

</xml_diff>

<commit_message>
Add note on Comment Directives
</commit_message>
<xml_diff>
--- a/LOON.docx
+++ b/LOON.docx
@@ -108,7 +108,7 @@
         <w:rPr>
           <w:noProof/>
         </w:rPr>
-        <w:instrText xml:space="preserve"> PAGEREF _Toc7686680 \h </w:instrText>
+        <w:instrText xml:space="preserve"> PAGEREF _Toc88224661 \h </w:instrText>
       </w:r>
       <w:r>
         <w:rPr>
@@ -167,7 +167,7 @@
         <w:rPr>
           <w:noProof/>
         </w:rPr>
-        <w:instrText xml:space="preserve"> PAGEREF _Toc7686681 \h </w:instrText>
+        <w:instrText xml:space="preserve"> PAGEREF _Toc88224662 \h </w:instrText>
       </w:r>
       <w:r>
         <w:rPr>
@@ -185,6 +185,65 @@
           <w:noProof/>
         </w:rPr>
         <w:t>5</w:t>
+      </w:r>
+      <w:r>
+        <w:rPr>
+          <w:noProof/>
+        </w:rPr>
+        <w:fldChar w:fldCharType="end"/>
+      </w:r>
+    </w:p>
+    <w:p>
+      <w:pPr>
+        <w:pStyle w:val="TOC2"/>
+        <w:rPr>
+          <w:rFonts w:asciiTheme="minorHAnsi" w:eastAsiaTheme="minorEastAsia" w:hAnsiTheme="minorHAnsi" w:cstheme="minorBidi"/>
+          <w:noProof/>
+          <w:sz w:val="22"/>
+          <w:szCs w:val="22"/>
+          <w:lang w:eastAsia="en-GB"/>
+        </w:rPr>
+      </w:pPr>
+      <w:r>
+        <w:rPr>
+          <w:noProof/>
+        </w:rPr>
+        <w:t>1.2. Comment Directives</w:t>
+      </w:r>
+      <w:r>
+        <w:rPr>
+          <w:noProof/>
+        </w:rPr>
+        <w:tab/>
+      </w:r>
+      <w:r>
+        <w:rPr>
+          <w:noProof/>
+        </w:rPr>
+        <w:fldChar w:fldCharType="begin"/>
+      </w:r>
+      <w:r>
+        <w:rPr>
+          <w:noProof/>
+        </w:rPr>
+        <w:instrText xml:space="preserve"> PAGEREF _Toc88224663 \h </w:instrText>
+      </w:r>
+      <w:r>
+        <w:rPr>
+          <w:noProof/>
+        </w:rPr>
+      </w:r>
+      <w:r>
+        <w:rPr>
+          <w:noProof/>
+        </w:rPr>
+        <w:fldChar w:fldCharType="separate"/>
+      </w:r>
+      <w:r>
+        <w:rPr>
+          <w:noProof/>
+        </w:rPr>
+        <w:t>6</w:t>
       </w:r>
       <w:r>
         <w:rPr>
@@ -233,7 +292,7 @@
       <w:r>
         <w:instrText xml:space="preserve"> AUTONUMLGL </w:instrText>
       </w:r>
-      <w:bookmarkStart w:id="2" w:name="_Toc7686680"/>
+      <w:bookmarkStart w:id="2" w:name="_Toc88224661"/>
       <w:r>
         <w:fldChar w:fldCharType="end"/>
       </w:r>
@@ -1189,6 +1248,7 @@
           <w:rFonts w:ascii="Courier New" w:hAnsi="Courier New" w:cs="Courier New"/>
         </w:rPr>
       </w:pPr>
+      <w:bookmarkStart w:id="3" w:name="_Hlk88224360"/>
       <w:r>
         <w:rPr>
           <w:rFonts w:ascii="Courier New" w:hAnsi="Courier New" w:cs="Courier New"/>
@@ -1283,6 +1343,7 @@
         <w:t>name</w:t>
       </w:r>
     </w:p>
+    <w:bookmarkEnd w:id="3"/>
     <w:p>
       <w:pPr>
         <w:spacing w:before="20" w:after="20"/>
@@ -3717,7 +3778,7 @@
       <w:r>
         <w:instrText xml:space="preserve"> AUTONUMLGL </w:instrText>
       </w:r>
-      <w:bookmarkStart w:id="3" w:name="_Toc7686681"/>
+      <w:bookmarkStart w:id="4" w:name="_Toc88224662"/>
       <w:r>
         <w:fldChar w:fldCharType="end"/>
       </w:r>
@@ -3727,7 +3788,7 @@
       <w:r>
         <w:t>String values</w:t>
       </w:r>
-      <w:bookmarkEnd w:id="3"/>
+      <w:bookmarkEnd w:id="4"/>
     </w:p>
     <w:p>
       <w:r>
@@ -3904,7 +3965,7 @@
           <w:numId w:val="1"/>
         </w:numPr>
       </w:pPr>
-      <w:bookmarkStart w:id="4" w:name="_Hlk88222570"/>
+      <w:bookmarkStart w:id="5" w:name="_Hlk88222570"/>
       <w:r>
         <w:t xml:space="preserve">The string </w:t>
       </w:r>
@@ -3914,7 +3975,7 @@
       <w:r>
         <w:t>begins with a '&lt;'</w:t>
       </w:r>
-      <w:bookmarkEnd w:id="4"/>
+      <w:bookmarkEnd w:id="5"/>
       <w:r>
         <w:t xml:space="preserve"> character and </w:t>
       </w:r>
@@ -4563,6 +4624,163 @@
     <w:p>
       <w:r>
         <w:t>Note that, unlike other HEREDOC formats, the end marker doesn't have to appear on its own line. It just needs to appear at the end of a line.</w:t>
+      </w:r>
+    </w:p>
+    <w:p>
+      <w:pPr>
+        <w:pStyle w:val="Heading2"/>
+      </w:pPr>
+      <w:r>
+        <w:fldChar w:fldCharType="begin"/>
+      </w:r>
+      <w:r>
+        <w:instrText xml:space="preserve"> AUTONUMLGL </w:instrText>
+      </w:r>
+      <w:bookmarkStart w:id="6" w:name="_Toc88224663"/>
+      <w:r>
+        <w:fldChar w:fldCharType="end"/>
+      </w:r>
+      <w:r>
+        <w:t xml:space="preserve"> </w:t>
+      </w:r>
+      <w:r>
+        <w:t xml:space="preserve">Comment </w:t>
+      </w:r>
+      <w:r>
+        <w:t>Directives</w:t>
+      </w:r>
+      <w:bookmarkEnd w:id="6"/>
+    </w:p>
+    <w:p>
+      <w:r>
+        <w:t xml:space="preserve">Comments that have the pling character ("!") immediately following the opening comments marker ("#") are </w:t>
+      </w:r>
+      <w:r>
+        <w:t>"</w:t>
+      </w:r>
+      <w:r>
+        <w:t>Comment Directives</w:t>
+      </w:r>
+      <w:r>
+        <w:t>"</w:t>
+      </w:r>
+      <w:r>
+        <w:t>. These are comments that may potentially be processed by a machine. Their effect may change the way subsequent LOON content is processed. The ABNF of a Comment Directive is:</w:t>
+      </w:r>
+    </w:p>
+    <w:p>
+      <w:pPr>
+        <w:spacing w:before="20" w:after="20"/>
+        <w:ind w:left="567"/>
+        <w:rPr>
+          <w:rFonts w:ascii="Courier New" w:hAnsi="Courier New" w:cs="Courier New"/>
+        </w:rPr>
+      </w:pPr>
+      <w:r>
+        <w:rPr>
+          <w:rFonts w:ascii="Courier New" w:hAnsi="Courier New" w:cs="Courier New"/>
+        </w:rPr>
+        <w:t>comment-directive</w:t>
+      </w:r>
+      <w:r>
+        <w:rPr>
+          <w:rFonts w:ascii="Courier New" w:hAnsi="Courier New" w:cs="Courier New"/>
+        </w:rPr>
+        <w:t xml:space="preserve"> = </w:t>
+      </w:r>
+      <w:r>
+        <w:rPr>
+          <w:rFonts w:ascii="Courier New" w:hAnsi="Courier New" w:cs="Courier New"/>
+        </w:rPr>
+        <w:t xml:space="preserve">"#!" directive-name </w:t>
+      </w:r>
+      <w:proofErr w:type="spellStart"/>
+      <w:r>
+        <w:rPr>
+          <w:rFonts w:ascii="Courier New" w:hAnsi="Courier New" w:cs="Courier New"/>
+        </w:rPr>
+        <w:t>ows</w:t>
+      </w:r>
+      <w:proofErr w:type="spellEnd"/>
+      <w:r>
+        <w:rPr>
+          <w:rFonts w:ascii="Courier New" w:hAnsi="Courier New" w:cs="Courier New"/>
+        </w:rPr>
+        <w:t xml:space="preserve"> </w:t>
+      </w:r>
+      <w:r>
+        <w:rPr>
+          <w:rFonts w:ascii="Courier New" w:hAnsi="Courier New" w:cs="Courier New"/>
+        </w:rPr>
+        <w:t>*not-</w:t>
+      </w:r>
+      <w:proofErr w:type="spellStart"/>
+      <w:r>
+        <w:rPr>
+          <w:rFonts w:ascii="Courier New" w:hAnsi="Courier New" w:cs="Courier New"/>
+        </w:rPr>
+        <w:t>eol</w:t>
+      </w:r>
+      <w:proofErr w:type="spellEnd"/>
+    </w:p>
+    <w:p>
+      <w:pPr>
+        <w:spacing w:before="20" w:after="20"/>
+        <w:ind w:left="567"/>
+        <w:rPr>
+          <w:rFonts w:ascii="Courier New" w:hAnsi="Courier New" w:cs="Courier New"/>
+        </w:rPr>
+      </w:pPr>
+      <w:r>
+        <w:rPr>
+          <w:rFonts w:ascii="Courier New" w:hAnsi="Courier New" w:cs="Courier New"/>
+        </w:rPr>
+        <w:t>directive-name</w:t>
+      </w:r>
+      <w:r>
+        <w:rPr>
+          <w:rFonts w:ascii="Courier New" w:hAnsi="Courier New" w:cs="Courier New"/>
+        </w:rPr>
+        <w:t xml:space="preserve"> = </w:t>
+      </w:r>
+      <w:r>
+        <w:rPr>
+          <w:rFonts w:ascii="Courier New" w:hAnsi="Courier New" w:cs="Courier New"/>
+        </w:rPr>
+        <w:t>full-name</w:t>
+      </w:r>
+    </w:p>
+    <w:p>
+      <w:r>
+        <w:t>For example:</w:t>
+      </w:r>
+    </w:p>
+    <w:p>
+      <w:pPr>
+        <w:spacing w:before="20" w:after="20"/>
+        <w:ind w:left="567"/>
+        <w:rPr>
+          <w:rFonts w:ascii="Courier New" w:hAnsi="Courier New" w:cs="Courier New"/>
+        </w:rPr>
+      </w:pPr>
+      <w:proofErr w:type="gramStart"/>
+      <w:r>
+        <w:rPr>
+          <w:rFonts w:ascii="Courier New" w:hAnsi="Courier New" w:cs="Courier New"/>
+        </w:rPr>
+        <w:t>#!org</w:t>
+      </w:r>
+      <w:proofErr w:type="gramEnd"/>
+      <w:r>
+        <w:rPr>
+          <w:rFonts w:ascii="Courier New" w:hAnsi="Courier New" w:cs="Courier New"/>
+        </w:rPr>
+        <w:t>.example.extensions Mode1 Mode2</w:t>
+      </w:r>
+    </w:p>
+    <w:p>
+      <w:r>
+        <w:t>No Comment Directives are defined at this time.</w:t>
       </w:r>
     </w:p>
     <w:tbl>
@@ -4788,7 +5006,19 @@
               <w:spacing w:before="0"/>
             </w:pPr>
             <w:r>
-              <w:t>Enable comments in arrays and clarify use of quoted strings for escaping</w:t>
+              <w:t>Enable comments in arrays</w:t>
+            </w:r>
+            <w:r>
+              <w:t>,</w:t>
+            </w:r>
+            <w:r>
+              <w:t xml:space="preserve"> clarify use of quoted strings for escaping</w:t>
+            </w:r>
+            <w:r>
+              <w:t xml:space="preserve">, allow @ in object member names and add </w:t>
+            </w:r>
+            <w:r>
+              <w:t>comment directives</w:t>
             </w:r>
           </w:p>
         </w:tc>
@@ -6002,7 +6232,6 @@
   <w:style w:type="character" w:default="1" w:styleId="DefaultParagraphFont">
     <w:name w:val="Default Paragraph Font"/>
     <w:uiPriority w:val="1"/>
-    <w:semiHidden/>
     <w:unhideWhenUsed/>
   </w:style>
   <w:style w:type="table" w:default="1" w:styleId="TableNormal">

</xml_diff>

<commit_message>
Allow preamble characters to be specified in multiline strings
</commit_message>
<xml_diff>
--- a/LOON.docx
+++ b/LOON.docx
@@ -1,6 +1,6 @@
 
 <file path=word/document.xml><?xml version="1.0" encoding="utf-8"?>
-<w:document xmlns:wpc="http://schemas.microsoft.com/office/word/2010/wordprocessingCanvas" xmlns:cx="http://schemas.microsoft.com/office/drawing/2014/chartex" xmlns:cx1="http://schemas.microsoft.com/office/drawing/2015/9/8/chartex" xmlns:cx2="http://schemas.microsoft.com/office/drawing/2015/10/21/chartex" xmlns:cx3="http://schemas.microsoft.com/office/drawing/2016/5/9/chartex" xmlns:cx4="http://schemas.microsoft.com/office/drawing/2016/5/10/chartex" xmlns:cx5="http://schemas.microsoft.com/office/drawing/2016/5/11/chartex" xmlns:cx6="http://schemas.microsoft.com/office/drawing/2016/5/12/chartex" xmlns:cx7="http://schemas.microsoft.com/office/drawing/2016/5/13/chartex" xmlns:cx8="http://schemas.microsoft.com/office/drawing/2016/5/14/chartex" xmlns:mc="http://schemas.openxmlformats.org/markup-compatibility/2006" xmlns:aink="http://schemas.microsoft.com/office/drawing/2016/ink" xmlns:am3d="http://schemas.microsoft.com/office/drawing/2017/model3d" xmlns:o="urn:schemas-microsoft-com:office:office" xmlns:r="http://schemas.openxmlformats.org/officeDocument/2006/relationships" xmlns:m="http://schemas.openxmlformats.org/officeDocument/2006/math" xmlns:v="urn:schemas-microsoft-com:vml" xmlns:wp14="http://schemas.microsoft.com/office/word/2010/wordprocessingDrawing" xmlns:wp="http://schemas.openxmlformats.org/drawingml/2006/wordprocessingDrawing" xmlns:w10="urn:schemas-microsoft-com:office:word" xmlns:w="http://schemas.openxmlformats.org/wordprocessingml/2006/main" xmlns:w14="http://schemas.microsoft.com/office/word/2010/wordml" xmlns:w15="http://schemas.microsoft.com/office/word/2012/wordml" xmlns:w16cex="http://schemas.microsoft.com/office/word/2018/wordml/cex" xmlns:w16cid="http://schemas.microsoft.com/office/word/2016/wordml/cid" xmlns:w16="http://schemas.microsoft.com/office/word/2018/wordml" xmlns:w16sdtdh="http://schemas.microsoft.com/office/word/2020/wordml/sdtdatahash" xmlns:w16se="http://schemas.microsoft.com/office/word/2015/wordml/symex" xmlns:wpg="http://schemas.microsoft.com/office/word/2010/wordprocessingGroup" xmlns:wpi="http://schemas.microsoft.com/office/word/2010/wordprocessingInk" xmlns:wne="http://schemas.microsoft.com/office/word/2006/wordml" xmlns:wps="http://schemas.microsoft.com/office/word/2010/wordprocessingShape" mc:Ignorable="w14 w15 w16se w16cid w16 w16cex w16sdtdh wp14">
+<w:document xmlns:wpc="http://schemas.microsoft.com/office/word/2010/wordprocessingCanvas" xmlns:cx="http://schemas.microsoft.com/office/drawing/2014/chartex" xmlns:cx1="http://schemas.microsoft.com/office/drawing/2015/9/8/chartex" xmlns:cx2="http://schemas.microsoft.com/office/drawing/2015/10/21/chartex" xmlns:cx3="http://schemas.microsoft.com/office/drawing/2016/5/9/chartex" xmlns:cx4="http://schemas.microsoft.com/office/drawing/2016/5/10/chartex" xmlns:cx5="http://schemas.microsoft.com/office/drawing/2016/5/11/chartex" xmlns:cx6="http://schemas.microsoft.com/office/drawing/2016/5/12/chartex" xmlns:cx7="http://schemas.microsoft.com/office/drawing/2016/5/13/chartex" xmlns:cx8="http://schemas.microsoft.com/office/drawing/2016/5/14/chartex" xmlns:mc="http://schemas.openxmlformats.org/markup-compatibility/2006" xmlns:aink="http://schemas.microsoft.com/office/drawing/2016/ink" xmlns:am3d="http://schemas.microsoft.com/office/drawing/2017/model3d" xmlns:o="urn:schemas-microsoft-com:office:office" xmlns:oel="http://schemas.microsoft.com/office/2019/extlst" xmlns:r="http://schemas.openxmlformats.org/officeDocument/2006/relationships" xmlns:m="http://schemas.openxmlformats.org/officeDocument/2006/math" xmlns:v="urn:schemas-microsoft-com:vml" xmlns:wp14="http://schemas.microsoft.com/office/word/2010/wordprocessingDrawing" xmlns:wp="http://schemas.openxmlformats.org/drawingml/2006/wordprocessingDrawing" xmlns:w10="urn:schemas-microsoft-com:office:word" xmlns:w="http://schemas.openxmlformats.org/wordprocessingml/2006/main" xmlns:w14="http://schemas.microsoft.com/office/word/2010/wordml" xmlns:w15="http://schemas.microsoft.com/office/word/2012/wordml" xmlns:w16cex="http://schemas.microsoft.com/office/word/2018/wordml/cex" xmlns:w16cid="http://schemas.microsoft.com/office/word/2016/wordml/cid" xmlns:w16="http://schemas.microsoft.com/office/word/2018/wordml" xmlns:w16sdtdh="http://schemas.microsoft.com/office/word/2020/wordml/sdtdatahash" xmlns:w16se="http://schemas.microsoft.com/office/word/2015/wordml/symex" xmlns:wpg="http://schemas.microsoft.com/office/word/2010/wordprocessingGroup" xmlns:wpi="http://schemas.microsoft.com/office/word/2010/wordprocessingInk" xmlns:wne="http://schemas.microsoft.com/office/word/2006/wordml" xmlns:wps="http://schemas.microsoft.com/office/word/2010/wordprocessingShape" mc:Ignorable="w14 w15 w16se w16cid w16 w16cex w16sdtdh wp14">
   <w:body>
     <w:p>
       <w:bookmarkStart w:id="0" w:name="_Toc408028443"/>
@@ -306,15 +306,7 @@
     </w:p>
     <w:p>
       <w:r>
-        <w:t xml:space="preserve">LOON is a simple file format for configuration data.  It is intended to be easy for both humans and machines to read and write. It is a stripped-down form of JSON, that ends up looking </w:t>
-      </w:r>
-      <w:proofErr w:type="gramStart"/>
-      <w:r>
-        <w:t>similar to</w:t>
-      </w:r>
-      <w:proofErr w:type="gramEnd"/>
-      <w:r>
-        <w:t xml:space="preserve"> the format used by HTTP, SMTP etc.</w:t>
+        <w:t>LOON is a simple file format for configuration data.  It is intended to be easy for both humans and machines to read and write. It is a stripped-down form of JSON, that ends up looking similar to the format used by HTTP, SMTP etc.</w:t>
       </w:r>
     </w:p>
     <w:p>
@@ -366,27 +358,11 @@
           <w:rFonts w:ascii="Courier New" w:hAnsi="Courier New" w:cs="Courier New"/>
         </w:rPr>
       </w:pPr>
-      <w:proofErr w:type="spellStart"/>
-      <w:proofErr w:type="gramStart"/>
-      <w:r>
-        <w:rPr>
-          <w:rFonts w:ascii="Courier New" w:hAnsi="Courier New" w:cs="Courier New"/>
-        </w:rPr>
-        <w:t>com.codalogic</w:t>
-      </w:r>
-      <w:proofErr w:type="gramEnd"/>
-      <w:r>
-        <w:rPr>
-          <w:rFonts w:ascii="Courier New" w:hAnsi="Courier New" w:cs="Courier New"/>
-        </w:rPr>
-        <w:t>.aboutme</w:t>
-      </w:r>
-      <w:proofErr w:type="spellEnd"/>
-      <w:r>
-        <w:rPr>
-          <w:rFonts w:ascii="Courier New" w:hAnsi="Courier New" w:cs="Courier New"/>
-        </w:rPr>
-        <w:t xml:space="preserve"> {</w:t>
+      <w:r>
+        <w:rPr>
+          <w:rFonts w:ascii="Courier New" w:hAnsi="Courier New" w:cs="Courier New"/>
+        </w:rPr>
+        <w:t>com.codalogic.aboutme {</w:t>
       </w:r>
     </w:p>
     <w:p>
@@ -451,19 +427,11 @@
         </w:rPr>
         <w:t xml:space="preserve">    </w:t>
       </w:r>
-      <w:proofErr w:type="spellStart"/>
-      <w:r>
-        <w:rPr>
-          <w:rFonts w:ascii="Courier New" w:hAnsi="Courier New" w:cs="Courier New"/>
-        </w:rPr>
-        <w:t>DoB</w:t>
-      </w:r>
-      <w:proofErr w:type="spellEnd"/>
-      <w:r>
-        <w:rPr>
-          <w:rFonts w:ascii="Courier New" w:hAnsi="Courier New" w:cs="Courier New"/>
-        </w:rPr>
-        <w:t>: 196</w:t>
+      <w:r>
+        <w:rPr>
+          <w:rFonts w:ascii="Courier New" w:hAnsi="Courier New" w:cs="Courier New"/>
+        </w:rPr>
+        <w:t>DoB: 196</w:t>
       </w:r>
       <w:r>
         <w:rPr>
@@ -853,33 +821,103 @@
         <w:rPr>
           <w:rFonts w:ascii="Courier New" w:hAnsi="Courier New" w:cs="Courier New"/>
         </w:rPr>
+        <w:t xml:space="preserve">    PlaceOfBirth: " string with leading spaces</w:t>
+      </w:r>
+      <w:r>
+        <w:rPr>
+          <w:rFonts w:ascii="Courier New" w:hAnsi="Courier New" w:cs="Courier New"/>
+        </w:rPr>
+        <w:t>!</w:t>
+      </w:r>
+      <w:r>
+        <w:rPr>
+          <w:rFonts w:ascii="Courier New" w:hAnsi="Courier New" w:cs="Courier New"/>
+        </w:rPr>
+        <w:t xml:space="preserve"> "</w:t>
+      </w:r>
+    </w:p>
+    <w:p>
+      <w:pPr>
+        <w:spacing w:before="20" w:after="0"/>
+        <w:ind w:left="567"/>
+        <w:rPr>
+          <w:rFonts w:ascii="Courier New" w:hAnsi="Courier New" w:cs="Courier New"/>
+        </w:rPr>
+      </w:pPr>
+      <w:r>
+        <w:rPr>
+          <w:rFonts w:ascii="Courier New" w:hAnsi="Courier New" w:cs="Courier New"/>
+        </w:rPr>
+        <w:t xml:space="preserve">    History &lt;&lt;END</w:t>
+      </w:r>
+    </w:p>
+    <w:p>
+      <w:pPr>
+        <w:spacing w:before="20" w:after="0"/>
+        <w:ind w:left="567"/>
+        <w:rPr>
+          <w:rFonts w:ascii="Courier New" w:hAnsi="Courier New" w:cs="Courier New"/>
+        </w:rPr>
+      </w:pPr>
+      <w:r>
+        <w:rPr>
+          <w:rFonts w:ascii="Courier New" w:hAnsi="Courier New" w:cs="Courier New"/>
+        </w:rPr>
+        <w:t xml:space="preserve">        Born a long time again</w:t>
+      </w:r>
+    </w:p>
+    <w:p>
+      <w:pPr>
+        <w:spacing w:before="20" w:after="0"/>
+        <w:ind w:left="567"/>
+        <w:rPr>
+          <w:rFonts w:ascii="Courier New" w:hAnsi="Courier New" w:cs="Courier New"/>
+        </w:rPr>
+      </w:pPr>
+      <w:r>
+        <w:rPr>
+          <w:rFonts w:ascii="Courier New" w:hAnsi="Courier New" w:cs="Courier New"/>
+        </w:rPr>
+        <w:t xml:space="preserve">        </w:t>
+      </w:r>
+      <w:r>
+        <w:rPr>
+          <w:rFonts w:ascii="Courier New" w:hAnsi="Courier New" w:cs="Courier New"/>
+        </w:rPr>
+        <w:t>in</w:t>
+      </w:r>
+      <w:r>
+        <w:rPr>
+          <w:rFonts w:ascii="Courier New" w:hAnsi="Courier New" w:cs="Courier New"/>
+        </w:rPr>
+        <w:t xml:space="preserve"> a galaxy far, far away.</w:t>
+      </w:r>
+    </w:p>
+    <w:p>
+      <w:pPr>
+        <w:spacing w:before="20" w:after="0"/>
+        <w:ind w:left="567"/>
+        <w:rPr>
+          <w:rFonts w:ascii="Courier New" w:hAnsi="Courier New" w:cs="Courier New"/>
+        </w:rPr>
+      </w:pPr>
+      <w:r>
+        <w:rPr>
+          <w:rFonts w:ascii="Courier New" w:hAnsi="Courier New" w:cs="Courier New"/>
+        </w:rPr>
         <w:t xml:space="preserve">    </w:t>
       </w:r>
-      <w:proofErr w:type="spellStart"/>
-      <w:r>
-        <w:rPr>
-          <w:rFonts w:ascii="Courier New" w:hAnsi="Courier New" w:cs="Courier New"/>
-        </w:rPr>
-        <w:t>PlaceOfBirth</w:t>
-      </w:r>
-      <w:proofErr w:type="spellEnd"/>
-      <w:r>
-        <w:rPr>
-          <w:rFonts w:ascii="Courier New" w:hAnsi="Courier New" w:cs="Courier New"/>
-        </w:rPr>
-        <w:t>: " string with leading spaces</w:t>
-      </w:r>
-      <w:r>
-        <w:rPr>
-          <w:rFonts w:ascii="Courier New" w:hAnsi="Courier New" w:cs="Courier New"/>
-        </w:rPr>
-        <w:t>!</w:t>
-      </w:r>
-      <w:r>
-        <w:rPr>
-          <w:rFonts w:ascii="Courier New" w:hAnsi="Courier New" w:cs="Courier New"/>
-        </w:rPr>
-        <w:t xml:space="preserve"> "</w:t>
+      <w:r>
+        <w:rPr>
+          <w:rFonts w:ascii="Courier New" w:hAnsi="Courier New" w:cs="Courier New"/>
+        </w:rPr>
+        <w:t>&lt;&lt;</w:t>
+      </w:r>
+      <w:r>
+        <w:rPr>
+          <w:rFonts w:ascii="Courier New" w:hAnsi="Courier New" w:cs="Courier New"/>
+        </w:rPr>
+        <w:t>END</w:t>
       </w:r>
     </w:p>
     <w:p>
@@ -894,7 +932,7 @@
         <w:rPr>
           <w:rFonts w:ascii="Courier New" w:hAnsi="Courier New" w:cs="Courier New"/>
         </w:rPr>
-        <w:t xml:space="preserve">    History &lt;&lt;END</w:t>
+        <w:t xml:space="preserve">    MoreHistory &lt;&lt;END "    "</w:t>
       </w:r>
     </w:p>
     <w:p>
@@ -909,7 +947,7 @@
         <w:rPr>
           <w:rFonts w:ascii="Courier New" w:hAnsi="Courier New" w:cs="Courier New"/>
         </w:rPr>
-        <w:t xml:space="preserve">        Born a long time again</w:t>
+        <w:t xml:space="preserve">        Multiline string with preamble to</w:t>
       </w:r>
     </w:p>
     <w:p>
@@ -924,19 +962,7 @@
         <w:rPr>
           <w:rFonts w:ascii="Courier New" w:hAnsi="Courier New" w:cs="Courier New"/>
         </w:rPr>
-        <w:t xml:space="preserve">        </w:t>
-      </w:r>
-      <w:r>
-        <w:rPr>
-          <w:rFonts w:ascii="Courier New" w:hAnsi="Courier New" w:cs="Courier New"/>
-        </w:rPr>
-        <w:t>in</w:t>
-      </w:r>
-      <w:r>
-        <w:rPr>
-          <w:rFonts w:ascii="Courier New" w:hAnsi="Courier New" w:cs="Courier New"/>
-        </w:rPr>
-        <w:t xml:space="preserve"> a galaxy far, far away.</w:t>
+        <w:t xml:space="preserve">        be ignored.</w:t>
       </w:r>
     </w:p>
     <w:p>
@@ -951,19 +977,7 @@
         <w:rPr>
           <w:rFonts w:ascii="Courier New" w:hAnsi="Courier New" w:cs="Courier New"/>
         </w:rPr>
-        <w:t xml:space="preserve">    </w:t>
-      </w:r>
-      <w:r>
-        <w:rPr>
-          <w:rFonts w:ascii="Courier New" w:hAnsi="Courier New" w:cs="Courier New"/>
-        </w:rPr>
-        <w:t>&lt;&lt;</w:t>
-      </w:r>
-      <w:r>
-        <w:rPr>
-          <w:rFonts w:ascii="Courier New" w:hAnsi="Courier New" w:cs="Courier New"/>
-        </w:rPr>
-        <w:t>END</w:t>
+        <w:t xml:space="preserve">    &lt;&lt;END</w:t>
       </w:r>
     </w:p>
     <w:p>
@@ -1031,14 +1045,7 @@
         <w:rPr>
           <w:rFonts w:ascii="Courier New" w:hAnsi="Courier New" w:cs="Courier New"/>
         </w:rPr>
-        <w:t xml:space="preserve"> / object / </w:t>
-      </w:r>
-      <w:proofErr w:type="gramStart"/>
-      <w:r>
-        <w:rPr>
-          <w:rFonts w:ascii="Courier New" w:hAnsi="Courier New" w:cs="Courier New"/>
-        </w:rPr>
-        <w:t>array</w:t>
+        <w:t xml:space="preserve"> / object / array</w:t>
       </w:r>
       <w:r>
         <w:rPr>
@@ -1046,7 +1053,6 @@
         </w:rPr>
         <w:t xml:space="preserve"> ]</w:t>
       </w:r>
-      <w:proofErr w:type="gramEnd"/>
     </w:p>
     <w:p>
       <w:pPr>
@@ -1066,154 +1072,52 @@
         <w:rPr>
           <w:rFonts w:ascii="Courier New" w:hAnsi="Courier New" w:cs="Courier New"/>
         </w:rPr>
-        <w:t xml:space="preserve">[ </w:t>
-      </w:r>
-      <w:proofErr w:type="spellStart"/>
-      <w:proofErr w:type="gramStart"/>
-      <w:r>
-        <w:rPr>
-          <w:rFonts w:ascii="Courier New" w:hAnsi="Courier New" w:cs="Courier New"/>
-        </w:rPr>
-        <w:t>eol</w:t>
-      </w:r>
-      <w:proofErr w:type="spellEnd"/>
-      <w:r>
-        <w:rPr>
-          <w:rFonts w:ascii="Courier New" w:hAnsi="Courier New" w:cs="Courier New"/>
-        </w:rPr>
-        <w:t xml:space="preserve"> ]</w:t>
-      </w:r>
-      <w:proofErr w:type="gramEnd"/>
-    </w:p>
-    <w:p>
-      <w:pPr>
-        <w:spacing w:before="20" w:after="20"/>
-        <w:ind w:left="567"/>
-        <w:rPr>
-          <w:rFonts w:ascii="Courier New" w:hAnsi="Courier New" w:cs="Courier New"/>
-        </w:rPr>
-      </w:pPr>
-      <w:r>
-        <w:rPr>
-          <w:rFonts w:ascii="Courier New" w:hAnsi="Courier New" w:cs="Courier New"/>
-        </w:rPr>
-        <w:t xml:space="preserve">preamble = </w:t>
-      </w:r>
-      <w:proofErr w:type="gramStart"/>
-      <w:r>
-        <w:rPr>
-          <w:rFonts w:ascii="Courier New" w:hAnsi="Courier New" w:cs="Courier New"/>
-        </w:rPr>
-        <w:t>*( (</w:t>
-      </w:r>
-      <w:proofErr w:type="gramEnd"/>
-      <w:r>
-        <w:rPr>
-          <w:rFonts w:ascii="Courier New" w:hAnsi="Courier New" w:cs="Courier New"/>
-        </w:rPr>
-        <w:t xml:space="preserve"> </w:t>
-      </w:r>
-      <w:proofErr w:type="spellStart"/>
-      <w:r>
-        <w:rPr>
-          <w:rFonts w:ascii="Courier New" w:hAnsi="Courier New" w:cs="Courier New"/>
-        </w:rPr>
-        <w:t>ows</w:t>
-      </w:r>
-      <w:proofErr w:type="spellEnd"/>
-      <w:r>
-        <w:rPr>
-          <w:rFonts w:ascii="Courier New" w:hAnsi="Courier New" w:cs="Courier New"/>
-        </w:rPr>
-        <w:t xml:space="preserve"> / comment ) </w:t>
-      </w:r>
-      <w:proofErr w:type="spellStart"/>
-      <w:r>
-        <w:rPr>
-          <w:rFonts w:ascii="Courier New" w:hAnsi="Courier New" w:cs="Courier New"/>
-        </w:rPr>
-        <w:t>eol</w:t>
-      </w:r>
-      <w:proofErr w:type="spellEnd"/>
-      <w:r>
-        <w:rPr>
-          <w:rFonts w:ascii="Courier New" w:hAnsi="Courier New" w:cs="Courier New"/>
-        </w:rPr>
-        <w:t xml:space="preserve"> )</w:t>
-      </w:r>
-    </w:p>
-    <w:p>
-      <w:pPr>
-        <w:spacing w:before="20" w:after="20"/>
-        <w:ind w:left="567"/>
-        <w:rPr>
-          <w:rFonts w:ascii="Courier New" w:hAnsi="Courier New" w:cs="Courier New"/>
-        </w:rPr>
-      </w:pPr>
-      <w:r>
-        <w:rPr>
-          <w:rFonts w:ascii="Courier New" w:hAnsi="Courier New" w:cs="Courier New"/>
-        </w:rPr>
-        <w:t xml:space="preserve">comment = </w:t>
-      </w:r>
-      <w:proofErr w:type="spellStart"/>
-      <w:r>
-        <w:rPr>
-          <w:rFonts w:ascii="Courier New" w:hAnsi="Courier New" w:cs="Courier New"/>
-        </w:rPr>
-        <w:t>ows</w:t>
-      </w:r>
-      <w:proofErr w:type="spellEnd"/>
-      <w:r>
-        <w:rPr>
-          <w:rFonts w:ascii="Courier New" w:hAnsi="Courier New" w:cs="Courier New"/>
-        </w:rPr>
-        <w:t xml:space="preserve"> "#" *not-</w:t>
-      </w:r>
-      <w:proofErr w:type="spellStart"/>
-      <w:r>
-        <w:rPr>
-          <w:rFonts w:ascii="Courier New" w:hAnsi="Courier New" w:cs="Courier New"/>
-        </w:rPr>
-        <w:t>eol</w:t>
-      </w:r>
-      <w:proofErr w:type="spellEnd"/>
-    </w:p>
-    <w:p>
-      <w:pPr>
-        <w:spacing w:before="20" w:after="20"/>
-        <w:ind w:left="567"/>
-        <w:rPr>
-          <w:rFonts w:ascii="Courier New" w:hAnsi="Courier New" w:cs="Courier New"/>
-        </w:rPr>
-      </w:pPr>
-      <w:r>
-        <w:rPr>
-          <w:rFonts w:ascii="Courier New" w:hAnsi="Courier New" w:cs="Courier New"/>
-        </w:rPr>
-        <w:t xml:space="preserve">object-body = object-line </w:t>
-      </w:r>
-      <w:proofErr w:type="gramStart"/>
-      <w:r>
-        <w:rPr>
-          <w:rFonts w:ascii="Courier New" w:hAnsi="Courier New" w:cs="Courier New"/>
-        </w:rPr>
-        <w:t xml:space="preserve">*( </w:t>
-      </w:r>
-      <w:proofErr w:type="spellStart"/>
-      <w:r>
-        <w:rPr>
-          <w:rFonts w:ascii="Courier New" w:hAnsi="Courier New" w:cs="Courier New"/>
-        </w:rPr>
-        <w:t>eol</w:t>
-      </w:r>
-      <w:proofErr w:type="spellEnd"/>
-      <w:proofErr w:type="gramEnd"/>
-      <w:r>
-        <w:rPr>
-          <w:rFonts w:ascii="Courier New" w:hAnsi="Courier New" w:cs="Courier New"/>
-        </w:rPr>
-        <w:t xml:space="preserve"> object-line )</w:t>
+        <w:t>[ eol ]</w:t>
+      </w:r>
+    </w:p>
+    <w:p>
+      <w:pPr>
+        <w:spacing w:before="20" w:after="20"/>
+        <w:ind w:left="567"/>
+        <w:rPr>
+          <w:rFonts w:ascii="Courier New" w:hAnsi="Courier New" w:cs="Courier New"/>
+        </w:rPr>
+      </w:pPr>
+      <w:r>
+        <w:rPr>
+          <w:rFonts w:ascii="Courier New" w:hAnsi="Courier New" w:cs="Courier New"/>
+        </w:rPr>
+        <w:t>preamble = *( ( ows / comment ) eol )</w:t>
+      </w:r>
+    </w:p>
+    <w:p>
+      <w:pPr>
+        <w:spacing w:before="20" w:after="20"/>
+        <w:ind w:left="567"/>
+        <w:rPr>
+          <w:rFonts w:ascii="Courier New" w:hAnsi="Courier New" w:cs="Courier New"/>
+        </w:rPr>
+      </w:pPr>
+      <w:r>
+        <w:rPr>
+          <w:rFonts w:ascii="Courier New" w:hAnsi="Courier New" w:cs="Courier New"/>
+        </w:rPr>
+        <w:t>comment = ows "#" *not-eol</w:t>
+      </w:r>
+    </w:p>
+    <w:p>
+      <w:pPr>
+        <w:spacing w:before="20" w:after="20"/>
+        <w:ind w:left="567"/>
+        <w:rPr>
+          <w:rFonts w:ascii="Courier New" w:hAnsi="Courier New" w:cs="Courier New"/>
+        </w:rPr>
+      </w:pPr>
+      <w:r>
+        <w:rPr>
+          <w:rFonts w:ascii="Courier New" w:hAnsi="Courier New" w:cs="Courier New"/>
+        </w:rPr>
+        <w:t>object-body = object-line *( eol object-line )</w:t>
       </w:r>
     </w:p>
     <w:p>
@@ -1253,21 +1157,7 @@
         <w:rPr>
           <w:rFonts w:ascii="Courier New" w:hAnsi="Courier New" w:cs="Courier New"/>
         </w:rPr>
-        <w:t xml:space="preserve">object-member = </w:t>
-      </w:r>
-      <w:proofErr w:type="spellStart"/>
-      <w:r>
-        <w:rPr>
-          <w:rFonts w:ascii="Courier New" w:hAnsi="Courier New" w:cs="Courier New"/>
-        </w:rPr>
-        <w:t>ows</w:t>
-      </w:r>
-      <w:proofErr w:type="spellEnd"/>
-      <w:r>
-        <w:rPr>
-          <w:rFonts w:ascii="Courier New" w:hAnsi="Courier New" w:cs="Courier New"/>
-        </w:rPr>
-        <w:t xml:space="preserve"> </w:t>
+        <w:t xml:space="preserve">object-member = ows </w:t>
       </w:r>
       <w:r>
         <w:rPr>
@@ -1279,21 +1169,7 @@
         <w:rPr>
           <w:rFonts w:ascii="Courier New" w:hAnsi="Courier New" w:cs="Courier New"/>
         </w:rPr>
-        <w:t xml:space="preserve">name </w:t>
-      </w:r>
-      <w:proofErr w:type="spellStart"/>
-      <w:r>
-        <w:rPr>
-          <w:rFonts w:ascii="Courier New" w:hAnsi="Courier New" w:cs="Courier New"/>
-        </w:rPr>
-        <w:t>ows</w:t>
-      </w:r>
-      <w:proofErr w:type="spellEnd"/>
-      <w:r>
-        <w:rPr>
-          <w:rFonts w:ascii="Courier New" w:hAnsi="Courier New" w:cs="Courier New"/>
-        </w:rPr>
-        <w:t xml:space="preserve"> value</w:t>
+        <w:t>name ows value</w:t>
       </w:r>
     </w:p>
     <w:p>
@@ -1310,7 +1186,6 @@
         </w:rPr>
         <w:t xml:space="preserve">full-name = [ realm </w:t>
       </w:r>
-      <w:proofErr w:type="gramStart"/>
       <w:r>
         <w:rPr>
           <w:rFonts w:ascii="Courier New" w:hAnsi="Courier New" w:cs="Courier New"/>
@@ -1321,14 +1196,7 @@
         <w:rPr>
           <w:rFonts w:ascii="Courier New" w:hAnsi="Courier New" w:cs="Courier New"/>
         </w:rPr>
-        <w:t>]</w:t>
-      </w:r>
-      <w:proofErr w:type="gramEnd"/>
-      <w:r>
-        <w:rPr>
-          <w:rFonts w:ascii="Courier New" w:hAnsi="Courier New" w:cs="Courier New"/>
-        </w:rPr>
-        <w:t xml:space="preserve"> </w:t>
+        <w:t xml:space="preserve">] </w:t>
       </w:r>
       <w:r>
         <w:rPr>
@@ -1362,96 +1230,200 @@
         <w:rPr>
           <w:rFonts w:ascii="Courier New" w:hAnsi="Courier New" w:cs="Courier New"/>
         </w:rPr>
-        <w:t xml:space="preserve">name </w:t>
-      </w:r>
-      <w:proofErr w:type="gramStart"/>
-      <w:r>
-        <w:rPr>
-          <w:rFonts w:ascii="Courier New" w:hAnsi="Courier New" w:cs="Courier New"/>
-        </w:rPr>
-        <w:t>*( "."</w:t>
-      </w:r>
-      <w:proofErr w:type="gramEnd"/>
-      <w:r>
-        <w:rPr>
-          <w:rFonts w:ascii="Courier New" w:hAnsi="Courier New" w:cs="Courier New"/>
-        </w:rPr>
-        <w:t xml:space="preserve"> name )</w:t>
-      </w:r>
-    </w:p>
-    <w:p>
-      <w:pPr>
-        <w:spacing w:before="20" w:after="20"/>
-        <w:ind w:left="567"/>
-        <w:rPr>
-          <w:rFonts w:ascii="Courier New" w:hAnsi="Courier New" w:cs="Courier New"/>
-        </w:rPr>
-      </w:pPr>
-      <w:r>
-        <w:rPr>
-          <w:rFonts w:ascii="Courier New" w:hAnsi="Courier New" w:cs="Courier New"/>
-        </w:rPr>
-        <w:t xml:space="preserve">name = ALPHA </w:t>
-      </w:r>
-      <w:proofErr w:type="gramStart"/>
-      <w:r>
-        <w:rPr>
-          <w:rFonts w:ascii="Courier New" w:hAnsi="Courier New" w:cs="Courier New"/>
-        </w:rPr>
-        <w:t>*( ALPHA</w:t>
-      </w:r>
-      <w:proofErr w:type="gramEnd"/>
-      <w:r>
-        <w:rPr>
-          <w:rFonts w:ascii="Courier New" w:hAnsi="Courier New" w:cs="Courier New"/>
-        </w:rPr>
-        <w:t xml:space="preserve"> / DIGIT / "-" / "_" )</w:t>
-      </w:r>
-    </w:p>
-    <w:p>
-      <w:pPr>
-        <w:spacing w:before="20" w:after="20"/>
-        <w:ind w:left="567"/>
-        <w:rPr>
-          <w:rFonts w:ascii="Courier New" w:hAnsi="Courier New" w:cs="Courier New"/>
-        </w:rPr>
-      </w:pPr>
-      <w:r>
-        <w:rPr>
-          <w:rFonts w:ascii="Courier New" w:hAnsi="Courier New" w:cs="Courier New"/>
-        </w:rPr>
-        <w:t xml:space="preserve">value = object / array / </w:t>
-      </w:r>
-      <w:proofErr w:type="gramStart"/>
-      <w:r>
-        <w:rPr>
-          <w:rFonts w:ascii="Courier New" w:hAnsi="Courier New" w:cs="Courier New"/>
-        </w:rPr>
-        <w:t>multiline-string</w:t>
-      </w:r>
-      <w:proofErr w:type="gramEnd"/>
-      <w:r>
-        <w:rPr>
-          <w:rFonts w:ascii="Courier New" w:hAnsi="Courier New" w:cs="Courier New"/>
-        </w:rPr>
-        <w:t xml:space="preserve"> /</w:t>
-      </w:r>
-    </w:p>
-    <w:p>
-      <w:pPr>
-        <w:spacing w:before="20" w:after="20"/>
-        <w:ind w:left="567"/>
-        <w:rPr>
-          <w:rFonts w:ascii="Courier New" w:hAnsi="Courier New" w:cs="Courier New"/>
-        </w:rPr>
-      </w:pPr>
-      <w:r>
-        <w:rPr>
-          <w:rFonts w:ascii="Courier New" w:hAnsi="Courier New" w:cs="Courier New"/>
-        </w:rPr>
-        <w:t xml:space="preserve">        </w:t>
-      </w:r>
-      <w:proofErr w:type="gramStart"/>
+        <w:t>name *( "." name )</w:t>
+      </w:r>
+    </w:p>
+    <w:p>
+      <w:pPr>
+        <w:spacing w:before="20" w:after="20"/>
+        <w:ind w:left="567"/>
+        <w:rPr>
+          <w:rFonts w:ascii="Courier New" w:hAnsi="Courier New" w:cs="Courier New"/>
+        </w:rPr>
+      </w:pPr>
+      <w:r>
+        <w:rPr>
+          <w:rFonts w:ascii="Courier New" w:hAnsi="Courier New" w:cs="Courier New"/>
+        </w:rPr>
+        <w:t>name = ALPHA *( ALPHA / DIGIT / "-" / "_" )</w:t>
+      </w:r>
+    </w:p>
+    <w:p>
+      <w:pPr>
+        <w:spacing w:before="20" w:after="20"/>
+        <w:ind w:left="567"/>
+        <w:rPr>
+          <w:rFonts w:ascii="Courier New" w:hAnsi="Courier New" w:cs="Courier New"/>
+        </w:rPr>
+      </w:pPr>
+      <w:r>
+        <w:rPr>
+          <w:rFonts w:ascii="Courier New" w:hAnsi="Courier New" w:cs="Courier New"/>
+        </w:rPr>
+        <w:t>value = object / array / multiline-string /</w:t>
+      </w:r>
+    </w:p>
+    <w:p>
+      <w:pPr>
+        <w:spacing w:before="20" w:after="20"/>
+        <w:ind w:left="567"/>
+        <w:rPr>
+          <w:rFonts w:ascii="Courier New" w:hAnsi="Courier New" w:cs="Courier New"/>
+        </w:rPr>
+      </w:pPr>
+      <w:r>
+        <w:rPr>
+          <w:rFonts w:ascii="Courier New" w:hAnsi="Courier New" w:cs="Courier New"/>
+        </w:rPr>
+        <w:t xml:space="preserve">        primitive-</w:t>
+      </w:r>
+      <w:r>
+        <w:rPr>
+          <w:rFonts w:ascii="Courier New" w:hAnsi="Courier New" w:cs="Courier New"/>
+        </w:rPr>
+        <w:t>spec</w:t>
+      </w:r>
+      <w:r>
+        <w:rPr>
+          <w:rFonts w:ascii="Courier New" w:hAnsi="Courier New" w:cs="Courier New"/>
+        </w:rPr>
+        <w:t xml:space="preserve"> / null1</w:t>
+      </w:r>
+    </w:p>
+    <w:p>
+      <w:pPr>
+        <w:spacing w:before="20" w:after="20"/>
+        <w:ind w:left="567"/>
+        <w:rPr>
+          <w:rFonts w:ascii="Courier New" w:hAnsi="Courier New" w:cs="Courier New"/>
+        </w:rPr>
+      </w:pPr>
+    </w:p>
+    <w:p>
+      <w:pPr>
+        <w:spacing w:before="20" w:after="20"/>
+        <w:ind w:left="567"/>
+        <w:rPr>
+          <w:rFonts w:ascii="Courier New" w:hAnsi="Courier New" w:cs="Courier New"/>
+        </w:rPr>
+      </w:pPr>
+      <w:r>
+        <w:rPr>
+          <w:rFonts w:ascii="Courier New" w:hAnsi="Courier New" w:cs="Courier New"/>
+        </w:rPr>
+        <w:t xml:space="preserve">object = </w:t>
+      </w:r>
+      <w:r>
+        <w:rPr>
+          <w:rFonts w:ascii="Courier New" w:hAnsi="Courier New" w:cs="Courier New"/>
+        </w:rPr>
+        <w:t>"{" eol [ object-body eol ] ows "}"</w:t>
+      </w:r>
+    </w:p>
+    <w:p>
+      <w:pPr>
+        <w:spacing w:before="20" w:after="20"/>
+        <w:ind w:left="567"/>
+        <w:rPr>
+          <w:rFonts w:ascii="Courier New" w:hAnsi="Courier New" w:cs="Courier New"/>
+        </w:rPr>
+      </w:pPr>
+    </w:p>
+    <w:p>
+      <w:pPr>
+        <w:spacing w:before="20" w:after="20"/>
+        <w:ind w:left="567"/>
+        <w:rPr>
+          <w:rFonts w:ascii="Courier New" w:hAnsi="Courier New" w:cs="Courier New"/>
+        </w:rPr>
+      </w:pPr>
+      <w:r>
+        <w:rPr>
+          <w:rFonts w:ascii="Courier New" w:hAnsi="Courier New" w:cs="Courier New"/>
+        </w:rPr>
+        <w:t>array = "[" eol [ array-body eol ] ows "]"</w:t>
+      </w:r>
+    </w:p>
+    <w:p>
+      <w:pPr>
+        <w:spacing w:before="20" w:after="20"/>
+        <w:ind w:left="567"/>
+        <w:rPr>
+          <w:rFonts w:ascii="Courier New" w:hAnsi="Courier New" w:cs="Courier New"/>
+        </w:rPr>
+      </w:pPr>
+      <w:r>
+        <w:rPr>
+          <w:rFonts w:ascii="Courier New" w:hAnsi="Courier New" w:cs="Courier New"/>
+        </w:rPr>
+        <w:t>array-body = array-line *( eol array-line )</w:t>
+      </w:r>
+    </w:p>
+    <w:p>
+      <w:pPr>
+        <w:spacing w:before="20" w:after="20"/>
+        <w:ind w:left="567"/>
+        <w:rPr>
+          <w:rFonts w:ascii="Courier New" w:hAnsi="Courier New" w:cs="Courier New"/>
+        </w:rPr>
+      </w:pPr>
+      <w:r>
+        <w:rPr>
+          <w:rFonts w:ascii="Courier New" w:hAnsi="Courier New" w:cs="Courier New"/>
+        </w:rPr>
+        <w:t>array-line = array-member</w:t>
+      </w:r>
+      <w:r>
+        <w:rPr>
+          <w:rFonts w:ascii="Courier New" w:hAnsi="Courier New" w:cs="Courier New"/>
+        </w:rPr>
+        <w:t xml:space="preserve"> ; Comments not allowed</w:t>
+      </w:r>
+    </w:p>
+    <w:p>
+      <w:pPr>
+        <w:spacing w:before="20" w:after="20"/>
+        <w:ind w:left="567"/>
+        <w:rPr>
+          <w:rFonts w:ascii="Courier New" w:hAnsi="Courier New" w:cs="Courier New"/>
+        </w:rPr>
+      </w:pPr>
+      <w:r>
+        <w:rPr>
+          <w:rFonts w:ascii="Courier New" w:hAnsi="Courier New" w:cs="Courier New"/>
+        </w:rPr>
+        <w:t xml:space="preserve">array-member = </w:t>
+      </w:r>
+      <w:r>
+        <w:rPr>
+          <w:rFonts w:ascii="Courier New" w:hAnsi="Courier New" w:cs="Courier New"/>
+        </w:rPr>
+        <w:t xml:space="preserve">comment / </w:t>
+      </w:r>
+      <w:r>
+        <w:rPr>
+          <w:rFonts w:ascii="Courier New" w:hAnsi="Courier New" w:cs="Courier New"/>
+        </w:rPr>
+        <w:t>ows value</w:t>
+      </w:r>
+    </w:p>
+    <w:p>
+      <w:pPr>
+        <w:spacing w:before="20" w:after="20"/>
+        <w:ind w:left="567"/>
+        <w:rPr>
+          <w:rFonts w:ascii="Courier New" w:hAnsi="Courier New" w:cs="Courier New"/>
+        </w:rPr>
+      </w:pPr>
+    </w:p>
+    <w:p>
+      <w:pPr>
+        <w:spacing w:before="20" w:after="20"/>
+        <w:ind w:left="567"/>
+        <w:rPr>
+          <w:rFonts w:ascii="Courier New" w:hAnsi="Courier New" w:cs="Courier New"/>
+        </w:rPr>
+      </w:pPr>
       <w:r>
         <w:rPr>
           <w:rFonts w:ascii="Courier New" w:hAnsi="Courier New" w:cs="Courier New"/>
@@ -1462,325 +1434,13 @@
         <w:rPr>
           <w:rFonts w:ascii="Courier New" w:hAnsi="Courier New" w:cs="Courier New"/>
         </w:rPr>
-        <w:t>spec</w:t>
-      </w:r>
-      <w:proofErr w:type="gramEnd"/>
-      <w:r>
-        <w:rPr>
-          <w:rFonts w:ascii="Courier New" w:hAnsi="Courier New" w:cs="Courier New"/>
-        </w:rPr>
-        <w:t xml:space="preserve"> / null1</w:t>
-      </w:r>
-    </w:p>
-    <w:p>
-      <w:pPr>
-        <w:spacing w:before="20" w:after="20"/>
-        <w:ind w:left="567"/>
-        <w:rPr>
-          <w:rFonts w:ascii="Courier New" w:hAnsi="Courier New" w:cs="Courier New"/>
-        </w:rPr>
-      </w:pPr>
-    </w:p>
-    <w:p>
-      <w:pPr>
-        <w:spacing w:before="20" w:after="20"/>
-        <w:ind w:left="567"/>
-        <w:rPr>
-          <w:rFonts w:ascii="Courier New" w:hAnsi="Courier New" w:cs="Courier New"/>
-        </w:rPr>
-      </w:pPr>
-      <w:r>
-        <w:rPr>
-          <w:rFonts w:ascii="Courier New" w:hAnsi="Courier New" w:cs="Courier New"/>
-        </w:rPr>
-        <w:t xml:space="preserve">object = </w:t>
-      </w:r>
-      <w:r>
-        <w:rPr>
-          <w:rFonts w:ascii="Courier New" w:hAnsi="Courier New" w:cs="Courier New"/>
-        </w:rPr>
-        <w:t xml:space="preserve">"{" </w:t>
-      </w:r>
-      <w:proofErr w:type="spellStart"/>
-      <w:r>
-        <w:rPr>
-          <w:rFonts w:ascii="Courier New" w:hAnsi="Courier New" w:cs="Courier New"/>
-        </w:rPr>
-        <w:t>eol</w:t>
-      </w:r>
-      <w:proofErr w:type="spellEnd"/>
-      <w:r>
-        <w:rPr>
-          <w:rFonts w:ascii="Courier New" w:hAnsi="Courier New" w:cs="Courier New"/>
-        </w:rPr>
-        <w:t xml:space="preserve"> [ object-body </w:t>
-      </w:r>
-      <w:proofErr w:type="spellStart"/>
-      <w:proofErr w:type="gramStart"/>
-      <w:r>
-        <w:rPr>
-          <w:rFonts w:ascii="Courier New" w:hAnsi="Courier New" w:cs="Courier New"/>
-        </w:rPr>
-        <w:t>eol</w:t>
-      </w:r>
-      <w:proofErr w:type="spellEnd"/>
-      <w:r>
-        <w:rPr>
-          <w:rFonts w:ascii="Courier New" w:hAnsi="Courier New" w:cs="Courier New"/>
-        </w:rPr>
-        <w:t xml:space="preserve"> ]</w:t>
-      </w:r>
-      <w:proofErr w:type="gramEnd"/>
-      <w:r>
-        <w:rPr>
-          <w:rFonts w:ascii="Courier New" w:hAnsi="Courier New" w:cs="Courier New"/>
-        </w:rPr>
-        <w:t xml:space="preserve"> </w:t>
-      </w:r>
-      <w:proofErr w:type="spellStart"/>
-      <w:r>
-        <w:rPr>
-          <w:rFonts w:ascii="Courier New" w:hAnsi="Courier New" w:cs="Courier New"/>
-        </w:rPr>
-        <w:t>ows</w:t>
-      </w:r>
-      <w:proofErr w:type="spellEnd"/>
-      <w:r>
-        <w:rPr>
-          <w:rFonts w:ascii="Courier New" w:hAnsi="Courier New" w:cs="Courier New"/>
-        </w:rPr>
-        <w:t xml:space="preserve"> "}"</w:t>
-      </w:r>
-    </w:p>
-    <w:p>
-      <w:pPr>
-        <w:spacing w:before="20" w:after="20"/>
-        <w:ind w:left="567"/>
-        <w:rPr>
-          <w:rFonts w:ascii="Courier New" w:hAnsi="Courier New" w:cs="Courier New"/>
-        </w:rPr>
-      </w:pPr>
-    </w:p>
-    <w:p>
-      <w:pPr>
-        <w:spacing w:before="20" w:after="20"/>
-        <w:ind w:left="567"/>
-        <w:rPr>
-          <w:rFonts w:ascii="Courier New" w:hAnsi="Courier New" w:cs="Courier New"/>
-        </w:rPr>
-      </w:pPr>
-      <w:r>
-        <w:rPr>
-          <w:rFonts w:ascii="Courier New" w:hAnsi="Courier New" w:cs="Courier New"/>
-        </w:rPr>
-        <w:t xml:space="preserve">array = "[" </w:t>
-      </w:r>
-      <w:proofErr w:type="spellStart"/>
-      <w:r>
-        <w:rPr>
-          <w:rFonts w:ascii="Courier New" w:hAnsi="Courier New" w:cs="Courier New"/>
-        </w:rPr>
-        <w:t>eol</w:t>
-      </w:r>
-      <w:proofErr w:type="spellEnd"/>
-      <w:r>
-        <w:rPr>
-          <w:rFonts w:ascii="Courier New" w:hAnsi="Courier New" w:cs="Courier New"/>
-        </w:rPr>
-        <w:t xml:space="preserve"> [ array-body </w:t>
-      </w:r>
-      <w:proofErr w:type="spellStart"/>
-      <w:proofErr w:type="gramStart"/>
-      <w:r>
-        <w:rPr>
-          <w:rFonts w:ascii="Courier New" w:hAnsi="Courier New" w:cs="Courier New"/>
-        </w:rPr>
-        <w:t>eol</w:t>
-      </w:r>
-      <w:proofErr w:type="spellEnd"/>
-      <w:r>
-        <w:rPr>
-          <w:rFonts w:ascii="Courier New" w:hAnsi="Courier New" w:cs="Courier New"/>
-        </w:rPr>
-        <w:t xml:space="preserve"> ]</w:t>
-      </w:r>
-      <w:proofErr w:type="gramEnd"/>
-      <w:r>
-        <w:rPr>
-          <w:rFonts w:ascii="Courier New" w:hAnsi="Courier New" w:cs="Courier New"/>
-        </w:rPr>
-        <w:t xml:space="preserve"> </w:t>
-      </w:r>
-      <w:proofErr w:type="spellStart"/>
-      <w:r>
-        <w:rPr>
-          <w:rFonts w:ascii="Courier New" w:hAnsi="Courier New" w:cs="Courier New"/>
-        </w:rPr>
-        <w:t>ows</w:t>
-      </w:r>
-      <w:proofErr w:type="spellEnd"/>
-      <w:r>
-        <w:rPr>
-          <w:rFonts w:ascii="Courier New" w:hAnsi="Courier New" w:cs="Courier New"/>
-        </w:rPr>
-        <w:t xml:space="preserve"> "]"</w:t>
-      </w:r>
-    </w:p>
-    <w:p>
-      <w:pPr>
-        <w:spacing w:before="20" w:after="20"/>
-        <w:ind w:left="567"/>
-        <w:rPr>
-          <w:rFonts w:ascii="Courier New" w:hAnsi="Courier New" w:cs="Courier New"/>
-        </w:rPr>
-      </w:pPr>
-      <w:r>
-        <w:rPr>
-          <w:rFonts w:ascii="Courier New" w:hAnsi="Courier New" w:cs="Courier New"/>
-        </w:rPr>
-        <w:t xml:space="preserve">array-body = array-line </w:t>
-      </w:r>
-      <w:proofErr w:type="gramStart"/>
-      <w:r>
-        <w:rPr>
-          <w:rFonts w:ascii="Courier New" w:hAnsi="Courier New" w:cs="Courier New"/>
-        </w:rPr>
-        <w:t xml:space="preserve">*( </w:t>
-      </w:r>
-      <w:proofErr w:type="spellStart"/>
-      <w:r>
-        <w:rPr>
-          <w:rFonts w:ascii="Courier New" w:hAnsi="Courier New" w:cs="Courier New"/>
-        </w:rPr>
-        <w:t>eol</w:t>
-      </w:r>
-      <w:proofErr w:type="spellEnd"/>
-      <w:proofErr w:type="gramEnd"/>
-      <w:r>
-        <w:rPr>
-          <w:rFonts w:ascii="Courier New" w:hAnsi="Courier New" w:cs="Courier New"/>
-        </w:rPr>
-        <w:t xml:space="preserve"> array-line )</w:t>
-      </w:r>
-    </w:p>
-    <w:p>
-      <w:pPr>
-        <w:spacing w:before="20" w:after="20"/>
-        <w:ind w:left="567"/>
-        <w:rPr>
-          <w:rFonts w:ascii="Courier New" w:hAnsi="Courier New" w:cs="Courier New"/>
-        </w:rPr>
-      </w:pPr>
-      <w:r>
-        <w:rPr>
-          <w:rFonts w:ascii="Courier New" w:hAnsi="Courier New" w:cs="Courier New"/>
-        </w:rPr>
-        <w:t>array-line = array-</w:t>
-      </w:r>
-      <w:proofErr w:type="gramStart"/>
-      <w:r>
-        <w:rPr>
-          <w:rFonts w:ascii="Courier New" w:hAnsi="Courier New" w:cs="Courier New"/>
-        </w:rPr>
-        <w:t>member</w:t>
-      </w:r>
-      <w:r>
-        <w:rPr>
-          <w:rFonts w:ascii="Courier New" w:hAnsi="Courier New" w:cs="Courier New"/>
-        </w:rPr>
-        <w:t xml:space="preserve"> ;</w:t>
-      </w:r>
-      <w:proofErr w:type="gramEnd"/>
-      <w:r>
-        <w:rPr>
-          <w:rFonts w:ascii="Courier New" w:hAnsi="Courier New" w:cs="Courier New"/>
-        </w:rPr>
-        <w:t xml:space="preserve"> Comments not allowed</w:t>
-      </w:r>
-    </w:p>
-    <w:p>
-      <w:pPr>
-        <w:spacing w:before="20" w:after="20"/>
-        <w:ind w:left="567"/>
-        <w:rPr>
-          <w:rFonts w:ascii="Courier New" w:hAnsi="Courier New" w:cs="Courier New"/>
-        </w:rPr>
-      </w:pPr>
-      <w:r>
-        <w:rPr>
-          <w:rFonts w:ascii="Courier New" w:hAnsi="Courier New" w:cs="Courier New"/>
-        </w:rPr>
-        <w:t xml:space="preserve">array-member = </w:t>
-      </w:r>
-      <w:r>
-        <w:rPr>
-          <w:rFonts w:ascii="Courier New" w:hAnsi="Courier New" w:cs="Courier New"/>
-        </w:rPr>
-        <w:t xml:space="preserve">comment / </w:t>
-      </w:r>
-      <w:proofErr w:type="spellStart"/>
-      <w:r>
-        <w:rPr>
-          <w:rFonts w:ascii="Courier New" w:hAnsi="Courier New" w:cs="Courier New"/>
-        </w:rPr>
-        <w:t>ows</w:t>
-      </w:r>
-      <w:proofErr w:type="spellEnd"/>
-      <w:r>
-        <w:rPr>
-          <w:rFonts w:ascii="Courier New" w:hAnsi="Courier New" w:cs="Courier New"/>
-        </w:rPr>
-        <w:t xml:space="preserve"> value</w:t>
-      </w:r>
-    </w:p>
-    <w:p>
-      <w:pPr>
-        <w:spacing w:before="20" w:after="20"/>
-        <w:ind w:left="567"/>
-        <w:rPr>
-          <w:rFonts w:ascii="Courier New" w:hAnsi="Courier New" w:cs="Courier New"/>
-        </w:rPr>
-      </w:pPr>
-    </w:p>
-    <w:p>
-      <w:pPr>
-        <w:spacing w:before="20" w:after="20"/>
-        <w:ind w:left="567"/>
-        <w:rPr>
-          <w:rFonts w:ascii="Courier New" w:hAnsi="Courier New" w:cs="Courier New"/>
-        </w:rPr>
-      </w:pPr>
-      <w:r>
-        <w:rPr>
-          <w:rFonts w:ascii="Courier New" w:hAnsi="Courier New" w:cs="Courier New"/>
-        </w:rPr>
-        <w:t>primitive-</w:t>
-      </w:r>
-      <w:r>
-        <w:rPr>
-          <w:rFonts w:ascii="Courier New" w:hAnsi="Courier New" w:cs="Courier New"/>
-        </w:rPr>
         <w:t xml:space="preserve">spec </w:t>
       </w:r>
       <w:r>
         <w:rPr>
           <w:rFonts w:ascii="Courier New" w:hAnsi="Courier New" w:cs="Courier New"/>
         </w:rPr>
-        <w:t xml:space="preserve">= ":" </w:t>
-      </w:r>
-      <w:proofErr w:type="spellStart"/>
-      <w:r>
-        <w:rPr>
-          <w:rFonts w:ascii="Courier New" w:hAnsi="Courier New" w:cs="Courier New"/>
-        </w:rPr>
-        <w:t>ows</w:t>
-      </w:r>
-      <w:proofErr w:type="spellEnd"/>
-      <w:r>
-        <w:rPr>
-          <w:rFonts w:ascii="Courier New" w:hAnsi="Courier New" w:cs="Courier New"/>
-        </w:rPr>
-        <w:t xml:space="preserve"> primitive</w:t>
+        <w:t>= ":" ows primitive</w:t>
       </w:r>
       <w:r>
         <w:rPr>
@@ -1797,7 +1457,6 @@
           <w:rFonts w:ascii="Courier New" w:hAnsi="Courier New" w:cs="Courier New"/>
         </w:rPr>
       </w:pPr>
-      <w:proofErr w:type="gramStart"/>
       <w:r>
         <w:rPr>
           <w:rFonts w:ascii="Courier New" w:hAnsi="Courier New" w:cs="Courier New"/>
@@ -1810,7 +1469,6 @@
         </w:rPr>
         <w:t>-value</w:t>
       </w:r>
-      <w:proofErr w:type="gramEnd"/>
       <w:r>
         <w:rPr>
           <w:rFonts w:ascii="Courier New" w:hAnsi="Courier New" w:cs="Courier New"/>
@@ -1850,7 +1508,6 @@
         </w:rPr>
         <w:t xml:space="preserve">      </w:t>
       </w:r>
-      <w:proofErr w:type="gramStart"/>
       <w:r>
         <w:rPr>
           <w:rFonts w:ascii="Courier New" w:hAnsi="Courier New" w:cs="Courier New"/>
@@ -1863,44 +1520,29 @@
         </w:rPr>
         <w:t>string</w:t>
       </w:r>
-      <w:proofErr w:type="gramEnd"/>
-    </w:p>
-    <w:p>
-      <w:pPr>
-        <w:spacing w:before="20" w:after="20"/>
-        <w:ind w:left="567"/>
-        <w:rPr>
-          <w:rFonts w:ascii="Courier New" w:hAnsi="Courier New" w:cs="Courier New"/>
-        </w:rPr>
-      </w:pPr>
-    </w:p>
-    <w:p>
-      <w:pPr>
-        <w:spacing w:before="20" w:after="20"/>
-        <w:ind w:left="567"/>
-        <w:rPr>
-          <w:rFonts w:ascii="Courier New" w:hAnsi="Courier New" w:cs="Courier New"/>
-        </w:rPr>
-      </w:pPr>
-      <w:r>
-        <w:rPr>
-          <w:rFonts w:ascii="Courier New" w:hAnsi="Courier New" w:cs="Courier New"/>
-        </w:rPr>
-        <w:t>null1 = "</w:t>
-      </w:r>
-      <w:proofErr w:type="gramStart"/>
-      <w:r>
-        <w:rPr>
-          <w:rFonts w:ascii="Courier New" w:hAnsi="Courier New" w:cs="Courier New"/>
-        </w:rPr>
-        <w:t>" ;</w:t>
-      </w:r>
-      <w:proofErr w:type="gramEnd"/>
-      <w:r>
-        <w:rPr>
-          <w:rFonts w:ascii="Courier New" w:hAnsi="Courier New" w:cs="Courier New"/>
-        </w:rPr>
-        <w:t xml:space="preserve"> </w:t>
+    </w:p>
+    <w:p>
+      <w:pPr>
+        <w:spacing w:before="20" w:after="20"/>
+        <w:ind w:left="567"/>
+        <w:rPr>
+          <w:rFonts w:ascii="Courier New" w:hAnsi="Courier New" w:cs="Courier New"/>
+        </w:rPr>
+      </w:pPr>
+    </w:p>
+    <w:p>
+      <w:pPr>
+        <w:spacing w:before="20" w:after="20"/>
+        <w:ind w:left="567"/>
+        <w:rPr>
+          <w:rFonts w:ascii="Courier New" w:hAnsi="Courier New" w:cs="Courier New"/>
+        </w:rPr>
+      </w:pPr>
+      <w:r>
+        <w:rPr>
+          <w:rFonts w:ascii="Courier New" w:hAnsi="Courier New" w:cs="Courier New"/>
+        </w:rPr>
+        <w:t xml:space="preserve">null1 = "" ; </w:t>
       </w:r>
       <w:r>
         <w:rPr>
@@ -1954,16 +1596,8 @@
         <w:rPr>
           <w:rFonts w:ascii="Courier New" w:hAnsi="Courier New" w:cs="Courier New"/>
         </w:rPr>
-        <w:t xml:space="preserve">true = </w:t>
-      </w:r>
-      <w:proofErr w:type="gramStart"/>
-      <w:r>
-        <w:rPr>
-          <w:rFonts w:ascii="Courier New" w:hAnsi="Courier New" w:cs="Courier New"/>
-        </w:rPr>
-        <w:t>true-kw</w:t>
-      </w:r>
-      <w:proofErr w:type="gramEnd"/>
+        <w:t>true = true-kw</w:t>
+      </w:r>
     </w:p>
     <w:p>
       <w:pPr>
@@ -2022,145 +1656,67 @@
         <w:rPr>
           <w:rFonts w:ascii="Courier New" w:hAnsi="Courier New" w:cs="Courier New"/>
         </w:rPr>
-        <w:t xml:space="preserve">number = [ </w:t>
-      </w:r>
-      <w:proofErr w:type="gramStart"/>
-      <w:r>
-        <w:rPr>
-          <w:rFonts w:ascii="Courier New" w:hAnsi="Courier New" w:cs="Courier New"/>
-        </w:rPr>
-        <w:t>minus ]</w:t>
-      </w:r>
-      <w:proofErr w:type="gramEnd"/>
-      <w:r>
-        <w:rPr>
-          <w:rFonts w:ascii="Courier New" w:hAnsi="Courier New" w:cs="Courier New"/>
-        </w:rPr>
-        <w:t xml:space="preserve"> int [ frac ] [ exp ]</w:t>
-      </w:r>
-    </w:p>
-    <w:p>
-      <w:pPr>
-        <w:spacing w:before="20" w:after="20"/>
-        <w:ind w:left="567"/>
-        <w:rPr>
-          <w:rFonts w:ascii="Courier New" w:hAnsi="Courier New" w:cs="Courier New"/>
-        </w:rPr>
-      </w:pPr>
-      <w:r>
-        <w:rPr>
-          <w:rFonts w:ascii="Courier New" w:hAnsi="Courier New" w:cs="Courier New"/>
-        </w:rPr>
-        <w:t xml:space="preserve">decimal-point = %x2E     </w:t>
-      </w:r>
-      <w:proofErr w:type="gramStart"/>
-      <w:r>
-        <w:rPr>
-          <w:rFonts w:ascii="Courier New" w:hAnsi="Courier New" w:cs="Courier New"/>
-        </w:rPr>
-        <w:t xml:space="preserve">  ;</w:t>
-      </w:r>
-      <w:proofErr w:type="gramEnd"/>
-      <w:r>
-        <w:rPr>
-          <w:rFonts w:ascii="Courier New" w:hAnsi="Courier New" w:cs="Courier New"/>
-        </w:rPr>
-        <w:t xml:space="preserve"> .</w:t>
-      </w:r>
-    </w:p>
-    <w:p>
-      <w:pPr>
-        <w:spacing w:before="20" w:after="20"/>
-        <w:ind w:left="567"/>
-        <w:rPr>
-          <w:rFonts w:ascii="Courier New" w:hAnsi="Courier New" w:cs="Courier New"/>
-        </w:rPr>
-      </w:pPr>
-      <w:r>
-        <w:rPr>
-          <w:rFonts w:ascii="Courier New" w:hAnsi="Courier New" w:cs="Courier New"/>
-        </w:rPr>
-        <w:t xml:space="preserve">digit1-9 = %x31-39       </w:t>
-      </w:r>
-      <w:proofErr w:type="gramStart"/>
-      <w:r>
-        <w:rPr>
-          <w:rFonts w:ascii="Courier New" w:hAnsi="Courier New" w:cs="Courier New"/>
-        </w:rPr>
-        <w:t xml:space="preserve">  ;</w:t>
-      </w:r>
-      <w:proofErr w:type="gramEnd"/>
-      <w:r>
-        <w:rPr>
-          <w:rFonts w:ascii="Courier New" w:hAnsi="Courier New" w:cs="Courier New"/>
-        </w:rPr>
-        <w:t xml:space="preserve"> 1-9</w:t>
-      </w:r>
-    </w:p>
-    <w:p>
-      <w:pPr>
-        <w:spacing w:before="20" w:after="20"/>
-        <w:ind w:left="567"/>
-        <w:rPr>
-          <w:rFonts w:ascii="Courier New" w:hAnsi="Courier New" w:cs="Courier New"/>
-        </w:rPr>
-      </w:pPr>
-      <w:r>
-        <w:rPr>
-          <w:rFonts w:ascii="Courier New" w:hAnsi="Courier New" w:cs="Courier New"/>
-        </w:rPr>
-        <w:t xml:space="preserve">e = %x65 / %x45          </w:t>
-      </w:r>
-      <w:proofErr w:type="gramStart"/>
-      <w:r>
-        <w:rPr>
-          <w:rFonts w:ascii="Courier New" w:hAnsi="Courier New" w:cs="Courier New"/>
-        </w:rPr>
-        <w:t xml:space="preserve">  ;</w:t>
-      </w:r>
-      <w:proofErr w:type="gramEnd"/>
-      <w:r>
-        <w:rPr>
-          <w:rFonts w:ascii="Courier New" w:hAnsi="Courier New" w:cs="Courier New"/>
-        </w:rPr>
-        <w:t xml:space="preserve"> e </w:t>
-      </w:r>
-      <w:proofErr w:type="spellStart"/>
-      <w:r>
-        <w:rPr>
-          <w:rFonts w:ascii="Courier New" w:hAnsi="Courier New" w:cs="Courier New"/>
-        </w:rPr>
-        <w:t>E</w:t>
-      </w:r>
-      <w:proofErr w:type="spellEnd"/>
-    </w:p>
-    <w:p>
-      <w:pPr>
-        <w:spacing w:before="20" w:after="20"/>
-        <w:ind w:left="567"/>
-        <w:rPr>
-          <w:rFonts w:ascii="Courier New" w:hAnsi="Courier New" w:cs="Courier New"/>
-        </w:rPr>
-      </w:pPr>
-      <w:r>
-        <w:rPr>
-          <w:rFonts w:ascii="Courier New" w:hAnsi="Courier New" w:cs="Courier New"/>
-        </w:rPr>
-        <w:t xml:space="preserve">exp = e [ minus / </w:t>
-      </w:r>
-      <w:proofErr w:type="gramStart"/>
-      <w:r>
-        <w:rPr>
-          <w:rFonts w:ascii="Courier New" w:hAnsi="Courier New" w:cs="Courier New"/>
-        </w:rPr>
-        <w:t>plus ]</w:t>
-      </w:r>
-      <w:proofErr w:type="gramEnd"/>
-      <w:r>
-        <w:rPr>
-          <w:rFonts w:ascii="Courier New" w:hAnsi="Courier New" w:cs="Courier New"/>
-        </w:rPr>
-        <w:t xml:space="preserve"> 1*DIGIT</w:t>
+        <w:t>number = [ minus ] int [ frac ] [ exp ]</w:t>
+      </w:r>
+    </w:p>
+    <w:p>
+      <w:pPr>
+        <w:spacing w:before="20" w:after="20"/>
+        <w:ind w:left="567"/>
+        <w:rPr>
+          <w:rFonts w:ascii="Courier New" w:hAnsi="Courier New" w:cs="Courier New"/>
+        </w:rPr>
+      </w:pPr>
+      <w:r>
+        <w:rPr>
+          <w:rFonts w:ascii="Courier New" w:hAnsi="Courier New" w:cs="Courier New"/>
+        </w:rPr>
+        <w:t>decimal-point = %x2E       ; .</w:t>
+      </w:r>
+    </w:p>
+    <w:p>
+      <w:pPr>
+        <w:spacing w:before="20" w:after="20"/>
+        <w:ind w:left="567"/>
+        <w:rPr>
+          <w:rFonts w:ascii="Courier New" w:hAnsi="Courier New" w:cs="Courier New"/>
+        </w:rPr>
+      </w:pPr>
+      <w:r>
+        <w:rPr>
+          <w:rFonts w:ascii="Courier New" w:hAnsi="Courier New" w:cs="Courier New"/>
+        </w:rPr>
+        <w:t>digit1-9 = %x31-39         ; 1-9</w:t>
+      </w:r>
+    </w:p>
+    <w:p>
+      <w:pPr>
+        <w:spacing w:before="20" w:after="20"/>
+        <w:ind w:left="567"/>
+        <w:rPr>
+          <w:rFonts w:ascii="Courier New" w:hAnsi="Courier New" w:cs="Courier New"/>
+        </w:rPr>
+      </w:pPr>
+      <w:r>
+        <w:rPr>
+          <w:rFonts w:ascii="Courier New" w:hAnsi="Courier New" w:cs="Courier New"/>
+        </w:rPr>
+        <w:t>e = %x65 / %x45            ; e E</w:t>
+      </w:r>
+    </w:p>
+    <w:p>
+      <w:pPr>
+        <w:spacing w:before="20" w:after="20"/>
+        <w:ind w:left="567"/>
+        <w:rPr>
+          <w:rFonts w:ascii="Courier New" w:hAnsi="Courier New" w:cs="Courier New"/>
+        </w:rPr>
+      </w:pPr>
+      <w:r>
+        <w:rPr>
+          <w:rFonts w:ascii="Courier New" w:hAnsi="Courier New" w:cs="Courier New"/>
+        </w:rPr>
+        <w:t>exp = e [ minus / plus ] 1*DIGIT</w:t>
       </w:r>
     </w:p>
     <w:p>
@@ -2190,108 +1746,52 @@
         <w:rPr>
           <w:rFonts w:ascii="Courier New" w:hAnsi="Courier New" w:cs="Courier New"/>
         </w:rPr>
-        <w:t xml:space="preserve">int = zero / </w:t>
-      </w:r>
-      <w:proofErr w:type="gramStart"/>
-      <w:r>
-        <w:rPr>
-          <w:rFonts w:ascii="Courier New" w:hAnsi="Courier New" w:cs="Courier New"/>
-        </w:rPr>
-        <w:t>( digit</w:t>
-      </w:r>
-      <w:proofErr w:type="gramEnd"/>
-      <w:r>
-        <w:rPr>
-          <w:rFonts w:ascii="Courier New" w:hAnsi="Courier New" w:cs="Courier New"/>
-        </w:rPr>
-        <w:t>1-9 *DIGIT )</w:t>
-      </w:r>
-    </w:p>
-    <w:p>
-      <w:pPr>
-        <w:spacing w:before="20" w:after="20"/>
-        <w:ind w:left="567"/>
-        <w:rPr>
-          <w:rFonts w:ascii="Courier New" w:hAnsi="Courier New" w:cs="Courier New"/>
-        </w:rPr>
-      </w:pPr>
-      <w:r>
-        <w:rPr>
-          <w:rFonts w:ascii="Courier New" w:hAnsi="Courier New" w:cs="Courier New"/>
-        </w:rPr>
-        <w:t xml:space="preserve">minus = %x2D             </w:t>
-      </w:r>
-      <w:proofErr w:type="gramStart"/>
-      <w:r>
-        <w:rPr>
-          <w:rFonts w:ascii="Courier New" w:hAnsi="Courier New" w:cs="Courier New"/>
-        </w:rPr>
-        <w:t xml:space="preserve">  ;</w:t>
-      </w:r>
-      <w:proofErr w:type="gramEnd"/>
-      <w:r>
-        <w:rPr>
-          <w:rFonts w:ascii="Courier New" w:hAnsi="Courier New" w:cs="Courier New"/>
-        </w:rPr>
-        <w:t xml:space="preserve"> -</w:t>
-      </w:r>
-    </w:p>
-    <w:p>
-      <w:pPr>
-        <w:spacing w:before="20" w:after="20"/>
-        <w:ind w:left="567"/>
-        <w:rPr>
-          <w:rFonts w:ascii="Courier New" w:hAnsi="Courier New" w:cs="Courier New"/>
-        </w:rPr>
-      </w:pPr>
-      <w:r>
-        <w:rPr>
-          <w:rFonts w:ascii="Courier New" w:hAnsi="Courier New" w:cs="Courier New"/>
-        </w:rPr>
-        <w:t xml:space="preserve">plus = %x2B              </w:t>
-      </w:r>
-      <w:proofErr w:type="gramStart"/>
-      <w:r>
-        <w:rPr>
-          <w:rFonts w:ascii="Courier New" w:hAnsi="Courier New" w:cs="Courier New"/>
-        </w:rPr>
-        <w:t xml:space="preserve">  ;</w:t>
-      </w:r>
-      <w:proofErr w:type="gramEnd"/>
-      <w:r>
-        <w:rPr>
-          <w:rFonts w:ascii="Courier New" w:hAnsi="Courier New" w:cs="Courier New"/>
-        </w:rPr>
-        <w:t xml:space="preserve"> +</w:t>
-      </w:r>
-    </w:p>
-    <w:p>
-      <w:pPr>
-        <w:spacing w:before="20" w:after="20"/>
-        <w:ind w:left="567"/>
-        <w:rPr>
-          <w:rFonts w:ascii="Courier New" w:hAnsi="Courier New" w:cs="Courier New"/>
-        </w:rPr>
-      </w:pPr>
-      <w:r>
-        <w:rPr>
-          <w:rFonts w:ascii="Courier New" w:hAnsi="Courier New" w:cs="Courier New"/>
-        </w:rPr>
-        <w:t xml:space="preserve">zero = %x30              </w:t>
-      </w:r>
-      <w:proofErr w:type="gramStart"/>
-      <w:r>
-        <w:rPr>
-          <w:rFonts w:ascii="Courier New" w:hAnsi="Courier New" w:cs="Courier New"/>
-        </w:rPr>
-        <w:t xml:space="preserve">  ;</w:t>
-      </w:r>
-      <w:proofErr w:type="gramEnd"/>
-      <w:r>
-        <w:rPr>
-          <w:rFonts w:ascii="Courier New" w:hAnsi="Courier New" w:cs="Courier New"/>
-        </w:rPr>
-        <w:t xml:space="preserve"> 0</w:t>
+        <w:t>int = zero / ( digit1-9 *DIGIT )</w:t>
+      </w:r>
+    </w:p>
+    <w:p>
+      <w:pPr>
+        <w:spacing w:before="20" w:after="20"/>
+        <w:ind w:left="567"/>
+        <w:rPr>
+          <w:rFonts w:ascii="Courier New" w:hAnsi="Courier New" w:cs="Courier New"/>
+        </w:rPr>
+      </w:pPr>
+      <w:r>
+        <w:rPr>
+          <w:rFonts w:ascii="Courier New" w:hAnsi="Courier New" w:cs="Courier New"/>
+        </w:rPr>
+        <w:t>minus = %x2D               ; -</w:t>
+      </w:r>
+    </w:p>
+    <w:p>
+      <w:pPr>
+        <w:spacing w:before="20" w:after="20"/>
+        <w:ind w:left="567"/>
+        <w:rPr>
+          <w:rFonts w:ascii="Courier New" w:hAnsi="Courier New" w:cs="Courier New"/>
+        </w:rPr>
+      </w:pPr>
+      <w:r>
+        <w:rPr>
+          <w:rFonts w:ascii="Courier New" w:hAnsi="Courier New" w:cs="Courier New"/>
+        </w:rPr>
+        <w:t>plus = %x2B                ; +</w:t>
+      </w:r>
+    </w:p>
+    <w:p>
+      <w:pPr>
+        <w:spacing w:before="20" w:after="20"/>
+        <w:ind w:left="567"/>
+        <w:rPr>
+          <w:rFonts w:ascii="Courier New" w:hAnsi="Courier New" w:cs="Courier New"/>
+        </w:rPr>
+      </w:pPr>
+      <w:r>
+        <w:rPr>
+          <w:rFonts w:ascii="Courier New" w:hAnsi="Courier New" w:cs="Courier New"/>
+        </w:rPr>
+        <w:t>zero = %x30                ; 0</w:t>
       </w:r>
     </w:p>
     <w:p>
@@ -2367,27 +1867,13 @@
         <w:rPr>
           <w:rFonts w:ascii="Courier New" w:hAnsi="Courier New" w:cs="Courier New"/>
         </w:rPr>
-        <w:t>string = *</w:t>
-      </w:r>
-      <w:proofErr w:type="gramStart"/>
-      <w:r>
-        <w:rPr>
-          <w:rFonts w:ascii="Courier New" w:hAnsi="Courier New" w:cs="Courier New"/>
-        </w:rPr>
-        <w:t>char</w:t>
-      </w:r>
-      <w:r>
-        <w:rPr>
-          <w:rFonts w:ascii="Courier New" w:hAnsi="Courier New" w:cs="Courier New"/>
-        </w:rPr>
-        <w:t xml:space="preserve"> ;</w:t>
-      </w:r>
-      <w:proofErr w:type="gramEnd"/>
-      <w:r>
-        <w:rPr>
-          <w:rFonts w:ascii="Courier New" w:hAnsi="Courier New" w:cs="Courier New"/>
-        </w:rPr>
-        <w:t xml:space="preserve"> See notes on strings</w:t>
+        <w:t>string = *char</w:t>
+      </w:r>
+      <w:r>
+        <w:rPr>
+          <w:rFonts w:ascii="Courier New" w:hAnsi="Courier New" w:cs="Courier New"/>
+        </w:rPr>
+        <w:t xml:space="preserve"> ; See notes on strings</w:t>
       </w:r>
     </w:p>
     <w:p>
@@ -2431,28 +1917,39 @@
           <w:rFonts w:ascii="Courier New" w:hAnsi="Courier New" w:cs="Courier New"/>
         </w:rPr>
       </w:pPr>
-      <w:proofErr w:type="gramStart"/>
-      <w:r>
-        <w:rPr>
-          <w:rFonts w:ascii="Courier New" w:hAnsi="Courier New" w:cs="Courier New"/>
-        </w:rPr>
-        <w:t>multiline-string</w:t>
-      </w:r>
-      <w:proofErr w:type="gramEnd"/>
-      <w:r>
-        <w:rPr>
-          <w:rFonts w:ascii="Courier New" w:hAnsi="Courier New" w:cs="Courier New"/>
-        </w:rPr>
-        <w:t xml:space="preserve"> = "&lt;&lt;" name </w:t>
-      </w:r>
-      <w:proofErr w:type="spellStart"/>
+      <w:r>
+        <w:rPr>
+          <w:rFonts w:ascii="Courier New" w:hAnsi="Courier New" w:cs="Courier New"/>
+        </w:rPr>
+        <w:t xml:space="preserve">multiline-string = "&lt;&lt;" name </w:t>
+      </w:r>
+      <w:r>
+        <w:rPr>
+          <w:rFonts w:ascii="Courier New" w:hAnsi="Courier New" w:cs="Courier New"/>
+        </w:rPr>
+        <w:t xml:space="preserve">[ ows preamble ] </w:t>
+      </w:r>
       <w:r>
         <w:rPr>
           <w:rFonts w:ascii="Courier New" w:hAnsi="Courier New" w:cs="Courier New"/>
         </w:rPr>
         <w:t>eol</w:t>
       </w:r>
-      <w:proofErr w:type="spellEnd"/>
+    </w:p>
+    <w:p>
+      <w:pPr>
+        <w:spacing w:before="20" w:after="20"/>
+        <w:ind w:left="567"/>
+        <w:rPr>
+          <w:rFonts w:ascii="Courier New" w:hAnsi="Courier New" w:cs="Courier New"/>
+        </w:rPr>
+      </w:pPr>
+      <w:r>
+        <w:rPr>
+          <w:rFonts w:ascii="Courier New" w:hAnsi="Courier New" w:cs="Courier New"/>
+        </w:rPr>
+        <w:t xml:space="preserve">                   *( *not-eol eol )</w:t>
+      </w:r>
     </w:p>
     <w:p>
       <w:pPr>
@@ -2468,63 +1965,24 @@
         </w:rPr>
         <w:t xml:space="preserve">                   </w:t>
       </w:r>
-      <w:proofErr w:type="gramStart"/>
-      <w:r>
-        <w:rPr>
-          <w:rFonts w:ascii="Courier New" w:hAnsi="Courier New" w:cs="Courier New"/>
-        </w:rPr>
-        <w:t>*( *</w:t>
-      </w:r>
-      <w:proofErr w:type="gramEnd"/>
-      <w:r>
-        <w:rPr>
-          <w:rFonts w:ascii="Courier New" w:hAnsi="Courier New" w:cs="Courier New"/>
-        </w:rPr>
-        <w:t>not-</w:t>
-      </w:r>
-      <w:proofErr w:type="spellStart"/>
-      <w:r>
-        <w:rPr>
-          <w:rFonts w:ascii="Courier New" w:hAnsi="Courier New" w:cs="Courier New"/>
-        </w:rPr>
-        <w:t>eol</w:t>
-      </w:r>
-      <w:proofErr w:type="spellEnd"/>
-      <w:r>
-        <w:rPr>
-          <w:rFonts w:ascii="Courier New" w:hAnsi="Courier New" w:cs="Courier New"/>
-        </w:rPr>
-        <w:t xml:space="preserve"> eol )</w:t>
-      </w:r>
-    </w:p>
-    <w:p>
-      <w:pPr>
-        <w:spacing w:before="20" w:after="20"/>
-        <w:ind w:left="567"/>
-        <w:rPr>
-          <w:rFonts w:ascii="Courier New" w:hAnsi="Courier New" w:cs="Courier New"/>
-        </w:rPr>
-      </w:pPr>
-      <w:r>
-        <w:rPr>
-          <w:rFonts w:ascii="Courier New" w:hAnsi="Courier New" w:cs="Courier New"/>
-        </w:rPr>
-        <w:t xml:space="preserve">                   </w:t>
-      </w:r>
-      <w:r>
-        <w:rPr>
-          <w:rFonts w:ascii="Courier New" w:hAnsi="Courier New" w:cs="Courier New"/>
-        </w:rPr>
-        <w:t>*not-</w:t>
-      </w:r>
-      <w:proofErr w:type="spellStart"/>
-      <w:r>
-        <w:rPr>
-          <w:rFonts w:ascii="Courier New" w:hAnsi="Courier New" w:cs="Courier New"/>
-        </w:rPr>
-        <w:t>eol</w:t>
-      </w:r>
-      <w:proofErr w:type="spellEnd"/>
+      <w:r>
+        <w:rPr>
+          <w:rFonts w:ascii="Courier New" w:hAnsi="Courier New" w:cs="Courier New"/>
+        </w:rPr>
+        <w:t xml:space="preserve">[ </w:t>
+      </w:r>
+      <w:r>
+        <w:rPr>
+          <w:rFonts w:ascii="Courier New" w:hAnsi="Courier New" w:cs="Courier New"/>
+        </w:rPr>
+        <w:t>*not-eol</w:t>
+      </w:r>
+      <w:r>
+        <w:rPr>
+          <w:rFonts w:ascii="Courier New" w:hAnsi="Courier New" w:cs="Courier New"/>
+        </w:rPr>
+        <w:t xml:space="preserve"> ]</w:t>
+      </w:r>
       <w:r>
         <w:rPr>
           <w:rFonts w:ascii="Courier New" w:hAnsi="Courier New" w:cs="Courier New"/>
@@ -2556,6 +2014,27 @@
         <w:rPr>
           <w:rFonts w:ascii="Courier New" w:hAnsi="Courier New" w:cs="Courier New"/>
         </w:rPr>
+        <w:t xml:space="preserve">preamble = </w:t>
+      </w:r>
+      <w:r>
+        <w:rPr>
+          <w:rFonts w:ascii="Courier New" w:hAnsi="Courier New" w:cs="Courier New"/>
+        </w:rPr>
+        <w:t>quoted-string</w:t>
+      </w:r>
+    </w:p>
+    <w:p>
+      <w:pPr>
+        <w:spacing w:before="20" w:after="20"/>
+        <w:ind w:left="567"/>
+        <w:rPr>
+          <w:rFonts w:ascii="Courier New" w:hAnsi="Courier New" w:cs="Courier New"/>
+        </w:rPr>
+      </w:pPr>
+      <w:r>
+        <w:rPr>
+          <w:rFonts w:ascii="Courier New" w:hAnsi="Courier New" w:cs="Courier New"/>
+        </w:rPr>
         <w:t>char = unescaped /</w:t>
       </w:r>
       <w:r>
@@ -2699,7 +2178,6 @@
         </w:rPr>
         <w:t xml:space="preserve">escape </w:t>
       </w:r>
-      <w:proofErr w:type="gramStart"/>
       <w:r>
         <w:rPr>
           <w:rFonts w:ascii="Courier New" w:hAnsi="Courier New" w:cs="Courier New"/>
@@ -2710,14 +2188,7 @@
         <w:rPr>
           <w:rFonts w:ascii="Courier New" w:hAnsi="Courier New" w:cs="Courier New"/>
         </w:rPr>
-        <w:t>;</w:t>
-      </w:r>
-      <w:proofErr w:type="gramEnd"/>
-      <w:r>
-        <w:rPr>
-          <w:rFonts w:ascii="Courier New" w:hAnsi="Courier New" w:cs="Courier New"/>
-        </w:rPr>
-        <w:t xml:space="preserve"> \</w:t>
+        <w:t>; \</w:t>
       </w:r>
       <w:r>
         <w:rPr>
@@ -2771,21 +2242,7 @@
         <w:rPr>
           <w:rFonts w:ascii="Courier New" w:hAnsi="Courier New" w:cs="Courier New"/>
         </w:rPr>
-        <w:t xml:space="preserve">%x62 </w:t>
-      </w:r>
-      <w:proofErr w:type="gramStart"/>
-      <w:r>
-        <w:rPr>
-          <w:rFonts w:ascii="Courier New" w:hAnsi="Courier New" w:cs="Courier New"/>
-        </w:rPr>
-        <w:t>/ ;</w:t>
-      </w:r>
-      <w:proofErr w:type="gramEnd"/>
-      <w:r>
-        <w:rPr>
-          <w:rFonts w:ascii="Courier New" w:hAnsi="Courier New" w:cs="Courier New"/>
-        </w:rPr>
-        <w:t xml:space="preserve"> b  </w:t>
+        <w:t xml:space="preserve">%x62 / ; b  </w:t>
       </w:r>
       <w:r>
         <w:rPr>
@@ -2812,21 +2269,7 @@
         <w:rPr>
           <w:rFonts w:ascii="Courier New" w:hAnsi="Courier New" w:cs="Courier New"/>
         </w:rPr>
-        <w:t xml:space="preserve">            %x66 </w:t>
-      </w:r>
-      <w:proofErr w:type="gramStart"/>
-      <w:r>
-        <w:rPr>
-          <w:rFonts w:ascii="Courier New" w:hAnsi="Courier New" w:cs="Courier New"/>
-        </w:rPr>
-        <w:t>/ ;</w:t>
-      </w:r>
-      <w:proofErr w:type="gramEnd"/>
-      <w:r>
-        <w:rPr>
-          <w:rFonts w:ascii="Courier New" w:hAnsi="Courier New" w:cs="Courier New"/>
-        </w:rPr>
-        <w:t xml:space="preserve"> f  </w:t>
+        <w:t xml:space="preserve">            %x66 / ; f  </w:t>
       </w:r>
       <w:r>
         <w:rPr>
@@ -2865,14 +2308,7 @@
         <w:rPr>
           <w:rFonts w:ascii="Courier New" w:hAnsi="Courier New" w:cs="Courier New"/>
         </w:rPr>
-        <w:t xml:space="preserve">%x6E </w:t>
-      </w:r>
-      <w:proofErr w:type="gramStart"/>
-      <w:r>
-        <w:rPr>
-          <w:rFonts w:ascii="Courier New" w:hAnsi="Courier New" w:cs="Courier New"/>
-        </w:rPr>
-        <w:t>/</w:t>
+        <w:t>%x6E /</w:t>
       </w:r>
       <w:r>
         <w:rPr>
@@ -2884,14 +2320,7 @@
         <w:rPr>
           <w:rFonts w:ascii="Courier New" w:hAnsi="Courier New" w:cs="Courier New"/>
         </w:rPr>
-        <w:t>;</w:t>
-      </w:r>
-      <w:proofErr w:type="gramEnd"/>
-      <w:r>
-        <w:rPr>
-          <w:rFonts w:ascii="Courier New" w:hAnsi="Courier New" w:cs="Courier New"/>
-        </w:rPr>
-        <w:t xml:space="preserve"> n  </w:t>
+        <w:t xml:space="preserve">; n  </w:t>
       </w:r>
       <w:r>
         <w:rPr>
@@ -2936,14 +2365,7 @@
         <w:rPr>
           <w:rFonts w:ascii="Courier New" w:hAnsi="Courier New" w:cs="Courier New"/>
         </w:rPr>
-        <w:t xml:space="preserve">%x72 </w:t>
-      </w:r>
-      <w:proofErr w:type="gramStart"/>
-      <w:r>
-        <w:rPr>
-          <w:rFonts w:ascii="Courier New" w:hAnsi="Courier New" w:cs="Courier New"/>
-        </w:rPr>
-        <w:t>/</w:t>
+        <w:t>%x72 /</w:t>
       </w:r>
       <w:r>
         <w:rPr>
@@ -2955,14 +2377,7 @@
         <w:rPr>
           <w:rFonts w:ascii="Courier New" w:hAnsi="Courier New" w:cs="Courier New"/>
         </w:rPr>
-        <w:t>;</w:t>
-      </w:r>
-      <w:proofErr w:type="gramEnd"/>
-      <w:r>
-        <w:rPr>
-          <w:rFonts w:ascii="Courier New" w:hAnsi="Courier New" w:cs="Courier New"/>
-        </w:rPr>
-        <w:t xml:space="preserve"> r  </w:t>
+        <w:t xml:space="preserve">; r  </w:t>
       </w:r>
       <w:r>
         <w:rPr>
@@ -3007,14 +2422,7 @@
         <w:rPr>
           <w:rFonts w:ascii="Courier New" w:hAnsi="Courier New" w:cs="Courier New"/>
         </w:rPr>
-        <w:t xml:space="preserve">%x74 </w:t>
-      </w:r>
-      <w:proofErr w:type="gramStart"/>
-      <w:r>
-        <w:rPr>
-          <w:rFonts w:ascii="Courier New" w:hAnsi="Courier New" w:cs="Courier New"/>
-        </w:rPr>
-        <w:t>/</w:t>
+        <w:t>%x74 /</w:t>
       </w:r>
       <w:r>
         <w:rPr>
@@ -3026,14 +2434,7 @@
         <w:rPr>
           <w:rFonts w:ascii="Courier New" w:hAnsi="Courier New" w:cs="Courier New"/>
         </w:rPr>
-        <w:t>;</w:t>
-      </w:r>
-      <w:proofErr w:type="gramEnd"/>
-      <w:r>
-        <w:rPr>
-          <w:rFonts w:ascii="Courier New" w:hAnsi="Courier New" w:cs="Courier New"/>
-        </w:rPr>
-        <w:t xml:space="preserve"> t  </w:t>
+        <w:t xml:space="preserve">; t  </w:t>
       </w:r>
       <w:r>
         <w:rPr>
@@ -3137,14 +2538,12 @@
         </w:rPr>
         <w:t>\</w:t>
       </w:r>
-      <w:proofErr w:type="spellStart"/>
       <w:r>
         <w:rPr>
           <w:rFonts w:ascii="Courier New" w:hAnsi="Courier New" w:cs="Courier New"/>
         </w:rPr>
         <w:t>uXXXX</w:t>
       </w:r>
-      <w:proofErr w:type="spellEnd"/>
       <w:r>
         <w:rPr>
           <w:rFonts w:ascii="Courier New" w:hAnsi="Courier New" w:cs="Courier New"/>
@@ -3182,247 +2581,157 @@
         <w:rPr>
           <w:rFonts w:ascii="Courier New" w:hAnsi="Courier New" w:cs="Courier New"/>
         </w:rPr>
-        <w:t xml:space="preserve">escape = %x5C            </w:t>
-      </w:r>
-      <w:proofErr w:type="gramStart"/>
-      <w:r>
-        <w:rPr>
-          <w:rFonts w:ascii="Courier New" w:hAnsi="Courier New" w:cs="Courier New"/>
-        </w:rPr>
-        <w:t xml:space="preserve">  ;</w:t>
-      </w:r>
-      <w:proofErr w:type="gramEnd"/>
-      <w:r>
-        <w:rPr>
-          <w:rFonts w:ascii="Courier New" w:hAnsi="Courier New" w:cs="Courier New"/>
-        </w:rPr>
-        <w:t xml:space="preserve"> \</w:t>
-      </w:r>
-    </w:p>
-    <w:p>
-      <w:pPr>
-        <w:spacing w:before="20" w:after="20"/>
-        <w:ind w:left="567"/>
-        <w:rPr>
-          <w:rFonts w:ascii="Courier New" w:hAnsi="Courier New" w:cs="Courier New"/>
-        </w:rPr>
-      </w:pPr>
-      <w:r>
-        <w:rPr>
-          <w:rFonts w:ascii="Courier New" w:hAnsi="Courier New" w:cs="Courier New"/>
-        </w:rPr>
-        <w:t xml:space="preserve">quotation-mark = %x22    </w:t>
-      </w:r>
-      <w:proofErr w:type="gramStart"/>
-      <w:r>
-        <w:rPr>
-          <w:rFonts w:ascii="Courier New" w:hAnsi="Courier New" w:cs="Courier New"/>
-        </w:rPr>
-        <w:t xml:space="preserve">  ;</w:t>
-      </w:r>
-      <w:proofErr w:type="gramEnd"/>
-      <w:r>
-        <w:rPr>
-          <w:rFonts w:ascii="Courier New" w:hAnsi="Courier New" w:cs="Courier New"/>
-        </w:rPr>
-        <w:t xml:space="preserve"> "</w:t>
-      </w:r>
-    </w:p>
-    <w:p>
-      <w:pPr>
-        <w:spacing w:before="20" w:after="20"/>
-        <w:ind w:left="567"/>
-        <w:rPr>
-          <w:rFonts w:ascii="Courier New" w:hAnsi="Courier New" w:cs="Courier New"/>
-        </w:rPr>
-      </w:pPr>
-    </w:p>
-    <w:p>
-      <w:pPr>
-        <w:spacing w:before="20" w:after="20"/>
-        <w:ind w:left="567"/>
-        <w:rPr>
-          <w:rFonts w:ascii="Courier New" w:hAnsi="Courier New" w:cs="Courier New"/>
-        </w:rPr>
-      </w:pPr>
-      <w:proofErr w:type="spellStart"/>
-      <w:r>
-        <w:rPr>
-          <w:rFonts w:ascii="Courier New" w:hAnsi="Courier New" w:cs="Courier New"/>
-        </w:rPr>
-        <w:t>eol</w:t>
-      </w:r>
-      <w:proofErr w:type="spellEnd"/>
-      <w:r>
-        <w:rPr>
-          <w:rFonts w:ascii="Courier New" w:hAnsi="Courier New" w:cs="Courier New"/>
-        </w:rPr>
-        <w:t xml:space="preserve"> = </w:t>
-      </w:r>
-      <w:proofErr w:type="spellStart"/>
-      <w:r>
-        <w:rPr>
-          <w:rFonts w:ascii="Courier New" w:hAnsi="Courier New" w:cs="Courier New"/>
-        </w:rPr>
-        <w:t>ows</w:t>
-      </w:r>
-      <w:proofErr w:type="spellEnd"/>
+        <w:t>escape = %x5C              ; \</w:t>
+      </w:r>
+    </w:p>
+    <w:p>
+      <w:pPr>
+        <w:spacing w:before="20" w:after="20"/>
+        <w:ind w:left="567"/>
+        <w:rPr>
+          <w:rFonts w:ascii="Courier New" w:hAnsi="Courier New" w:cs="Courier New"/>
+        </w:rPr>
+      </w:pPr>
+      <w:r>
+        <w:rPr>
+          <w:rFonts w:ascii="Courier New" w:hAnsi="Courier New" w:cs="Courier New"/>
+        </w:rPr>
+        <w:t>quotation-mark = %x22      ; "</w:t>
+      </w:r>
+    </w:p>
+    <w:p>
+      <w:pPr>
+        <w:spacing w:before="20" w:after="20"/>
+        <w:ind w:left="567"/>
+        <w:rPr>
+          <w:rFonts w:ascii="Courier New" w:hAnsi="Courier New" w:cs="Courier New"/>
+        </w:rPr>
+      </w:pPr>
+    </w:p>
+    <w:p>
+      <w:pPr>
+        <w:spacing w:before="20" w:after="20"/>
+        <w:ind w:left="567"/>
+        <w:rPr>
+          <w:rFonts w:ascii="Courier New" w:hAnsi="Courier New" w:cs="Courier New"/>
+        </w:rPr>
+      </w:pPr>
+      <w:r>
+        <w:rPr>
+          <w:rFonts w:ascii="Courier New" w:hAnsi="Courier New" w:cs="Courier New"/>
+        </w:rPr>
+        <w:t xml:space="preserve">eol = </w:t>
+      </w:r>
+      <w:r>
+        <w:rPr>
+          <w:rFonts w:ascii="Courier New" w:hAnsi="Courier New" w:cs="Courier New"/>
+        </w:rPr>
+        <w:t xml:space="preserve">ows ( </w:t>
+      </w:r>
+      <w:r>
+        <w:rPr>
+          <w:rFonts w:ascii="Courier New" w:hAnsi="Courier New" w:cs="Courier New"/>
+        </w:rPr>
+        <w:t>CR [ LF ] / LF</w:t>
+      </w:r>
+      <w:r>
+        <w:rPr>
+          <w:rFonts w:ascii="Courier New" w:hAnsi="Courier New" w:cs="Courier New"/>
+        </w:rPr>
+        <w:t xml:space="preserve"> )</w:t>
+      </w:r>
+    </w:p>
+    <w:p>
+      <w:pPr>
+        <w:spacing w:before="20" w:after="20"/>
+        <w:ind w:left="567"/>
+        <w:rPr>
+          <w:rFonts w:ascii="Courier New" w:hAnsi="Courier New" w:cs="Courier New"/>
+        </w:rPr>
+      </w:pPr>
+      <w:r>
+        <w:rPr>
+          <w:rFonts w:ascii="Courier New" w:hAnsi="Courier New" w:cs="Courier New"/>
+        </w:rPr>
+        <w:t xml:space="preserve">not-eol = </w:t>
+      </w:r>
+      <w:r>
+        <w:rPr>
+          <w:rFonts w:ascii="Courier New" w:hAnsi="Courier New" w:cs="Courier New"/>
+        </w:rPr>
+        <w:t>H</w:t>
+      </w:r>
+      <w:r>
+        <w:rPr>
+          <w:rFonts w:ascii="Courier New" w:hAnsi="Courier New" w:cs="Courier New"/>
+        </w:rPr>
+        <w:t>TAB / %x20-FF</w:t>
+      </w:r>
+    </w:p>
+    <w:p>
+      <w:pPr>
+        <w:spacing w:before="20" w:after="20"/>
+        <w:ind w:left="567"/>
+        <w:rPr>
+          <w:rFonts w:ascii="Courier New" w:hAnsi="Courier New" w:cs="Courier New"/>
+        </w:rPr>
+      </w:pPr>
+      <w:r>
+        <w:rPr>
+          <w:rFonts w:ascii="Courier New" w:hAnsi="Courier New" w:cs="Courier New"/>
+        </w:rPr>
+        <w:t>ows = *WSP ; Optional white space</w:t>
+      </w:r>
+    </w:p>
+    <w:p>
+      <w:pPr>
+        <w:spacing w:before="20" w:after="20"/>
+        <w:ind w:left="567"/>
+        <w:rPr>
+          <w:rFonts w:ascii="Courier New" w:hAnsi="Courier New" w:cs="Courier New"/>
+        </w:rPr>
+      </w:pPr>
+    </w:p>
+    <w:p>
+      <w:pPr>
+        <w:spacing w:before="20" w:after="20"/>
+        <w:ind w:left="567"/>
+        <w:rPr>
+          <w:rFonts w:ascii="Courier New" w:hAnsi="Courier New" w:cs="Courier New"/>
+        </w:rPr>
+      </w:pPr>
+      <w:r>
+        <w:rPr>
+          <w:rFonts w:ascii="Courier New" w:hAnsi="Courier New" w:cs="Courier New"/>
+        </w:rPr>
+        <w:t>;; Keywords</w:t>
+      </w:r>
+    </w:p>
+    <w:p>
+      <w:pPr>
+        <w:spacing w:before="20" w:after="20"/>
+        <w:ind w:left="567"/>
+        <w:rPr>
+          <w:rFonts w:ascii="Courier New" w:hAnsi="Courier New" w:cs="Courier New"/>
+        </w:rPr>
+      </w:pPr>
+      <w:r>
+        <w:rPr>
+          <w:rFonts w:ascii="Courier New" w:hAnsi="Courier New" w:cs="Courier New"/>
+        </w:rPr>
+        <w:t>true-kw</w:t>
+      </w:r>
       <w:r>
         <w:rPr>
           <w:rFonts w:ascii="Courier New" w:hAnsi="Courier New" w:cs="Courier New"/>
         </w:rPr>
         <w:t xml:space="preserve"> </w:t>
       </w:r>
-      <w:proofErr w:type="gramStart"/>
-      <w:r>
-        <w:rPr>
-          <w:rFonts w:ascii="Courier New" w:hAnsi="Courier New" w:cs="Courier New"/>
-        </w:rPr>
-        <w:t xml:space="preserve">( </w:t>
-      </w:r>
-      <w:r>
-        <w:rPr>
-          <w:rFonts w:ascii="Courier New" w:hAnsi="Courier New" w:cs="Courier New"/>
-        </w:rPr>
-        <w:t>CR</w:t>
-      </w:r>
-      <w:proofErr w:type="gramEnd"/>
-      <w:r>
-        <w:rPr>
-          <w:rFonts w:ascii="Courier New" w:hAnsi="Courier New" w:cs="Courier New"/>
-        </w:rPr>
-        <w:t xml:space="preserve"> [ LF ] / LF</w:t>
-      </w:r>
-      <w:r>
-        <w:rPr>
-          <w:rFonts w:ascii="Courier New" w:hAnsi="Courier New" w:cs="Courier New"/>
-        </w:rPr>
-        <w:t xml:space="preserve"> )</w:t>
-      </w:r>
-    </w:p>
-    <w:p>
-      <w:pPr>
-        <w:spacing w:before="20" w:after="20"/>
-        <w:ind w:left="567"/>
-        <w:rPr>
-          <w:rFonts w:ascii="Courier New" w:hAnsi="Courier New" w:cs="Courier New"/>
-        </w:rPr>
-      </w:pPr>
-      <w:r>
-        <w:rPr>
-          <w:rFonts w:ascii="Courier New" w:hAnsi="Courier New" w:cs="Courier New"/>
-        </w:rPr>
-        <w:t>not-</w:t>
-      </w:r>
-      <w:proofErr w:type="spellStart"/>
-      <w:r>
-        <w:rPr>
-          <w:rFonts w:ascii="Courier New" w:hAnsi="Courier New" w:cs="Courier New"/>
-        </w:rPr>
-        <w:t>eol</w:t>
-      </w:r>
-      <w:proofErr w:type="spellEnd"/>
-      <w:r>
-        <w:rPr>
-          <w:rFonts w:ascii="Courier New" w:hAnsi="Courier New" w:cs="Courier New"/>
-        </w:rPr>
-        <w:t xml:space="preserve"> = </w:t>
-      </w:r>
-      <w:r>
-        <w:rPr>
-          <w:rFonts w:ascii="Courier New" w:hAnsi="Courier New" w:cs="Courier New"/>
-        </w:rPr>
-        <w:t>H</w:t>
-      </w:r>
-      <w:r>
-        <w:rPr>
-          <w:rFonts w:ascii="Courier New" w:hAnsi="Courier New" w:cs="Courier New"/>
-        </w:rPr>
-        <w:t>TAB / %x20-FF</w:t>
-      </w:r>
-    </w:p>
-    <w:p>
-      <w:pPr>
-        <w:spacing w:before="20" w:after="20"/>
-        <w:ind w:left="567"/>
-        <w:rPr>
-          <w:rFonts w:ascii="Courier New" w:hAnsi="Courier New" w:cs="Courier New"/>
-        </w:rPr>
-      </w:pPr>
-      <w:proofErr w:type="spellStart"/>
-      <w:r>
-        <w:rPr>
-          <w:rFonts w:ascii="Courier New" w:hAnsi="Courier New" w:cs="Courier New"/>
-        </w:rPr>
-        <w:t>ows</w:t>
-      </w:r>
-      <w:proofErr w:type="spellEnd"/>
-      <w:r>
-        <w:rPr>
-          <w:rFonts w:ascii="Courier New" w:hAnsi="Courier New" w:cs="Courier New"/>
-        </w:rPr>
-        <w:t xml:space="preserve"> = *</w:t>
-      </w:r>
-      <w:proofErr w:type="gramStart"/>
-      <w:r>
-        <w:rPr>
-          <w:rFonts w:ascii="Courier New" w:hAnsi="Courier New" w:cs="Courier New"/>
-        </w:rPr>
-        <w:t>WSP ;</w:t>
-      </w:r>
-      <w:proofErr w:type="gramEnd"/>
-      <w:r>
-        <w:rPr>
-          <w:rFonts w:ascii="Courier New" w:hAnsi="Courier New" w:cs="Courier New"/>
-        </w:rPr>
-        <w:t xml:space="preserve"> Optional white space</w:t>
-      </w:r>
-    </w:p>
-    <w:p>
-      <w:pPr>
-        <w:spacing w:before="20" w:after="20"/>
-        <w:ind w:left="567"/>
-        <w:rPr>
-          <w:rFonts w:ascii="Courier New" w:hAnsi="Courier New" w:cs="Courier New"/>
-        </w:rPr>
-      </w:pPr>
-    </w:p>
-    <w:p>
-      <w:pPr>
-        <w:spacing w:before="20" w:after="20"/>
-        <w:ind w:left="567"/>
-        <w:rPr>
-          <w:rFonts w:ascii="Courier New" w:hAnsi="Courier New" w:cs="Courier New"/>
-        </w:rPr>
-      </w:pPr>
-      <w:proofErr w:type="gramStart"/>
-      <w:r>
-        <w:rPr>
-          <w:rFonts w:ascii="Courier New" w:hAnsi="Courier New" w:cs="Courier New"/>
-        </w:rPr>
-        <w:t>;;</w:t>
-      </w:r>
-      <w:proofErr w:type="gramEnd"/>
-      <w:r>
-        <w:rPr>
-          <w:rFonts w:ascii="Courier New" w:hAnsi="Courier New" w:cs="Courier New"/>
-        </w:rPr>
-        <w:t xml:space="preserve"> Keywords</w:t>
-      </w:r>
-    </w:p>
-    <w:p>
-      <w:pPr>
-        <w:spacing w:before="20" w:after="20"/>
-        <w:ind w:left="567"/>
-        <w:rPr>
-          <w:rFonts w:ascii="Courier New" w:hAnsi="Courier New" w:cs="Courier New"/>
-        </w:rPr>
-      </w:pPr>
-      <w:r>
-        <w:rPr>
-          <w:rFonts w:ascii="Courier New" w:hAnsi="Courier New" w:cs="Courier New"/>
-        </w:rPr>
-        <w:t>true-kw</w:t>
+      <w:r>
+        <w:rPr>
+          <w:rFonts w:ascii="Courier New" w:hAnsi="Courier New" w:cs="Courier New"/>
+        </w:rPr>
+        <w:t>= %x74.72.75.65</w:t>
       </w:r>
       <w:r>
         <w:rPr>
@@ -3434,14 +2743,22 @@
         <w:rPr>
           <w:rFonts w:ascii="Courier New" w:hAnsi="Courier New" w:cs="Courier New"/>
         </w:rPr>
-        <w:t>= %x74.72.75.</w:t>
-      </w:r>
-      <w:proofErr w:type="gramStart"/>
-      <w:r>
-        <w:rPr>
-          <w:rFonts w:ascii="Courier New" w:hAnsi="Courier New" w:cs="Courier New"/>
-        </w:rPr>
-        <w:t>65</w:t>
+        <w:t>; "true"</w:t>
+      </w:r>
+    </w:p>
+    <w:p>
+      <w:pPr>
+        <w:spacing w:before="20" w:after="20"/>
+        <w:ind w:left="567"/>
+        <w:rPr>
+          <w:rFonts w:ascii="Courier New" w:hAnsi="Courier New" w:cs="Courier New"/>
+        </w:rPr>
+      </w:pPr>
+      <w:r>
+        <w:rPr>
+          <w:rFonts w:ascii="Courier New" w:hAnsi="Courier New" w:cs="Courier New"/>
+        </w:rPr>
+        <w:t>false-kw</w:t>
       </w:r>
       <w:r>
         <w:rPr>
@@ -3453,29 +2770,7 @@
         <w:rPr>
           <w:rFonts w:ascii="Courier New" w:hAnsi="Courier New" w:cs="Courier New"/>
         </w:rPr>
-        <w:t>;</w:t>
-      </w:r>
-      <w:proofErr w:type="gramEnd"/>
-      <w:r>
-        <w:rPr>
-          <w:rFonts w:ascii="Courier New" w:hAnsi="Courier New" w:cs="Courier New"/>
-        </w:rPr>
-        <w:t xml:space="preserve"> "true"</w:t>
-      </w:r>
-    </w:p>
-    <w:p>
-      <w:pPr>
-        <w:spacing w:before="20" w:after="20"/>
-        <w:ind w:left="567"/>
-        <w:rPr>
-          <w:rFonts w:ascii="Courier New" w:hAnsi="Courier New" w:cs="Courier New"/>
-        </w:rPr>
-      </w:pPr>
-      <w:r>
-        <w:rPr>
-          <w:rFonts w:ascii="Courier New" w:hAnsi="Courier New" w:cs="Courier New"/>
-        </w:rPr>
-        <w:t>false-kw</w:t>
+        <w:t>= %x66.61.6C.73.65</w:t>
       </w:r>
       <w:r>
         <w:rPr>
@@ -3487,305 +2782,172 @@
         <w:rPr>
           <w:rFonts w:ascii="Courier New" w:hAnsi="Courier New" w:cs="Courier New"/>
         </w:rPr>
-        <w:t>= %x66.61.6C.73.</w:t>
-      </w:r>
-      <w:proofErr w:type="gramStart"/>
-      <w:r>
-        <w:rPr>
-          <w:rFonts w:ascii="Courier New" w:hAnsi="Courier New" w:cs="Courier New"/>
-        </w:rPr>
-        <w:t>65</w:t>
-      </w:r>
-      <w:r>
-        <w:rPr>
-          <w:rFonts w:ascii="Courier New" w:hAnsi="Courier New" w:cs="Courier New"/>
-        </w:rPr>
+        <w:t>; "false"</w:t>
+      </w:r>
+    </w:p>
+    <w:p>
+      <w:pPr>
+        <w:spacing w:before="20" w:after="20"/>
+        <w:ind w:left="567"/>
+        <w:rPr>
+          <w:rFonts w:ascii="Courier New" w:hAnsi="Courier New" w:cs="Courier New"/>
+        </w:rPr>
+      </w:pPr>
+    </w:p>
+    <w:p>
+      <w:pPr>
+        <w:spacing w:before="20" w:after="20"/>
+        <w:ind w:left="567"/>
+        <w:rPr>
+          <w:rFonts w:ascii="Courier New" w:hAnsi="Courier New" w:cs="Courier New"/>
+        </w:rPr>
+      </w:pPr>
+      <w:r>
+        <w:rPr>
+          <w:rFonts w:ascii="Courier New" w:hAnsi="Courier New" w:cs="Courier New"/>
+        </w:rPr>
+        <w:t>;; Referenced RFC 5234 Core Rules</w:t>
+      </w:r>
+    </w:p>
+    <w:p>
+      <w:pPr>
+        <w:spacing w:before="20" w:after="20"/>
+        <w:ind w:left="567"/>
+        <w:rPr>
+          <w:rFonts w:ascii="Courier New" w:hAnsi="Courier New" w:cs="Courier New"/>
+        </w:rPr>
+      </w:pPr>
+      <w:r>
+        <w:rPr>
+          <w:rFonts w:ascii="Courier New" w:hAnsi="Courier New" w:cs="Courier New"/>
+        </w:rPr>
+        <w:t>ALPHA    = %x41-5A / %x61-7A   ; A-Z / a-z</w:t>
+      </w:r>
+    </w:p>
+    <w:p>
+      <w:pPr>
+        <w:spacing w:before="20" w:after="20"/>
+        <w:ind w:left="567"/>
+        <w:rPr>
+          <w:rFonts w:ascii="Courier New" w:hAnsi="Courier New" w:cs="Courier New"/>
+        </w:rPr>
+      </w:pPr>
+      <w:r>
+        <w:rPr>
+          <w:rFonts w:ascii="Courier New" w:hAnsi="Courier New" w:cs="Courier New"/>
+        </w:rPr>
+        <w:t>CR       = %x0D         ; carriage return</w:t>
+      </w:r>
+    </w:p>
+    <w:p>
+      <w:pPr>
+        <w:spacing w:before="20" w:after="20"/>
+        <w:ind w:left="567"/>
+        <w:rPr>
+          <w:rFonts w:ascii="Courier New" w:hAnsi="Courier New" w:cs="Courier New"/>
+        </w:rPr>
+      </w:pPr>
+      <w:r>
+        <w:rPr>
+          <w:rFonts w:ascii="Courier New" w:hAnsi="Courier New" w:cs="Courier New"/>
+        </w:rPr>
+        <w:t>DIGIT    = %x30-39      ; 0-9</w:t>
+      </w:r>
+    </w:p>
+    <w:p>
+      <w:pPr>
+        <w:spacing w:before="20" w:after="20"/>
+        <w:ind w:left="567"/>
+        <w:rPr>
+          <w:rFonts w:ascii="Courier New" w:hAnsi="Courier New" w:cs="Courier New"/>
+        </w:rPr>
+      </w:pPr>
+      <w:r>
+        <w:rPr>
+          <w:rFonts w:ascii="Courier New" w:hAnsi="Courier New" w:cs="Courier New"/>
+        </w:rPr>
+        <w:t>HEXDIG   = DIGIT / "A" / "B" / "C" / "D" / "E" / "F"</w:t>
+      </w:r>
+    </w:p>
+    <w:p>
+      <w:pPr>
+        <w:spacing w:before="20" w:after="20"/>
+        <w:ind w:left="567"/>
+        <w:rPr>
+          <w:rFonts w:ascii="Courier New" w:hAnsi="Courier New" w:cs="Courier New"/>
+        </w:rPr>
+      </w:pPr>
+      <w:r>
+        <w:rPr>
+          <w:rFonts w:ascii="Courier New" w:hAnsi="Courier New" w:cs="Courier New"/>
+        </w:rPr>
+        <w:t>HTAB     = %x09         ; horizontal tab</w:t>
+      </w:r>
+    </w:p>
+    <w:p>
+      <w:pPr>
+        <w:spacing w:before="20" w:after="20"/>
+        <w:ind w:left="567"/>
+        <w:rPr>
+          <w:rFonts w:ascii="Courier New" w:hAnsi="Courier New" w:cs="Courier New"/>
+        </w:rPr>
+      </w:pPr>
+      <w:r>
+        <w:rPr>
+          <w:rFonts w:ascii="Courier New" w:hAnsi="Courier New" w:cs="Courier New"/>
+        </w:rPr>
+        <w:t>LF       = %x0A         ; linefeed</w:t>
+      </w:r>
+    </w:p>
+    <w:p>
+      <w:pPr>
+        <w:spacing w:before="20" w:after="20"/>
+        <w:ind w:left="567"/>
+        <w:rPr>
+          <w:rFonts w:ascii="Courier New" w:hAnsi="Courier New" w:cs="Courier New"/>
+        </w:rPr>
+      </w:pPr>
+      <w:r>
+        <w:rPr>
+          <w:rFonts w:ascii="Courier New" w:hAnsi="Courier New" w:cs="Courier New"/>
+        </w:rPr>
+        <w:t>SP       = %x20         ; space</w:t>
+      </w:r>
+    </w:p>
+    <w:p>
+      <w:pPr>
+        <w:spacing w:before="20" w:after="20"/>
+        <w:ind w:left="567"/>
+        <w:rPr>
+          <w:rFonts w:ascii="Courier New" w:hAnsi="Courier New" w:cs="Courier New"/>
+        </w:rPr>
+      </w:pPr>
+      <w:r>
+        <w:rPr>
+          <w:rFonts w:ascii="Courier New" w:hAnsi="Courier New" w:cs="Courier New"/>
+        </w:rPr>
+        <w:t>WSP      = SP / HTAB    ; white space</w:t>
+      </w:r>
+    </w:p>
+    <w:p/>
+    <w:p>
+      <w:pPr>
+        <w:pStyle w:val="Heading2"/>
+      </w:pPr>
+      <w:r>
+        <w:fldChar w:fldCharType="begin"/>
+      </w:r>
+      <w:r>
+        <w:instrText xml:space="preserve"> AUTONUMLGL </w:instrText>
+      </w:r>
+      <w:bookmarkStart w:id="4" w:name="_Toc88224662"/>
+      <w:r>
+        <w:fldChar w:fldCharType="end"/>
+      </w:r>
+      <w:r>
         <w:t xml:space="preserve"> </w:t>
       </w:r>
       <w:r>
-        <w:rPr>
-          <w:rFonts w:ascii="Courier New" w:hAnsi="Courier New" w:cs="Courier New"/>
-        </w:rPr>
-        <w:t>;</w:t>
-      </w:r>
-      <w:proofErr w:type="gramEnd"/>
-      <w:r>
-        <w:rPr>
-          <w:rFonts w:ascii="Courier New" w:hAnsi="Courier New" w:cs="Courier New"/>
-        </w:rPr>
-        <w:t xml:space="preserve"> "false"</w:t>
-      </w:r>
-    </w:p>
-    <w:p>
-      <w:pPr>
-        <w:spacing w:before="20" w:after="20"/>
-        <w:ind w:left="567"/>
-        <w:rPr>
-          <w:rFonts w:ascii="Courier New" w:hAnsi="Courier New" w:cs="Courier New"/>
-        </w:rPr>
-      </w:pPr>
-    </w:p>
-    <w:p>
-      <w:pPr>
-        <w:spacing w:before="20" w:after="20"/>
-        <w:ind w:left="567"/>
-        <w:rPr>
-          <w:rFonts w:ascii="Courier New" w:hAnsi="Courier New" w:cs="Courier New"/>
-        </w:rPr>
-      </w:pPr>
-      <w:proofErr w:type="gramStart"/>
-      <w:r>
-        <w:rPr>
-          <w:rFonts w:ascii="Courier New" w:hAnsi="Courier New" w:cs="Courier New"/>
-        </w:rPr>
-        <w:t>;;</w:t>
-      </w:r>
-      <w:proofErr w:type="gramEnd"/>
-      <w:r>
-        <w:rPr>
-          <w:rFonts w:ascii="Courier New" w:hAnsi="Courier New" w:cs="Courier New"/>
-        </w:rPr>
-        <w:t xml:space="preserve"> Referenced RFC 5234 Core Rules</w:t>
-      </w:r>
-    </w:p>
-    <w:p>
-      <w:pPr>
-        <w:spacing w:before="20" w:after="20"/>
-        <w:ind w:left="567"/>
-        <w:rPr>
-          <w:rFonts w:ascii="Courier New" w:hAnsi="Courier New" w:cs="Courier New"/>
-        </w:rPr>
-      </w:pPr>
-      <w:r>
-        <w:rPr>
-          <w:rFonts w:ascii="Courier New" w:hAnsi="Courier New" w:cs="Courier New"/>
-        </w:rPr>
-        <w:t xml:space="preserve">ALPHA    = %x41-5A / %x61-7A </w:t>
-      </w:r>
-      <w:proofErr w:type="gramStart"/>
-      <w:r>
-        <w:rPr>
-          <w:rFonts w:ascii="Courier New" w:hAnsi="Courier New" w:cs="Courier New"/>
-        </w:rPr>
-        <w:t xml:space="preserve">  ;</w:t>
-      </w:r>
-      <w:proofErr w:type="gramEnd"/>
-      <w:r>
-        <w:rPr>
-          <w:rFonts w:ascii="Courier New" w:hAnsi="Courier New" w:cs="Courier New"/>
-        </w:rPr>
-        <w:t xml:space="preserve"> A-Z / a-z</w:t>
-      </w:r>
-    </w:p>
-    <w:p>
-      <w:pPr>
-        <w:spacing w:before="20" w:after="20"/>
-        <w:ind w:left="567"/>
-        <w:rPr>
-          <w:rFonts w:ascii="Courier New" w:hAnsi="Courier New" w:cs="Courier New"/>
-        </w:rPr>
-      </w:pPr>
-      <w:r>
-        <w:rPr>
-          <w:rFonts w:ascii="Courier New" w:hAnsi="Courier New" w:cs="Courier New"/>
-        </w:rPr>
-        <w:t xml:space="preserve">CR       = %x0D       </w:t>
-      </w:r>
-      <w:proofErr w:type="gramStart"/>
-      <w:r>
-        <w:rPr>
-          <w:rFonts w:ascii="Courier New" w:hAnsi="Courier New" w:cs="Courier New"/>
-        </w:rPr>
-        <w:t xml:space="preserve">  ;</w:t>
-      </w:r>
-      <w:proofErr w:type="gramEnd"/>
-      <w:r>
-        <w:rPr>
-          <w:rFonts w:ascii="Courier New" w:hAnsi="Courier New" w:cs="Courier New"/>
-        </w:rPr>
-        <w:t xml:space="preserve"> carriage return</w:t>
-      </w:r>
-    </w:p>
-    <w:p>
-      <w:pPr>
-        <w:spacing w:before="20" w:after="20"/>
-        <w:ind w:left="567"/>
-        <w:rPr>
-          <w:rFonts w:ascii="Courier New" w:hAnsi="Courier New" w:cs="Courier New"/>
-        </w:rPr>
-      </w:pPr>
-      <w:r>
-        <w:rPr>
-          <w:rFonts w:ascii="Courier New" w:hAnsi="Courier New" w:cs="Courier New"/>
-        </w:rPr>
-        <w:t xml:space="preserve">DIGIT    = %x30-39    </w:t>
-      </w:r>
-      <w:proofErr w:type="gramStart"/>
-      <w:r>
-        <w:rPr>
-          <w:rFonts w:ascii="Courier New" w:hAnsi="Courier New" w:cs="Courier New"/>
-        </w:rPr>
-        <w:t xml:space="preserve">  ;</w:t>
-      </w:r>
-      <w:proofErr w:type="gramEnd"/>
-      <w:r>
-        <w:rPr>
-          <w:rFonts w:ascii="Courier New" w:hAnsi="Courier New" w:cs="Courier New"/>
-        </w:rPr>
-        <w:t xml:space="preserve"> 0-9</w:t>
-      </w:r>
-    </w:p>
-    <w:p>
-      <w:pPr>
-        <w:spacing w:before="20" w:after="20"/>
-        <w:ind w:left="567"/>
-        <w:rPr>
-          <w:rFonts w:ascii="Courier New" w:hAnsi="Courier New" w:cs="Courier New"/>
-        </w:rPr>
-      </w:pPr>
-      <w:r>
-        <w:rPr>
-          <w:rFonts w:ascii="Courier New" w:hAnsi="Courier New" w:cs="Courier New"/>
-        </w:rPr>
-        <w:t>HEXDIG   = DIGIT / "A" / "B" / "C" / "D" / "E" / "F"</w:t>
-      </w:r>
-    </w:p>
-    <w:p>
-      <w:pPr>
-        <w:spacing w:before="20" w:after="20"/>
-        <w:ind w:left="567"/>
-        <w:rPr>
-          <w:rFonts w:ascii="Courier New" w:hAnsi="Courier New" w:cs="Courier New"/>
-        </w:rPr>
-      </w:pPr>
-      <w:r>
-        <w:rPr>
-          <w:rFonts w:ascii="Courier New" w:hAnsi="Courier New" w:cs="Courier New"/>
-        </w:rPr>
-        <w:t xml:space="preserve">HTAB     = %x09       </w:t>
-      </w:r>
-      <w:proofErr w:type="gramStart"/>
-      <w:r>
-        <w:rPr>
-          <w:rFonts w:ascii="Courier New" w:hAnsi="Courier New" w:cs="Courier New"/>
-        </w:rPr>
-        <w:t xml:space="preserve">  ;</w:t>
-      </w:r>
-      <w:proofErr w:type="gramEnd"/>
-      <w:r>
-        <w:rPr>
-          <w:rFonts w:ascii="Courier New" w:hAnsi="Courier New" w:cs="Courier New"/>
-        </w:rPr>
-        <w:t xml:space="preserve"> horizontal tab</w:t>
-      </w:r>
-    </w:p>
-    <w:p>
-      <w:pPr>
-        <w:spacing w:before="20" w:after="20"/>
-        <w:ind w:left="567"/>
-        <w:rPr>
-          <w:rFonts w:ascii="Courier New" w:hAnsi="Courier New" w:cs="Courier New"/>
-        </w:rPr>
-      </w:pPr>
-      <w:r>
-        <w:rPr>
-          <w:rFonts w:ascii="Courier New" w:hAnsi="Courier New" w:cs="Courier New"/>
-        </w:rPr>
-        <w:t xml:space="preserve">LF       = %x0A       </w:t>
-      </w:r>
-      <w:proofErr w:type="gramStart"/>
-      <w:r>
-        <w:rPr>
-          <w:rFonts w:ascii="Courier New" w:hAnsi="Courier New" w:cs="Courier New"/>
-        </w:rPr>
-        <w:t xml:space="preserve">  ;</w:t>
-      </w:r>
-      <w:proofErr w:type="gramEnd"/>
-      <w:r>
-        <w:rPr>
-          <w:rFonts w:ascii="Courier New" w:hAnsi="Courier New" w:cs="Courier New"/>
-        </w:rPr>
-        <w:t xml:space="preserve"> linefeed</w:t>
-      </w:r>
-    </w:p>
-    <w:p>
-      <w:pPr>
-        <w:spacing w:before="20" w:after="20"/>
-        <w:ind w:left="567"/>
-        <w:rPr>
-          <w:rFonts w:ascii="Courier New" w:hAnsi="Courier New" w:cs="Courier New"/>
-        </w:rPr>
-      </w:pPr>
-      <w:r>
-        <w:rPr>
-          <w:rFonts w:ascii="Courier New" w:hAnsi="Courier New" w:cs="Courier New"/>
-        </w:rPr>
-        <w:t xml:space="preserve">SP       = %x20       </w:t>
-      </w:r>
-      <w:proofErr w:type="gramStart"/>
-      <w:r>
-        <w:rPr>
-          <w:rFonts w:ascii="Courier New" w:hAnsi="Courier New" w:cs="Courier New"/>
-        </w:rPr>
-        <w:t xml:space="preserve">  ;</w:t>
-      </w:r>
-      <w:proofErr w:type="gramEnd"/>
-      <w:r>
-        <w:rPr>
-          <w:rFonts w:ascii="Courier New" w:hAnsi="Courier New" w:cs="Courier New"/>
-        </w:rPr>
-        <w:t xml:space="preserve"> space</w:t>
-      </w:r>
-    </w:p>
-    <w:p>
-      <w:pPr>
-        <w:spacing w:before="20" w:after="20"/>
-        <w:ind w:left="567"/>
-        <w:rPr>
-          <w:rFonts w:ascii="Courier New" w:hAnsi="Courier New" w:cs="Courier New"/>
-        </w:rPr>
-      </w:pPr>
-      <w:r>
-        <w:rPr>
-          <w:rFonts w:ascii="Courier New" w:hAnsi="Courier New" w:cs="Courier New"/>
-        </w:rPr>
-        <w:t xml:space="preserve">WSP      = SP / HTAB  </w:t>
-      </w:r>
-      <w:proofErr w:type="gramStart"/>
-      <w:r>
-        <w:rPr>
-          <w:rFonts w:ascii="Courier New" w:hAnsi="Courier New" w:cs="Courier New"/>
-        </w:rPr>
-        <w:t xml:space="preserve">  ;</w:t>
-      </w:r>
-      <w:proofErr w:type="gramEnd"/>
-      <w:r>
-        <w:rPr>
-          <w:rFonts w:ascii="Courier New" w:hAnsi="Courier New" w:cs="Courier New"/>
-        </w:rPr>
-        <w:t xml:space="preserve"> white space</w:t>
-      </w:r>
-    </w:p>
-    <w:p/>
-    <w:p>
-      <w:pPr>
-        <w:pStyle w:val="Heading2"/>
-      </w:pPr>
-      <w:r>
-        <w:lastRenderedPageBreak/>
-        <w:fldChar w:fldCharType="begin"/>
-      </w:r>
-      <w:r>
-        <w:instrText xml:space="preserve"> AUTONUMLGL </w:instrText>
-      </w:r>
-      <w:bookmarkStart w:id="4" w:name="_Toc88224662"/>
-      <w:r>
-        <w:fldChar w:fldCharType="end"/>
-      </w:r>
-      <w:r>
-        <w:t xml:space="preserve"> </w:t>
-      </w:r>
-      <w:r>
         <w:t>String values</w:t>
       </w:r>
       <w:bookmarkEnd w:id="4"/>
@@ -3837,7 +2999,6 @@
         </w:rPr>
         <w:t xml:space="preserve">Description: </w:t>
       </w:r>
-      <w:proofErr w:type="gramStart"/>
       <w:r>
         <w:rPr>
           <w:rFonts w:ascii="Courier New" w:hAnsi="Courier New" w:cs="Courier New"/>
@@ -3854,14 +3015,7 @@
         <w:rPr>
           <w:rFonts w:ascii="Courier New" w:hAnsi="Courier New" w:cs="Courier New"/>
         </w:rPr>
-        <w:t>A</w:t>
-      </w:r>
-      <w:proofErr w:type="gramEnd"/>
-      <w:r>
-        <w:rPr>
-          <w:rFonts w:ascii="Courier New" w:hAnsi="Courier New" w:cs="Courier New"/>
-        </w:rPr>
-        <w:t xml:space="preserve"> s</w:t>
+        <w:t>A s</w:t>
       </w:r>
       <w:r>
         <w:rPr>
@@ -4045,196 +3199,471 @@
         <w:rPr>
           <w:rFonts w:ascii="Courier New" w:hAnsi="Courier New" w:cs="Courier New"/>
         </w:rPr>
+        <w:t xml:space="preserve"> start</w:t>
+      </w:r>
+    </w:p>
+    <w:p>
+      <w:pPr>
+        <w:keepNext/>
+        <w:spacing w:before="20" w:after="20"/>
+        <w:ind w:left="567"/>
+        <w:rPr>
+          <w:rFonts w:ascii="Courier New" w:hAnsi="Courier New" w:cs="Courier New"/>
+        </w:rPr>
+      </w:pPr>
+      <w:r>
+        <w:rPr>
+          <w:rFonts w:ascii="Courier New" w:hAnsi="Courier New" w:cs="Courier New"/>
+        </w:rPr>
+        <w:t>Example1 {</w:t>
+      </w:r>
+    </w:p>
+    <w:p>
+      <w:pPr>
+        <w:keepNext/>
+        <w:spacing w:before="20" w:after="20"/>
+        <w:ind w:left="567"/>
+        <w:rPr>
+          <w:rFonts w:ascii="Courier New" w:hAnsi="Courier New" w:cs="Courier New"/>
+        </w:rPr>
+      </w:pPr>
+      <w:r>
+        <w:rPr>
+          <w:rFonts w:ascii="Courier New" w:hAnsi="Courier New" w:cs="Courier New"/>
+        </w:rPr>
+        <w:t>}</w:t>
+      </w:r>
+    </w:p>
+    <w:p>
+      <w:pPr>
+        <w:keepNext/>
+        <w:spacing w:before="20" w:after="20"/>
+        <w:ind w:left="567"/>
+        <w:rPr>
+          <w:rFonts w:ascii="Courier New" w:hAnsi="Courier New" w:cs="Courier New"/>
+        </w:rPr>
+      </w:pPr>
+      <w:r>
+        <w:rPr>
+          <w:rFonts w:ascii="Courier New" w:hAnsi="Courier New" w:cs="Courier New"/>
+        </w:rPr>
+        <w:t># A string consisting only of '{'</w:t>
+      </w:r>
+    </w:p>
+    <w:p>
+      <w:pPr>
+        <w:keepNext/>
+        <w:spacing w:before="20" w:after="20"/>
+        <w:ind w:left="567"/>
+        <w:rPr>
+          <w:rFonts w:ascii="Courier New" w:hAnsi="Courier New" w:cs="Courier New"/>
+        </w:rPr>
+      </w:pPr>
+      <w:r>
+        <w:rPr>
+          <w:rFonts w:ascii="Courier New" w:hAnsi="Courier New" w:cs="Courier New"/>
+        </w:rPr>
+        <w:t>Example</w:t>
+      </w:r>
+      <w:r>
+        <w:rPr>
+          <w:rFonts w:ascii="Courier New" w:hAnsi="Courier New" w:cs="Courier New"/>
+        </w:rPr>
+        <w:t>2</w:t>
+      </w:r>
+      <w:r>
+        <w:rPr>
+          <w:rFonts w:ascii="Courier New" w:hAnsi="Courier New" w:cs="Courier New"/>
+        </w:rPr>
+        <w:t>:</w:t>
+      </w:r>
+      <w:r>
+        <w:rPr>
+          <w:rFonts w:ascii="Courier New" w:hAnsi="Courier New" w:cs="Courier New"/>
+        </w:rPr>
+        <w:t xml:space="preserve"> {</w:t>
+      </w:r>
+    </w:p>
+    <w:p>
+      <w:pPr>
+        <w:keepNext/>
+        <w:spacing w:before="20" w:after="20"/>
+        <w:ind w:left="567"/>
+        <w:rPr>
+          <w:rFonts w:ascii="Courier New" w:hAnsi="Courier New" w:cs="Courier New"/>
+        </w:rPr>
+      </w:pPr>
+      <w:r>
+        <w:rPr>
+          <w:rFonts w:ascii="Courier New" w:hAnsi="Courier New" w:cs="Courier New"/>
+        </w:rPr>
+        <w:t># The string "["</w:t>
+      </w:r>
+    </w:p>
+    <w:p>
+      <w:pPr>
+        <w:keepNext/>
+        <w:spacing w:before="20" w:after="20"/>
+        <w:ind w:left="567"/>
+        <w:rPr>
+          <w:rFonts w:ascii="Courier New" w:hAnsi="Courier New" w:cs="Courier New"/>
+        </w:rPr>
+      </w:pPr>
+      <w:r>
+        <w:rPr>
+          <w:rFonts w:ascii="Courier New" w:hAnsi="Courier New" w:cs="Courier New"/>
+        </w:rPr>
+        <w:t>Example</w:t>
+      </w:r>
+      <w:r>
+        <w:rPr>
+          <w:rFonts w:ascii="Courier New" w:hAnsi="Courier New" w:cs="Courier New"/>
+        </w:rPr>
+        <w:t>3</w:t>
+      </w:r>
+      <w:r>
+        <w:rPr>
+          <w:rFonts w:ascii="Courier New" w:hAnsi="Courier New" w:cs="Courier New"/>
+        </w:rPr>
+        <w:t>: [</w:t>
+      </w:r>
+    </w:p>
+    <w:p>
+      <w:pPr>
+        <w:keepNext/>
+        <w:spacing w:before="20" w:after="20"/>
+        <w:ind w:left="567"/>
+        <w:rPr>
+          <w:rFonts w:ascii="Courier New" w:hAnsi="Courier New" w:cs="Courier New"/>
+        </w:rPr>
+      </w:pPr>
+      <w:r>
+        <w:rPr>
+          <w:rFonts w:ascii="Courier New" w:hAnsi="Courier New" w:cs="Courier New"/>
+        </w:rPr>
+        <w:t>Example</w:t>
+      </w:r>
+      <w:r>
+        <w:rPr>
+          <w:rFonts w:ascii="Courier New" w:hAnsi="Courier New" w:cs="Courier New"/>
+        </w:rPr>
+        <w:t>4</w:t>
+      </w:r>
+      <w:r>
+        <w:rPr>
+          <w:rFonts w:ascii="Courier New" w:hAnsi="Courier New" w:cs="Courier New"/>
+        </w:rPr>
+        <w:t xml:space="preserve"> [</w:t>
+      </w:r>
+    </w:p>
+    <w:p>
+      <w:pPr>
+        <w:keepNext/>
+        <w:spacing w:before="20" w:after="20"/>
+        <w:ind w:left="567"/>
+        <w:rPr>
+          <w:rFonts w:ascii="Courier New" w:hAnsi="Courier New" w:cs="Courier New"/>
+        </w:rPr>
+      </w:pPr>
+      <w:r>
+        <w:rPr>
+          <w:rFonts w:ascii="Courier New" w:hAnsi="Courier New" w:cs="Courier New"/>
+        </w:rPr>
+        <w:t xml:space="preserve">    # A </w:t>
+      </w:r>
+      <w:r>
+        <w:rPr>
+          <w:rFonts w:ascii="Courier New" w:hAnsi="Courier New" w:cs="Courier New"/>
+        </w:rPr>
+        <w:t>comment in an array</w:t>
+      </w:r>
+    </w:p>
+    <w:p>
+      <w:pPr>
+        <w:keepNext/>
+        <w:spacing w:before="20" w:after="20"/>
+        <w:ind w:left="567"/>
+        <w:rPr>
+          <w:rFonts w:ascii="Courier New" w:hAnsi="Courier New" w:cs="Courier New"/>
+        </w:rPr>
+      </w:pPr>
+      <w:r>
+        <w:rPr>
+          <w:rFonts w:ascii="Courier New" w:hAnsi="Courier New" w:cs="Courier New"/>
+        </w:rPr>
+        <w:t xml:space="preserve">    </w:t>
+      </w:r>
+      <w:r>
+        <w:rPr>
+          <w:rFonts w:ascii="Courier New" w:hAnsi="Courier New" w:cs="Courier New"/>
+        </w:rPr>
+        <w:t>"# A string that starts with a comment marker"</w:t>
+      </w:r>
+    </w:p>
+    <w:p>
+      <w:pPr>
+        <w:keepNext/>
+        <w:spacing w:before="20" w:after="20"/>
+        <w:ind w:left="567"/>
+        <w:rPr>
+          <w:rFonts w:ascii="Courier New" w:hAnsi="Courier New" w:cs="Courier New"/>
+        </w:rPr>
+      </w:pPr>
+      <w:r>
+        <w:rPr>
+          <w:rFonts w:ascii="Courier New" w:hAnsi="Courier New" w:cs="Courier New"/>
+        </w:rPr>
+        <w:t xml:space="preserve">    ]</w:t>
+      </w:r>
+      <w:r>
+        <w:rPr>
+          <w:rFonts w:ascii="Courier New" w:hAnsi="Courier New" w:cs="Courier New"/>
+        </w:rPr>
+        <w:t xml:space="preserve"> A string, not an </w:t>
+      </w:r>
+      <w:r>
+        <w:rPr>
+          <w:rFonts w:ascii="Courier New" w:hAnsi="Courier New" w:cs="Courier New"/>
+        </w:rPr>
+        <w:t>array end</w:t>
+      </w:r>
+    </w:p>
+    <w:p>
+      <w:pPr>
+        <w:keepNext/>
+        <w:spacing w:before="20" w:after="20"/>
+        <w:ind w:left="567"/>
+        <w:rPr>
+          <w:rFonts w:ascii="Courier New" w:hAnsi="Courier New" w:cs="Courier New"/>
+        </w:rPr>
+      </w:pPr>
+      <w:r>
+        <w:rPr>
+          <w:rFonts w:ascii="Courier New" w:hAnsi="Courier New" w:cs="Courier New"/>
+        </w:rPr>
+        <w:t xml:space="preserve">    # The following is the string ] in an array</w:t>
+      </w:r>
+    </w:p>
+    <w:p>
+      <w:pPr>
+        <w:keepNext/>
+        <w:spacing w:before="20" w:after="20"/>
+        <w:ind w:left="567"/>
+        <w:rPr>
+          <w:rFonts w:ascii="Courier New" w:hAnsi="Courier New" w:cs="Courier New"/>
+        </w:rPr>
+      </w:pPr>
+      <w:r>
+        <w:rPr>
+          <w:rFonts w:ascii="Courier New" w:hAnsi="Courier New" w:cs="Courier New"/>
+        </w:rPr>
+        <w:t xml:space="preserve">    </w:t>
+      </w:r>
+      <w:r>
+        <w:rPr>
+          <w:rFonts w:ascii="Courier New" w:hAnsi="Courier New" w:cs="Courier New"/>
+        </w:rPr>
+        <w:t>"</w:t>
+      </w:r>
+      <w:r>
+        <w:rPr>
+          <w:rFonts w:ascii="Courier New" w:hAnsi="Courier New" w:cs="Courier New"/>
+        </w:rPr>
+        <w:t>]</w:t>
+      </w:r>
+      <w:r>
+        <w:rPr>
+          <w:rFonts w:ascii="Courier New" w:hAnsi="Courier New" w:cs="Courier New"/>
+        </w:rPr>
+        <w:t>"</w:t>
+      </w:r>
+    </w:p>
+    <w:p>
+      <w:pPr>
+        <w:keepLines/>
+        <w:spacing w:before="20" w:after="20"/>
+        <w:ind w:left="567"/>
+        <w:rPr>
+          <w:rFonts w:ascii="Courier New" w:hAnsi="Courier New" w:cs="Courier New"/>
+        </w:rPr>
+      </w:pPr>
+      <w:r>
+        <w:rPr>
+          <w:rFonts w:ascii="Courier New" w:hAnsi="Courier New" w:cs="Courier New"/>
+        </w:rPr>
+        <w:t>]</w:t>
+      </w:r>
+    </w:p>
+    <w:p>
+      <w:pPr>
+        <w:keepNext/>
+        <w:spacing w:before="20" w:after="20"/>
+        <w:ind w:left="567"/>
+        <w:rPr>
+          <w:rFonts w:ascii="Courier New" w:hAnsi="Courier New" w:cs="Courier New"/>
+        </w:rPr>
+      </w:pPr>
+      <w:r>
+        <w:rPr>
+          <w:rFonts w:ascii="Courier New" w:hAnsi="Courier New" w:cs="Courier New"/>
+        </w:rPr>
+        <w:lastRenderedPageBreak/>
+        <w:t xml:space="preserve"># Not an array </w:t>
+      </w:r>
+      <w:r>
+        <w:rPr>
+          <w:rFonts w:ascii="Courier New" w:hAnsi="Courier New" w:cs="Courier New"/>
+        </w:rPr>
+        <w:t>start</w:t>
+      </w:r>
+      <w:r>
+        <w:rPr>
+          <w:rFonts w:ascii="Courier New" w:hAnsi="Courier New" w:cs="Courier New"/>
+        </w:rPr>
+        <w:t>. I</w:t>
+      </w:r>
+      <w:r>
+        <w:rPr>
+          <w:rFonts w:ascii="Courier New" w:hAnsi="Courier New" w:cs="Courier New"/>
+        </w:rPr>
+        <w:t>t is</w:t>
+      </w:r>
+      <w:r>
+        <w:rPr>
+          <w:rFonts w:ascii="Courier New" w:hAnsi="Courier New" w:cs="Courier New"/>
+        </w:rPr>
+        <w:t xml:space="preserve"> an object-member value</w:t>
+      </w:r>
+    </w:p>
+    <w:p>
+      <w:pPr>
+        <w:keepNext/>
+        <w:spacing w:before="20" w:after="20"/>
+        <w:ind w:left="567"/>
+        <w:rPr>
+          <w:rFonts w:ascii="Courier New" w:hAnsi="Courier New" w:cs="Courier New"/>
+        </w:rPr>
+      </w:pPr>
+      <w:r>
+        <w:rPr>
+          <w:rFonts w:ascii="Courier New" w:hAnsi="Courier New" w:cs="Courier New"/>
+        </w:rPr>
+        <w:t>Example</w:t>
+      </w:r>
+      <w:r>
+        <w:rPr>
+          <w:rFonts w:ascii="Courier New" w:hAnsi="Courier New" w:cs="Courier New"/>
+        </w:rPr>
+        <w:t>5</w:t>
+      </w:r>
+      <w:r>
+        <w:rPr>
+          <w:rFonts w:ascii="Courier New" w:hAnsi="Courier New" w:cs="Courier New"/>
+        </w:rPr>
+        <w:t xml:space="preserve">: </w:t>
+      </w:r>
+      <w:r>
+        <w:rPr>
+          <w:rFonts w:ascii="Courier New" w:hAnsi="Courier New" w:cs="Courier New"/>
+        </w:rPr>
+        <w:t>[</w:t>
+      </w:r>
+    </w:p>
+    <w:p>
+      <w:pPr>
+        <w:keepNext/>
+        <w:spacing w:before="20" w:after="20"/>
+        <w:ind w:left="567"/>
+        <w:rPr>
+          <w:rFonts w:ascii="Courier New" w:hAnsi="Courier New" w:cs="Courier New"/>
+        </w:rPr>
+      </w:pPr>
+      <w:r>
+        <w:rPr>
+          <w:rFonts w:ascii="Courier New" w:hAnsi="Courier New" w:cs="Courier New"/>
+        </w:rPr>
+        <w:t>Example</w:t>
+      </w:r>
+      <w:r>
+        <w:rPr>
+          <w:rFonts w:ascii="Courier New" w:hAnsi="Courier New" w:cs="Courier New"/>
+        </w:rPr>
+        <w:t>6</w:t>
+      </w:r>
+      <w:r>
+        <w:rPr>
+          <w:rFonts w:ascii="Courier New" w:hAnsi="Courier New" w:cs="Courier New"/>
+        </w:rPr>
+        <w:t>:</w:t>
+      </w:r>
+      <w:r>
+        <w:rPr>
+          <w:rFonts w:ascii="Courier New" w:hAnsi="Courier New" w:cs="Courier New"/>
+        </w:rPr>
         <w:t xml:space="preserve"> </w:t>
       </w:r>
-      <w:proofErr w:type="gramStart"/>
-      <w:r>
-        <w:rPr>
-          <w:rFonts w:ascii="Courier New" w:hAnsi="Courier New" w:cs="Courier New"/>
-        </w:rPr>
-        <w:t>start</w:t>
-      </w:r>
-      <w:proofErr w:type="gramEnd"/>
-    </w:p>
-    <w:p>
-      <w:pPr>
-        <w:keepNext/>
-        <w:spacing w:before="20" w:after="20"/>
-        <w:ind w:left="567"/>
-        <w:rPr>
-          <w:rFonts w:ascii="Courier New" w:hAnsi="Courier New" w:cs="Courier New"/>
-        </w:rPr>
-      </w:pPr>
-      <w:r>
-        <w:rPr>
-          <w:rFonts w:ascii="Courier New" w:hAnsi="Courier New" w:cs="Courier New"/>
-        </w:rPr>
-        <w:t>Example1 {</w:t>
-      </w:r>
-    </w:p>
-    <w:p>
-      <w:pPr>
-        <w:keepNext/>
-        <w:spacing w:before="20" w:after="20"/>
-        <w:ind w:left="567"/>
-        <w:rPr>
-          <w:rFonts w:ascii="Courier New" w:hAnsi="Courier New" w:cs="Courier New"/>
-        </w:rPr>
-      </w:pPr>
-      <w:r>
-        <w:rPr>
-          <w:rFonts w:ascii="Courier New" w:hAnsi="Courier New" w:cs="Courier New"/>
-        </w:rPr>
-        <w:t>}</w:t>
-      </w:r>
-    </w:p>
-    <w:p>
-      <w:pPr>
-        <w:keepNext/>
-        <w:spacing w:before="20" w:after="20"/>
-        <w:ind w:left="567"/>
-        <w:rPr>
-          <w:rFonts w:ascii="Courier New" w:hAnsi="Courier New" w:cs="Courier New"/>
-        </w:rPr>
-      </w:pPr>
-      <w:r>
-        <w:rPr>
-          <w:rFonts w:ascii="Courier New" w:hAnsi="Courier New" w:cs="Courier New"/>
-        </w:rPr>
-        <w:t># A string consisting only of '{'</w:t>
-      </w:r>
-    </w:p>
-    <w:p>
-      <w:pPr>
-        <w:keepNext/>
-        <w:spacing w:before="20" w:after="20"/>
-        <w:ind w:left="567"/>
-        <w:rPr>
-          <w:rFonts w:ascii="Courier New" w:hAnsi="Courier New" w:cs="Courier New"/>
-        </w:rPr>
-      </w:pPr>
-      <w:r>
-        <w:rPr>
-          <w:rFonts w:ascii="Courier New" w:hAnsi="Courier New" w:cs="Courier New"/>
-        </w:rPr>
-        <w:t>Example</w:t>
-      </w:r>
-      <w:r>
-        <w:rPr>
-          <w:rFonts w:ascii="Courier New" w:hAnsi="Courier New" w:cs="Courier New"/>
-        </w:rPr>
-        <w:t>2</w:t>
-      </w:r>
-      <w:r>
-        <w:rPr>
-          <w:rFonts w:ascii="Courier New" w:hAnsi="Courier New" w:cs="Courier New"/>
-        </w:rPr>
-        <w:t>:</w:t>
-      </w:r>
-      <w:r>
-        <w:rPr>
-          <w:rFonts w:ascii="Courier New" w:hAnsi="Courier New" w:cs="Courier New"/>
-        </w:rPr>
-        <w:t xml:space="preserve"> {</w:t>
-      </w:r>
-    </w:p>
-    <w:p>
-      <w:pPr>
-        <w:keepNext/>
-        <w:spacing w:before="20" w:after="20"/>
-        <w:ind w:left="567"/>
-        <w:rPr>
-          <w:rFonts w:ascii="Courier New" w:hAnsi="Courier New" w:cs="Courier New"/>
-        </w:rPr>
-      </w:pPr>
-      <w:r>
-        <w:rPr>
-          <w:rFonts w:ascii="Courier New" w:hAnsi="Courier New" w:cs="Courier New"/>
-        </w:rPr>
-        <w:t># The string "["</w:t>
-      </w:r>
-    </w:p>
-    <w:p>
-      <w:pPr>
-        <w:keepNext/>
-        <w:spacing w:before="20" w:after="20"/>
-        <w:ind w:left="567"/>
-        <w:rPr>
-          <w:rFonts w:ascii="Courier New" w:hAnsi="Courier New" w:cs="Courier New"/>
-        </w:rPr>
-      </w:pPr>
-      <w:r>
-        <w:rPr>
-          <w:rFonts w:ascii="Courier New" w:hAnsi="Courier New" w:cs="Courier New"/>
-        </w:rPr>
-        <w:t>Example</w:t>
-      </w:r>
-      <w:r>
-        <w:rPr>
-          <w:rFonts w:ascii="Courier New" w:hAnsi="Courier New" w:cs="Courier New"/>
-        </w:rPr>
-        <w:t>3</w:t>
-      </w:r>
-      <w:r>
-        <w:rPr>
-          <w:rFonts w:ascii="Courier New" w:hAnsi="Courier New" w:cs="Courier New"/>
-        </w:rPr>
-        <w:t>: [</w:t>
-      </w:r>
-    </w:p>
-    <w:p>
-      <w:pPr>
-        <w:keepNext/>
-        <w:spacing w:before="20" w:after="20"/>
-        <w:ind w:left="567"/>
-        <w:rPr>
-          <w:rFonts w:ascii="Courier New" w:hAnsi="Courier New" w:cs="Courier New"/>
-        </w:rPr>
-      </w:pPr>
-      <w:r>
-        <w:rPr>
-          <w:rFonts w:ascii="Courier New" w:hAnsi="Courier New" w:cs="Courier New"/>
-        </w:rPr>
-        <w:t>Example</w:t>
-      </w:r>
-      <w:r>
-        <w:rPr>
-          <w:rFonts w:ascii="Courier New" w:hAnsi="Courier New" w:cs="Courier New"/>
-        </w:rPr>
-        <w:t>4</w:t>
-      </w:r>
-      <w:r>
-        <w:rPr>
-          <w:rFonts w:ascii="Courier New" w:hAnsi="Courier New" w:cs="Courier New"/>
-        </w:rPr>
-        <w:t xml:space="preserve"> [</w:t>
-      </w:r>
-    </w:p>
-    <w:p>
-      <w:pPr>
-        <w:keepNext/>
-        <w:spacing w:before="20" w:after="20"/>
-        <w:ind w:left="567"/>
-        <w:rPr>
-          <w:rFonts w:ascii="Courier New" w:hAnsi="Courier New" w:cs="Courier New"/>
-        </w:rPr>
-      </w:pPr>
-      <w:r>
-        <w:rPr>
-          <w:rFonts w:ascii="Courier New" w:hAnsi="Courier New" w:cs="Courier New"/>
-        </w:rPr>
-        <w:t xml:space="preserve">    # A </w:t>
-      </w:r>
-      <w:r>
-        <w:rPr>
-          <w:rFonts w:ascii="Courier New" w:hAnsi="Courier New" w:cs="Courier New"/>
-        </w:rPr>
-        <w:t>comment in an array</w:t>
-      </w:r>
-    </w:p>
-    <w:p>
-      <w:pPr>
-        <w:keepNext/>
+      <w:r>
+        <w:rPr>
+          <w:rFonts w:ascii="Courier New" w:hAnsi="Courier New" w:cs="Courier New"/>
+        </w:rPr>
+        <w:t>&lt;&lt;</w:t>
+      </w:r>
+      <w:r>
+        <w:rPr>
+          <w:rFonts w:ascii="Courier New" w:hAnsi="Courier New" w:cs="Courier New"/>
+        </w:rPr>
+        <w:t xml:space="preserve"> </w:t>
+      </w:r>
+      <w:r>
+        <w:rPr>
+          <w:rFonts w:ascii="Courier New" w:hAnsi="Courier New" w:cs="Courier New"/>
+        </w:rPr>
+        <w:t>A simple-</w:t>
+      </w:r>
+      <w:r>
+        <w:rPr>
+          <w:rFonts w:ascii="Courier New" w:hAnsi="Courier New" w:cs="Courier New"/>
+        </w:rPr>
+        <w:t>string</w:t>
+      </w:r>
+      <w:r>
+        <w:rPr>
+          <w:rFonts w:ascii="Courier New" w:hAnsi="Courier New" w:cs="Courier New"/>
+        </w:rPr>
+        <w:t>, not a multiline-string</w:t>
+      </w:r>
+    </w:p>
+    <w:p>
+      <w:r>
+        <w:t>A multiline string begins with the "&lt;&lt;" HEREDOC marker followed by a name used to mark the end of the mu</w:t>
+      </w:r>
+      <w:r>
+        <w:t>l</w:t>
+      </w:r>
+      <w:r>
+        <w:t>tiline string</w:t>
+      </w:r>
+      <w:r>
+        <w:t>, e.g.:</w:t>
+      </w:r>
+    </w:p>
+    <w:p>
+      <w:pPr>
+        <w:spacing w:before="20" w:after="20"/>
+        <w:ind w:left="567"/>
+        <w:rPr>
+          <w:rFonts w:ascii="Courier New" w:hAnsi="Courier New" w:cs="Courier New"/>
+        </w:rPr>
+      </w:pPr>
+      <w:r>
+        <w:rPr>
+          <w:rFonts w:ascii="Courier New" w:hAnsi="Courier New" w:cs="Courier New"/>
+        </w:rPr>
+        <w:t>LongMessage &lt;&lt;END</w:t>
+      </w:r>
+    </w:p>
+    <w:p>
+      <w:pPr>
         <w:spacing w:before="20" w:after="20"/>
         <w:ind w:left="567"/>
         <w:rPr>
@@ -4251,76 +3680,108 @@
         <w:rPr>
           <w:rFonts w:ascii="Courier New" w:hAnsi="Courier New" w:cs="Courier New"/>
         </w:rPr>
-        <w:t>"# A string that starts with a comment marker"</w:t>
-      </w:r>
-    </w:p>
-    <w:p>
-      <w:pPr>
-        <w:keepNext/>
-        <w:spacing w:before="20" w:after="20"/>
-        <w:ind w:left="567"/>
-        <w:rPr>
-          <w:rFonts w:ascii="Courier New" w:hAnsi="Courier New" w:cs="Courier New"/>
-        </w:rPr>
-      </w:pPr>
-      <w:r>
-        <w:rPr>
-          <w:rFonts w:ascii="Courier New" w:hAnsi="Courier New" w:cs="Courier New"/>
-        </w:rPr>
-        <w:t xml:space="preserve">    ]</w:t>
-      </w:r>
-      <w:r>
-        <w:rPr>
-          <w:rFonts w:ascii="Courier New" w:hAnsi="Courier New" w:cs="Courier New"/>
-        </w:rPr>
-        <w:t xml:space="preserve"> A string, not an </w:t>
-      </w:r>
-      <w:r>
-        <w:rPr>
-          <w:rFonts w:ascii="Courier New" w:hAnsi="Courier New" w:cs="Courier New"/>
-        </w:rPr>
-        <w:t>array end</w:t>
-      </w:r>
-    </w:p>
-    <w:p>
-      <w:pPr>
-        <w:keepNext/>
-        <w:spacing w:before="20" w:after="20"/>
-        <w:ind w:left="567"/>
-        <w:rPr>
-          <w:rFonts w:ascii="Courier New" w:hAnsi="Courier New" w:cs="Courier New"/>
-        </w:rPr>
-      </w:pPr>
-      <w:r>
-        <w:rPr>
-          <w:rFonts w:ascii="Courier New" w:hAnsi="Courier New" w:cs="Courier New"/>
-        </w:rPr>
-        <w:t xml:space="preserve">    # The following is the </w:t>
-      </w:r>
-      <w:proofErr w:type="gramStart"/>
-      <w:r>
-        <w:rPr>
-          <w:rFonts w:ascii="Courier New" w:hAnsi="Courier New" w:cs="Courier New"/>
-        </w:rPr>
-        <w:t>string ]</w:t>
-      </w:r>
-      <w:proofErr w:type="gramEnd"/>
-      <w:r>
-        <w:rPr>
-          <w:rFonts w:ascii="Courier New" w:hAnsi="Courier New" w:cs="Courier New"/>
-        </w:rPr>
-        <w:t xml:space="preserve"> in an array</w:t>
-      </w:r>
-    </w:p>
-    <w:p>
-      <w:pPr>
-        <w:keepNext/>
-        <w:spacing w:before="20" w:after="20"/>
-        <w:ind w:left="567"/>
-        <w:rPr>
-          <w:rFonts w:ascii="Courier New" w:hAnsi="Courier New" w:cs="Courier New"/>
-        </w:rPr>
-      </w:pPr>
+        <w:t>A</w:t>
+      </w:r>
+      <w:r>
+        <w:rPr>
+          <w:rFonts w:ascii="Courier New" w:hAnsi="Courier New" w:cs="Courier New"/>
+        </w:rPr>
+        <w:t xml:space="preserve"> message</w:t>
+      </w:r>
+    </w:p>
+    <w:p>
+      <w:pPr>
+        <w:spacing w:before="20" w:after="20"/>
+        <w:ind w:left="567"/>
+        <w:rPr>
+          <w:rFonts w:ascii="Courier New" w:hAnsi="Courier New" w:cs="Courier New"/>
+        </w:rPr>
+      </w:pPr>
+      <w:r>
+        <w:rPr>
+          <w:rFonts w:ascii="Courier New" w:hAnsi="Courier New" w:cs="Courier New"/>
+        </w:rPr>
+        <w:t xml:space="preserve">    that is long</w:t>
+      </w:r>
+    </w:p>
+    <w:p>
+      <w:pPr>
+        <w:spacing w:before="20" w:after="20"/>
+        <w:ind w:left="567"/>
+        <w:rPr>
+          <w:rFonts w:ascii="Courier New" w:hAnsi="Courier New" w:cs="Courier New"/>
+        </w:rPr>
+      </w:pPr>
+      <w:r>
+        <w:rPr>
+          <w:rFonts w:ascii="Courier New" w:hAnsi="Courier New" w:cs="Courier New"/>
+        </w:rPr>
+        <w:t xml:space="preserve">    goes here.</w:t>
+      </w:r>
+      <w:r>
+        <w:rPr>
+          <w:rFonts w:ascii="Courier New" w:hAnsi="Courier New" w:cs="Courier New"/>
+        </w:rPr>
+        <w:t>&lt;&lt;</w:t>
+      </w:r>
+      <w:r>
+        <w:rPr>
+          <w:rFonts w:ascii="Courier New" w:hAnsi="Courier New" w:cs="Courier New"/>
+        </w:rPr>
+        <w:t>END</w:t>
+      </w:r>
+    </w:p>
+    <w:p>
+      <w:r>
+        <w:t>Note that, unlike other HEREDOC formats, the end marker doesn't have to appear on its own line. It just needs to appear at the end of a line.</w:t>
+      </w:r>
+    </w:p>
+    <w:p>
+      <w:r>
+        <w:t xml:space="preserve">Multiline strings can also specify a line preamble that is to be removed </w:t>
+      </w:r>
+      <w:r>
+        <w:t xml:space="preserve">from each line in the multiline string </w:t>
+      </w:r>
+      <w:r>
+        <w:t xml:space="preserve">before supplying the string to the application. This is </w:t>
+      </w:r>
+      <w:r>
+        <w:t xml:space="preserve">specified using a quoted string following the HEREDOC marker and the name </w:t>
+      </w:r>
+      <w:r>
+        <w:t>used to mark the end of the multiline string</w:t>
+      </w:r>
+      <w:r>
+        <w:t xml:space="preserve">. </w:t>
+      </w:r>
+      <w:r>
+        <w:t xml:space="preserve">Typically, the preamble would be whitespace to enable more aesthetic display of the string but it needn't be. </w:t>
+      </w:r>
+      <w:r>
+        <w:t xml:space="preserve">For example, the following </w:t>
+      </w:r>
+    </w:p>
+    <w:p>
+      <w:pPr>
+        <w:spacing w:before="20" w:after="20"/>
+        <w:ind w:left="567"/>
+        <w:rPr>
+          <w:rFonts w:ascii="Courier New" w:hAnsi="Courier New" w:cs="Courier New"/>
+        </w:rPr>
+      </w:pPr>
+      <w:r>
+        <w:rPr>
+          <w:rFonts w:ascii="Courier New" w:hAnsi="Courier New" w:cs="Courier New"/>
+        </w:rPr>
+        <w:t>LongMessage &lt;&lt;END</w:t>
+      </w:r>
+      <w:r>
+        <w:rPr>
+          <w:rFonts w:ascii="Courier New" w:hAnsi="Courier New" w:cs="Courier New"/>
+        </w:rPr>
+        <w:t xml:space="preserve"> "</w:t>
+      </w:r>
       <w:r>
         <w:rPr>
           <w:rFonts w:ascii="Courier New" w:hAnsi="Courier New" w:cs="Courier New"/>
@@ -4333,453 +3794,301 @@
         </w:rPr>
         <w:t>"</w:t>
       </w:r>
-      <w:r>
-        <w:rPr>
-          <w:rFonts w:ascii="Courier New" w:hAnsi="Courier New" w:cs="Courier New"/>
-        </w:rPr>
-        <w:t>]</w:t>
-      </w:r>
-      <w:r>
-        <w:rPr>
-          <w:rFonts w:ascii="Courier New" w:hAnsi="Courier New" w:cs="Courier New"/>
-        </w:rPr>
+    </w:p>
+    <w:p>
+      <w:pPr>
+        <w:spacing w:before="20" w:after="20"/>
+        <w:ind w:left="567"/>
+        <w:rPr>
+          <w:rFonts w:ascii="Courier New" w:hAnsi="Courier New" w:cs="Courier New"/>
+        </w:rPr>
+      </w:pPr>
+      <w:r>
+        <w:rPr>
+          <w:rFonts w:ascii="Courier New" w:hAnsi="Courier New" w:cs="Courier New"/>
+        </w:rPr>
+        <w:t xml:space="preserve">    </w:t>
+      </w:r>
+      <w:r>
+        <w:rPr>
+          <w:rFonts w:ascii="Courier New" w:hAnsi="Courier New" w:cs="Courier New"/>
+        </w:rPr>
+        <w:t>A</w:t>
+      </w:r>
+      <w:r>
+        <w:rPr>
+          <w:rFonts w:ascii="Courier New" w:hAnsi="Courier New" w:cs="Courier New"/>
+        </w:rPr>
+        <w:t xml:space="preserve"> message</w:t>
+      </w:r>
+    </w:p>
+    <w:p>
+      <w:pPr>
+        <w:spacing w:before="20" w:after="20"/>
+        <w:ind w:left="567"/>
+        <w:rPr>
+          <w:rFonts w:ascii="Courier New" w:hAnsi="Courier New" w:cs="Courier New"/>
+        </w:rPr>
+      </w:pPr>
+      <w:r>
+        <w:rPr>
+          <w:rFonts w:ascii="Courier New" w:hAnsi="Courier New" w:cs="Courier New"/>
+        </w:rPr>
+        <w:t xml:space="preserve">    that is long</w:t>
+      </w:r>
+    </w:p>
+    <w:p>
+      <w:pPr>
+        <w:spacing w:before="20" w:after="20"/>
+        <w:ind w:left="567"/>
+        <w:rPr>
+          <w:rFonts w:ascii="Courier New" w:hAnsi="Courier New" w:cs="Courier New"/>
+        </w:rPr>
+      </w:pPr>
+      <w:r>
+        <w:rPr>
+          <w:rFonts w:ascii="Courier New" w:hAnsi="Courier New" w:cs="Courier New"/>
+        </w:rPr>
+        <w:t xml:space="preserve">    goes here.</w:t>
+      </w:r>
+      <w:r>
+        <w:rPr>
+          <w:rFonts w:ascii="Courier New" w:hAnsi="Courier New" w:cs="Courier New"/>
+        </w:rPr>
+        <w:t>&lt;&lt;</w:t>
+      </w:r>
+      <w:r>
+        <w:rPr>
+          <w:rFonts w:ascii="Courier New" w:hAnsi="Courier New" w:cs="Courier New"/>
+        </w:rPr>
+        <w:t>END</w:t>
+      </w:r>
+    </w:p>
+    <w:p>
+      <w:r>
+        <w:t>Would yield:</w:t>
+      </w:r>
+    </w:p>
+    <w:p>
+      <w:pPr>
+        <w:spacing w:before="20" w:after="20"/>
+        <w:ind w:left="567"/>
+        <w:rPr>
+          <w:rFonts w:ascii="Courier New" w:hAnsi="Courier New" w:cs="Courier New"/>
+        </w:rPr>
+      </w:pPr>
+      <w:r>
+        <w:rPr>
+          <w:rFonts w:ascii="Courier New" w:hAnsi="Courier New" w:cs="Courier New"/>
+        </w:rPr>
+        <w:t>A</w:t>
+      </w:r>
+      <w:r>
+        <w:rPr>
+          <w:rFonts w:ascii="Courier New" w:hAnsi="Courier New" w:cs="Courier New"/>
+        </w:rPr>
+        <w:t xml:space="preserve"> message</w:t>
+      </w:r>
+    </w:p>
+    <w:p>
+      <w:pPr>
+        <w:spacing w:before="20" w:after="20"/>
+        <w:ind w:left="567"/>
+        <w:rPr>
+          <w:rFonts w:ascii="Courier New" w:hAnsi="Courier New" w:cs="Courier New"/>
+        </w:rPr>
+      </w:pPr>
+      <w:r>
+        <w:rPr>
+          <w:rFonts w:ascii="Courier New" w:hAnsi="Courier New" w:cs="Courier New"/>
+        </w:rPr>
+        <w:t>that is long</w:t>
+      </w:r>
+    </w:p>
+    <w:p>
+      <w:pPr>
+        <w:spacing w:before="20" w:after="20"/>
+        <w:ind w:left="567"/>
+        <w:rPr>
+          <w:rFonts w:ascii="Courier New" w:hAnsi="Courier New" w:cs="Courier New"/>
+        </w:rPr>
+      </w:pPr>
+      <w:r>
+        <w:rPr>
+          <w:rFonts w:ascii="Courier New" w:hAnsi="Courier New" w:cs="Courier New"/>
+        </w:rPr>
+        <w:t>goes here.</w:t>
+      </w:r>
+    </w:p>
+    <w:p>
+      <w:r>
+        <w:t>instead of:</w:t>
+      </w:r>
+    </w:p>
+    <w:p>
+      <w:pPr>
+        <w:spacing w:before="20" w:after="20"/>
+        <w:ind w:left="567"/>
+        <w:rPr>
+          <w:rFonts w:ascii="Courier New" w:hAnsi="Courier New" w:cs="Courier New"/>
+        </w:rPr>
+      </w:pPr>
+      <w:r>
+        <w:rPr>
+          <w:rFonts w:ascii="Courier New" w:hAnsi="Courier New" w:cs="Courier New"/>
+        </w:rPr>
+        <w:t xml:space="preserve">    </w:t>
+      </w:r>
+      <w:r>
+        <w:rPr>
+          <w:rFonts w:ascii="Courier New" w:hAnsi="Courier New" w:cs="Courier New"/>
+        </w:rPr>
+        <w:t>A</w:t>
+      </w:r>
+      <w:r>
+        <w:rPr>
+          <w:rFonts w:ascii="Courier New" w:hAnsi="Courier New" w:cs="Courier New"/>
+        </w:rPr>
+        <w:t xml:space="preserve"> message</w:t>
+      </w:r>
+    </w:p>
+    <w:p>
+      <w:pPr>
+        <w:spacing w:before="20" w:after="20"/>
+        <w:ind w:left="567"/>
+        <w:rPr>
+          <w:rFonts w:ascii="Courier New" w:hAnsi="Courier New" w:cs="Courier New"/>
+        </w:rPr>
+      </w:pPr>
+      <w:r>
+        <w:rPr>
+          <w:rFonts w:ascii="Courier New" w:hAnsi="Courier New" w:cs="Courier New"/>
+        </w:rPr>
+        <w:t xml:space="preserve">    that is long</w:t>
+      </w:r>
+    </w:p>
+    <w:p>
+      <w:pPr>
+        <w:spacing w:before="20" w:after="20"/>
+        <w:ind w:left="567"/>
+        <w:rPr>
+          <w:rFonts w:ascii="Courier New" w:hAnsi="Courier New" w:cs="Courier New"/>
+        </w:rPr>
+      </w:pPr>
+      <w:r>
+        <w:rPr>
+          <w:rFonts w:ascii="Courier New" w:hAnsi="Courier New" w:cs="Courier New"/>
+        </w:rPr>
+        <w:t xml:space="preserve">    goes here.</w:t>
+      </w:r>
+    </w:p>
+    <w:p>
+      <w:pPr>
+        <w:pStyle w:val="Heading2"/>
+      </w:pPr>
+      <w:r>
+        <w:fldChar w:fldCharType="begin"/>
+      </w:r>
+      <w:r>
+        <w:instrText xml:space="preserve"> AUTONUMLGL </w:instrText>
+      </w:r>
+      <w:bookmarkStart w:id="6" w:name="_Toc88224663"/>
+      <w:r>
+        <w:fldChar w:fldCharType="end"/>
+      </w:r>
+      <w:r>
+        <w:t xml:space="preserve"> </w:t>
+      </w:r>
+      <w:r>
+        <w:t xml:space="preserve">Comment </w:t>
+      </w:r>
+      <w:r>
+        <w:t>Directives</w:t>
+      </w:r>
+      <w:bookmarkEnd w:id="6"/>
+    </w:p>
+    <w:p>
+      <w:r>
+        <w:t xml:space="preserve">Comments that have the pling character ("!") immediately following the opening comments marker ("#") are </w:t>
+      </w:r>
+      <w:r>
         <w:t>"</w:t>
       </w:r>
-    </w:p>
-    <w:p>
-      <w:pPr>
-        <w:keepLines/>
-        <w:spacing w:before="20" w:after="20"/>
-        <w:ind w:left="567"/>
-        <w:rPr>
-          <w:rFonts w:ascii="Courier New" w:hAnsi="Courier New" w:cs="Courier New"/>
-        </w:rPr>
-      </w:pPr>
-      <w:r>
-        <w:rPr>
-          <w:rFonts w:ascii="Courier New" w:hAnsi="Courier New" w:cs="Courier New"/>
-        </w:rPr>
-        <w:t>]</w:t>
-      </w:r>
-    </w:p>
-    <w:p>
-      <w:pPr>
-        <w:keepNext/>
-        <w:spacing w:before="20" w:after="20"/>
-        <w:ind w:left="567"/>
-        <w:rPr>
-          <w:rFonts w:ascii="Courier New" w:hAnsi="Courier New" w:cs="Courier New"/>
-        </w:rPr>
-      </w:pPr>
-      <w:r>
-        <w:rPr>
-          <w:rFonts w:ascii="Courier New" w:hAnsi="Courier New" w:cs="Courier New"/>
-        </w:rPr>
-        <w:t xml:space="preserve"># Not an array </w:t>
-      </w:r>
-      <w:r>
-        <w:rPr>
-          <w:rFonts w:ascii="Courier New" w:hAnsi="Courier New" w:cs="Courier New"/>
-        </w:rPr>
-        <w:t>start</w:t>
-      </w:r>
-      <w:r>
-        <w:rPr>
-          <w:rFonts w:ascii="Courier New" w:hAnsi="Courier New" w:cs="Courier New"/>
-        </w:rPr>
-        <w:t>. I</w:t>
-      </w:r>
-      <w:r>
-        <w:rPr>
-          <w:rFonts w:ascii="Courier New" w:hAnsi="Courier New" w:cs="Courier New"/>
-        </w:rPr>
-        <w:t>t is</w:t>
-      </w:r>
-      <w:r>
-        <w:rPr>
-          <w:rFonts w:ascii="Courier New" w:hAnsi="Courier New" w:cs="Courier New"/>
-        </w:rPr>
-        <w:t xml:space="preserve"> an object-member value</w:t>
-      </w:r>
-    </w:p>
-    <w:p>
-      <w:pPr>
-        <w:keepNext/>
-        <w:spacing w:before="20" w:after="20"/>
-        <w:ind w:left="567"/>
-        <w:rPr>
-          <w:rFonts w:ascii="Courier New" w:hAnsi="Courier New" w:cs="Courier New"/>
-        </w:rPr>
-      </w:pPr>
-      <w:r>
-        <w:rPr>
-          <w:rFonts w:ascii="Courier New" w:hAnsi="Courier New" w:cs="Courier New"/>
-        </w:rPr>
-        <w:t>Example</w:t>
-      </w:r>
-      <w:r>
-        <w:rPr>
-          <w:rFonts w:ascii="Courier New" w:hAnsi="Courier New" w:cs="Courier New"/>
-        </w:rPr>
-        <w:t>5</w:t>
-      </w:r>
-      <w:r>
-        <w:rPr>
-          <w:rFonts w:ascii="Courier New" w:hAnsi="Courier New" w:cs="Courier New"/>
-        </w:rPr>
-        <w:t xml:space="preserve">: </w:t>
-      </w:r>
-      <w:r>
-        <w:rPr>
-          <w:rFonts w:ascii="Courier New" w:hAnsi="Courier New" w:cs="Courier New"/>
-        </w:rPr>
-        <w:t>[</w:t>
-      </w:r>
-    </w:p>
-    <w:p>
-      <w:pPr>
-        <w:keepNext/>
-        <w:spacing w:before="20" w:after="20"/>
-        <w:ind w:left="567"/>
-        <w:rPr>
-          <w:rFonts w:ascii="Courier New" w:hAnsi="Courier New" w:cs="Courier New"/>
-        </w:rPr>
-      </w:pPr>
-      <w:r>
-        <w:rPr>
-          <w:rFonts w:ascii="Courier New" w:hAnsi="Courier New" w:cs="Courier New"/>
-        </w:rPr>
-        <w:t>Example</w:t>
-      </w:r>
-      <w:r>
-        <w:rPr>
-          <w:rFonts w:ascii="Courier New" w:hAnsi="Courier New" w:cs="Courier New"/>
-        </w:rPr>
-        <w:t>6</w:t>
-      </w:r>
-      <w:r>
-        <w:rPr>
-          <w:rFonts w:ascii="Courier New" w:hAnsi="Courier New" w:cs="Courier New"/>
-        </w:rPr>
-        <w:t>:</w:t>
-      </w:r>
-      <w:r>
-        <w:rPr>
-          <w:rFonts w:ascii="Courier New" w:hAnsi="Courier New" w:cs="Courier New"/>
-        </w:rPr>
-        <w:t xml:space="preserve"> </w:t>
-      </w:r>
-      <w:r>
-        <w:rPr>
-          <w:rFonts w:ascii="Courier New" w:hAnsi="Courier New" w:cs="Courier New"/>
-        </w:rPr>
-        <w:t>&lt;&lt;</w:t>
-      </w:r>
-      <w:r>
-        <w:rPr>
-          <w:rFonts w:ascii="Courier New" w:hAnsi="Courier New" w:cs="Courier New"/>
-        </w:rPr>
-        <w:t xml:space="preserve"> </w:t>
-      </w:r>
-      <w:r>
-        <w:rPr>
-          <w:rFonts w:ascii="Courier New" w:hAnsi="Courier New" w:cs="Courier New"/>
-        </w:rPr>
-        <w:t>A simple-</w:t>
-      </w:r>
-      <w:r>
-        <w:rPr>
-          <w:rFonts w:ascii="Courier New" w:hAnsi="Courier New" w:cs="Courier New"/>
-        </w:rPr>
-        <w:t>string</w:t>
-      </w:r>
-      <w:r>
-        <w:rPr>
-          <w:rFonts w:ascii="Courier New" w:hAnsi="Courier New" w:cs="Courier New"/>
-        </w:rPr>
-        <w:t>, not a multiline-string</w:t>
-      </w:r>
-    </w:p>
-    <w:p>
-      <w:r>
-        <w:t>A multiline string begins with the "&lt;&lt;" HEREDOC marker followed by a name used to mark the end of the mu</w:t>
-      </w:r>
-      <w:r>
-        <w:t>l</w:t>
-      </w:r>
-      <w:r>
-        <w:t>tiline string</w:t>
-      </w:r>
-      <w:r>
-        <w:t>, e.g.:</w:t>
-      </w:r>
-    </w:p>
-    <w:p>
-      <w:pPr>
-        <w:spacing w:before="20" w:after="20"/>
-        <w:ind w:left="567"/>
-        <w:rPr>
-          <w:rFonts w:ascii="Courier New" w:hAnsi="Courier New" w:cs="Courier New"/>
-        </w:rPr>
-      </w:pPr>
-      <w:proofErr w:type="spellStart"/>
-      <w:r>
-        <w:rPr>
-          <w:rFonts w:ascii="Courier New" w:hAnsi="Courier New" w:cs="Courier New"/>
-        </w:rPr>
-        <w:t>LongMessage</w:t>
-      </w:r>
-      <w:proofErr w:type="spellEnd"/>
-      <w:r>
-        <w:rPr>
-          <w:rFonts w:ascii="Courier New" w:hAnsi="Courier New" w:cs="Courier New"/>
-        </w:rPr>
-        <w:t xml:space="preserve"> &lt;&lt;END</w:t>
-      </w:r>
-    </w:p>
-    <w:p>
-      <w:pPr>
-        <w:spacing w:before="20" w:after="20"/>
-        <w:ind w:left="567"/>
-        <w:rPr>
-          <w:rFonts w:ascii="Courier New" w:hAnsi="Courier New" w:cs="Courier New"/>
-        </w:rPr>
-      </w:pPr>
-      <w:r>
-        <w:rPr>
-          <w:rFonts w:ascii="Courier New" w:hAnsi="Courier New" w:cs="Courier New"/>
-        </w:rPr>
+      <w:r>
+        <w:t>Comment Directives</w:t>
+      </w:r>
+      <w:r>
+        <w:t>"</w:t>
+      </w:r>
+      <w:r>
+        <w:t>. These are comments that may potentially be processed by a machine. Their effect may change the way subsequent LOON content is processed. The ABNF of a Comment Directive is:</w:t>
+      </w:r>
+    </w:p>
+    <w:p>
+      <w:pPr>
+        <w:spacing w:before="20" w:after="20"/>
+        <w:ind w:left="567"/>
+        <w:rPr>
+          <w:rFonts w:ascii="Courier New" w:hAnsi="Courier New" w:cs="Courier New"/>
+        </w:rPr>
+      </w:pPr>
+      <w:r>
+        <w:rPr>
+          <w:rFonts w:ascii="Courier New" w:hAnsi="Courier New" w:cs="Courier New"/>
+        </w:rPr>
+        <w:t xml:space="preserve">comment-directive = "#!" directive-name ows </w:t>
+      </w:r>
+      <w:r>
+        <w:rPr>
+          <w:rFonts w:ascii="Courier New" w:hAnsi="Courier New" w:cs="Courier New"/>
+        </w:rPr>
+        <w:t>*not-eol</w:t>
+      </w:r>
+    </w:p>
+    <w:p>
+      <w:pPr>
+        <w:spacing w:before="20" w:after="20"/>
+        <w:ind w:left="567"/>
+        <w:rPr>
+          <w:rFonts w:ascii="Courier New" w:hAnsi="Courier New" w:cs="Courier New"/>
+        </w:rPr>
+      </w:pPr>
+      <w:r>
+        <w:rPr>
+          <w:rFonts w:ascii="Courier New" w:hAnsi="Courier New" w:cs="Courier New"/>
+        </w:rPr>
+        <w:t>directive-name</w:t>
+      </w:r>
+      <w:r>
+        <w:rPr>
+          <w:rFonts w:ascii="Courier New" w:hAnsi="Courier New" w:cs="Courier New"/>
+        </w:rPr>
+        <w:t xml:space="preserve"> = full-name</w:t>
+      </w:r>
+    </w:p>
+    <w:p>
+      <w:r>
+        <w:t>For example:</w:t>
+      </w:r>
+    </w:p>
+    <w:p>
+      <w:pPr>
+        <w:spacing w:before="20" w:after="20"/>
+        <w:ind w:left="567"/>
+        <w:rPr>
+          <w:rFonts w:ascii="Courier New" w:hAnsi="Courier New" w:cs="Courier New"/>
+        </w:rPr>
+      </w:pPr>
+      <w:r>
+        <w:rPr>
+          <w:rFonts w:ascii="Courier New" w:hAnsi="Courier New" w:cs="Courier New"/>
+        </w:rPr>
+        <w:t>#!org.example.extensions Mode1 Mode2</w:t>
+      </w:r>
+    </w:p>
+    <w:p>
+      <w:r>
         <w:lastRenderedPageBreak/>
-        <w:t xml:space="preserve">    </w:t>
-      </w:r>
-      <w:r>
-        <w:rPr>
-          <w:rFonts w:ascii="Courier New" w:hAnsi="Courier New" w:cs="Courier New"/>
-        </w:rPr>
-        <w:t>A</w:t>
-      </w:r>
-      <w:r>
-        <w:rPr>
-          <w:rFonts w:ascii="Courier New" w:hAnsi="Courier New" w:cs="Courier New"/>
-        </w:rPr>
-        <w:t xml:space="preserve"> message</w:t>
-      </w:r>
-    </w:p>
-    <w:p>
-      <w:pPr>
-        <w:spacing w:before="20" w:after="20"/>
-        <w:ind w:left="567"/>
-        <w:rPr>
-          <w:rFonts w:ascii="Courier New" w:hAnsi="Courier New" w:cs="Courier New"/>
-        </w:rPr>
-      </w:pPr>
-      <w:r>
-        <w:rPr>
-          <w:rFonts w:ascii="Courier New" w:hAnsi="Courier New" w:cs="Courier New"/>
-        </w:rPr>
-        <w:t xml:space="preserve">    that is long</w:t>
-      </w:r>
-    </w:p>
-    <w:p>
-      <w:pPr>
-        <w:spacing w:before="20" w:after="20"/>
-        <w:ind w:left="567"/>
-        <w:rPr>
-          <w:rFonts w:ascii="Courier New" w:hAnsi="Courier New" w:cs="Courier New"/>
-        </w:rPr>
-      </w:pPr>
-      <w:r>
-        <w:rPr>
-          <w:rFonts w:ascii="Courier New" w:hAnsi="Courier New" w:cs="Courier New"/>
-        </w:rPr>
-        <w:t xml:space="preserve">    goes </w:t>
-      </w:r>
-      <w:proofErr w:type="gramStart"/>
-      <w:r>
-        <w:rPr>
-          <w:rFonts w:ascii="Courier New" w:hAnsi="Courier New" w:cs="Courier New"/>
-        </w:rPr>
-        <w:t>here.</w:t>
-      </w:r>
-      <w:r>
-        <w:rPr>
-          <w:rFonts w:ascii="Courier New" w:hAnsi="Courier New" w:cs="Courier New"/>
-        </w:rPr>
-        <w:t>&lt;</w:t>
-      </w:r>
-      <w:proofErr w:type="gramEnd"/>
-      <w:r>
-        <w:rPr>
-          <w:rFonts w:ascii="Courier New" w:hAnsi="Courier New" w:cs="Courier New"/>
-        </w:rPr>
-        <w:t>&lt;</w:t>
-      </w:r>
-      <w:r>
-        <w:rPr>
-          <w:rFonts w:ascii="Courier New" w:hAnsi="Courier New" w:cs="Courier New"/>
-        </w:rPr>
-        <w:t>END</w:t>
-      </w:r>
-    </w:p>
-    <w:p>
-      <w:r>
-        <w:t>Note that, unlike other HEREDOC formats, the end marker doesn't have to appear on its own line. It just needs to appear at the end of a line.</w:t>
-      </w:r>
-    </w:p>
-    <w:p>
-      <w:pPr>
-        <w:pStyle w:val="Heading2"/>
-      </w:pPr>
-      <w:r>
-        <w:fldChar w:fldCharType="begin"/>
-      </w:r>
-      <w:r>
-        <w:instrText xml:space="preserve"> AUTONUMLGL </w:instrText>
-      </w:r>
-      <w:bookmarkStart w:id="6" w:name="_Toc88224663"/>
-      <w:r>
-        <w:fldChar w:fldCharType="end"/>
-      </w:r>
-      <w:r>
-        <w:t xml:space="preserve"> </w:t>
-      </w:r>
-      <w:r>
-        <w:t xml:space="preserve">Comment </w:t>
-      </w:r>
-      <w:r>
-        <w:t>Directives</w:t>
-      </w:r>
-      <w:bookmarkEnd w:id="6"/>
-    </w:p>
-    <w:p>
-      <w:r>
-        <w:t xml:space="preserve">Comments that have the pling character ("!") immediately following the opening comments marker ("#") are </w:t>
-      </w:r>
-      <w:r>
-        <w:t>"</w:t>
-      </w:r>
-      <w:r>
-        <w:t>Comment Directives</w:t>
-      </w:r>
-      <w:r>
-        <w:t>"</w:t>
-      </w:r>
-      <w:r>
-        <w:t>. These are comments that may potentially be processed by a machine. Their effect may change the way subsequent LOON content is processed. The ABNF of a Comment Directive is:</w:t>
-      </w:r>
-    </w:p>
-    <w:p>
-      <w:pPr>
-        <w:spacing w:before="20" w:after="20"/>
-        <w:ind w:left="567"/>
-        <w:rPr>
-          <w:rFonts w:ascii="Courier New" w:hAnsi="Courier New" w:cs="Courier New"/>
-        </w:rPr>
-      </w:pPr>
-      <w:r>
-        <w:rPr>
-          <w:rFonts w:ascii="Courier New" w:hAnsi="Courier New" w:cs="Courier New"/>
-        </w:rPr>
-        <w:t>comment-directive</w:t>
-      </w:r>
-      <w:r>
-        <w:rPr>
-          <w:rFonts w:ascii="Courier New" w:hAnsi="Courier New" w:cs="Courier New"/>
-        </w:rPr>
-        <w:t xml:space="preserve"> = </w:t>
-      </w:r>
-      <w:r>
-        <w:rPr>
-          <w:rFonts w:ascii="Courier New" w:hAnsi="Courier New" w:cs="Courier New"/>
-        </w:rPr>
-        <w:t xml:space="preserve">"#!" directive-name </w:t>
-      </w:r>
-      <w:proofErr w:type="spellStart"/>
-      <w:r>
-        <w:rPr>
-          <w:rFonts w:ascii="Courier New" w:hAnsi="Courier New" w:cs="Courier New"/>
-        </w:rPr>
-        <w:t>ows</w:t>
-      </w:r>
-      <w:proofErr w:type="spellEnd"/>
-      <w:r>
-        <w:rPr>
-          <w:rFonts w:ascii="Courier New" w:hAnsi="Courier New" w:cs="Courier New"/>
-        </w:rPr>
-        <w:t xml:space="preserve"> </w:t>
-      </w:r>
-      <w:r>
-        <w:rPr>
-          <w:rFonts w:ascii="Courier New" w:hAnsi="Courier New" w:cs="Courier New"/>
-        </w:rPr>
-        <w:t>*not-</w:t>
-      </w:r>
-      <w:proofErr w:type="spellStart"/>
-      <w:r>
-        <w:rPr>
-          <w:rFonts w:ascii="Courier New" w:hAnsi="Courier New" w:cs="Courier New"/>
-        </w:rPr>
-        <w:t>eol</w:t>
-      </w:r>
-      <w:proofErr w:type="spellEnd"/>
-    </w:p>
-    <w:p>
-      <w:pPr>
-        <w:spacing w:before="20" w:after="20"/>
-        <w:ind w:left="567"/>
-        <w:rPr>
-          <w:rFonts w:ascii="Courier New" w:hAnsi="Courier New" w:cs="Courier New"/>
-        </w:rPr>
-      </w:pPr>
-      <w:r>
-        <w:rPr>
-          <w:rFonts w:ascii="Courier New" w:hAnsi="Courier New" w:cs="Courier New"/>
-        </w:rPr>
-        <w:t>directive-name</w:t>
-      </w:r>
-      <w:r>
-        <w:rPr>
-          <w:rFonts w:ascii="Courier New" w:hAnsi="Courier New" w:cs="Courier New"/>
-        </w:rPr>
-        <w:t xml:space="preserve"> = </w:t>
-      </w:r>
-      <w:r>
-        <w:rPr>
-          <w:rFonts w:ascii="Courier New" w:hAnsi="Courier New" w:cs="Courier New"/>
-        </w:rPr>
-        <w:t>full-name</w:t>
-      </w:r>
-    </w:p>
-    <w:p>
-      <w:r>
-        <w:t>For example:</w:t>
-      </w:r>
-    </w:p>
-    <w:p>
-      <w:pPr>
-        <w:spacing w:before="20" w:after="20"/>
-        <w:ind w:left="567"/>
-        <w:rPr>
-          <w:rFonts w:ascii="Courier New" w:hAnsi="Courier New" w:cs="Courier New"/>
-        </w:rPr>
-      </w:pPr>
-      <w:proofErr w:type="gramStart"/>
-      <w:r>
-        <w:rPr>
-          <w:rFonts w:ascii="Courier New" w:hAnsi="Courier New" w:cs="Courier New"/>
-        </w:rPr>
-        <w:t>#!org</w:t>
-      </w:r>
-      <w:proofErr w:type="gramEnd"/>
-      <w:r>
-        <w:rPr>
-          <w:rFonts w:ascii="Courier New" w:hAnsi="Courier New" w:cs="Courier New"/>
-        </w:rPr>
-        <w:t>.example.extensions Mode1 Mode2</w:t>
-      </w:r>
-    </w:p>
-    <w:p>
-      <w:r>
         <w:t>No Comment Directives are defined at this time.</w:t>
       </w:r>
     </w:p>
@@ -5038,6 +4347,9 @@
             <w:pPr>
               <w:spacing w:before="0"/>
             </w:pPr>
+            <w:r>
+              <w:t>C</w:t>
+            </w:r>
           </w:p>
         </w:tc>
         <w:tc>
@@ -5054,6 +4366,9 @@
             <w:pPr>
               <w:spacing w:before="0"/>
             </w:pPr>
+            <w:r>
+              <w:t>11 May 22</w:t>
+            </w:r>
           </w:p>
         </w:tc>
         <w:tc>
@@ -5070,6 +4385,9 @@
             <w:pPr>
               <w:spacing w:before="0"/>
             </w:pPr>
+            <w:r>
+              <w:t>Allow specifying preamble characters in multiline strings</w:t>
+            </w:r>
           </w:p>
         </w:tc>
       </w:tr>
@@ -5087,7 +4405,7 @@
 </file>
 
 <file path=word/endnotes.xml><?xml version="1.0" encoding="utf-8"?>
-<w:endnotes xmlns:wpc="http://schemas.microsoft.com/office/word/2010/wordprocessingCanvas" xmlns:cx="http://schemas.microsoft.com/office/drawing/2014/chartex" xmlns:cx1="http://schemas.microsoft.com/office/drawing/2015/9/8/chartex" xmlns:cx2="http://schemas.microsoft.com/office/drawing/2015/10/21/chartex" xmlns:cx3="http://schemas.microsoft.com/office/drawing/2016/5/9/chartex" xmlns:cx4="http://schemas.microsoft.com/office/drawing/2016/5/10/chartex" xmlns:cx5="http://schemas.microsoft.com/office/drawing/2016/5/11/chartex" xmlns:cx6="http://schemas.microsoft.com/office/drawing/2016/5/12/chartex" xmlns:cx7="http://schemas.microsoft.com/office/drawing/2016/5/13/chartex" xmlns:cx8="http://schemas.microsoft.com/office/drawing/2016/5/14/chartex" xmlns:mc="http://schemas.openxmlformats.org/markup-compatibility/2006" xmlns:aink="http://schemas.microsoft.com/office/drawing/2016/ink" xmlns:am3d="http://schemas.microsoft.com/office/drawing/2017/model3d" xmlns:o="urn:schemas-microsoft-com:office:office" xmlns:r="http://schemas.openxmlformats.org/officeDocument/2006/relationships" xmlns:m="http://schemas.openxmlformats.org/officeDocument/2006/math" xmlns:v="urn:schemas-microsoft-com:vml" xmlns:wp14="http://schemas.microsoft.com/office/word/2010/wordprocessingDrawing" xmlns:wp="http://schemas.openxmlformats.org/drawingml/2006/wordprocessingDrawing" xmlns:w10="urn:schemas-microsoft-com:office:word" xmlns:w="http://schemas.openxmlformats.org/wordprocessingml/2006/main" xmlns:w14="http://schemas.microsoft.com/office/word/2010/wordml" xmlns:w15="http://schemas.microsoft.com/office/word/2012/wordml" xmlns:w16cex="http://schemas.microsoft.com/office/word/2018/wordml/cex" xmlns:w16cid="http://schemas.microsoft.com/office/word/2016/wordml/cid" xmlns:w16="http://schemas.microsoft.com/office/word/2018/wordml" xmlns:w16sdtdh="http://schemas.microsoft.com/office/word/2020/wordml/sdtdatahash" xmlns:w16se="http://schemas.microsoft.com/office/word/2015/wordml/symex" xmlns:wpg="http://schemas.microsoft.com/office/word/2010/wordprocessingGroup" xmlns:wpi="http://schemas.microsoft.com/office/word/2010/wordprocessingInk" xmlns:wne="http://schemas.microsoft.com/office/word/2006/wordml" xmlns:wps="http://schemas.microsoft.com/office/word/2010/wordprocessingShape" mc:Ignorable="w14 w15 w16se w16cid w16 w16cex w16sdtdh wp14">
+<w:endnotes xmlns:wpc="http://schemas.microsoft.com/office/word/2010/wordprocessingCanvas" xmlns:cx="http://schemas.microsoft.com/office/drawing/2014/chartex" xmlns:cx1="http://schemas.microsoft.com/office/drawing/2015/9/8/chartex" xmlns:cx2="http://schemas.microsoft.com/office/drawing/2015/10/21/chartex" xmlns:cx3="http://schemas.microsoft.com/office/drawing/2016/5/9/chartex" xmlns:cx4="http://schemas.microsoft.com/office/drawing/2016/5/10/chartex" xmlns:cx5="http://schemas.microsoft.com/office/drawing/2016/5/11/chartex" xmlns:cx6="http://schemas.microsoft.com/office/drawing/2016/5/12/chartex" xmlns:cx7="http://schemas.microsoft.com/office/drawing/2016/5/13/chartex" xmlns:cx8="http://schemas.microsoft.com/office/drawing/2016/5/14/chartex" xmlns:mc="http://schemas.openxmlformats.org/markup-compatibility/2006" xmlns:aink="http://schemas.microsoft.com/office/drawing/2016/ink" xmlns:am3d="http://schemas.microsoft.com/office/drawing/2017/model3d" xmlns:o="urn:schemas-microsoft-com:office:office" xmlns:oel="http://schemas.microsoft.com/office/2019/extlst" xmlns:r="http://schemas.openxmlformats.org/officeDocument/2006/relationships" xmlns:m="http://schemas.openxmlformats.org/officeDocument/2006/math" xmlns:v="urn:schemas-microsoft-com:vml" xmlns:wp14="http://schemas.microsoft.com/office/word/2010/wordprocessingDrawing" xmlns:wp="http://schemas.openxmlformats.org/drawingml/2006/wordprocessingDrawing" xmlns:w10="urn:schemas-microsoft-com:office:word" xmlns:w="http://schemas.openxmlformats.org/wordprocessingml/2006/main" xmlns:w14="http://schemas.microsoft.com/office/word/2010/wordml" xmlns:w15="http://schemas.microsoft.com/office/word/2012/wordml" xmlns:w16cex="http://schemas.microsoft.com/office/word/2018/wordml/cex" xmlns:w16cid="http://schemas.microsoft.com/office/word/2016/wordml/cid" xmlns:w16="http://schemas.microsoft.com/office/word/2018/wordml" xmlns:w16sdtdh="http://schemas.microsoft.com/office/word/2020/wordml/sdtdatahash" xmlns:w16se="http://schemas.microsoft.com/office/word/2015/wordml/symex" xmlns:wpg="http://schemas.microsoft.com/office/word/2010/wordprocessingGroup" xmlns:wpi="http://schemas.microsoft.com/office/word/2010/wordprocessingInk" xmlns:wne="http://schemas.microsoft.com/office/word/2006/wordml" xmlns:wps="http://schemas.microsoft.com/office/word/2010/wordprocessingShape" mc:Ignorable="w14 w15 w16se w16cid w16 w16cex w16sdtdh wp14">
   <w:endnote w:type="separator" w:id="-1">
     <w:p>
       <w:r>
@@ -5106,7 +4424,7 @@
 </file>
 
 <file path=word/footer1.xml><?xml version="1.0" encoding="utf-8"?>
-<w:ftr xmlns:wpc="http://schemas.microsoft.com/office/word/2010/wordprocessingCanvas" xmlns:cx="http://schemas.microsoft.com/office/drawing/2014/chartex" xmlns:cx1="http://schemas.microsoft.com/office/drawing/2015/9/8/chartex" xmlns:cx2="http://schemas.microsoft.com/office/drawing/2015/10/21/chartex" xmlns:cx3="http://schemas.microsoft.com/office/drawing/2016/5/9/chartex" xmlns:cx4="http://schemas.microsoft.com/office/drawing/2016/5/10/chartex" xmlns:cx5="http://schemas.microsoft.com/office/drawing/2016/5/11/chartex" xmlns:cx6="http://schemas.microsoft.com/office/drawing/2016/5/12/chartex" xmlns:cx7="http://schemas.microsoft.com/office/drawing/2016/5/13/chartex" xmlns:cx8="http://schemas.microsoft.com/office/drawing/2016/5/14/chartex" xmlns:mc="http://schemas.openxmlformats.org/markup-compatibility/2006" xmlns:aink="http://schemas.microsoft.com/office/drawing/2016/ink" xmlns:am3d="http://schemas.microsoft.com/office/drawing/2017/model3d" xmlns:o="urn:schemas-microsoft-com:office:office" xmlns:r="http://schemas.openxmlformats.org/officeDocument/2006/relationships" xmlns:m="http://schemas.openxmlformats.org/officeDocument/2006/math" xmlns:v="urn:schemas-microsoft-com:vml" xmlns:wp14="http://schemas.microsoft.com/office/word/2010/wordprocessingDrawing" xmlns:wp="http://schemas.openxmlformats.org/drawingml/2006/wordprocessingDrawing" xmlns:w10="urn:schemas-microsoft-com:office:word" xmlns:w="http://schemas.openxmlformats.org/wordprocessingml/2006/main" xmlns:w14="http://schemas.microsoft.com/office/word/2010/wordml" xmlns:w15="http://schemas.microsoft.com/office/word/2012/wordml" xmlns:w16cex="http://schemas.microsoft.com/office/word/2018/wordml/cex" xmlns:w16cid="http://schemas.microsoft.com/office/word/2016/wordml/cid" xmlns:w16="http://schemas.microsoft.com/office/word/2018/wordml" xmlns:w16sdtdh="http://schemas.microsoft.com/office/word/2020/wordml/sdtdatahash" xmlns:w16se="http://schemas.microsoft.com/office/word/2015/wordml/symex" xmlns:wpg="http://schemas.microsoft.com/office/word/2010/wordprocessingGroup" xmlns:wpi="http://schemas.microsoft.com/office/word/2010/wordprocessingInk" xmlns:wne="http://schemas.microsoft.com/office/word/2006/wordml" xmlns:wps="http://schemas.microsoft.com/office/word/2010/wordprocessingShape" mc:Ignorable="w14 w15 w16se w16cid w16 w16cex w16sdtdh wp14">
+<w:ftr xmlns:wpc="http://schemas.microsoft.com/office/word/2010/wordprocessingCanvas" xmlns:cx="http://schemas.microsoft.com/office/drawing/2014/chartex" xmlns:cx1="http://schemas.microsoft.com/office/drawing/2015/9/8/chartex" xmlns:cx2="http://schemas.microsoft.com/office/drawing/2015/10/21/chartex" xmlns:cx3="http://schemas.microsoft.com/office/drawing/2016/5/9/chartex" xmlns:cx4="http://schemas.microsoft.com/office/drawing/2016/5/10/chartex" xmlns:cx5="http://schemas.microsoft.com/office/drawing/2016/5/11/chartex" xmlns:cx6="http://schemas.microsoft.com/office/drawing/2016/5/12/chartex" xmlns:cx7="http://schemas.microsoft.com/office/drawing/2016/5/13/chartex" xmlns:cx8="http://schemas.microsoft.com/office/drawing/2016/5/14/chartex" xmlns:mc="http://schemas.openxmlformats.org/markup-compatibility/2006" xmlns:aink="http://schemas.microsoft.com/office/drawing/2016/ink" xmlns:am3d="http://schemas.microsoft.com/office/drawing/2017/model3d" xmlns:o="urn:schemas-microsoft-com:office:office" xmlns:oel="http://schemas.microsoft.com/office/2019/extlst" xmlns:r="http://schemas.openxmlformats.org/officeDocument/2006/relationships" xmlns:m="http://schemas.openxmlformats.org/officeDocument/2006/math" xmlns:v="urn:schemas-microsoft-com:vml" xmlns:wp14="http://schemas.microsoft.com/office/word/2010/wordprocessingDrawing" xmlns:wp="http://schemas.openxmlformats.org/drawingml/2006/wordprocessingDrawing" xmlns:w10="urn:schemas-microsoft-com:office:word" xmlns:w="http://schemas.openxmlformats.org/wordprocessingml/2006/main" xmlns:w14="http://schemas.microsoft.com/office/word/2010/wordml" xmlns:w15="http://schemas.microsoft.com/office/word/2012/wordml" xmlns:w16cex="http://schemas.microsoft.com/office/word/2018/wordml/cex" xmlns:w16cid="http://schemas.microsoft.com/office/word/2016/wordml/cid" xmlns:w16="http://schemas.microsoft.com/office/word/2018/wordml" xmlns:w16sdtdh="http://schemas.microsoft.com/office/word/2020/wordml/sdtdatahash" xmlns:w16se="http://schemas.microsoft.com/office/word/2015/wordml/symex" xmlns:wpg="http://schemas.microsoft.com/office/word/2010/wordprocessingGroup" xmlns:wpi="http://schemas.microsoft.com/office/word/2010/wordprocessingInk" xmlns:wne="http://schemas.microsoft.com/office/word/2006/wordml" xmlns:wps="http://schemas.microsoft.com/office/word/2010/wordprocessingShape" mc:Ignorable="w14 w15 w16se w16cid w16 w16cex w16sdtdh wp14">
   <w:tbl>
     <w:tblPr>
       <w:tblW w:w="0" w:type="auto"/>
@@ -5143,7 +4461,10 @@
             <w:t>19</w:t>
           </w:r>
           <w:r>
-            <w:t>-21</w:t>
+            <w:t>-2</w:t>
+          </w:r>
+          <w:r>
+            <w:t>2</w:t>
           </w:r>
         </w:p>
       </w:tc>
@@ -5256,7 +4577,7 @@
 </file>
 
 <file path=word/footnotes.xml><?xml version="1.0" encoding="utf-8"?>
-<w:footnotes xmlns:wpc="http://schemas.microsoft.com/office/word/2010/wordprocessingCanvas" xmlns:cx="http://schemas.microsoft.com/office/drawing/2014/chartex" xmlns:cx1="http://schemas.microsoft.com/office/drawing/2015/9/8/chartex" xmlns:cx2="http://schemas.microsoft.com/office/drawing/2015/10/21/chartex" xmlns:cx3="http://schemas.microsoft.com/office/drawing/2016/5/9/chartex" xmlns:cx4="http://schemas.microsoft.com/office/drawing/2016/5/10/chartex" xmlns:cx5="http://schemas.microsoft.com/office/drawing/2016/5/11/chartex" xmlns:cx6="http://schemas.microsoft.com/office/drawing/2016/5/12/chartex" xmlns:cx7="http://schemas.microsoft.com/office/drawing/2016/5/13/chartex" xmlns:cx8="http://schemas.microsoft.com/office/drawing/2016/5/14/chartex" xmlns:mc="http://schemas.openxmlformats.org/markup-compatibility/2006" xmlns:aink="http://schemas.microsoft.com/office/drawing/2016/ink" xmlns:am3d="http://schemas.microsoft.com/office/drawing/2017/model3d" xmlns:o="urn:schemas-microsoft-com:office:office" xmlns:r="http://schemas.openxmlformats.org/officeDocument/2006/relationships" xmlns:m="http://schemas.openxmlformats.org/officeDocument/2006/math" xmlns:v="urn:schemas-microsoft-com:vml" xmlns:wp14="http://schemas.microsoft.com/office/word/2010/wordprocessingDrawing" xmlns:wp="http://schemas.openxmlformats.org/drawingml/2006/wordprocessingDrawing" xmlns:w10="urn:schemas-microsoft-com:office:word" xmlns:w="http://schemas.openxmlformats.org/wordprocessingml/2006/main" xmlns:w14="http://schemas.microsoft.com/office/word/2010/wordml" xmlns:w15="http://schemas.microsoft.com/office/word/2012/wordml" xmlns:w16cex="http://schemas.microsoft.com/office/word/2018/wordml/cex" xmlns:w16cid="http://schemas.microsoft.com/office/word/2016/wordml/cid" xmlns:w16="http://schemas.microsoft.com/office/word/2018/wordml" xmlns:w16sdtdh="http://schemas.microsoft.com/office/word/2020/wordml/sdtdatahash" xmlns:w16se="http://schemas.microsoft.com/office/word/2015/wordml/symex" xmlns:wpg="http://schemas.microsoft.com/office/word/2010/wordprocessingGroup" xmlns:wpi="http://schemas.microsoft.com/office/word/2010/wordprocessingInk" xmlns:wne="http://schemas.microsoft.com/office/word/2006/wordml" xmlns:wps="http://schemas.microsoft.com/office/word/2010/wordprocessingShape" mc:Ignorable="w14 w15 w16se w16cid w16 w16cex w16sdtdh wp14">
+<w:footnotes xmlns:wpc="http://schemas.microsoft.com/office/word/2010/wordprocessingCanvas" xmlns:cx="http://schemas.microsoft.com/office/drawing/2014/chartex" xmlns:cx1="http://schemas.microsoft.com/office/drawing/2015/9/8/chartex" xmlns:cx2="http://schemas.microsoft.com/office/drawing/2015/10/21/chartex" xmlns:cx3="http://schemas.microsoft.com/office/drawing/2016/5/9/chartex" xmlns:cx4="http://schemas.microsoft.com/office/drawing/2016/5/10/chartex" xmlns:cx5="http://schemas.microsoft.com/office/drawing/2016/5/11/chartex" xmlns:cx6="http://schemas.microsoft.com/office/drawing/2016/5/12/chartex" xmlns:cx7="http://schemas.microsoft.com/office/drawing/2016/5/13/chartex" xmlns:cx8="http://schemas.microsoft.com/office/drawing/2016/5/14/chartex" xmlns:mc="http://schemas.openxmlformats.org/markup-compatibility/2006" xmlns:aink="http://schemas.microsoft.com/office/drawing/2016/ink" xmlns:am3d="http://schemas.microsoft.com/office/drawing/2017/model3d" xmlns:o="urn:schemas-microsoft-com:office:office" xmlns:oel="http://schemas.microsoft.com/office/2019/extlst" xmlns:r="http://schemas.openxmlformats.org/officeDocument/2006/relationships" xmlns:m="http://schemas.openxmlformats.org/officeDocument/2006/math" xmlns:v="urn:schemas-microsoft-com:vml" xmlns:wp14="http://schemas.microsoft.com/office/word/2010/wordprocessingDrawing" xmlns:wp="http://schemas.openxmlformats.org/drawingml/2006/wordprocessingDrawing" xmlns:w10="urn:schemas-microsoft-com:office:word" xmlns:w="http://schemas.openxmlformats.org/wordprocessingml/2006/main" xmlns:w14="http://schemas.microsoft.com/office/word/2010/wordml" xmlns:w15="http://schemas.microsoft.com/office/word/2012/wordml" xmlns:w16cex="http://schemas.microsoft.com/office/word/2018/wordml/cex" xmlns:w16cid="http://schemas.microsoft.com/office/word/2016/wordml/cid" xmlns:w16="http://schemas.microsoft.com/office/word/2018/wordml" xmlns:w16sdtdh="http://schemas.microsoft.com/office/word/2020/wordml/sdtdatahash" xmlns:w16se="http://schemas.microsoft.com/office/word/2015/wordml/symex" xmlns:wpg="http://schemas.microsoft.com/office/word/2010/wordprocessingGroup" xmlns:wpi="http://schemas.microsoft.com/office/word/2010/wordprocessingInk" xmlns:wne="http://schemas.microsoft.com/office/word/2006/wordml" xmlns:wps="http://schemas.microsoft.com/office/word/2010/wordprocessingShape" mc:Ignorable="w14 w15 w16se w16cid w16 w16cex w16sdtdh wp14">
   <w:footnote w:type="separator" w:id="-1">
     <w:p>
       <w:r>
@@ -5275,7 +4596,7 @@
 </file>
 
 <file path=word/header1.xml><?xml version="1.0" encoding="utf-8"?>
-<w:hdr xmlns:wpc="http://schemas.microsoft.com/office/word/2010/wordprocessingCanvas" xmlns:cx="http://schemas.microsoft.com/office/drawing/2014/chartex" xmlns:cx1="http://schemas.microsoft.com/office/drawing/2015/9/8/chartex" xmlns:cx2="http://schemas.microsoft.com/office/drawing/2015/10/21/chartex" xmlns:cx3="http://schemas.microsoft.com/office/drawing/2016/5/9/chartex" xmlns:cx4="http://schemas.microsoft.com/office/drawing/2016/5/10/chartex" xmlns:cx5="http://schemas.microsoft.com/office/drawing/2016/5/11/chartex" xmlns:cx6="http://schemas.microsoft.com/office/drawing/2016/5/12/chartex" xmlns:cx7="http://schemas.microsoft.com/office/drawing/2016/5/13/chartex" xmlns:cx8="http://schemas.microsoft.com/office/drawing/2016/5/14/chartex" xmlns:mc="http://schemas.openxmlformats.org/markup-compatibility/2006" xmlns:aink="http://schemas.microsoft.com/office/drawing/2016/ink" xmlns:am3d="http://schemas.microsoft.com/office/drawing/2017/model3d" xmlns:o="urn:schemas-microsoft-com:office:office" xmlns:r="http://schemas.openxmlformats.org/officeDocument/2006/relationships" xmlns:m="http://schemas.openxmlformats.org/officeDocument/2006/math" xmlns:v="urn:schemas-microsoft-com:vml" xmlns:wp14="http://schemas.microsoft.com/office/word/2010/wordprocessingDrawing" xmlns:wp="http://schemas.openxmlformats.org/drawingml/2006/wordprocessingDrawing" xmlns:w10="urn:schemas-microsoft-com:office:word" xmlns:w="http://schemas.openxmlformats.org/wordprocessingml/2006/main" xmlns:w14="http://schemas.microsoft.com/office/word/2010/wordml" xmlns:w15="http://schemas.microsoft.com/office/word/2012/wordml" xmlns:w16cex="http://schemas.microsoft.com/office/word/2018/wordml/cex" xmlns:w16cid="http://schemas.microsoft.com/office/word/2016/wordml/cid" xmlns:w16="http://schemas.microsoft.com/office/word/2018/wordml" xmlns:w16sdtdh="http://schemas.microsoft.com/office/word/2020/wordml/sdtdatahash" xmlns:w16se="http://schemas.microsoft.com/office/word/2015/wordml/symex" xmlns:wpg="http://schemas.microsoft.com/office/word/2010/wordprocessingGroup" xmlns:wpi="http://schemas.microsoft.com/office/word/2010/wordprocessingInk" xmlns:wne="http://schemas.microsoft.com/office/word/2006/wordml" xmlns:wps="http://schemas.microsoft.com/office/word/2010/wordprocessingShape" mc:Ignorable="w14 w15 w16se w16cid w16 w16cex w16sdtdh wp14">
+<w:hdr xmlns:wpc="http://schemas.microsoft.com/office/word/2010/wordprocessingCanvas" xmlns:cx="http://schemas.microsoft.com/office/drawing/2014/chartex" xmlns:cx1="http://schemas.microsoft.com/office/drawing/2015/9/8/chartex" xmlns:cx2="http://schemas.microsoft.com/office/drawing/2015/10/21/chartex" xmlns:cx3="http://schemas.microsoft.com/office/drawing/2016/5/9/chartex" xmlns:cx4="http://schemas.microsoft.com/office/drawing/2016/5/10/chartex" xmlns:cx5="http://schemas.microsoft.com/office/drawing/2016/5/11/chartex" xmlns:cx6="http://schemas.microsoft.com/office/drawing/2016/5/12/chartex" xmlns:cx7="http://schemas.microsoft.com/office/drawing/2016/5/13/chartex" xmlns:cx8="http://schemas.microsoft.com/office/drawing/2016/5/14/chartex" xmlns:mc="http://schemas.openxmlformats.org/markup-compatibility/2006" xmlns:aink="http://schemas.microsoft.com/office/drawing/2016/ink" xmlns:am3d="http://schemas.microsoft.com/office/drawing/2017/model3d" xmlns:o="urn:schemas-microsoft-com:office:office" xmlns:oel="http://schemas.microsoft.com/office/2019/extlst" xmlns:r="http://schemas.openxmlformats.org/officeDocument/2006/relationships" xmlns:m="http://schemas.openxmlformats.org/officeDocument/2006/math" xmlns:v="urn:schemas-microsoft-com:vml" xmlns:wp14="http://schemas.microsoft.com/office/word/2010/wordprocessingDrawing" xmlns:wp="http://schemas.openxmlformats.org/drawingml/2006/wordprocessingDrawing" xmlns:w10="urn:schemas-microsoft-com:office:word" xmlns:w="http://schemas.openxmlformats.org/wordprocessingml/2006/main" xmlns:w14="http://schemas.microsoft.com/office/word/2010/wordml" xmlns:w15="http://schemas.microsoft.com/office/word/2012/wordml" xmlns:w16cex="http://schemas.microsoft.com/office/word/2018/wordml/cex" xmlns:w16cid="http://schemas.microsoft.com/office/word/2016/wordml/cid" xmlns:w16="http://schemas.microsoft.com/office/word/2018/wordml" xmlns:w16sdtdh="http://schemas.microsoft.com/office/word/2020/wordml/sdtdatahash" xmlns:w16se="http://schemas.microsoft.com/office/word/2015/wordml/symex" xmlns:wpg="http://schemas.microsoft.com/office/word/2010/wordprocessingGroup" xmlns:wpi="http://schemas.microsoft.com/office/word/2010/wordprocessingInk" xmlns:wne="http://schemas.microsoft.com/office/word/2006/wordml" xmlns:wps="http://schemas.microsoft.com/office/word/2010/wordprocessingShape" mc:Ignorable="w14 w15 w16se w16cid w16 w16cex w16sdtdh wp14">
   <w:tbl>
     <w:tblPr>
       <w:tblW w:w="8521" w:type="dxa"/>
@@ -5335,7 +4656,13 @@
             <w:t xml:space="preserve"> </w:t>
           </w:r>
           <w:r>
-            <w:t>Nov 2021</w:t>
+            <w:t>May</w:t>
+          </w:r>
+          <w:r>
+            <w:t xml:space="preserve"> 202</w:t>
+          </w:r>
+          <w:r>
+            <w:t>2</w:t>
           </w:r>
           <w:r>
             <w:t xml:space="preserve"> </w:t>
@@ -5375,7 +4702,7 @@
             <w:t xml:space="preserve">Issue: </w:t>
           </w:r>
           <w:r>
-            <w:t>B</w:t>
+            <w:t>C</w:t>
           </w:r>
         </w:p>
       </w:tc>
@@ -5390,7 +4717,7 @@
 </file>
 
 <file path=word/numbering.xml><?xml version="1.0" encoding="utf-8"?>
-<w:numbering xmlns:wpc="http://schemas.microsoft.com/office/word/2010/wordprocessingCanvas" xmlns:cx="http://schemas.microsoft.com/office/drawing/2014/chartex" xmlns:cx1="http://schemas.microsoft.com/office/drawing/2015/9/8/chartex" xmlns:cx2="http://schemas.microsoft.com/office/drawing/2015/10/21/chartex" xmlns:cx3="http://schemas.microsoft.com/office/drawing/2016/5/9/chartex" xmlns:cx4="http://schemas.microsoft.com/office/drawing/2016/5/10/chartex" xmlns:cx5="http://schemas.microsoft.com/office/drawing/2016/5/11/chartex" xmlns:cx6="http://schemas.microsoft.com/office/drawing/2016/5/12/chartex" xmlns:cx7="http://schemas.microsoft.com/office/drawing/2016/5/13/chartex" xmlns:cx8="http://schemas.microsoft.com/office/drawing/2016/5/14/chartex" xmlns:mc="http://schemas.openxmlformats.org/markup-compatibility/2006" xmlns:aink="http://schemas.microsoft.com/office/drawing/2016/ink" xmlns:am3d="http://schemas.microsoft.com/office/drawing/2017/model3d" xmlns:o="urn:schemas-microsoft-com:office:office" xmlns:r="http://schemas.openxmlformats.org/officeDocument/2006/relationships" xmlns:m="http://schemas.openxmlformats.org/officeDocument/2006/math" xmlns:v="urn:schemas-microsoft-com:vml" xmlns:wp14="http://schemas.microsoft.com/office/word/2010/wordprocessingDrawing" xmlns:wp="http://schemas.openxmlformats.org/drawingml/2006/wordprocessingDrawing" xmlns:w10="urn:schemas-microsoft-com:office:word" xmlns:w="http://schemas.openxmlformats.org/wordprocessingml/2006/main" xmlns:w14="http://schemas.microsoft.com/office/word/2010/wordml" xmlns:w15="http://schemas.microsoft.com/office/word/2012/wordml" xmlns:w16cex="http://schemas.microsoft.com/office/word/2018/wordml/cex" xmlns:w16cid="http://schemas.microsoft.com/office/word/2016/wordml/cid" xmlns:w16="http://schemas.microsoft.com/office/word/2018/wordml" xmlns:w16sdtdh="http://schemas.microsoft.com/office/word/2020/wordml/sdtdatahash" xmlns:w16se="http://schemas.microsoft.com/office/word/2015/wordml/symex" xmlns:wpg="http://schemas.microsoft.com/office/word/2010/wordprocessingGroup" xmlns:wpi="http://schemas.microsoft.com/office/word/2010/wordprocessingInk" xmlns:wne="http://schemas.microsoft.com/office/word/2006/wordml" xmlns:wps="http://schemas.microsoft.com/office/word/2010/wordprocessingShape" mc:Ignorable="w14 w15 w16se w16cid w16 w16cex w16sdtdh wp14">
+<w:numbering xmlns:wpc="http://schemas.microsoft.com/office/word/2010/wordprocessingCanvas" xmlns:cx="http://schemas.microsoft.com/office/drawing/2014/chartex" xmlns:cx1="http://schemas.microsoft.com/office/drawing/2015/9/8/chartex" xmlns:cx2="http://schemas.microsoft.com/office/drawing/2015/10/21/chartex" xmlns:cx3="http://schemas.microsoft.com/office/drawing/2016/5/9/chartex" xmlns:cx4="http://schemas.microsoft.com/office/drawing/2016/5/10/chartex" xmlns:cx5="http://schemas.microsoft.com/office/drawing/2016/5/11/chartex" xmlns:cx6="http://schemas.microsoft.com/office/drawing/2016/5/12/chartex" xmlns:cx7="http://schemas.microsoft.com/office/drawing/2016/5/13/chartex" xmlns:cx8="http://schemas.microsoft.com/office/drawing/2016/5/14/chartex" xmlns:mc="http://schemas.openxmlformats.org/markup-compatibility/2006" xmlns:aink="http://schemas.microsoft.com/office/drawing/2016/ink" xmlns:am3d="http://schemas.microsoft.com/office/drawing/2017/model3d" xmlns:o="urn:schemas-microsoft-com:office:office" xmlns:oel="http://schemas.microsoft.com/office/2019/extlst" xmlns:r="http://schemas.openxmlformats.org/officeDocument/2006/relationships" xmlns:m="http://schemas.openxmlformats.org/officeDocument/2006/math" xmlns:v="urn:schemas-microsoft-com:vml" xmlns:wp14="http://schemas.microsoft.com/office/word/2010/wordprocessingDrawing" xmlns:wp="http://schemas.openxmlformats.org/drawingml/2006/wordprocessingDrawing" xmlns:w10="urn:schemas-microsoft-com:office:word" xmlns:w="http://schemas.openxmlformats.org/wordprocessingml/2006/main" xmlns:w14="http://schemas.microsoft.com/office/word/2010/wordml" xmlns:w15="http://schemas.microsoft.com/office/word/2012/wordml" xmlns:w16cex="http://schemas.microsoft.com/office/word/2018/wordml/cex" xmlns:w16cid="http://schemas.microsoft.com/office/word/2016/wordml/cid" xmlns:w16="http://schemas.microsoft.com/office/word/2018/wordml" xmlns:w16sdtdh="http://schemas.microsoft.com/office/word/2020/wordml/sdtdatahash" xmlns:w16se="http://schemas.microsoft.com/office/word/2015/wordml/symex" xmlns:wpg="http://schemas.microsoft.com/office/word/2010/wordprocessingGroup" xmlns:wpi="http://schemas.microsoft.com/office/word/2010/wordprocessingInk" xmlns:wne="http://schemas.microsoft.com/office/word/2006/wordml" xmlns:wps="http://schemas.microsoft.com/office/word/2010/wordprocessingShape" mc:Ignorable="w14 w15 w16se w16cid w16 w16cex w16sdtdh wp14">
   <w:abstractNum w:abstractNumId="0" w15:restartNumberingAfterBreak="0">
     <w:nsid w:val="08EC6F42"/>
     <w:multiLevelType w:val="hybridMultilevel"/>
@@ -5843,16 +5170,16 @@
       </w:rPr>
     </w:lvl>
   </w:abstractNum>
-  <w:num w:numId="1">
+  <w:num w:numId="1" w16cid:durableId="548149285">
     <w:abstractNumId w:val="2"/>
   </w:num>
-  <w:num w:numId="2">
+  <w:num w:numId="2" w16cid:durableId="320886258">
     <w:abstractNumId w:val="3"/>
   </w:num>
-  <w:num w:numId="3">
+  <w:num w:numId="3" w16cid:durableId="271715040">
     <w:abstractNumId w:val="1"/>
   </w:num>
-  <w:num w:numId="4">
+  <w:num w:numId="4" w16cid:durableId="1061828477">
     <w:abstractNumId w:val="0"/>
   </w:num>
 </w:numbering>
@@ -6232,6 +5559,7 @@
   <w:style w:type="character" w:default="1" w:styleId="DefaultParagraphFont">
     <w:name w:val="Default Paragraph Font"/>
     <w:uiPriority w:val="1"/>
+    <w:semiHidden/>
     <w:unhideWhenUsed/>
   </w:style>
   <w:style w:type="table" w:default="1" w:styleId="TableNormal">

</xml_diff>